<commit_message>
Add some comments on reportEx2.docx, delete report.rtf (old file) and fix typo in AdaBoost
</commit_message>
<xml_diff>
--- a/reportEx2.docx
+++ b/reportEx2.docx
@@ -1,6 +1,6 @@
 
 <file path=word/document.xml><?xml version="1.0" encoding="utf-8"?>
-<w:document xmlns:wpc="http://schemas.microsoft.com/office/word/2010/wordprocessingCanvas" xmlns:cx="http://schemas.microsoft.com/office/drawing/2014/chartex" xmlns:cx1="http://schemas.microsoft.com/office/drawing/2015/9/8/chartex" xmlns:mc="http://schemas.openxmlformats.org/markup-compatibility/2006" xmlns:o="urn:schemas-microsoft-com:office:office" xmlns:r="http://schemas.openxmlformats.org/officeDocument/2006/relationships" xmlns:m="http://schemas.openxmlformats.org/officeDocument/2006/math" xmlns:v="urn:schemas-microsoft-com:vml" xmlns:wp14="http://schemas.microsoft.com/office/word/2010/wordprocessingDrawing" xmlns:wp="http://schemas.openxmlformats.org/drawingml/2006/wordprocessingDrawing" xmlns:w10="urn:schemas-microsoft-com:office:word" xmlns:w="http://schemas.openxmlformats.org/wordprocessingml/2006/main" xmlns:w14="http://schemas.microsoft.com/office/word/2010/wordml" xmlns:w15="http://schemas.microsoft.com/office/word/2012/wordml" xmlns:w16se="http://schemas.microsoft.com/office/word/2015/wordml/symex" xmlns:wpg="http://schemas.microsoft.com/office/word/2010/wordprocessingGroup" xmlns:wpi="http://schemas.microsoft.com/office/word/2010/wordprocessingInk" xmlns:wne="http://schemas.microsoft.com/office/word/2006/wordml" xmlns:wps="http://schemas.microsoft.com/office/word/2010/wordprocessingShape" mc:Ignorable="w14 w15 w16se wp14">
+<w:document xmlns:wpc="http://schemas.microsoft.com/office/word/2010/wordprocessingCanvas" xmlns:cx="http://schemas.microsoft.com/office/drawing/2014/chartex" xmlns:cx1="http://schemas.microsoft.com/office/drawing/2015/9/8/chartex" xmlns:cx2="http://schemas.microsoft.com/office/drawing/2015/10/21/chartex" xmlns:cx3="http://schemas.microsoft.com/office/drawing/2016/5/9/chartex" xmlns:cx4="http://schemas.microsoft.com/office/drawing/2016/5/10/chartex" xmlns:cx5="http://schemas.microsoft.com/office/drawing/2016/5/11/chartex" xmlns:cx6="http://schemas.microsoft.com/office/drawing/2016/5/12/chartex" xmlns:cx7="http://schemas.microsoft.com/office/drawing/2016/5/13/chartex" xmlns:cx8="http://schemas.microsoft.com/office/drawing/2016/5/14/chartex" xmlns:mc="http://schemas.openxmlformats.org/markup-compatibility/2006" xmlns:aink="http://schemas.microsoft.com/office/drawing/2016/ink" xmlns:am3d="http://schemas.microsoft.com/office/drawing/2017/model3d" xmlns:o="urn:schemas-microsoft-com:office:office" xmlns:oel="http://schemas.microsoft.com/office/2019/extlst" xmlns:r="http://schemas.openxmlformats.org/officeDocument/2006/relationships" xmlns:m="http://schemas.openxmlformats.org/officeDocument/2006/math" xmlns:v="urn:schemas-microsoft-com:vml" xmlns:wp14="http://schemas.microsoft.com/office/word/2010/wordprocessingDrawing" xmlns:wp="http://schemas.openxmlformats.org/drawingml/2006/wordprocessingDrawing" xmlns:w10="urn:schemas-microsoft-com:office:word" xmlns:w="http://schemas.openxmlformats.org/wordprocessingml/2006/main" xmlns:w14="http://schemas.microsoft.com/office/word/2010/wordml" xmlns:w15="http://schemas.microsoft.com/office/word/2012/wordml" xmlns:w16cex="http://schemas.microsoft.com/office/word/2018/wordml/cex" xmlns:w16cid="http://schemas.microsoft.com/office/word/2016/wordml/cid" xmlns:w16="http://schemas.microsoft.com/office/word/2018/wordml" xmlns:w16sdtdh="http://schemas.microsoft.com/office/word/2020/wordml/sdtdatahash" xmlns:w16se="http://schemas.microsoft.com/office/word/2015/wordml/symex" xmlns:wpg="http://schemas.microsoft.com/office/word/2010/wordprocessingGroup" xmlns:wpi="http://schemas.microsoft.com/office/word/2010/wordprocessingInk" xmlns:wne="http://schemas.microsoft.com/office/word/2006/wordml" xmlns:wps="http://schemas.microsoft.com/office/word/2010/wordprocessingShape" mc:Ignorable="w14 w15 w16se w16cid w16 w16cex w16sdtdh wp14">
   <w:background w:color="DEEAF6" w:themeColor="accent1" w:themeTint="33"/>
   <w:body>
     <w:p>
@@ -33,6 +33,329 @@
         <w:t>ΑΝΑΦΟΡΑ ΕΡΓΑΣΙΑΣ 2 ΤΕΧΝΗΤΗ ΝΟΗΜΟΣΥΝΗ</w:t>
       </w:r>
     </w:p>
+    <w:tbl>
+      <w:tblPr>
+        <w:tblStyle w:val="TableGrid"/>
+        <w:tblW w:w="0" w:type="auto"/>
+        <w:tblLook w:val="04A0" w:firstRow="1" w:lastRow="0" w:firstColumn="1" w:lastColumn="0" w:noHBand="0" w:noVBand="1"/>
+      </w:tblPr>
+      <w:tblGrid>
+        <w:gridCol w:w="3116"/>
+        <w:gridCol w:w="3117"/>
+        <w:gridCol w:w="3117"/>
+      </w:tblGrid>
+      <w:tr>
+        <w:tc>
+          <w:tcPr>
+            <w:tcW w:w="3116" w:type="dxa"/>
+          </w:tcPr>
+          <w:p>
+            <w:pPr>
+              <w:rPr>
+                <w:b/>
+                <w:bCs/>
+                <w:color w:val="2E74B5" w:themeColor="accent1" w:themeShade="BF"/>
+                <w:lang w:val="el-GR"/>
+              </w:rPr>
+            </w:pPr>
+            <w:r>
+              <w:rPr>
+                <w:b/>
+                <w:bCs/>
+                <w:color w:val="2E74B5" w:themeColor="accent1" w:themeShade="BF"/>
+                <w:lang w:val="el-GR"/>
+              </w:rPr>
+              <w:t>Όνομα</w:t>
+            </w:r>
+          </w:p>
+        </w:tc>
+        <w:tc>
+          <w:tcPr>
+            <w:tcW w:w="3117" w:type="dxa"/>
+          </w:tcPr>
+          <w:p>
+            <w:pPr>
+              <w:rPr>
+                <w:b/>
+                <w:bCs/>
+                <w:color w:val="2E74B5" w:themeColor="accent1" w:themeShade="BF"/>
+                <w:lang w:val="el-GR"/>
+              </w:rPr>
+            </w:pPr>
+            <w:r>
+              <w:rPr>
+                <w:b/>
+                <w:bCs/>
+                <w:color w:val="2E74B5" w:themeColor="accent1" w:themeShade="BF"/>
+                <w:lang w:val="el-GR"/>
+              </w:rPr>
+              <w:t>Αριθμός Μητρώου</w:t>
+            </w:r>
+          </w:p>
+        </w:tc>
+        <w:tc>
+          <w:tcPr>
+            <w:tcW w:w="3117" w:type="dxa"/>
+          </w:tcPr>
+          <w:p>
+            <w:pPr>
+              <w:rPr>
+                <w:b/>
+                <w:bCs/>
+                <w:color w:val="2E74B5" w:themeColor="accent1" w:themeShade="BF"/>
+              </w:rPr>
+            </w:pPr>
+            <w:r>
+              <w:rPr>
+                <w:b/>
+                <w:bCs/>
+                <w:color w:val="2E74B5" w:themeColor="accent1" w:themeShade="BF"/>
+              </w:rPr>
+              <w:t>e-mail</w:t>
+            </w:r>
+          </w:p>
+        </w:tc>
+      </w:tr>
+      <w:tr>
+        <w:tc>
+          <w:tcPr>
+            <w:tcW w:w="3116" w:type="dxa"/>
+          </w:tcPr>
+          <w:p>
+            <w:pPr>
+              <w:rPr>
+                <w:color w:val="2E74B5" w:themeColor="accent1" w:themeShade="BF"/>
+                <w:lang w:val="el-GR"/>
+              </w:rPr>
+            </w:pPr>
+            <w:proofErr w:type="spellStart"/>
+            <w:r>
+              <w:rPr>
+                <w:color w:val="2E74B5" w:themeColor="accent1" w:themeShade="BF"/>
+                <w:lang w:val="el-GR"/>
+              </w:rPr>
+              <w:t>Περγαντής</w:t>
+            </w:r>
+            <w:proofErr w:type="spellEnd"/>
+            <w:r>
+              <w:rPr>
+                <w:color w:val="2E74B5" w:themeColor="accent1" w:themeShade="BF"/>
+                <w:lang w:val="el-GR"/>
+              </w:rPr>
+              <w:t xml:space="preserve"> Νικόλαος</w:t>
+            </w:r>
+          </w:p>
+        </w:tc>
+        <w:tc>
+          <w:tcPr>
+            <w:tcW w:w="3117" w:type="dxa"/>
+          </w:tcPr>
+          <w:p>
+            <w:pPr>
+              <w:rPr>
+                <w:color w:val="2E74B5" w:themeColor="accent1" w:themeShade="BF"/>
+                <w:lang w:val="el-GR"/>
+              </w:rPr>
+            </w:pPr>
+            <w:r>
+              <w:rPr>
+                <w:color w:val="2E74B5" w:themeColor="accent1" w:themeShade="BF"/>
+                <w:lang w:val="el-GR"/>
+              </w:rPr>
+              <w:t>3210163</w:t>
+            </w:r>
+          </w:p>
+        </w:tc>
+        <w:tc>
+          <w:tcPr>
+            <w:tcW w:w="3117" w:type="dxa"/>
+          </w:tcPr>
+          <w:p>
+            <w:pPr>
+              <w:rPr>
+                <w:color w:val="2E74B5" w:themeColor="accent1" w:themeShade="BF"/>
+              </w:rPr>
+            </w:pPr>
+            <w:r>
+              <w:rPr>
+                <w:color w:val="2E74B5" w:themeColor="accent1" w:themeShade="BF"/>
+              </w:rPr>
+              <w:t>p</w:t>
+            </w:r>
+            <w:r>
+              <w:rPr>
+                <w:color w:val="2E74B5" w:themeColor="accent1" w:themeShade="BF"/>
+                <w:lang w:val="el-GR"/>
+              </w:rPr>
+              <w:t>3210163</w:t>
+            </w:r>
+            <w:r>
+              <w:rPr>
+                <w:color w:val="2E74B5" w:themeColor="accent1" w:themeShade="BF"/>
+              </w:rPr>
+              <w:t>@aueb.gr</w:t>
+            </w:r>
+          </w:p>
+        </w:tc>
+      </w:tr>
+      <w:tr>
+        <w:tc>
+          <w:tcPr>
+            <w:tcW w:w="3116" w:type="dxa"/>
+          </w:tcPr>
+          <w:p>
+            <w:pPr>
+              <w:rPr>
+                <w:color w:val="2E74B5" w:themeColor="accent1" w:themeShade="BF"/>
+                <w:lang w:val="el-GR"/>
+              </w:rPr>
+            </w:pPr>
+            <w:proofErr w:type="spellStart"/>
+            <w:r>
+              <w:rPr>
+                <w:color w:val="2E74B5" w:themeColor="accent1" w:themeShade="BF"/>
+                <w:lang w:val="el-GR"/>
+              </w:rPr>
+              <w:t>Φωτογιαννόπουλος</w:t>
+            </w:r>
+            <w:proofErr w:type="spellEnd"/>
+            <w:r>
+              <w:rPr>
+                <w:color w:val="2E74B5" w:themeColor="accent1" w:themeShade="BF"/>
+                <w:lang w:val="el-GR"/>
+              </w:rPr>
+              <w:t xml:space="preserve"> Δημήτριος</w:t>
+            </w:r>
+          </w:p>
+        </w:tc>
+        <w:tc>
+          <w:tcPr>
+            <w:tcW w:w="3117" w:type="dxa"/>
+          </w:tcPr>
+          <w:p>
+            <w:pPr>
+              <w:rPr>
+                <w:color w:val="2E74B5" w:themeColor="accent1" w:themeShade="BF"/>
+                <w:lang w:val="el-GR"/>
+              </w:rPr>
+            </w:pPr>
+            <w:r>
+              <w:rPr>
+                <w:color w:val="2E74B5" w:themeColor="accent1" w:themeShade="BF"/>
+                <w:lang w:val="el-GR"/>
+              </w:rPr>
+              <w:t>3210214</w:t>
+            </w:r>
+          </w:p>
+        </w:tc>
+        <w:tc>
+          <w:tcPr>
+            <w:tcW w:w="3117" w:type="dxa"/>
+          </w:tcPr>
+          <w:p>
+            <w:pPr>
+              <w:rPr>
+                <w:color w:val="2E74B5" w:themeColor="accent1" w:themeShade="BF"/>
+                <w:lang w:val="el-GR"/>
+              </w:rPr>
+            </w:pPr>
+            <w:r>
+              <w:rPr>
+                <w:color w:val="2E74B5" w:themeColor="accent1" w:themeShade="BF"/>
+              </w:rPr>
+              <w:t>p</w:t>
+            </w:r>
+            <w:r>
+              <w:rPr>
+                <w:color w:val="2E74B5" w:themeColor="accent1" w:themeShade="BF"/>
+                <w:lang w:val="el-GR"/>
+              </w:rPr>
+              <w:t>3210214</w:t>
+            </w:r>
+            <w:r>
+              <w:rPr>
+                <w:color w:val="2E74B5" w:themeColor="accent1" w:themeShade="BF"/>
+              </w:rPr>
+              <w:t>@aueb.gr</w:t>
+            </w:r>
+          </w:p>
+        </w:tc>
+      </w:tr>
+      <w:tr>
+        <w:tc>
+          <w:tcPr>
+            <w:tcW w:w="3116" w:type="dxa"/>
+          </w:tcPr>
+          <w:p>
+            <w:pPr>
+              <w:rPr>
+                <w:color w:val="2E74B5" w:themeColor="accent1" w:themeShade="BF"/>
+                <w:lang w:val="el-GR"/>
+              </w:rPr>
+            </w:pPr>
+            <w:r>
+              <w:rPr>
+                <w:color w:val="2E74B5" w:themeColor="accent1" w:themeShade="BF"/>
+                <w:lang w:val="el-GR"/>
+              </w:rPr>
+              <w:t xml:space="preserve">Τουμαζάτος Δημήτριος </w:t>
+            </w:r>
+          </w:p>
+        </w:tc>
+        <w:tc>
+          <w:tcPr>
+            <w:tcW w:w="3117" w:type="dxa"/>
+          </w:tcPr>
+          <w:p>
+            <w:pPr>
+              <w:rPr>
+                <w:color w:val="2E74B5" w:themeColor="accent1" w:themeShade="BF"/>
+                <w:lang w:val="el-GR"/>
+              </w:rPr>
+            </w:pPr>
+            <w:r>
+              <w:rPr>
+                <w:color w:val="2E74B5" w:themeColor="accent1" w:themeShade="BF"/>
+                <w:lang w:val="el-GR"/>
+              </w:rPr>
+              <w:t>3210199</w:t>
+            </w:r>
+          </w:p>
+        </w:tc>
+        <w:tc>
+          <w:tcPr>
+            <w:tcW w:w="3117" w:type="dxa"/>
+          </w:tcPr>
+          <w:p>
+            <w:pPr>
+              <w:rPr>
+                <w:color w:val="2E74B5" w:themeColor="accent1" w:themeShade="BF"/>
+                <w:lang w:val="el-GR"/>
+              </w:rPr>
+            </w:pPr>
+            <w:r>
+              <w:rPr>
+                <w:color w:val="2E74B5" w:themeColor="accent1" w:themeShade="BF"/>
+              </w:rPr>
+              <w:t>p</w:t>
+            </w:r>
+            <w:r>
+              <w:rPr>
+                <w:color w:val="2E74B5" w:themeColor="accent1" w:themeShade="BF"/>
+                <w:lang w:val="el-GR"/>
+              </w:rPr>
+              <w:t>3210199</w:t>
+            </w:r>
+            <w:r>
+              <w:rPr>
+                <w:color w:val="2E74B5" w:themeColor="accent1" w:themeShade="BF"/>
+              </w:rPr>
+              <w:t>@aueb.gr</w:t>
+            </w:r>
+          </w:p>
+        </w:tc>
+      </w:tr>
+    </w:tbl>
     <w:p>
       <w:pPr>
         <w:rPr>
@@ -40,260 +363,257 @@
           <w:lang w:val="el-GR"/>
         </w:rPr>
       </w:pPr>
-      <w:r>
-        <w:rPr>
-          <w:color w:val="2E74B5" w:themeColor="accent1" w:themeShade="BF"/>
-          <w:lang w:val="el-GR"/>
-        </w:rPr>
-        <w:t xml:space="preserve">Πριν την επεξήγηση των αλγορίθμων μηχανικής μάθησης, θα θέλαμε να αναφέρουμε πως στα αρχεία </w:t>
-      </w:r>
-      <w:r>
-        <w:rPr>
-          <w:color w:val="2E74B5" w:themeColor="accent1" w:themeShade="BF"/>
-        </w:rPr>
-        <w:t>makeTestData</w:t>
-      </w:r>
-      <w:r>
-        <w:rPr>
-          <w:color w:val="2E74B5" w:themeColor="accent1" w:themeShade="BF"/>
-          <w:lang w:val="el-GR"/>
-        </w:rPr>
-        <w:t xml:space="preserve"> </w:t>
-      </w:r>
-      <w:r>
-        <w:rPr>
-          <w:color w:val="2E74B5" w:themeColor="accent1" w:themeShade="BF"/>
-          <w:lang w:val="el-GR"/>
-        </w:rPr>
-        <w:t xml:space="preserve">και </w:t>
-      </w:r>
-      <w:r>
-        <w:rPr>
-          <w:color w:val="2E74B5" w:themeColor="accent1" w:themeShade="BF"/>
-        </w:rPr>
-        <w:t>makeTrainData</w:t>
-      </w:r>
-      <w:r>
-        <w:rPr>
-          <w:color w:val="2E74B5" w:themeColor="accent1" w:themeShade="BF"/>
-          <w:lang w:val="el-GR"/>
-        </w:rPr>
-        <w:t xml:space="preserve"> </w:t>
-      </w:r>
-      <w:r>
-        <w:rPr>
-          <w:color w:val="2E74B5" w:themeColor="accent1" w:themeShade="BF"/>
-          <w:lang w:val="el-GR"/>
-        </w:rPr>
-        <w:t xml:space="preserve">γίνεται η μετατροπή των </w:t>
-      </w:r>
-      <w:r>
-        <w:rPr>
-          <w:color w:val="2E74B5" w:themeColor="accent1" w:themeShade="BF"/>
-        </w:rPr>
-        <w:t>reviews</w:t>
-      </w:r>
-      <w:r>
-        <w:rPr>
-          <w:color w:val="2E74B5" w:themeColor="accent1" w:themeShade="BF"/>
-          <w:lang w:val="el-GR"/>
-        </w:rPr>
-        <w:t xml:space="preserve"> </w:t>
-      </w:r>
-      <w:r>
-        <w:rPr>
-          <w:color w:val="2E74B5" w:themeColor="accent1" w:themeShade="BF"/>
-          <w:lang w:val="el-GR"/>
-        </w:rPr>
-        <w:t xml:space="preserve">σε </w:t>
-      </w:r>
-      <w:r>
-        <w:rPr>
-          <w:color w:val="2E74B5" w:themeColor="accent1" w:themeShade="BF"/>
-          <w:lang w:val="el-GR"/>
-        </w:rPr>
-        <w:t>διαν</w:t>
-      </w:r>
-      <w:r>
-        <w:rPr>
-          <w:color w:val="2E74B5" w:themeColor="accent1" w:themeShade="BF"/>
-          <w:lang w:val="el-GR"/>
-        </w:rPr>
-        <w:t>ύσματα</w:t>
-      </w:r>
-      <w:r>
-        <w:rPr>
-          <w:color w:val="2E74B5" w:themeColor="accent1" w:themeShade="BF"/>
-          <w:lang w:val="el-GR"/>
-        </w:rPr>
-        <w:t xml:space="preserve"> </w:t>
-      </w:r>
-      <w:r>
-        <w:rPr>
-          <w:color w:val="2E74B5" w:themeColor="accent1" w:themeShade="BF"/>
-          <w:lang w:val="el-GR"/>
-        </w:rPr>
-        <w:t>με 1 και 0</w:t>
-      </w:r>
-      <w:r>
-        <w:rPr>
-          <w:color w:val="2E74B5" w:themeColor="accent1" w:themeShade="BF"/>
-          <w:lang w:val="el-GR"/>
-        </w:rPr>
-        <w:t xml:space="preserve"> με βάση το λεξιλόγιο που επιλέξαμε </w:t>
-      </w:r>
-      <w:r>
-        <w:rPr>
-          <w:color w:val="2E74B5" w:themeColor="accent1" w:themeShade="BF"/>
-          <w:lang w:val="el-GR"/>
-        </w:rPr>
-        <w:t>(</w:t>
-      </w:r>
-      <w:r>
-        <w:rPr>
-          <w:color w:val="2E74B5" w:themeColor="accent1" w:themeShade="BF"/>
-        </w:rPr>
-        <w:t>most</w:t>
-      </w:r>
-      <w:r>
-        <w:rPr>
-          <w:color w:val="2E74B5" w:themeColor="accent1" w:themeShade="BF"/>
-          <w:lang w:val="el-GR"/>
-        </w:rPr>
-        <w:t>_</w:t>
-      </w:r>
-      <w:r>
-        <w:rPr>
-          <w:color w:val="2E74B5" w:themeColor="accent1" w:themeShade="BF"/>
-        </w:rPr>
-        <w:t>common</w:t>
-      </w:r>
-      <w:r>
-        <w:rPr>
-          <w:color w:val="2E74B5" w:themeColor="accent1" w:themeShade="BF"/>
-          <w:lang w:val="el-GR"/>
-        </w:rPr>
-        <w:t>_</w:t>
-      </w:r>
-      <w:r>
-        <w:rPr>
-          <w:color w:val="2E74B5" w:themeColor="accent1" w:themeShade="BF"/>
-        </w:rPr>
-        <w:t>words</w:t>
-      </w:r>
-      <w:r>
-        <w:rPr>
-          <w:color w:val="2E74B5" w:themeColor="accent1" w:themeShade="BF"/>
-          <w:lang w:val="el-GR"/>
-        </w:rPr>
-        <w:t xml:space="preserve">) </w:t>
-      </w:r>
-      <w:r>
-        <w:rPr>
-          <w:color w:val="2E74B5" w:themeColor="accent1" w:themeShade="BF"/>
-          <w:lang w:val="el-GR"/>
-        </w:rPr>
-        <w:t>και υλοποιήσαμ</w:t>
-      </w:r>
-      <w:r>
-        <w:rPr>
-          <w:color w:val="2E74B5" w:themeColor="accent1" w:themeShade="BF"/>
-          <w:lang w:val="el-GR"/>
-        </w:rPr>
-        <w:t xml:space="preserve">ε μέσα στο </w:t>
-      </w:r>
-      <w:r>
-        <w:rPr>
-          <w:color w:val="2E74B5" w:themeColor="accent1" w:themeShade="BF"/>
-        </w:rPr>
-        <w:t>makeTrainData</w:t>
-      </w:r>
-      <w:r>
-        <w:rPr>
-          <w:color w:val="2E74B5" w:themeColor="accent1" w:themeShade="BF"/>
-          <w:lang w:val="el-GR"/>
-        </w:rPr>
-        <w:t>, όπου και επιλέξαμε να πάρουμε τις 1700 πιο συχνές λέξεις αφαιρώντας τις 130 συχνότερες.</w:t>
-      </w:r>
-      <w:r>
-        <w:rPr>
-          <w:color w:val="2E74B5" w:themeColor="accent1" w:themeShade="BF"/>
-          <w:lang w:val="el-GR"/>
-        </w:rPr>
-        <w:t xml:space="preserve"> Τέλος θέλουμε να ενημερώσουμε πως</w:t>
-      </w:r>
-      <w:r>
-        <w:rPr>
-          <w:color w:val="2E74B5" w:themeColor="accent1" w:themeShade="BF"/>
-          <w:lang w:val="el-GR"/>
-        </w:rPr>
-        <w:t xml:space="preserve"> η</w:t>
-      </w:r>
-      <w:r>
-        <w:rPr>
-          <w:color w:val="2E74B5" w:themeColor="accent1" w:themeShade="BF"/>
-          <w:lang w:val="el-GR"/>
-        </w:rPr>
-        <w:t xml:space="preserve"> εκτέλεση</w:t>
-      </w:r>
-      <w:r>
-        <w:rPr>
-          <w:color w:val="2E74B5" w:themeColor="accent1" w:themeShade="BF"/>
-          <w:lang w:val="el-GR"/>
-        </w:rPr>
-        <w:t xml:space="preserve"> και το </w:t>
-      </w:r>
-      <w:r>
-        <w:rPr>
-          <w:color w:val="2E74B5" w:themeColor="accent1" w:themeShade="BF"/>
-        </w:rPr>
-        <w:t>train</w:t>
-      </w:r>
-      <w:r>
-        <w:rPr>
-          <w:color w:val="2E74B5" w:themeColor="accent1" w:themeShade="BF"/>
-          <w:lang w:val="el-GR"/>
-        </w:rPr>
-        <w:t xml:space="preserve"> των αλγορίθμων γίνεται εντός του </w:t>
-      </w:r>
-      <w:r>
-        <w:rPr>
-          <w:color w:val="2E74B5" w:themeColor="accent1" w:themeShade="BF"/>
-        </w:rPr>
-        <w:t>myExecutionFile</w:t>
-      </w:r>
-      <w:r>
-        <w:rPr>
-          <w:color w:val="2E74B5" w:themeColor="accent1" w:themeShade="BF"/>
-          <w:lang w:val="el-GR"/>
-        </w:rPr>
-        <w:t xml:space="preserve"> </w:t>
-      </w:r>
-      <w:r>
-        <w:rPr>
-          <w:color w:val="2E74B5" w:themeColor="accent1" w:themeShade="BF"/>
-          <w:lang w:val="el-GR"/>
-        </w:rPr>
-        <w:t>καθώς και η εμφάνιση των μετρήσεών τους.</w:t>
-      </w:r>
     </w:p>
     <w:p>
       <w:pPr>
         <w:rPr>
-          <w:b/>
           <w:color w:val="2E74B5" w:themeColor="accent1" w:themeShade="BF"/>
           <w:lang w:val="el-GR"/>
         </w:rPr>
       </w:pPr>
       <w:r>
         <w:rPr>
-          <w:b/>
-          <w:color w:val="2E74B5" w:themeColor="accent1" w:themeShade="BF"/>
-          <w:sz w:val="36"/>
-          <w:szCs w:val="36"/>
-          <w:lang w:val="el-GR"/>
-        </w:rPr>
-        <w:t>ΜΕΡΟΣ Α</w:t>
+          <w:color w:val="2E74B5" w:themeColor="accent1" w:themeShade="BF"/>
+          <w:lang w:val="el-GR"/>
+        </w:rPr>
+        <w:t xml:space="preserve">Πριν την επεξήγηση των αλγορίθμων μηχανικής μάθησης, θα θέλαμε να αναφέρουμε πως στα αρχεία </w:t>
+      </w:r>
+      <w:proofErr w:type="spellStart"/>
+      <w:r>
+        <w:rPr>
+          <w:color w:val="2E74B5" w:themeColor="accent1" w:themeShade="BF"/>
+        </w:rPr>
+        <w:t>makeTestData</w:t>
+      </w:r>
+      <w:proofErr w:type="spellEnd"/>
+      <w:r>
+        <w:rPr>
+          <w:color w:val="2E74B5" w:themeColor="accent1" w:themeShade="BF"/>
+          <w:lang w:val="el-GR"/>
+        </w:rPr>
+        <w:t xml:space="preserve"> </w:t>
+      </w:r>
+      <w:r>
+        <w:rPr>
+          <w:color w:val="2E74B5" w:themeColor="accent1" w:themeShade="BF"/>
+          <w:lang w:val="el-GR"/>
+        </w:rPr>
+        <w:t xml:space="preserve">και </w:t>
+      </w:r>
+      <w:proofErr w:type="spellStart"/>
+      <w:r>
+        <w:rPr>
+          <w:color w:val="2E74B5" w:themeColor="accent1" w:themeShade="BF"/>
+        </w:rPr>
+        <w:t>makeTrainData</w:t>
+      </w:r>
+      <w:proofErr w:type="spellEnd"/>
+      <w:r>
+        <w:rPr>
+          <w:color w:val="2E74B5" w:themeColor="accent1" w:themeShade="BF"/>
+          <w:lang w:val="el-GR"/>
+        </w:rPr>
+        <w:t xml:space="preserve"> </w:t>
+      </w:r>
+      <w:r>
+        <w:rPr>
+          <w:color w:val="2E74B5" w:themeColor="accent1" w:themeShade="BF"/>
+          <w:lang w:val="el-GR"/>
+        </w:rPr>
+        <w:t xml:space="preserve">γίνεται η μετατροπή των </w:t>
+      </w:r>
+      <w:r>
+        <w:rPr>
+          <w:color w:val="2E74B5" w:themeColor="accent1" w:themeShade="BF"/>
+        </w:rPr>
+        <w:t>reviews</w:t>
+      </w:r>
+      <w:r>
+        <w:rPr>
+          <w:color w:val="2E74B5" w:themeColor="accent1" w:themeShade="BF"/>
+          <w:lang w:val="el-GR"/>
+        </w:rPr>
+        <w:t xml:space="preserve"> </w:t>
+      </w:r>
+      <w:r>
+        <w:rPr>
+          <w:color w:val="2E74B5" w:themeColor="accent1" w:themeShade="BF"/>
+          <w:lang w:val="el-GR"/>
+        </w:rPr>
+        <w:t xml:space="preserve">σε </w:t>
+      </w:r>
+      <w:r>
+        <w:rPr>
+          <w:color w:val="2E74B5" w:themeColor="accent1" w:themeShade="BF"/>
+          <w:lang w:val="el-GR"/>
+        </w:rPr>
+        <w:t>διαν</w:t>
+      </w:r>
+      <w:r>
+        <w:rPr>
+          <w:color w:val="2E74B5" w:themeColor="accent1" w:themeShade="BF"/>
+          <w:lang w:val="el-GR"/>
+        </w:rPr>
+        <w:t>ύσματα</w:t>
+      </w:r>
+      <w:r>
+        <w:rPr>
+          <w:color w:val="2E74B5" w:themeColor="accent1" w:themeShade="BF"/>
+          <w:lang w:val="el-GR"/>
+        </w:rPr>
+        <w:t xml:space="preserve"> </w:t>
+      </w:r>
+      <w:r>
+        <w:rPr>
+          <w:color w:val="2E74B5" w:themeColor="accent1" w:themeShade="BF"/>
+          <w:lang w:val="el-GR"/>
+        </w:rPr>
+        <w:t>με 1 και 0</w:t>
+      </w:r>
+      <w:r>
+        <w:rPr>
+          <w:color w:val="2E74B5" w:themeColor="accent1" w:themeShade="BF"/>
+          <w:lang w:val="el-GR"/>
+        </w:rPr>
+        <w:t xml:space="preserve"> με βάση το λεξιλόγιο που επιλέξαμε </w:t>
+      </w:r>
+      <w:r>
+        <w:rPr>
+          <w:color w:val="2E74B5" w:themeColor="accent1" w:themeShade="BF"/>
+          <w:lang w:val="el-GR"/>
+        </w:rPr>
+        <w:t>(</w:t>
+      </w:r>
+      <w:r>
+        <w:rPr>
+          <w:color w:val="2E74B5" w:themeColor="accent1" w:themeShade="BF"/>
+        </w:rPr>
+        <w:t>most</w:t>
+      </w:r>
+      <w:r>
+        <w:rPr>
+          <w:color w:val="2E74B5" w:themeColor="accent1" w:themeShade="BF"/>
+          <w:lang w:val="el-GR"/>
+        </w:rPr>
+        <w:t>_</w:t>
+      </w:r>
+      <w:r>
+        <w:rPr>
+          <w:color w:val="2E74B5" w:themeColor="accent1" w:themeShade="BF"/>
+        </w:rPr>
+        <w:t>common</w:t>
+      </w:r>
+      <w:r>
+        <w:rPr>
+          <w:color w:val="2E74B5" w:themeColor="accent1" w:themeShade="BF"/>
+          <w:lang w:val="el-GR"/>
+        </w:rPr>
+        <w:t>_</w:t>
+      </w:r>
+      <w:r>
+        <w:rPr>
+          <w:color w:val="2E74B5" w:themeColor="accent1" w:themeShade="BF"/>
+        </w:rPr>
+        <w:t>words</w:t>
+      </w:r>
+      <w:r>
+        <w:rPr>
+          <w:color w:val="2E74B5" w:themeColor="accent1" w:themeShade="BF"/>
+          <w:lang w:val="el-GR"/>
+        </w:rPr>
+        <w:t xml:space="preserve">) </w:t>
+      </w:r>
+      <w:r>
+        <w:rPr>
+          <w:color w:val="2E74B5" w:themeColor="accent1" w:themeShade="BF"/>
+          <w:lang w:val="el-GR"/>
+        </w:rPr>
+        <w:t>και υλοποιήσαμ</w:t>
+      </w:r>
+      <w:r>
+        <w:rPr>
+          <w:color w:val="2E74B5" w:themeColor="accent1" w:themeShade="BF"/>
+          <w:lang w:val="el-GR"/>
+        </w:rPr>
+        <w:t xml:space="preserve">ε μέσα στο </w:t>
+      </w:r>
+      <w:proofErr w:type="spellStart"/>
+      <w:r>
+        <w:rPr>
+          <w:color w:val="2E74B5" w:themeColor="accent1" w:themeShade="BF"/>
+        </w:rPr>
+        <w:t>makeTrainData</w:t>
+      </w:r>
+      <w:proofErr w:type="spellEnd"/>
+      <w:r>
+        <w:rPr>
+          <w:color w:val="2E74B5" w:themeColor="accent1" w:themeShade="BF"/>
+          <w:lang w:val="el-GR"/>
+        </w:rPr>
+        <w:t>, όπου και επιλέξαμε να πάρουμε τις 1700 πιο συχνές λέξεις αφαιρώντας τις 130 συχνότερες.</w:t>
+      </w:r>
+      <w:r>
+        <w:rPr>
+          <w:color w:val="2E74B5" w:themeColor="accent1" w:themeShade="BF"/>
+          <w:lang w:val="el-GR"/>
+        </w:rPr>
+        <w:t xml:space="preserve"> Τέλος θέλουμε να ενημερώσουμε πως</w:t>
+      </w:r>
+      <w:r>
+        <w:rPr>
+          <w:color w:val="2E74B5" w:themeColor="accent1" w:themeShade="BF"/>
+          <w:lang w:val="el-GR"/>
+        </w:rPr>
+        <w:t xml:space="preserve"> η</w:t>
+      </w:r>
+      <w:r>
+        <w:rPr>
+          <w:color w:val="2E74B5" w:themeColor="accent1" w:themeShade="BF"/>
+          <w:lang w:val="el-GR"/>
+        </w:rPr>
+        <w:t xml:space="preserve"> εκτέλεση</w:t>
+      </w:r>
+      <w:r>
+        <w:rPr>
+          <w:color w:val="2E74B5" w:themeColor="accent1" w:themeShade="BF"/>
+          <w:lang w:val="el-GR"/>
+        </w:rPr>
+        <w:t xml:space="preserve"> και το </w:t>
+      </w:r>
+      <w:r>
+        <w:rPr>
+          <w:color w:val="2E74B5" w:themeColor="accent1" w:themeShade="BF"/>
+        </w:rPr>
+        <w:t>train</w:t>
+      </w:r>
+      <w:r>
+        <w:rPr>
+          <w:color w:val="2E74B5" w:themeColor="accent1" w:themeShade="BF"/>
+          <w:lang w:val="el-GR"/>
+        </w:rPr>
+        <w:t xml:space="preserve"> των αλγορίθμων γίνεται εντός του </w:t>
+      </w:r>
+      <w:proofErr w:type="spellStart"/>
+      <w:r>
+        <w:rPr>
+          <w:color w:val="2E74B5" w:themeColor="accent1" w:themeShade="BF"/>
+        </w:rPr>
+        <w:t>myExecutionFile</w:t>
+      </w:r>
+      <w:proofErr w:type="spellEnd"/>
+      <w:r>
+        <w:rPr>
+          <w:color w:val="2E74B5" w:themeColor="accent1" w:themeShade="BF"/>
+          <w:lang w:val="el-GR"/>
+        </w:rPr>
+        <w:t xml:space="preserve"> </w:t>
+      </w:r>
+      <w:r>
+        <w:rPr>
+          <w:color w:val="2E74B5" w:themeColor="accent1" w:themeShade="BF"/>
+          <w:lang w:val="el-GR"/>
+        </w:rPr>
+        <w:t>καθώς και η εμφάνιση των μετρήσεών τους.</w:t>
       </w:r>
     </w:p>
     <w:p>
@@ -308,437 +628,97 @@
         <w:rPr>
           <w:b/>
           <w:color w:val="2E74B5" w:themeColor="accent1" w:themeShade="BF"/>
-          <w:sz w:val="32"/>
-          <w:szCs w:val="32"/>
-          <w:lang w:val="el-GR"/>
-        </w:rPr>
-        <w:t>1)</w:t>
-      </w:r>
-      <w:r>
-        <w:rPr>
-          <w:b/>
-          <w:color w:val="2E74B5" w:themeColor="accent1" w:themeShade="BF"/>
-          <w:sz w:val="32"/>
-          <w:szCs w:val="32"/>
-          <w:lang w:val="el-GR"/>
-        </w:rPr>
-        <w:t xml:space="preserve"> </w:t>
-      </w:r>
-      <w:r>
-        <w:rPr>
-          <w:b/>
-          <w:color w:val="2E74B5" w:themeColor="accent1" w:themeShade="BF"/>
-          <w:sz w:val="32"/>
-          <w:szCs w:val="32"/>
-        </w:rPr>
-        <w:t>Na</w:t>
-      </w:r>
-      <w:r>
-        <w:rPr>
-          <w:b/>
-          <w:color w:val="2E74B5" w:themeColor="accent1" w:themeShade="BF"/>
-          <w:sz w:val="32"/>
-          <w:szCs w:val="32"/>
-          <w:lang w:val="el-GR"/>
-        </w:rPr>
-        <w:t>ï</w:t>
-      </w:r>
-      <w:r>
-        <w:rPr>
-          <w:b/>
-          <w:color w:val="2E74B5" w:themeColor="accent1" w:themeShade="BF"/>
-          <w:sz w:val="32"/>
-          <w:szCs w:val="32"/>
-        </w:rPr>
-        <w:t>ve</w:t>
-      </w:r>
-      <w:r>
-        <w:rPr>
-          <w:b/>
-          <w:color w:val="2E74B5" w:themeColor="accent1" w:themeShade="BF"/>
-          <w:sz w:val="32"/>
-          <w:szCs w:val="32"/>
-          <w:lang w:val="el-GR"/>
-        </w:rPr>
-        <w:t xml:space="preserve"> </w:t>
-      </w:r>
-      <w:r>
-        <w:rPr>
-          <w:b/>
-          <w:color w:val="2E74B5" w:themeColor="accent1" w:themeShade="BF"/>
-          <w:sz w:val="32"/>
-          <w:szCs w:val="32"/>
-        </w:rPr>
-        <w:t>Bayes</w:t>
-      </w:r>
-      <w:r>
-        <w:rPr>
-          <w:b/>
-          <w:color w:val="2E74B5" w:themeColor="accent1" w:themeShade="BF"/>
-          <w:lang w:val="el-GR"/>
-        </w:rPr>
-        <w:t xml:space="preserve"> </w:t>
+          <w:sz w:val="36"/>
+          <w:szCs w:val="36"/>
+          <w:lang w:val="el-GR"/>
+        </w:rPr>
+        <w:t>ΜΕΡΟΣ Α</w:t>
       </w:r>
     </w:p>
     <w:p>
       <w:pPr>
         <w:rPr>
+          <w:b/>
           <w:color w:val="2E74B5" w:themeColor="accent1" w:themeShade="BF"/>
           <w:lang w:val="el-GR"/>
         </w:rPr>
       </w:pPr>
       <w:r>
         <w:rPr>
-          <w:color w:val="2E74B5" w:themeColor="accent1" w:themeShade="BF"/>
-          <w:lang w:val="el-GR"/>
-        </w:rPr>
-        <w:t xml:space="preserve">Δημιουργήσαμε μια κλάση </w:t>
-      </w:r>
-      <w:r>
-        <w:rPr>
-          <w:color w:val="2E74B5" w:themeColor="accent1" w:themeShade="BF"/>
-        </w:rPr>
-        <w:t>NaiveBayes</w:t>
-      </w:r>
-      <w:r>
-        <w:rPr>
-          <w:color w:val="2E74B5" w:themeColor="accent1" w:themeShade="BF"/>
+          <w:b/>
+          <w:color w:val="2E74B5" w:themeColor="accent1" w:themeShade="BF"/>
+          <w:sz w:val="32"/>
+          <w:szCs w:val="32"/>
+          <w:lang w:val="el-GR"/>
+        </w:rPr>
+        <w:t>1)</w:t>
+      </w:r>
+      <w:r>
+        <w:rPr>
+          <w:b/>
+          <w:color w:val="2E74B5" w:themeColor="accent1" w:themeShade="BF"/>
+          <w:sz w:val="32"/>
+          <w:szCs w:val="32"/>
           <w:lang w:val="el-GR"/>
         </w:rPr>
         <w:t xml:space="preserve"> </w:t>
       </w:r>
       <w:r>
         <w:rPr>
-          <w:color w:val="2E74B5" w:themeColor="accent1" w:themeShade="BF"/>
-          <w:lang w:val="el-GR"/>
-        </w:rPr>
-        <w:t xml:space="preserve">η οποία αποτελείται </w:t>
-      </w:r>
-      <w:r>
-        <w:rPr>
-          <w:color w:val="2E74B5" w:themeColor="accent1" w:themeShade="BF"/>
-          <w:lang w:val="el-GR"/>
-        </w:rPr>
-        <w:t xml:space="preserve">από 4 μεθόδους. Φυσικά </w:t>
-      </w:r>
-      <w:r>
-        <w:rPr>
-          <w:color w:val="2E74B5" w:themeColor="accent1" w:themeShade="BF"/>
-          <w:lang w:val="el-GR"/>
-        </w:rPr>
-        <w:t xml:space="preserve">αρχικά </w:t>
-      </w:r>
-      <w:r>
-        <w:rPr>
-          <w:color w:val="2E74B5" w:themeColor="accent1" w:themeShade="BF"/>
-          <w:lang w:val="el-GR"/>
-        </w:rPr>
-        <w:t xml:space="preserve">μία </w:t>
-      </w:r>
-      <w:r>
-        <w:rPr>
-          <w:color w:val="2E74B5" w:themeColor="accent1" w:themeShade="BF"/>
-          <w:lang w:val="el-GR"/>
-        </w:rPr>
-        <w:t>__</w:t>
-      </w:r>
-      <w:r>
-        <w:rPr>
-          <w:color w:val="2E74B5" w:themeColor="accent1" w:themeShade="BF"/>
-        </w:rPr>
-        <w:t>init</w:t>
-      </w:r>
-      <w:r>
-        <w:rPr>
-          <w:color w:val="2E74B5" w:themeColor="accent1" w:themeShade="BF"/>
-          <w:lang w:val="el-GR"/>
-        </w:rPr>
-        <w:t xml:space="preserve">__() </w:t>
-      </w:r>
-      <w:r>
-        <w:rPr>
-          <w:color w:val="2E74B5" w:themeColor="accent1" w:themeShade="BF"/>
-          <w:lang w:val="el-GR"/>
-        </w:rPr>
-        <w:t>για αρχικοποιήσεις</w:t>
-      </w:r>
-      <w:r>
-        <w:rPr>
-          <w:color w:val="2E74B5" w:themeColor="accent1" w:themeShade="BF"/>
-          <w:lang w:val="el-GR"/>
-        </w:rPr>
-        <w:t xml:space="preserve">. Στην συνέχεια ακολουθεί μία πολύ βασική συνάρτηση, η </w:t>
-      </w:r>
-      <w:r>
-        <w:rPr>
-          <w:color w:val="2E74B5" w:themeColor="accent1" w:themeShade="BF"/>
-        </w:rPr>
-        <w:t>fit</w:t>
-      </w:r>
-      <w:r>
-        <w:rPr>
-          <w:color w:val="2E74B5" w:themeColor="accent1" w:themeShade="BF"/>
-          <w:lang w:val="el-GR"/>
-        </w:rPr>
-        <w:t xml:space="preserve">() </w:t>
-      </w:r>
-      <w:r>
-        <w:rPr>
-          <w:color w:val="2E74B5" w:themeColor="accent1" w:themeShade="BF"/>
-          <w:lang w:val="el-GR"/>
-        </w:rPr>
-        <w:t>εντός της οποί</w:t>
-      </w:r>
-      <w:r>
-        <w:rPr>
-          <w:color w:val="2E74B5" w:themeColor="accent1" w:themeShade="BF"/>
-          <w:lang w:val="el-GR"/>
-        </w:rPr>
-        <w:t xml:space="preserve">ας υπολογίζεται η πιθανότητα για κάθε </w:t>
-      </w:r>
-      <w:r>
-        <w:rPr>
-          <w:color w:val="2E74B5" w:themeColor="accent1" w:themeShade="BF"/>
-        </w:rPr>
-        <w:t>feature</w:t>
-      </w:r>
-      <w:r>
-        <w:rPr>
-          <w:color w:val="2E74B5" w:themeColor="accent1" w:themeShade="BF"/>
+          <w:b/>
+          <w:color w:val="2E74B5" w:themeColor="accent1" w:themeShade="BF"/>
+          <w:sz w:val="32"/>
+          <w:szCs w:val="32"/>
+        </w:rPr>
+        <w:t>Na</w:t>
+      </w:r>
+      <w:r>
+        <w:rPr>
+          <w:b/>
+          <w:color w:val="2E74B5" w:themeColor="accent1" w:themeShade="BF"/>
+          <w:sz w:val="32"/>
+          <w:szCs w:val="32"/>
+          <w:lang w:val="el-GR"/>
+        </w:rPr>
+        <w:t>ï</w:t>
+      </w:r>
+      <w:proofErr w:type="spellStart"/>
+      <w:r>
+        <w:rPr>
+          <w:b/>
+          <w:color w:val="2E74B5" w:themeColor="accent1" w:themeShade="BF"/>
+          <w:sz w:val="32"/>
+          <w:szCs w:val="32"/>
+        </w:rPr>
+        <w:t>ve</w:t>
+      </w:r>
+      <w:proofErr w:type="spellEnd"/>
+      <w:r>
+        <w:rPr>
+          <w:b/>
+          <w:color w:val="2E74B5" w:themeColor="accent1" w:themeShade="BF"/>
+          <w:sz w:val="32"/>
+          <w:szCs w:val="32"/>
           <w:lang w:val="el-GR"/>
         </w:rPr>
         <w:t xml:space="preserve"> </w:t>
       </w:r>
       <w:r>
         <w:rPr>
-          <w:color w:val="2E74B5" w:themeColor="accent1" w:themeShade="BF"/>
-          <w:lang w:val="el-GR"/>
-        </w:rPr>
-        <w:t xml:space="preserve">από τα </w:t>
-      </w:r>
-      <w:r>
-        <w:rPr>
-          <w:color w:val="2E74B5" w:themeColor="accent1" w:themeShade="BF"/>
-        </w:rPr>
-        <w:t>trainData</w:t>
-      </w:r>
-      <w:r>
-        <w:rPr>
+          <w:b/>
+          <w:color w:val="2E74B5" w:themeColor="accent1" w:themeShade="BF"/>
+          <w:sz w:val="32"/>
+          <w:szCs w:val="32"/>
+        </w:rPr>
+        <w:t>Bayes</w:t>
+      </w:r>
+      <w:r>
+        <w:rPr>
+          <w:b/>
           <w:color w:val="2E74B5" w:themeColor="accent1" w:themeShade="BF"/>
           <w:lang w:val="el-GR"/>
         </w:rPr>
         <w:t xml:space="preserve"> </w:t>
-      </w:r>
-      <w:r>
-        <w:rPr>
-          <w:color w:val="2E74B5" w:themeColor="accent1" w:themeShade="BF"/>
-          <w:lang w:val="el-GR"/>
-        </w:rPr>
-        <w:t>να ανήκει στα θετικά ή στα αρνητικά παραδείγματα.</w:t>
-      </w:r>
-      <w:r>
-        <w:rPr>
-          <w:color w:val="2E74B5" w:themeColor="accent1" w:themeShade="BF"/>
-          <w:lang w:val="el-GR"/>
-        </w:rPr>
-        <w:t xml:space="preserve"> Πιο συγκεκριμένα, διαχωρίζουμε τα παραδείγματα εκπαίδευσης σε αρνητικά και θετικά, </w:t>
-      </w:r>
-      <w:r>
-        <w:rPr>
-          <w:color w:val="2E74B5" w:themeColor="accent1" w:themeShade="BF"/>
-          <w:lang w:val="el-GR"/>
-        </w:rPr>
-        <w:t xml:space="preserve">στην συνέχεια για κάθε </w:t>
-      </w:r>
-      <w:r>
-        <w:rPr>
-          <w:color w:val="2E74B5" w:themeColor="accent1" w:themeShade="BF"/>
-        </w:rPr>
-        <w:t>feature</w:t>
-      </w:r>
-      <w:r>
-        <w:rPr>
-          <w:color w:val="2E74B5" w:themeColor="accent1" w:themeShade="BF"/>
-          <w:lang w:val="el-GR"/>
-        </w:rPr>
-        <w:t xml:space="preserve"> </w:t>
-      </w:r>
-      <w:r>
-        <w:rPr>
-          <w:color w:val="2E74B5" w:themeColor="accent1" w:themeShade="BF"/>
-          <w:lang w:val="el-GR"/>
-        </w:rPr>
-        <w:t>υπολογίζουμε την πιθανότητα, μία για τα θετικά και μία</w:t>
-      </w:r>
-      <w:r>
-        <w:rPr>
-          <w:color w:val="2E74B5" w:themeColor="accent1" w:themeShade="BF"/>
-          <w:lang w:val="el-GR"/>
-        </w:rPr>
-        <w:t xml:space="preserve"> για τα αρνητικά και στο τέλος υπολογίζουμε την συνολική πιθανότητα ένα παράδειγμα να είναι θετικό και την αντίστοιχη πιθανότητα να είναι αρνητικό.</w:t>
-      </w:r>
-      <w:r>
-        <w:rPr>
-          <w:color w:val="2E74B5" w:themeColor="accent1" w:themeShade="BF"/>
-          <w:lang w:val="el-GR"/>
-        </w:rPr>
-        <w:t xml:space="preserve"> Τώρα στην </w:t>
-      </w:r>
-      <w:r>
-        <w:rPr>
-          <w:color w:val="2E74B5" w:themeColor="accent1" w:themeShade="BF"/>
-        </w:rPr>
-        <w:t>calculateProb</w:t>
-      </w:r>
-      <w:r>
-        <w:rPr>
-          <w:color w:val="2E74B5" w:themeColor="accent1" w:themeShade="BF"/>
-          <w:lang w:val="el-GR"/>
-        </w:rPr>
-        <w:t xml:space="preserve"> </w:t>
-      </w:r>
-      <w:r>
-        <w:rPr>
-          <w:color w:val="2E74B5" w:themeColor="accent1" w:themeShade="BF"/>
-          <w:lang w:val="el-GR"/>
-        </w:rPr>
-        <w:t xml:space="preserve">υπολογίζουμε την </w:t>
-      </w:r>
-      <w:r>
-        <w:rPr>
-          <w:color w:val="2E74B5" w:themeColor="accent1" w:themeShade="BF"/>
-        </w:rPr>
-        <w:t>classification</w:t>
-      </w:r>
-      <w:r>
-        <w:rPr>
-          <w:color w:val="2E74B5" w:themeColor="accent1" w:themeShade="BF"/>
-          <w:lang w:val="el-GR"/>
-        </w:rPr>
-        <w:t xml:space="preserve"> </w:t>
-      </w:r>
-      <w:r>
-        <w:rPr>
-          <w:color w:val="2E74B5" w:themeColor="accent1" w:themeShade="BF"/>
-          <w:lang w:val="el-GR"/>
-        </w:rPr>
-        <w:t>πιθανότητα έχοντας γνωστή πλέον την κατηγορία.</w:t>
-      </w:r>
-      <w:r>
-        <w:rPr>
-          <w:color w:val="2E74B5" w:themeColor="accent1" w:themeShade="BF"/>
-          <w:lang w:val="el-GR"/>
-        </w:rPr>
-        <w:t xml:space="preserve"> </w:t>
-      </w:r>
-      <w:r>
-        <w:rPr>
-          <w:color w:val="2E74B5" w:themeColor="accent1" w:themeShade="BF"/>
-          <w:lang w:val="el-GR"/>
-        </w:rPr>
-        <w:t>Σε αυτό το σημείο να τονίσουμε</w:t>
-      </w:r>
-      <w:r>
-        <w:rPr>
-          <w:color w:val="2E74B5" w:themeColor="accent1" w:themeShade="BF"/>
-          <w:lang w:val="el-GR"/>
-        </w:rPr>
-        <w:t xml:space="preserve"> πως </w:t>
-      </w:r>
-      <w:r>
-        <w:rPr>
-          <w:color w:val="2E74B5" w:themeColor="accent1" w:themeShade="BF"/>
-          <w:lang w:val="el-GR"/>
-        </w:rPr>
-        <w:t xml:space="preserve">χρησιμοποιούμε τον λογάριθμο ώστε να αποφύγουμε το σενάριο στο οποίο η πιθανότητα είναι πολύ μικρή και ο υπολογιστής την στρογγυλοποιήσει στον μηδέν. Αυτή λοιπόν η συνάρτηση χρησιμοποιείται εντός της </w:t>
-      </w:r>
-      <w:r>
-        <w:rPr>
-          <w:color w:val="2E74B5" w:themeColor="accent1" w:themeShade="BF"/>
-        </w:rPr>
-        <w:t>predict</w:t>
-      </w:r>
-      <w:r>
-        <w:rPr>
-          <w:color w:val="2E74B5" w:themeColor="accent1" w:themeShade="BF"/>
-          <w:lang w:val="el-GR"/>
-        </w:rPr>
-        <w:t>()</w:t>
-      </w:r>
-      <w:r>
-        <w:rPr>
-          <w:color w:val="2E74B5" w:themeColor="accent1" w:themeShade="BF"/>
-          <w:lang w:val="el-GR"/>
-        </w:rPr>
-        <w:t xml:space="preserve"> </w:t>
-      </w:r>
-      <w:r>
-        <w:rPr>
-          <w:color w:val="2E74B5" w:themeColor="accent1" w:themeShade="BF"/>
-          <w:lang w:val="el-GR"/>
-        </w:rPr>
-        <w:t xml:space="preserve">εντός της οποίας υπολογίζουμε την πιθανότητα ένα παράδειγμα να είναι θετικό ή αρνητικό με την χρήση της </w:t>
-      </w:r>
-      <w:r>
-        <w:rPr>
-          <w:color w:val="2E74B5" w:themeColor="accent1" w:themeShade="BF"/>
-        </w:rPr>
-        <w:t>calculateProb</w:t>
-      </w:r>
-      <w:r>
-        <w:rPr>
-          <w:color w:val="2E74B5" w:themeColor="accent1" w:themeShade="BF"/>
-          <w:lang w:val="el-GR"/>
-        </w:rPr>
-        <w:t xml:space="preserve"> </w:t>
-      </w:r>
-      <w:r>
-        <w:rPr>
-          <w:color w:val="2E74B5" w:themeColor="accent1" w:themeShade="BF"/>
-          <w:lang w:val="el-GR"/>
-        </w:rPr>
-        <w:t>και βασιζόμενοι πάντα στο διάνυσμά της.</w:t>
-      </w:r>
-      <w:r>
-        <w:rPr>
-          <w:color w:val="2E74B5" w:themeColor="accent1" w:themeShade="BF"/>
-          <w:lang w:val="el-GR"/>
-        </w:rPr>
-        <w:t xml:space="preserve"> </w:t>
-      </w:r>
-      <w:r>
-        <w:rPr>
-          <w:color w:val="2E74B5" w:themeColor="accent1" w:themeShade="BF"/>
-          <w:lang w:val="el-GR"/>
-        </w:rPr>
-        <w:t xml:space="preserve">Ανάλογα με το ποια πιθανότητα είναι μεγαλύτερη η συνάρτηση δίνει την </w:t>
-      </w:r>
-      <w:r>
-        <w:rPr>
-          <w:color w:val="2E74B5" w:themeColor="accent1" w:themeShade="BF"/>
-          <w:lang w:val="el-GR"/>
-        </w:rPr>
-        <w:t>πρόβλεψή της, ενώ στην ακραία περίπτωση που οι πιθανότητες είναι ίσες δίνεται ως πρόβλεψη</w:t>
-      </w:r>
-      <w:r>
-        <w:rPr>
-          <w:color w:val="2E74B5" w:themeColor="accent1" w:themeShade="BF"/>
-          <w:lang w:val="el-GR"/>
-        </w:rPr>
-        <w:t xml:space="preserve"> η κατηγορία που έχει γενικά μεγαλύτερη πιθανότητα με βάση τα </w:t>
-      </w:r>
-      <w:r>
-        <w:rPr>
-          <w:color w:val="2E74B5" w:themeColor="accent1" w:themeShade="BF"/>
-        </w:rPr>
-        <w:t>trainData</w:t>
-      </w:r>
-      <w:r>
-        <w:rPr>
-          <w:color w:val="2E74B5" w:themeColor="accent1" w:themeShade="BF"/>
-          <w:lang w:val="el-GR"/>
-        </w:rPr>
-        <w:t>.</w:t>
       </w:r>
     </w:p>
     <w:p>
@@ -753,6 +733,379 @@
           <w:color w:val="2E74B5" w:themeColor="accent1" w:themeShade="BF"/>
           <w:lang w:val="el-GR"/>
         </w:rPr>
+        <w:t xml:space="preserve">Δημιουργήσαμε μια κλάση </w:t>
+      </w:r>
+      <w:proofErr w:type="spellStart"/>
+      <w:r>
+        <w:rPr>
+          <w:color w:val="2E74B5" w:themeColor="accent1" w:themeShade="BF"/>
+        </w:rPr>
+        <w:t>NaiveBayes</w:t>
+      </w:r>
+      <w:proofErr w:type="spellEnd"/>
+      <w:r>
+        <w:rPr>
+          <w:color w:val="2E74B5" w:themeColor="accent1" w:themeShade="BF"/>
+          <w:lang w:val="el-GR"/>
+        </w:rPr>
+        <w:t xml:space="preserve"> </w:t>
+      </w:r>
+      <w:r>
+        <w:rPr>
+          <w:color w:val="2E74B5" w:themeColor="accent1" w:themeShade="BF"/>
+          <w:lang w:val="el-GR"/>
+        </w:rPr>
+        <w:t xml:space="preserve">η οποία αποτελείται </w:t>
+      </w:r>
+      <w:r>
+        <w:rPr>
+          <w:color w:val="2E74B5" w:themeColor="accent1" w:themeShade="BF"/>
+          <w:lang w:val="el-GR"/>
+        </w:rPr>
+        <w:t xml:space="preserve">από 4 μεθόδους. Φυσικά </w:t>
+      </w:r>
+      <w:r>
+        <w:rPr>
+          <w:color w:val="2E74B5" w:themeColor="accent1" w:themeShade="BF"/>
+          <w:lang w:val="el-GR"/>
+        </w:rPr>
+        <w:t xml:space="preserve">αρχικά </w:t>
+      </w:r>
+      <w:r>
+        <w:rPr>
+          <w:color w:val="2E74B5" w:themeColor="accent1" w:themeShade="BF"/>
+          <w:lang w:val="el-GR"/>
+        </w:rPr>
+        <w:t xml:space="preserve">μία </w:t>
+      </w:r>
+      <w:r>
+        <w:rPr>
+          <w:color w:val="2E74B5" w:themeColor="accent1" w:themeShade="BF"/>
+          <w:lang w:val="el-GR"/>
+        </w:rPr>
+        <w:t>__</w:t>
+      </w:r>
+      <w:proofErr w:type="spellStart"/>
+      <w:r>
+        <w:rPr>
+          <w:color w:val="2E74B5" w:themeColor="accent1" w:themeShade="BF"/>
+        </w:rPr>
+        <w:t>init</w:t>
+      </w:r>
+      <w:proofErr w:type="spellEnd"/>
+      <w:r>
+        <w:rPr>
+          <w:color w:val="2E74B5" w:themeColor="accent1" w:themeShade="BF"/>
+          <w:lang w:val="el-GR"/>
+        </w:rPr>
+        <w:t xml:space="preserve">__() </w:t>
+      </w:r>
+      <w:r>
+        <w:rPr>
+          <w:color w:val="2E74B5" w:themeColor="accent1" w:themeShade="BF"/>
+          <w:lang w:val="el-GR"/>
+        </w:rPr>
+        <w:t>για αρχικοποιήσεις</w:t>
+      </w:r>
+      <w:r>
+        <w:rPr>
+          <w:color w:val="2E74B5" w:themeColor="accent1" w:themeShade="BF"/>
+          <w:lang w:val="el-GR"/>
+        </w:rPr>
+        <w:t xml:space="preserve">. Στην συνέχεια ακολουθεί μία πολύ βασική συνάρτηση, η </w:t>
+      </w:r>
+      <w:r>
+        <w:rPr>
+          <w:color w:val="2E74B5" w:themeColor="accent1" w:themeShade="BF"/>
+        </w:rPr>
+        <w:t>fit</w:t>
+      </w:r>
+      <w:r>
+        <w:rPr>
+          <w:color w:val="2E74B5" w:themeColor="accent1" w:themeShade="BF"/>
+          <w:lang w:val="el-GR"/>
+        </w:rPr>
+        <w:t xml:space="preserve">() </w:t>
+      </w:r>
+      <w:r>
+        <w:rPr>
+          <w:color w:val="2E74B5" w:themeColor="accent1" w:themeShade="BF"/>
+          <w:lang w:val="el-GR"/>
+        </w:rPr>
+        <w:t>εντός της οποί</w:t>
+      </w:r>
+      <w:r>
+        <w:rPr>
+          <w:color w:val="2E74B5" w:themeColor="accent1" w:themeShade="BF"/>
+          <w:lang w:val="el-GR"/>
+        </w:rPr>
+        <w:t xml:space="preserve">ας υπολογίζεται η πιθανότητα για κάθε </w:t>
+      </w:r>
+      <w:r>
+        <w:rPr>
+          <w:color w:val="2E74B5" w:themeColor="accent1" w:themeShade="BF"/>
+        </w:rPr>
+        <w:t>feature</w:t>
+      </w:r>
+      <w:r>
+        <w:rPr>
+          <w:color w:val="2E74B5" w:themeColor="accent1" w:themeShade="BF"/>
+          <w:lang w:val="el-GR"/>
+        </w:rPr>
+        <w:t xml:space="preserve"> </w:t>
+      </w:r>
+      <w:r>
+        <w:rPr>
+          <w:color w:val="2E74B5" w:themeColor="accent1" w:themeShade="BF"/>
+          <w:lang w:val="el-GR"/>
+        </w:rPr>
+        <w:t xml:space="preserve">από τα </w:t>
+      </w:r>
+      <w:proofErr w:type="spellStart"/>
+      <w:r>
+        <w:rPr>
+          <w:color w:val="2E74B5" w:themeColor="accent1" w:themeShade="BF"/>
+        </w:rPr>
+        <w:t>trainData</w:t>
+      </w:r>
+      <w:proofErr w:type="spellEnd"/>
+      <w:r>
+        <w:rPr>
+          <w:color w:val="2E74B5" w:themeColor="accent1" w:themeShade="BF"/>
+          <w:lang w:val="el-GR"/>
+        </w:rPr>
+        <w:t xml:space="preserve"> </w:t>
+      </w:r>
+      <w:r>
+        <w:rPr>
+          <w:color w:val="2E74B5" w:themeColor="accent1" w:themeShade="BF"/>
+          <w:lang w:val="el-GR"/>
+        </w:rPr>
+        <w:t>να ανήκει στα θετικά ή στα αρνητικά παραδείγματα.</w:t>
+      </w:r>
+      <w:r>
+        <w:rPr>
+          <w:color w:val="2E74B5" w:themeColor="accent1" w:themeShade="BF"/>
+          <w:lang w:val="el-GR"/>
+        </w:rPr>
+        <w:t xml:space="preserve"> Πιο συγκεκριμένα, διαχωρίζουμε τα παραδείγματα εκπαίδευσης σε αρνητικά και θετικά, </w:t>
+      </w:r>
+      <w:r>
+        <w:rPr>
+          <w:color w:val="2E74B5" w:themeColor="accent1" w:themeShade="BF"/>
+          <w:lang w:val="el-GR"/>
+        </w:rPr>
+        <w:t xml:space="preserve">στην συνέχεια για κάθε </w:t>
+      </w:r>
+      <w:r>
+        <w:rPr>
+          <w:color w:val="2E74B5" w:themeColor="accent1" w:themeShade="BF"/>
+        </w:rPr>
+        <w:t>feature</w:t>
+      </w:r>
+      <w:r>
+        <w:rPr>
+          <w:color w:val="2E74B5" w:themeColor="accent1" w:themeShade="BF"/>
+          <w:lang w:val="el-GR"/>
+        </w:rPr>
+        <w:t xml:space="preserve"> </w:t>
+      </w:r>
+      <w:r>
+        <w:rPr>
+          <w:color w:val="2E74B5" w:themeColor="accent1" w:themeShade="BF"/>
+          <w:lang w:val="el-GR"/>
+        </w:rPr>
+        <w:t>υπολογίζουμε την πιθανότητα, μία για τα θετικά και μία</w:t>
+      </w:r>
+      <w:r>
+        <w:rPr>
+          <w:color w:val="2E74B5" w:themeColor="accent1" w:themeShade="BF"/>
+          <w:lang w:val="el-GR"/>
+        </w:rPr>
+        <w:t xml:space="preserve"> για τα αρνητικά και στο τέλος υπολογίζουμε την συνολική πιθανότητα ένα παράδειγμα να είναι θετικό και την αντίστοιχη πιθανότητα να είναι αρνητικό.</w:t>
+      </w:r>
+      <w:r>
+        <w:rPr>
+          <w:color w:val="2E74B5" w:themeColor="accent1" w:themeShade="BF"/>
+          <w:lang w:val="el-GR"/>
+        </w:rPr>
+        <w:t xml:space="preserve"> Τώρα στην </w:t>
+      </w:r>
+      <w:proofErr w:type="spellStart"/>
+      <w:r>
+        <w:rPr>
+          <w:color w:val="2E74B5" w:themeColor="accent1" w:themeShade="BF"/>
+        </w:rPr>
+        <w:t>calculateProb</w:t>
+      </w:r>
+      <w:proofErr w:type="spellEnd"/>
+      <w:r>
+        <w:rPr>
+          <w:color w:val="2E74B5" w:themeColor="accent1" w:themeShade="BF"/>
+          <w:lang w:val="el-GR"/>
+        </w:rPr>
+        <w:t xml:space="preserve"> </w:t>
+      </w:r>
+      <w:r>
+        <w:rPr>
+          <w:color w:val="2E74B5" w:themeColor="accent1" w:themeShade="BF"/>
+          <w:lang w:val="el-GR"/>
+        </w:rPr>
+        <w:t xml:space="preserve">υπολογίζουμε την </w:t>
+      </w:r>
+      <w:r>
+        <w:rPr>
+          <w:color w:val="2E74B5" w:themeColor="accent1" w:themeShade="BF"/>
+        </w:rPr>
+        <w:t>classification</w:t>
+      </w:r>
+      <w:r>
+        <w:rPr>
+          <w:color w:val="2E74B5" w:themeColor="accent1" w:themeShade="BF"/>
+          <w:lang w:val="el-GR"/>
+        </w:rPr>
+        <w:t xml:space="preserve"> </w:t>
+      </w:r>
+      <w:r>
+        <w:rPr>
+          <w:color w:val="2E74B5" w:themeColor="accent1" w:themeShade="BF"/>
+          <w:lang w:val="el-GR"/>
+        </w:rPr>
+        <w:t>πιθανότητα έχοντας γνωστή πλέον την κατηγορία.</w:t>
+      </w:r>
+      <w:r>
+        <w:rPr>
+          <w:color w:val="2E74B5" w:themeColor="accent1" w:themeShade="BF"/>
+          <w:lang w:val="el-GR"/>
+        </w:rPr>
+        <w:t xml:space="preserve"> </w:t>
+      </w:r>
+      <w:r>
+        <w:rPr>
+          <w:color w:val="2E74B5" w:themeColor="accent1" w:themeShade="BF"/>
+          <w:lang w:val="el-GR"/>
+        </w:rPr>
+        <w:t>Σε αυτό το σημείο να τονίσουμε</w:t>
+      </w:r>
+      <w:r>
+        <w:rPr>
+          <w:color w:val="2E74B5" w:themeColor="accent1" w:themeShade="BF"/>
+          <w:lang w:val="el-GR"/>
+        </w:rPr>
+        <w:t xml:space="preserve"> πως </w:t>
+      </w:r>
+      <w:r>
+        <w:rPr>
+          <w:color w:val="2E74B5" w:themeColor="accent1" w:themeShade="BF"/>
+          <w:lang w:val="el-GR"/>
+        </w:rPr>
+        <w:t xml:space="preserve">χρησιμοποιούμε τον λογάριθμο ώστε να αποφύγουμε το σενάριο στο οποίο η πιθανότητα είναι πολύ μικρή και ο υπολογιστής την στρογγυλοποιήσει στον μηδέν. Αυτή λοιπόν η συνάρτηση χρησιμοποιείται εντός της </w:t>
+      </w:r>
+      <w:r>
+        <w:rPr>
+          <w:color w:val="2E74B5" w:themeColor="accent1" w:themeShade="BF"/>
+        </w:rPr>
+        <w:t>predict</w:t>
+      </w:r>
+      <w:r>
+        <w:rPr>
+          <w:color w:val="2E74B5" w:themeColor="accent1" w:themeShade="BF"/>
+          <w:lang w:val="el-GR"/>
+        </w:rPr>
+        <w:t>()</w:t>
+      </w:r>
+      <w:r>
+        <w:rPr>
+          <w:color w:val="2E74B5" w:themeColor="accent1" w:themeShade="BF"/>
+          <w:lang w:val="el-GR"/>
+        </w:rPr>
+        <w:t xml:space="preserve"> </w:t>
+      </w:r>
+      <w:r>
+        <w:rPr>
+          <w:color w:val="2E74B5" w:themeColor="accent1" w:themeShade="BF"/>
+          <w:lang w:val="el-GR"/>
+        </w:rPr>
+        <w:t xml:space="preserve">εντός της οποίας υπολογίζουμε την πιθανότητα ένα παράδειγμα να είναι θετικό ή αρνητικό με την χρήση της </w:t>
+      </w:r>
+      <w:proofErr w:type="spellStart"/>
+      <w:r>
+        <w:rPr>
+          <w:color w:val="2E74B5" w:themeColor="accent1" w:themeShade="BF"/>
+        </w:rPr>
+        <w:t>calculateProb</w:t>
+      </w:r>
+      <w:proofErr w:type="spellEnd"/>
+      <w:r>
+        <w:rPr>
+          <w:color w:val="2E74B5" w:themeColor="accent1" w:themeShade="BF"/>
+          <w:lang w:val="el-GR"/>
+        </w:rPr>
+        <w:t xml:space="preserve"> </w:t>
+      </w:r>
+      <w:r>
+        <w:rPr>
+          <w:color w:val="2E74B5" w:themeColor="accent1" w:themeShade="BF"/>
+          <w:lang w:val="el-GR"/>
+        </w:rPr>
+        <w:t>και βασιζόμενοι πάντα στο διάνυσμά της.</w:t>
+      </w:r>
+      <w:r>
+        <w:rPr>
+          <w:color w:val="2E74B5" w:themeColor="accent1" w:themeShade="BF"/>
+          <w:lang w:val="el-GR"/>
+        </w:rPr>
+        <w:t xml:space="preserve"> </w:t>
+      </w:r>
+      <w:r>
+        <w:rPr>
+          <w:color w:val="2E74B5" w:themeColor="accent1" w:themeShade="BF"/>
+          <w:lang w:val="el-GR"/>
+        </w:rPr>
+        <w:t xml:space="preserve">Ανάλογα με το ποια πιθανότητα είναι μεγαλύτερη η συνάρτηση δίνει την </w:t>
+      </w:r>
+      <w:r>
+        <w:rPr>
+          <w:color w:val="2E74B5" w:themeColor="accent1" w:themeShade="BF"/>
+          <w:lang w:val="el-GR"/>
+        </w:rPr>
+        <w:t>πρόβλεψή της, ενώ στην ακραία περίπτωση που οι πιθανότητες είναι ίσες δίνεται ως πρόβλεψη</w:t>
+      </w:r>
+      <w:r>
+        <w:rPr>
+          <w:color w:val="2E74B5" w:themeColor="accent1" w:themeShade="BF"/>
+          <w:lang w:val="el-GR"/>
+        </w:rPr>
+        <w:t xml:space="preserve"> η κατηγορία που έχει γενικά μεγαλύτερη πιθανότητα με βάση τα </w:t>
+      </w:r>
+      <w:proofErr w:type="spellStart"/>
+      <w:r>
+        <w:rPr>
+          <w:color w:val="2E74B5" w:themeColor="accent1" w:themeShade="BF"/>
+        </w:rPr>
+        <w:t>trainData</w:t>
+      </w:r>
+      <w:proofErr w:type="spellEnd"/>
+      <w:r>
+        <w:rPr>
+          <w:color w:val="2E74B5" w:themeColor="accent1" w:themeShade="BF"/>
+          <w:lang w:val="el-GR"/>
+        </w:rPr>
+        <w:t>.</w:t>
+      </w:r>
+    </w:p>
+    <w:p>
+      <w:pPr>
+        <w:rPr>
+          <w:color w:val="2E74B5" w:themeColor="accent1" w:themeShade="BF"/>
+          <w:lang w:val="el-GR"/>
+        </w:rPr>
+      </w:pPr>
+      <w:r>
+        <w:rPr>
+          <w:color w:val="2E74B5" w:themeColor="accent1" w:themeShade="BF"/>
+          <w:lang w:val="el-GR"/>
+        </w:rPr>
         <w:t>Ακολουθούν οι μετρήσεις και τα διαγράμματα σχετικά με την αποδοτικότητα του αλγορίθμου που υλοποιήσαμε</w:t>
       </w:r>
       <w:r>
@@ -765,7 +1118,7 @@
     </w:p>
     <w:tbl>
       <w:tblPr>
-        <w:tblStyle w:val="a4"/>
+        <w:tblStyle w:val="TableGrid"/>
         <w:tblW w:w="0" w:type="auto"/>
         <w:tblLook w:val="04A0" w:firstRow="1" w:lastRow="0" w:firstColumn="1" w:lastColumn="0" w:noHBand="0" w:noVBand="1"/>
       </w:tblPr>
@@ -1080,6 +1433,7 @@
               <w:rPr>
                 <w:color w:val="2E74B5" w:themeColor="accent1" w:themeShade="BF"/>
               </w:rPr>
+              <w:lastRenderedPageBreak/>
               <w:t>16000</w:t>
             </w:r>
           </w:p>
@@ -1202,7 +1556,7 @@
     </w:p>
     <w:tbl>
       <w:tblPr>
-        <w:tblStyle w:val="a4"/>
+        <w:tblStyle w:val="TableGrid"/>
         <w:tblW w:w="0" w:type="auto"/>
         <w:tblLook w:val="04A0" w:firstRow="1" w:lastRow="0" w:firstColumn="1" w:lastColumn="0" w:noHBand="0" w:noVBand="1"/>
       </w:tblPr>
@@ -1631,7 +1985,7 @@
     </w:p>
     <w:tbl>
       <w:tblPr>
-        <w:tblStyle w:val="a4"/>
+        <w:tblStyle w:val="TableGrid"/>
         <w:tblW w:w="0" w:type="auto"/>
         <w:tblLook w:val="04A0" w:firstRow="1" w:lastRow="0" w:firstColumn="1" w:lastColumn="0" w:noHBand="0" w:noVBand="1"/>
       </w:tblPr>
@@ -2067,7 +2421,7 @@
     </w:p>
     <w:tbl>
       <w:tblPr>
-        <w:tblStyle w:val="a4"/>
+        <w:tblStyle w:val="TableGrid"/>
         <w:tblW w:w="0" w:type="auto"/>
         <w:tblLook w:val="04A0" w:firstRow="1" w:lastRow="0" w:firstColumn="1" w:lastColumn="0" w:noHBand="0" w:noVBand="1"/>
       </w:tblPr>
@@ -2506,20 +2860,19 @@
         <w:rPr>
           <w:noProof/>
         </w:rPr>
-        <w:lastRenderedPageBreak/>
         <w:drawing>
-          <wp:anchor distT="0" distB="0" distL="114300" distR="114300" simplePos="0" relativeHeight="251659264" behindDoc="0" locked="0" layoutInCell="1" allowOverlap="1" wp14:anchorId="35530979" wp14:editId="4D9F48E3">
+          <wp:anchor distT="0" distB="0" distL="114300" distR="114300" simplePos="0" relativeHeight="251661312" behindDoc="0" locked="0" layoutInCell="1" allowOverlap="1" wp14:anchorId="627644C8" wp14:editId="1BE3B457">
             <wp:simplePos x="0" y="0"/>
             <wp:positionH relativeFrom="column">
-              <wp:posOffset>-356235</wp:posOffset>
+              <wp:posOffset>3332480</wp:posOffset>
             </wp:positionH>
             <wp:positionV relativeFrom="paragraph">
-              <wp:posOffset>6350</wp:posOffset>
+              <wp:posOffset>0</wp:posOffset>
             </wp:positionV>
-            <wp:extent cx="2660650" cy="1993900"/>
-            <wp:effectExtent l="0" t="0" r="6350" b="6350"/>
+            <wp:extent cx="3235960" cy="2424430"/>
+            <wp:effectExtent l="0" t="0" r="2540" b="0"/>
             <wp:wrapSquare wrapText="bothSides"/>
-            <wp:docPr id="4" name="Picture 3"/>
+            <wp:docPr id="3" name="Picture 2"/>
             <wp:cNvGraphicFramePr>
               <a:graphicFrameLocks xmlns:a="http://schemas.openxmlformats.org/drawingml/2006/main" noChangeAspect="1"/>
             </wp:cNvGraphicFramePr>
@@ -2527,7 +2880,7 @@
               <a:graphicData uri="http://schemas.openxmlformats.org/drawingml/2006/picture">
                 <pic:pic xmlns:pic="http://schemas.openxmlformats.org/drawingml/2006/picture">
                   <pic:nvPicPr>
-                    <pic:cNvPr id="0" name="Picture 3"/>
+                    <pic:cNvPr id="0" name="Picture 2"/>
                     <pic:cNvPicPr>
                       <a:picLocks noChangeAspect="1" noChangeArrowheads="1"/>
                     </pic:cNvPicPr>
@@ -2548,7 +2901,7 @@
                   <pic:spPr bwMode="auto">
                     <a:xfrm>
                       <a:off x="0" y="0"/>
-                      <a:ext cx="2660650" cy="1993900"/>
+                      <a:ext cx="3235960" cy="2424430"/>
                     </a:xfrm>
                     <a:prstGeom prst="rect">
                       <a:avLst/>
@@ -2575,18 +2928,18 @@
           <w:noProof/>
         </w:rPr>
         <w:drawing>
-          <wp:anchor distT="0" distB="0" distL="114300" distR="114300" simplePos="0" relativeHeight="251661312" behindDoc="0" locked="0" layoutInCell="1" allowOverlap="1" wp14:anchorId="627644C8" wp14:editId="6E39AA9C">
+          <wp:anchor distT="0" distB="0" distL="114300" distR="114300" simplePos="0" relativeHeight="251659264" behindDoc="0" locked="0" layoutInCell="1" allowOverlap="1" wp14:anchorId="35530979" wp14:editId="7F77758F">
             <wp:simplePos x="0" y="0"/>
             <wp:positionH relativeFrom="column">
-              <wp:posOffset>3492500</wp:posOffset>
+              <wp:posOffset>-354965</wp:posOffset>
             </wp:positionH>
             <wp:positionV relativeFrom="paragraph">
-              <wp:posOffset>0</wp:posOffset>
+              <wp:posOffset>5715</wp:posOffset>
             </wp:positionV>
-            <wp:extent cx="2687320" cy="2013585"/>
+            <wp:extent cx="3181985" cy="2384425"/>
             <wp:effectExtent l="0" t="0" r="0" b="0"/>
             <wp:wrapSquare wrapText="bothSides"/>
-            <wp:docPr id="3" name="Picture 2"/>
+            <wp:docPr id="4" name="Picture 3"/>
             <wp:cNvGraphicFramePr>
               <a:graphicFrameLocks xmlns:a="http://schemas.openxmlformats.org/drawingml/2006/main" noChangeAspect="1"/>
             </wp:cNvGraphicFramePr>
@@ -2594,7 +2947,7 @@
               <a:graphicData uri="http://schemas.openxmlformats.org/drawingml/2006/picture">
                 <pic:pic xmlns:pic="http://schemas.openxmlformats.org/drawingml/2006/picture">
                   <pic:nvPicPr>
-                    <pic:cNvPr id="0" name="Picture 2"/>
+                    <pic:cNvPr id="0" name="Picture 3"/>
                     <pic:cNvPicPr>
                       <a:picLocks noChangeAspect="1" noChangeArrowheads="1"/>
                     </pic:cNvPicPr>
@@ -2615,7 +2968,7 @@
                   <pic:spPr bwMode="auto">
                     <a:xfrm>
                       <a:off x="0" y="0"/>
-                      <a:ext cx="2687320" cy="2013585"/>
+                      <a:ext cx="3181985" cy="2384425"/>
                     </a:xfrm>
                     <a:prstGeom prst="rect">
                       <a:avLst/>
@@ -2990,7 +3343,28 @@
           <w:color w:val="2E74B5" w:themeColor="accent1" w:themeShade="BF"/>
           <w:lang w:val="el-GR"/>
         </w:rPr>
-        <w:t xml:space="preserve">ο </w:t>
+        <w:t>τ</w:t>
+      </w:r>
+      <w:r>
+        <w:rPr>
+          <w:color w:val="2E74B5" w:themeColor="accent1" w:themeShade="BF"/>
+          <w:lang w:val="el-GR"/>
+        </w:rPr>
+        <w:t>ο</w:t>
+      </w:r>
+      <w:r>
+        <w:rPr>
+          <w:color w:val="2E74B5" w:themeColor="accent1" w:themeShade="BF"/>
+          <w:lang w:val="el-GR"/>
+        </w:rPr>
+        <w:t>ν</w:t>
+      </w:r>
+      <w:r>
+        <w:rPr>
+          <w:color w:val="2E74B5" w:themeColor="accent1" w:themeShade="BF"/>
+          <w:lang w:val="el-GR"/>
+        </w:rPr>
+        <w:t xml:space="preserve"> </w:t>
       </w:r>
       <w:r>
         <w:rPr>
@@ -3017,14 +3391,23 @@
           <w:color w:val="2E74B5" w:themeColor="accent1" w:themeShade="BF"/>
           <w:lang w:val="el-GR"/>
         </w:rPr>
+        <w:t xml:space="preserve"> με μικρές παρεμβάσεις που θεωρήσαμε αναγκαίες</w:t>
+      </w:r>
+      <w:r>
+        <w:rPr>
+          <w:color w:val="2E74B5" w:themeColor="accent1" w:themeShade="BF"/>
+          <w:lang w:val="el-GR"/>
+        </w:rPr>
         <w:t xml:space="preserve">. Υλοποιήσαμε μια κλάση </w:t>
       </w:r>
+      <w:proofErr w:type="spellStart"/>
       <w:r>
         <w:rPr>
           <w:color w:val="2E74B5" w:themeColor="accent1" w:themeShade="BF"/>
         </w:rPr>
         <w:t>RandomForest</w:t>
       </w:r>
+      <w:proofErr w:type="spellEnd"/>
       <w:r>
         <w:rPr>
           <w:color w:val="2E74B5" w:themeColor="accent1" w:themeShade="BF"/>
@@ -3046,12 +3429,14 @@
         </w:rPr>
         <w:t>__</w:t>
       </w:r>
+      <w:proofErr w:type="spellStart"/>
       <w:r>
         <w:rPr>
           <w:color w:val="2E74B5" w:themeColor="accent1" w:themeShade="BF"/>
         </w:rPr>
         <w:t>init</w:t>
       </w:r>
+      <w:proofErr w:type="spellEnd"/>
       <w:r>
         <w:rPr>
           <w:color w:val="2E74B5" w:themeColor="accent1" w:themeShade="BF"/>
@@ -3212,7 +3597,21 @@
           <w:color w:val="2E74B5" w:themeColor="accent1" w:themeShade="BF"/>
           <w:lang w:val="el-GR"/>
         </w:rPr>
-        <w:t xml:space="preserve">Τώρα στην συνάρτηση </w:t>
+        <w:t>Τώρα</w:t>
+      </w:r>
+      <w:r>
+        <w:rPr>
+          <w:color w:val="2E74B5" w:themeColor="accent1" w:themeShade="BF"/>
+          <w:lang w:val="el-GR"/>
+        </w:rPr>
+        <w:t>,</w:t>
+      </w:r>
+      <w:r>
+        <w:rPr>
+          <w:color w:val="2E74B5" w:themeColor="accent1" w:themeShade="BF"/>
+          <w:lang w:val="el-GR"/>
+        </w:rPr>
+        <w:t xml:space="preserve"> στην συνάρτηση </w:t>
       </w:r>
       <w:r>
         <w:rPr>
@@ -3246,7 +3645,15 @@
           <w:color w:val="2E74B5" w:themeColor="accent1" w:themeShade="BF"/>
           <w:lang w:val="el-GR"/>
         </w:rPr>
-        <w:t xml:space="preserve">                                                                                                                                                    Ακολουθούν οι μετρήσεις και τα διαγράμματα σχετικά με την αποδοτικότητα του αλγορίθμου που υλοποιήσαμε</w:t>
+        <w:t xml:space="preserve">                                                                                                                                                    </w:t>
+      </w:r>
+      <w:r>
+        <w:rPr>
+          <w:color w:val="2E74B5" w:themeColor="accent1" w:themeShade="BF"/>
+          <w:lang w:val="el-GR"/>
+        </w:rPr>
+        <w:lastRenderedPageBreak/>
+        <w:t>Ακολουθούν οι μετρήσεις και τα διαγράμματα σχετικά με την αποδοτικότητα του αλγορίθμου που υλοποιήσαμε</w:t>
       </w:r>
       <w:r>
         <w:rPr>
@@ -3274,7 +3681,7 @@
     </w:p>
     <w:tbl>
       <w:tblPr>
-        <w:tblStyle w:val="a4"/>
+        <w:tblStyle w:val="TableGrid"/>
         <w:tblW w:w="0" w:type="auto"/>
         <w:tblLook w:val="04A0" w:firstRow="1" w:lastRow="0" w:firstColumn="1" w:lastColumn="0" w:noHBand="0" w:noVBand="1"/>
       </w:tblPr>
@@ -3296,6 +3703,7 @@
               <w:spacing w:after="160" w:line="259" w:lineRule="auto"/>
               <w:rPr>
                 <w:color w:val="2E74B5" w:themeColor="accent1" w:themeShade="BF"/>
+                <w:lang w:val="el-GR"/>
               </w:rPr>
             </w:pPr>
           </w:p>
@@ -3703,7 +4111,7 @@
     </w:p>
     <w:tbl>
       <w:tblPr>
-        <w:tblStyle w:val="a4"/>
+        <w:tblStyle w:val="TableGrid"/>
         <w:tblW w:w="0" w:type="auto"/>
         <w:tblLook w:val="04A0" w:firstRow="1" w:lastRow="0" w:firstColumn="1" w:lastColumn="0" w:noHBand="0" w:noVBand="1"/>
       </w:tblPr>
@@ -4132,7 +4540,7 @@
     </w:p>
     <w:tbl>
       <w:tblPr>
-        <w:tblStyle w:val="a4"/>
+        <w:tblStyle w:val="TableGrid"/>
         <w:tblW w:w="0" w:type="auto"/>
         <w:tblLook w:val="04A0" w:firstRow="1" w:lastRow="0" w:firstColumn="1" w:lastColumn="0" w:noHBand="0" w:noVBand="1"/>
       </w:tblPr>
@@ -4554,7 +4962,7 @@
     </w:tbl>
     <w:tbl>
       <w:tblPr>
-        <w:tblStyle w:val="a4"/>
+        <w:tblStyle w:val="TableGrid"/>
         <w:tblpPr w:leftFromText="180" w:rightFromText="180" w:vertAnchor="text" w:horzAnchor="margin" w:tblpY="352"/>
         <w:tblW w:w="0" w:type="auto"/>
         <w:tblLook w:val="04A0" w:firstRow="1" w:lastRow="0" w:firstColumn="1" w:lastColumn="0" w:noHBand="0" w:noVBand="1"/>
@@ -4683,7 +5091,6 @@
               <w:rPr>
                 <w:color w:val="2E74B5" w:themeColor="accent1" w:themeShade="BF"/>
               </w:rPr>
-              <w:lastRenderedPageBreak/>
               <w:t>4000</w:t>
             </w:r>
           </w:p>
@@ -5449,19 +5856,30 @@
         </w:rPr>
         <w:t xml:space="preserve"> </w:t>
       </w:r>
-      <w:r>
-        <w:rPr>
-          <w:color w:val="2E74B5" w:themeColor="accent1" w:themeShade="BF"/>
-          <w:lang w:val="el-GR"/>
-        </w:rPr>
-        <w:t xml:space="preserve">αλλα και την κλάση </w:t>
-      </w:r>
+      <w:proofErr w:type="spellStart"/>
+      <w:r>
+        <w:rPr>
+          <w:color w:val="2E74B5" w:themeColor="accent1" w:themeShade="BF"/>
+          <w:lang w:val="el-GR"/>
+        </w:rPr>
+        <w:t>αλλα</w:t>
+      </w:r>
+      <w:proofErr w:type="spellEnd"/>
+      <w:r>
+        <w:rPr>
+          <w:color w:val="2E74B5" w:themeColor="accent1" w:themeShade="BF"/>
+          <w:lang w:val="el-GR"/>
+        </w:rPr>
+        <w:t xml:space="preserve"> και την κλάση </w:t>
+      </w:r>
+      <w:proofErr w:type="spellStart"/>
       <w:r>
         <w:rPr>
           <w:color w:val="2E74B5" w:themeColor="accent1" w:themeShade="BF"/>
         </w:rPr>
         <w:t>SingleDepthTree</w:t>
       </w:r>
+      <w:proofErr w:type="spellEnd"/>
       <w:r>
         <w:rPr>
           <w:color w:val="2E74B5" w:themeColor="accent1" w:themeShade="BF"/>
@@ -5536,12 +5954,14 @@
         </w:rPr>
         <w:t xml:space="preserve">Αρχικά η κλάση </w:t>
       </w:r>
+      <w:proofErr w:type="spellStart"/>
       <w:r>
         <w:rPr>
           <w:color w:val="2E74B5" w:themeColor="accent1" w:themeShade="BF"/>
         </w:rPr>
         <w:t>SingleDepthTree</w:t>
       </w:r>
+      <w:proofErr w:type="spellEnd"/>
       <w:r>
         <w:rPr>
           <w:color w:val="2E74B5" w:themeColor="accent1" w:themeShade="BF"/>
@@ -5563,12 +5983,14 @@
         </w:rPr>
         <w:t>__</w:t>
       </w:r>
+      <w:proofErr w:type="spellStart"/>
       <w:r>
         <w:rPr>
           <w:color w:val="2E74B5" w:themeColor="accent1" w:themeShade="BF"/>
         </w:rPr>
         <w:t>init</w:t>
       </w:r>
+      <w:proofErr w:type="spellEnd"/>
       <w:r>
         <w:rPr>
           <w:color w:val="2E74B5" w:themeColor="accent1" w:themeShade="BF"/>
@@ -5583,12 +6005,14 @@
         </w:rPr>
         <w:t xml:space="preserve">για αρχικοποιήσεις. Αρχικά, στην κλάση υπάρχει η μέθοδος </w:t>
       </w:r>
+      <w:proofErr w:type="spellStart"/>
       <w:r>
         <w:rPr>
           <w:color w:val="2E74B5" w:themeColor="accent1" w:themeShade="BF"/>
         </w:rPr>
         <w:t>giniIndex</w:t>
       </w:r>
+      <w:proofErr w:type="spellEnd"/>
       <w:r>
         <w:rPr>
           <w:color w:val="2E74B5" w:themeColor="accent1" w:themeShade="BF"/>
@@ -5678,12 +6102,14 @@
         </w:rPr>
         <w:t xml:space="preserve">Από εκεί και πέρα, υπολογίζουμε τον μετρητή </w:t>
       </w:r>
+      <w:proofErr w:type="spellStart"/>
       <w:r>
         <w:rPr>
           <w:color w:val="2E74B5" w:themeColor="accent1" w:themeShade="BF"/>
         </w:rPr>
         <w:t>giniIndex</w:t>
       </w:r>
+      <w:proofErr w:type="spellEnd"/>
       <w:r>
         <w:rPr>
           <w:color w:val="2E74B5" w:themeColor="accent1" w:themeShade="BF"/>
@@ -5725,12 +6151,14 @@
         </w:rPr>
         <w:t xml:space="preserve">με το μικρότερο </w:t>
       </w:r>
+      <w:proofErr w:type="spellStart"/>
       <w:r>
         <w:rPr>
           <w:color w:val="2E74B5" w:themeColor="accent1" w:themeShade="BF"/>
         </w:rPr>
         <w:t>giniIndex</w:t>
       </w:r>
+      <w:proofErr w:type="spellEnd"/>
       <w:r>
         <w:rPr>
           <w:color w:val="2E74B5" w:themeColor="accent1" w:themeShade="BF"/>
@@ -5743,7 +6171,23 @@
           <w:color w:val="2E74B5" w:themeColor="accent1" w:themeShade="BF"/>
           <w:lang w:val="el-GR"/>
         </w:rPr>
-        <w:t xml:space="preserve">το οποίο είναι το κάλυτερο </w:t>
+        <w:t xml:space="preserve">το οποίο είναι το </w:t>
+      </w:r>
+      <w:proofErr w:type="spellStart"/>
+      <w:r>
+        <w:rPr>
+          <w:color w:val="2E74B5" w:themeColor="accent1" w:themeShade="BF"/>
+          <w:lang w:val="el-GR"/>
+        </w:rPr>
+        <w:t>κάλυτερο</w:t>
+      </w:r>
+      <w:proofErr w:type="spellEnd"/>
+      <w:r>
+        <w:rPr>
+          <w:color w:val="2E74B5" w:themeColor="accent1" w:themeShade="BF"/>
+          <w:lang w:val="el-GR"/>
+        </w:rPr>
+        <w:t xml:space="preserve"> </w:t>
       </w:r>
       <w:r>
         <w:rPr>
@@ -6161,14 +6605,30 @@
           <w:color w:val="2E74B5" w:themeColor="accent1" w:themeShade="BF"/>
           <w:lang w:val="el-GR"/>
         </w:rPr>
-        <w:t xml:space="preserve">Τώρα εντός του </w:t>
-      </w:r>
+        <w:t>Τώρα</w:t>
+      </w:r>
+      <w:r>
+        <w:rPr>
+          <w:color w:val="2E74B5" w:themeColor="accent1" w:themeShade="BF"/>
+          <w:lang w:val="el-GR"/>
+        </w:rPr>
+        <w:t>,</w:t>
+      </w:r>
+      <w:r>
+        <w:rPr>
+          <w:color w:val="2E74B5" w:themeColor="accent1" w:themeShade="BF"/>
+          <w:lang w:val="el-GR"/>
+        </w:rPr>
+        <w:t xml:space="preserve"> εντός του </w:t>
+      </w:r>
+      <w:proofErr w:type="spellStart"/>
       <w:r>
         <w:rPr>
           <w:color w:val="2E74B5" w:themeColor="accent1" w:themeShade="BF"/>
         </w:rPr>
         <w:t>Adaboost</w:t>
       </w:r>
+      <w:proofErr w:type="spellEnd"/>
       <w:r>
         <w:rPr>
           <w:color w:val="2E74B5" w:themeColor="accent1" w:themeShade="BF"/>
@@ -6183,12 +6643,14 @@
         </w:rPr>
         <w:t>__</w:t>
       </w:r>
+      <w:proofErr w:type="spellStart"/>
       <w:r>
         <w:rPr>
           <w:color w:val="2E74B5" w:themeColor="accent1" w:themeShade="BF"/>
         </w:rPr>
         <w:t>init</w:t>
       </w:r>
+      <w:proofErr w:type="spellEnd"/>
       <w:r>
         <w:rPr>
           <w:color w:val="2E74B5" w:themeColor="accent1" w:themeShade="BF"/>
@@ -6216,12 +6678,14 @@
         </w:rPr>
         <w:t xml:space="preserve">() η οποία υλοποιεί τον αλγόριθμο του </w:t>
       </w:r>
+      <w:proofErr w:type="spellStart"/>
       <w:r>
         <w:rPr>
           <w:color w:val="2E74B5" w:themeColor="accent1" w:themeShade="BF"/>
         </w:rPr>
         <w:t>Adaboost</w:t>
       </w:r>
+      <w:proofErr w:type="spellEnd"/>
       <w:r>
         <w:rPr>
           <w:color w:val="2E74B5" w:themeColor="accent1" w:themeShade="BF"/>
@@ -6263,12 +6727,14 @@
         </w:rPr>
         <w:t xml:space="preserve">της </w:t>
       </w:r>
+      <w:proofErr w:type="spellStart"/>
       <w:r>
         <w:rPr>
           <w:color w:val="2E74B5" w:themeColor="accent1" w:themeShade="BF"/>
         </w:rPr>
         <w:t>SingleDepthTree</w:t>
       </w:r>
+      <w:proofErr w:type="spellEnd"/>
       <w:r>
         <w:rPr>
           <w:color w:val="2E74B5" w:themeColor="accent1" w:themeShade="BF"/>
@@ -6314,6 +6780,13 @@
           <w:color w:val="2E74B5" w:themeColor="accent1" w:themeShade="BF"/>
           <w:lang w:val="el-GR"/>
         </w:rPr>
+        <w:t xml:space="preserve"> </w:t>
+      </w:r>
+      <w:r>
+        <w:rPr>
+          <w:color w:val="2E74B5" w:themeColor="accent1" w:themeShade="BF"/>
+          <w:lang w:val="el-GR"/>
+        </w:rPr>
         <w:t>στην συνέχεια</w:t>
       </w:r>
       <w:r>
@@ -6328,14 +6801,70 @@
           <w:color w:val="2E74B5" w:themeColor="accent1" w:themeShade="BF"/>
           <w:lang w:val="el-GR"/>
         </w:rPr>
-        <w:t>α με βάση τα βάρη, αν κάποιο σφά</w:t>
-      </w:r>
-      <w:r>
-        <w:rPr>
-          <w:color w:val="2E74B5" w:themeColor="accent1" w:themeShade="BF"/>
-          <w:lang w:val="el-GR"/>
-        </w:rPr>
-        <w:t>λμα είναι μεγαλύτερο του 0.5</w:t>
+        <w:t>α με βάση τα βάρη</w:t>
+      </w:r>
+      <w:r>
+        <w:rPr>
+          <w:color w:val="2E74B5" w:themeColor="accent1" w:themeShade="BF"/>
+          <w:lang w:val="el-GR"/>
+        </w:rPr>
+        <w:t xml:space="preserve"> του κάθε παραδείγματος.</w:t>
+      </w:r>
+      <w:r>
+        <w:rPr>
+          <w:color w:val="2E74B5" w:themeColor="accent1" w:themeShade="BF"/>
+          <w:lang w:val="el-GR"/>
+        </w:rPr>
+        <w:t xml:space="preserve"> </w:t>
+      </w:r>
+      <w:r>
+        <w:rPr>
+          <w:color w:val="2E74B5" w:themeColor="accent1" w:themeShade="BF"/>
+          <w:lang w:val="el-GR"/>
+        </w:rPr>
+        <w:t>Α</w:t>
+      </w:r>
+      <w:r>
+        <w:rPr>
+          <w:color w:val="2E74B5" w:themeColor="accent1" w:themeShade="BF"/>
+          <w:lang w:val="el-GR"/>
+        </w:rPr>
+        <w:t xml:space="preserve">ν </w:t>
+      </w:r>
+      <w:r>
+        <w:rPr>
+          <w:color w:val="2E74B5" w:themeColor="accent1" w:themeShade="BF"/>
+          <w:lang w:val="el-GR"/>
+        </w:rPr>
+        <w:t>το συνολικό</w:t>
+      </w:r>
+      <w:r>
+        <w:rPr>
+          <w:color w:val="2E74B5" w:themeColor="accent1" w:themeShade="BF"/>
+          <w:lang w:val="el-GR"/>
+        </w:rPr>
+        <w:t xml:space="preserve"> σφά</w:t>
+      </w:r>
+      <w:r>
+        <w:rPr>
+          <w:color w:val="2E74B5" w:themeColor="accent1" w:themeShade="BF"/>
+          <w:lang w:val="el-GR"/>
+        </w:rPr>
+        <w:t xml:space="preserve">λμα </w:t>
+      </w:r>
+      <w:r>
+        <w:rPr>
+          <w:color w:val="2E74B5" w:themeColor="accent1" w:themeShade="BF"/>
+          <w:lang w:val="el-GR"/>
+        </w:rPr>
+        <w:t xml:space="preserve">μίας υπόθεσης </w:t>
+      </w:r>
+      <w:r>
+        <w:rPr>
+          <w:color w:val="2E74B5" w:themeColor="accent1" w:themeShade="BF"/>
+          <w:lang w:val="el-GR"/>
+        </w:rPr>
+        <w:t>είναι μεγαλύτερο του 0.5</w:t>
       </w:r>
       <w:r>
         <w:rPr>
@@ -6369,14 +6898,56 @@
           <w:color w:val="2E74B5" w:themeColor="accent1" w:themeShade="BF"/>
           <w:lang w:val="el-GR"/>
         </w:rPr>
-        <w:t xml:space="preserve">, στην συνέχεια ανάλογα με το αν μία υπόθεση τα πήγε καλά ή όχι σετάρουμε το βάρος </w:t>
-      </w:r>
-      <w:r>
-        <w:rPr>
-          <w:color w:val="2E74B5" w:themeColor="accent1" w:themeShade="BF"/>
-          <w:lang w:val="el-GR"/>
-        </w:rPr>
-        <w:t>της, ενώ μειώνουμε τα βάρη των παραδειγμάτων που κατατάχθηκαν σωστά.</w:t>
+        <w:t xml:space="preserve"> και η υπόθεση αυτή δεν χρησιμοποιείται στο τελικό μοντέλο.</w:t>
+      </w:r>
+      <w:r>
+        <w:rPr>
+          <w:color w:val="2E74B5" w:themeColor="accent1" w:themeShade="BF"/>
+          <w:lang w:val="el-GR"/>
+        </w:rPr>
+        <w:t xml:space="preserve"> </w:t>
+      </w:r>
+      <w:r>
+        <w:rPr>
+          <w:color w:val="2E74B5" w:themeColor="accent1" w:themeShade="BF"/>
+          <w:lang w:val="el-GR"/>
+        </w:rPr>
+        <w:t>Σ</w:t>
+      </w:r>
+      <w:r>
+        <w:rPr>
+          <w:color w:val="2E74B5" w:themeColor="accent1" w:themeShade="BF"/>
+          <w:lang w:val="el-GR"/>
+        </w:rPr>
+        <w:t xml:space="preserve">την συνέχεια ανάλογα με το αν μία υπόθεση τα πήγε καλά ή όχι </w:t>
+      </w:r>
+      <w:r>
+        <w:rPr>
+          <w:color w:val="2E74B5" w:themeColor="accent1" w:themeShade="BF"/>
+          <w:lang w:val="el-GR"/>
+        </w:rPr>
+        <w:t>αρχικοποιούμε</w:t>
+      </w:r>
+      <w:r>
+        <w:rPr>
+          <w:color w:val="2E74B5" w:themeColor="accent1" w:themeShade="BF"/>
+          <w:lang w:val="el-GR"/>
+        </w:rPr>
+        <w:t xml:space="preserve"> το βάρος </w:t>
+      </w:r>
+      <w:r>
+        <w:rPr>
+          <w:color w:val="2E74B5" w:themeColor="accent1" w:themeShade="BF"/>
+          <w:lang w:val="el-GR"/>
+        </w:rPr>
+        <w:t xml:space="preserve">της και </w:t>
+      </w:r>
+      <w:r>
+        <w:rPr>
+          <w:color w:val="2E74B5" w:themeColor="accent1" w:themeShade="BF"/>
+          <w:lang w:val="el-GR"/>
+        </w:rPr>
+        <w:t>μειώνουμε τα βάρη των παραδειγμάτων που κατατάχθηκαν σωστά.</w:t>
       </w:r>
       <w:r>
         <w:rPr>
@@ -6385,12 +6956,14 @@
         </w:rPr>
         <w:t xml:space="preserve"> Στο τέλος απλά χρησιμοποιούμε την μέθοδο </w:t>
       </w:r>
+      <w:proofErr w:type="spellStart"/>
       <w:r>
         <w:rPr>
           <w:color w:val="2E74B5" w:themeColor="accent1" w:themeShade="BF"/>
         </w:rPr>
         <w:t>normalizeWeights</w:t>
       </w:r>
+      <w:proofErr w:type="spellEnd"/>
       <w:r>
         <w:rPr>
           <w:color w:val="2E74B5" w:themeColor="accent1" w:themeShade="BF"/>
@@ -6410,7 +6983,21 @@
           <w:color w:val="2E74B5" w:themeColor="accent1" w:themeShade="BF"/>
           <w:lang w:val="el-GR"/>
         </w:rPr>
-        <w:t xml:space="preserve"> Τέλος υλοποιήσαμε και μία </w:t>
+        <w:t xml:space="preserve"> Τέλος</w:t>
+      </w:r>
+      <w:r>
+        <w:rPr>
+          <w:color w:val="2E74B5" w:themeColor="accent1" w:themeShade="BF"/>
+          <w:lang w:val="el-GR"/>
+        </w:rPr>
+        <w:t>,</w:t>
+      </w:r>
+      <w:r>
+        <w:rPr>
+          <w:color w:val="2E74B5" w:themeColor="accent1" w:themeShade="BF"/>
+          <w:lang w:val="el-GR"/>
+        </w:rPr>
+        <w:t xml:space="preserve"> υλοποιήσαμε και μία </w:t>
       </w:r>
       <w:r>
         <w:rPr>
@@ -6483,7 +7070,35 @@
           <w:color w:val="2E74B5" w:themeColor="accent1" w:themeShade="BF"/>
           <w:lang w:val="el-GR"/>
         </w:rPr>
-        <w:t>και βγάζει αθροίσματα σχετικά με το πόσα δέντρα κατέταξαν το παράδειγμα στην μία κατηγορία και πόσα στην άλλη, ανάλογα με την πλειοψηφία παίρνεται απόφαση,</w:t>
+        <w:t>και βγάζει αθροίσματα σχετικά με το πόσα δέντρα κατέταξαν το παράδειγμα στην μία κατηγορία και πόσα στην άλλη</w:t>
+      </w:r>
+      <w:r>
+        <w:rPr>
+          <w:color w:val="2E74B5" w:themeColor="accent1" w:themeShade="BF"/>
+          <w:lang w:val="el-GR"/>
+        </w:rPr>
+        <w:t>.</w:t>
+      </w:r>
+      <w:r>
+        <w:rPr>
+          <w:color w:val="2E74B5" w:themeColor="accent1" w:themeShade="BF"/>
+          <w:lang w:val="el-GR"/>
+        </w:rPr>
+        <w:t xml:space="preserve"> </w:t>
+      </w:r>
+      <w:r>
+        <w:rPr>
+          <w:color w:val="2E74B5" w:themeColor="accent1" w:themeShade="BF"/>
+          <w:lang w:val="el-GR"/>
+        </w:rPr>
+        <w:t>Α</w:t>
+      </w:r>
+      <w:r>
+        <w:rPr>
+          <w:color w:val="2E74B5" w:themeColor="accent1" w:themeShade="BF"/>
+          <w:lang w:val="el-GR"/>
+        </w:rPr>
+        <w:t>νάλογα με την πλειοψηφία παίρνεται απόφαση,</w:t>
       </w:r>
       <w:r>
         <w:rPr>
@@ -6519,19 +7134,13 @@
       <w:pPr>
         <w:rPr>
           <w:color w:val="2E74B5" w:themeColor="accent1" w:themeShade="BF"/>
-        </w:rPr>
-      </w:pPr>
-    </w:p>
-    <w:p>
-      <w:pPr>
-        <w:rPr>
-          <w:color w:val="2E74B5" w:themeColor="accent1" w:themeShade="BF"/>
+          <w:lang w:val="el-GR"/>
         </w:rPr>
       </w:pPr>
     </w:p>
     <w:tbl>
       <w:tblPr>
-        <w:tblStyle w:val="a4"/>
+        <w:tblStyle w:val="TableGrid"/>
         <w:tblW w:w="0" w:type="auto"/>
         <w:tblLook w:val="04A0" w:firstRow="1" w:lastRow="0" w:firstColumn="1" w:lastColumn="0" w:noHBand="0" w:noVBand="1"/>
       </w:tblPr>
@@ -6553,6 +7162,7 @@
               <w:spacing w:after="160" w:line="259" w:lineRule="auto"/>
               <w:rPr>
                 <w:color w:val="2E74B5" w:themeColor="accent1" w:themeShade="BF"/>
+                <w:lang w:val="el-GR"/>
               </w:rPr>
             </w:pPr>
           </w:p>
@@ -6960,7 +7570,7 @@
     </w:p>
     <w:tbl>
       <w:tblPr>
-        <w:tblStyle w:val="a4"/>
+        <w:tblStyle w:val="TableGrid"/>
         <w:tblW w:w="0" w:type="auto"/>
         <w:tblLook w:val="04A0" w:firstRow="1" w:lastRow="0" w:firstColumn="1" w:lastColumn="0" w:noHBand="0" w:noVBand="1"/>
       </w:tblPr>
@@ -7389,7 +7999,7 @@
     </w:p>
     <w:tbl>
       <w:tblPr>
-        <w:tblStyle w:val="a4"/>
+        <w:tblStyle w:val="TableGrid"/>
         <w:tblW w:w="0" w:type="auto"/>
         <w:tblLook w:val="04A0" w:firstRow="1" w:lastRow="0" w:firstColumn="1" w:lastColumn="0" w:noHBand="0" w:noVBand="1"/>
       </w:tblPr>
@@ -7818,7 +8428,7 @@
     </w:p>
     <w:tbl>
       <w:tblPr>
-        <w:tblStyle w:val="a4"/>
+        <w:tblStyle w:val="TableGrid"/>
         <w:tblW w:w="0" w:type="auto"/>
         <w:tblLook w:val="04A0" w:firstRow="1" w:lastRow="0" w:firstColumn="1" w:lastColumn="0" w:noHBand="0" w:noVBand="1"/>
       </w:tblPr>
@@ -8289,6 +8899,7 @@
         <w:rPr>
           <w:noProof/>
         </w:rPr>
+        <w:lastRenderedPageBreak/>
         <w:drawing>
           <wp:anchor distT="0" distB="0" distL="114300" distR="114300" simplePos="0" relativeHeight="251683840" behindDoc="0" locked="0" layoutInCell="1" allowOverlap="1" wp14:anchorId="6E1DF61E" wp14:editId="0992EDD9">
             <wp:simplePos x="0" y="0"/>
@@ -8611,6 +9222,7 @@
         </w:rPr>
         <w:t xml:space="preserve">του </w:t>
       </w:r>
+      <w:proofErr w:type="spellStart"/>
       <w:r>
         <w:rPr>
           <w:color w:val="2E74B5" w:themeColor="accent1" w:themeShade="BF"/>
@@ -8629,6 +9241,7 @@
         </w:rPr>
         <w:t>Learn</w:t>
       </w:r>
+      <w:proofErr w:type="spellEnd"/>
       <w:r>
         <w:rPr>
           <w:color w:val="2E74B5" w:themeColor="accent1" w:themeShade="BF"/>
@@ -8636,12 +9249,14 @@
         </w:rPr>
         <w:t xml:space="preserve"> βρίσκονται στο αρχείο </w:t>
       </w:r>
+      <w:proofErr w:type="spellStart"/>
       <w:r>
         <w:rPr>
           <w:color w:val="2E74B5" w:themeColor="accent1" w:themeShade="BF"/>
         </w:rPr>
         <w:t>algorithmsFromSciKitLearn</w:t>
       </w:r>
+      <w:proofErr w:type="spellEnd"/>
       <w:r>
         <w:rPr>
           <w:color w:val="2E74B5" w:themeColor="accent1" w:themeShade="BF"/>
@@ -8649,12 +9264,14 @@
         </w:rPr>
         <w:t>.</w:t>
       </w:r>
+      <w:proofErr w:type="spellStart"/>
       <w:r>
         <w:rPr>
           <w:color w:val="2E74B5" w:themeColor="accent1" w:themeShade="BF"/>
         </w:rPr>
         <w:t>py</w:t>
       </w:r>
+      <w:proofErr w:type="spellEnd"/>
       <w:r>
         <w:rPr>
           <w:color w:val="2E74B5" w:themeColor="accent1" w:themeShade="BF"/>
@@ -8769,8 +9386,9 @@
           <w:sz w:val="32"/>
           <w:szCs w:val="32"/>
         </w:rPr>
-        <w:t>ayes (Our implementation vs SciK</w:t>
-      </w:r>
+        <w:t xml:space="preserve">ayes (Our implementation vs </w:t>
+      </w:r>
+      <w:proofErr w:type="spellStart"/>
       <w:r>
         <w:rPr>
           <w:b/>
@@ -8778,7 +9396,26 @@
           <w:sz w:val="32"/>
           <w:szCs w:val="32"/>
         </w:rPr>
-        <w:t>it)</w:t>
+        <w:t>SciK</w:t>
+      </w:r>
+      <w:r>
+        <w:rPr>
+          <w:b/>
+          <w:color w:val="2E74B5" w:themeColor="accent1" w:themeShade="BF"/>
+          <w:sz w:val="32"/>
+          <w:szCs w:val="32"/>
+        </w:rPr>
+        <w:t>it</w:t>
+      </w:r>
+      <w:proofErr w:type="spellEnd"/>
+      <w:r>
+        <w:rPr>
+          <w:b/>
+          <w:color w:val="2E74B5" w:themeColor="accent1" w:themeShade="BF"/>
+          <w:sz w:val="32"/>
+          <w:szCs w:val="32"/>
+        </w:rPr>
+        <w:t>)</w:t>
       </w:r>
     </w:p>
     <w:p>
@@ -8808,12 +9445,14 @@
         </w:rPr>
         <w:t>ï</w:t>
       </w:r>
+      <w:proofErr w:type="spellStart"/>
       <w:r>
         <w:rPr>
           <w:color w:val="2E74B5" w:themeColor="accent1" w:themeShade="BF"/>
         </w:rPr>
         <w:t>ve</w:t>
       </w:r>
+      <w:proofErr w:type="spellEnd"/>
       <w:r>
         <w:rPr>
           <w:color w:val="2E74B5" w:themeColor="accent1" w:themeShade="BF"/>
@@ -8841,6 +9480,7 @@
         </w:rPr>
         <w:t xml:space="preserve">του </w:t>
       </w:r>
+      <w:proofErr w:type="spellStart"/>
       <w:r>
         <w:rPr>
           <w:color w:val="2E74B5" w:themeColor="accent1" w:themeShade="BF"/>
@@ -8853,6 +9493,7 @@
         </w:rPr>
         <w:t>Learn</w:t>
       </w:r>
+      <w:proofErr w:type="spellEnd"/>
       <w:r>
         <w:rPr>
           <w:color w:val="2E74B5" w:themeColor="accent1" w:themeShade="BF"/>
@@ -8879,7 +9520,7 @@
     </w:p>
     <w:tbl>
       <w:tblPr>
-        <w:tblStyle w:val="a4"/>
+        <w:tblStyle w:val="TableGrid"/>
         <w:tblW w:w="0" w:type="auto"/>
         <w:tblLook w:val="04A0" w:firstRow="1" w:lastRow="0" w:firstColumn="1" w:lastColumn="0" w:noHBand="0" w:noVBand="1"/>
       </w:tblPr>
@@ -9309,7 +9950,7 @@
     </w:p>
     <w:tbl>
       <w:tblPr>
-        <w:tblStyle w:val="a4"/>
+        <w:tblStyle w:val="TableGrid"/>
         <w:tblW w:w="0" w:type="auto"/>
         <w:tblLook w:val="04A0" w:firstRow="1" w:lastRow="0" w:firstColumn="1" w:lastColumn="0" w:noHBand="0" w:noVBand="1"/>
       </w:tblPr>
@@ -9773,7 +10414,7 @@
     </w:p>
     <w:tbl>
       <w:tblPr>
-        <w:tblStyle w:val="a4"/>
+        <w:tblStyle w:val="TableGrid"/>
         <w:tblW w:w="0" w:type="auto"/>
         <w:tblLook w:val="04A0" w:firstRow="1" w:lastRow="0" w:firstColumn="1" w:lastColumn="0" w:noHBand="0" w:noVBand="1"/>
       </w:tblPr>
@@ -10204,7 +10845,7 @@
     </w:p>
     <w:tbl>
       <w:tblPr>
-        <w:tblStyle w:val="a4"/>
+        <w:tblStyle w:val="TableGrid"/>
         <w:tblW w:w="0" w:type="auto"/>
         <w:tblLook w:val="04A0" w:firstRow="1" w:lastRow="0" w:firstColumn="1" w:lastColumn="0" w:noHBand="0" w:noVBand="1"/>
       </w:tblPr>
@@ -10949,26 +11590,18 @@
           <w:lang w:val="el-GR"/>
         </w:rPr>
       </w:pPr>
-    </w:p>
-    <w:p>
-      <w:pPr>
-        <w:rPr>
-          <w:color w:val="2E74B5" w:themeColor="accent1" w:themeShade="BF"/>
-          <w:lang w:val="el-GR"/>
-        </w:rPr>
-      </w:pPr>
       <w:r>
         <w:rPr>
           <w:noProof/>
         </w:rPr>
         <w:drawing>
-          <wp:anchor distT="0" distB="0" distL="114300" distR="114300" simplePos="0" relativeHeight="251696128" behindDoc="0" locked="0" layoutInCell="1" allowOverlap="1" wp14:anchorId="22499D22" wp14:editId="5913807E">
+          <wp:anchor distT="0" distB="0" distL="114300" distR="114300" simplePos="0" relativeHeight="251696128" behindDoc="0" locked="0" layoutInCell="1" allowOverlap="1" wp14:anchorId="22499D22" wp14:editId="29B7ED8B">
             <wp:simplePos x="0" y="0"/>
             <wp:positionH relativeFrom="margin">
-              <wp:posOffset>3143250</wp:posOffset>
+              <wp:posOffset>3176142</wp:posOffset>
             </wp:positionH>
             <wp:positionV relativeFrom="paragraph">
-              <wp:posOffset>412750</wp:posOffset>
+              <wp:posOffset>583232</wp:posOffset>
             </wp:positionV>
             <wp:extent cx="3187700" cy="2406650"/>
             <wp:effectExtent l="0" t="0" r="0" b="0"/>
@@ -11031,12 +11664,28 @@
         </w:rPr>
         <w:t xml:space="preserve">Διαγράμματα σύγκρισης της δικής μας υλοποίησης με την υλοποίηση του </w:t>
       </w:r>
+      <w:proofErr w:type="spellStart"/>
       <w:r>
         <w:rPr>
           <w:color w:val="2E74B5" w:themeColor="accent1" w:themeShade="BF"/>
         </w:rPr>
         <w:t>SciKitLearn</w:t>
       </w:r>
+      <w:proofErr w:type="spellEnd"/>
+      <w:r>
+        <w:rPr>
+          <w:color w:val="2E74B5" w:themeColor="accent1" w:themeShade="BF"/>
+          <w:lang w:val="el-GR"/>
+        </w:rPr>
+        <w:t xml:space="preserve"> </w:t>
+      </w:r>
+      <w:r>
+        <w:rPr>
+          <w:color w:val="2E74B5" w:themeColor="accent1" w:themeShade="BF"/>
+          <w:lang w:val="el-GR"/>
+        </w:rPr>
+        <w:t xml:space="preserve">πάνω στα δεδομένα ελέγχου </w:t>
+      </w:r>
       <w:r>
         <w:rPr>
           <w:color w:val="2E74B5" w:themeColor="accent1" w:themeShade="BF"/>
@@ -11044,12 +11693,14 @@
         </w:rPr>
         <w:t>(</w:t>
       </w:r>
+      <w:proofErr w:type="spellStart"/>
       <w:r>
         <w:rPr>
           <w:color w:val="2E74B5" w:themeColor="accent1" w:themeShade="BF"/>
         </w:rPr>
         <w:t>TestData</w:t>
       </w:r>
+      <w:proofErr w:type="spellEnd"/>
       <w:r>
         <w:rPr>
           <w:color w:val="2E74B5" w:themeColor="accent1" w:themeShade="BF"/>
@@ -11077,7 +11728,7 @@
           <w:noProof/>
         </w:rPr>
         <w:drawing>
-          <wp:anchor distT="0" distB="0" distL="114300" distR="114300" simplePos="0" relativeHeight="251700224" behindDoc="0" locked="0" layoutInCell="1" allowOverlap="1" wp14:anchorId="46198A11" wp14:editId="4C7564F9">
+          <wp:anchor distT="0" distB="0" distL="114300" distR="114300" simplePos="0" relativeHeight="251700224" behindDoc="0" locked="0" layoutInCell="1" allowOverlap="1" wp14:anchorId="46198A11" wp14:editId="2A6C7B30">
             <wp:simplePos x="0" y="0"/>
             <wp:positionH relativeFrom="column">
               <wp:posOffset>3181350</wp:posOffset>
@@ -11144,7 +11795,7 @@
           <w:noProof/>
         </w:rPr>
         <w:drawing>
-          <wp:anchor distT="0" distB="0" distL="114300" distR="114300" simplePos="0" relativeHeight="251698176" behindDoc="0" locked="0" layoutInCell="1" allowOverlap="1" wp14:anchorId="025454EC" wp14:editId="2C239126">
+          <wp:anchor distT="0" distB="0" distL="114300" distR="114300" simplePos="0" relativeHeight="251698176" behindDoc="0" locked="0" layoutInCell="1" allowOverlap="1" wp14:anchorId="025454EC" wp14:editId="277E8B80">
             <wp:simplePos x="0" y="0"/>
             <wp:positionH relativeFrom="column">
               <wp:posOffset>-292100</wp:posOffset>
@@ -11211,7 +11862,7 @@
           <w:noProof/>
         </w:rPr>
         <w:drawing>
-          <wp:anchor distT="0" distB="0" distL="114300" distR="114300" simplePos="0" relativeHeight="251694080" behindDoc="0" locked="0" layoutInCell="1" allowOverlap="1" wp14:anchorId="4284E87D" wp14:editId="1633738F">
+          <wp:anchor distT="0" distB="0" distL="114300" distR="114300" simplePos="0" relativeHeight="251694080" behindDoc="0" locked="0" layoutInCell="1" allowOverlap="1" wp14:anchorId="4284E87D" wp14:editId="3869F338">
             <wp:simplePos x="0" y="0"/>
             <wp:positionH relativeFrom="column">
               <wp:posOffset>-292100</wp:posOffset>
@@ -11297,13 +11948,80 @@
         </w:rPr>
         <w:lastRenderedPageBreak/>
         <w:drawing>
-          <wp:anchor distT="0" distB="0" distL="114300" distR="114300" simplePos="0" relativeHeight="251720704" behindDoc="0" locked="0" layoutInCell="1" allowOverlap="1" wp14:anchorId="1DC39BF9" wp14:editId="29273733">
+          <wp:anchor distT="0" distB="0" distL="114300" distR="114300" simplePos="0" relativeHeight="251718656" behindDoc="0" locked="0" layoutInCell="1" allowOverlap="1" wp14:anchorId="222D120D" wp14:editId="480F817D">
             <wp:simplePos x="0" y="0"/>
             <wp:positionH relativeFrom="column">
-              <wp:posOffset>3041650</wp:posOffset>
+              <wp:posOffset>-482600</wp:posOffset>
             </wp:positionH>
             <wp:positionV relativeFrom="paragraph">
-              <wp:posOffset>342900</wp:posOffset>
+              <wp:posOffset>400685</wp:posOffset>
+            </wp:positionV>
+            <wp:extent cx="3219450" cy="2381250"/>
+            <wp:effectExtent l="0" t="0" r="0" b="0"/>
+            <wp:wrapSquare wrapText="bothSides"/>
+            <wp:docPr id="23" name="Picture 14" descr="A graph of a number of training dataDescription automatically generated"/>
+            <wp:cNvGraphicFramePr>
+              <a:graphicFrameLocks xmlns:a="http://schemas.openxmlformats.org/drawingml/2006/main" noChangeAspect="1"/>
+            </wp:cNvGraphicFramePr>
+            <a:graphic xmlns:a="http://schemas.openxmlformats.org/drawingml/2006/main">
+              <a:graphicData uri="http://schemas.openxmlformats.org/drawingml/2006/picture">
+                <pic:pic xmlns:pic="http://schemas.openxmlformats.org/drawingml/2006/picture">
+                  <pic:nvPicPr>
+                    <pic:cNvPr id="0" name="Picture 14" descr="A graph of a number of training dataDescription automatically generated"/>
+                    <pic:cNvPicPr>
+                      <a:picLocks noChangeAspect="1" noChangeArrowheads="1"/>
+                    </pic:cNvPicPr>
+                  </pic:nvPicPr>
+                  <pic:blipFill>
+                    <a:blip r:embed="rId24">
+                      <a:extLst>
+                        <a:ext uri="{28A0092B-C50C-407E-A947-70E740481C1C}">
+                          <a14:useLocalDpi xmlns:a14="http://schemas.microsoft.com/office/drawing/2010/main" val="0"/>
+                        </a:ext>
+                      </a:extLst>
+                    </a:blip>
+                    <a:srcRect/>
+                    <a:stretch>
+                      <a:fillRect/>
+                    </a:stretch>
+                  </pic:blipFill>
+                  <pic:spPr bwMode="auto">
+                    <a:xfrm>
+                      <a:off x="0" y="0"/>
+                      <a:ext cx="3219450" cy="2381250"/>
+                    </a:xfrm>
+                    <a:prstGeom prst="rect">
+                      <a:avLst/>
+                    </a:prstGeom>
+                    <a:noFill/>
+                    <a:ln>
+                      <a:noFill/>
+                    </a:ln>
+                  </pic:spPr>
+                </pic:pic>
+              </a:graphicData>
+            </a:graphic>
+            <wp14:sizeRelH relativeFrom="margin">
+              <wp14:pctWidth>0</wp14:pctWidth>
+            </wp14:sizeRelH>
+            <wp14:sizeRelV relativeFrom="margin">
+              <wp14:pctHeight>0</wp14:pctHeight>
+            </wp14:sizeRelV>
+          </wp:anchor>
+        </w:drawing>
+      </w:r>
+      <w:r>
+        <w:rPr>
+          <w:noProof/>
+        </w:rPr>
+        <w:drawing>
+          <wp:anchor distT="0" distB="0" distL="114300" distR="114300" simplePos="0" relativeHeight="251720704" behindDoc="0" locked="0" layoutInCell="1" allowOverlap="1" wp14:anchorId="1DC39BF9" wp14:editId="4DCFE5DF">
+            <wp:simplePos x="0" y="0"/>
+            <wp:positionH relativeFrom="column">
+              <wp:posOffset>3048952</wp:posOffset>
+            </wp:positionH>
+            <wp:positionV relativeFrom="paragraph">
+              <wp:posOffset>407194</wp:posOffset>
             </wp:positionV>
             <wp:extent cx="3347085" cy="2374900"/>
             <wp:effectExtent l="0" t="0" r="5715" b="6350"/>
@@ -11322,7 +12040,7 @@
                     </pic:cNvPicPr>
                   </pic:nvPicPr>
                   <pic:blipFill>
-                    <a:blip r:embed="rId24">
+                    <a:blip r:embed="rId25">
                       <a:extLst>
                         <a:ext uri="{28A0092B-C50C-407E-A947-70E740481C1C}">
                           <a14:useLocalDpi xmlns:a14="http://schemas.microsoft.com/office/drawing/2010/main" val="0"/>
@@ -11361,84 +12079,33 @@
       </w:r>
       <w:r>
         <w:rPr>
-          <w:noProof/>
-        </w:rPr>
-        <w:drawing>
-          <wp:anchor distT="0" distB="0" distL="114300" distR="114300" simplePos="0" relativeHeight="251718656" behindDoc="0" locked="0" layoutInCell="1" allowOverlap="1" wp14:anchorId="222D120D" wp14:editId="367656EF">
-            <wp:simplePos x="0" y="0"/>
-            <wp:positionH relativeFrom="column">
-              <wp:posOffset>-482600</wp:posOffset>
-            </wp:positionH>
-            <wp:positionV relativeFrom="paragraph">
-              <wp:posOffset>342900</wp:posOffset>
-            </wp:positionV>
-            <wp:extent cx="3219450" cy="2381250"/>
-            <wp:effectExtent l="0" t="0" r="0" b="0"/>
-            <wp:wrapSquare wrapText="bothSides"/>
-            <wp:docPr id="23" name="Picture 14" descr="A graph of a number of training dataDescription automatically generated"/>
-            <wp:cNvGraphicFramePr>
-              <a:graphicFrameLocks xmlns:a="http://schemas.openxmlformats.org/drawingml/2006/main" noChangeAspect="1"/>
-            </wp:cNvGraphicFramePr>
-            <a:graphic xmlns:a="http://schemas.openxmlformats.org/drawingml/2006/main">
-              <a:graphicData uri="http://schemas.openxmlformats.org/drawingml/2006/picture">
-                <pic:pic xmlns:pic="http://schemas.openxmlformats.org/drawingml/2006/picture">
-                  <pic:nvPicPr>
-                    <pic:cNvPr id="0" name="Picture 14" descr="A graph of a number of training dataDescription automatically generated"/>
-                    <pic:cNvPicPr>
-                      <a:picLocks noChangeAspect="1" noChangeArrowheads="1"/>
-                    </pic:cNvPicPr>
-                  </pic:nvPicPr>
-                  <pic:blipFill>
-                    <a:blip r:embed="rId25">
-                      <a:extLst>
-                        <a:ext uri="{28A0092B-C50C-407E-A947-70E740481C1C}">
-                          <a14:useLocalDpi xmlns:a14="http://schemas.microsoft.com/office/drawing/2010/main" val="0"/>
-                        </a:ext>
-                      </a:extLst>
-                    </a:blip>
-                    <a:srcRect/>
-                    <a:stretch>
-                      <a:fillRect/>
-                    </a:stretch>
-                  </pic:blipFill>
-                  <pic:spPr bwMode="auto">
-                    <a:xfrm>
-                      <a:off x="0" y="0"/>
-                      <a:ext cx="3219450" cy="2381250"/>
-                    </a:xfrm>
-                    <a:prstGeom prst="rect">
-                      <a:avLst/>
-                    </a:prstGeom>
-                    <a:noFill/>
-                    <a:ln>
-                      <a:noFill/>
-                    </a:ln>
-                  </pic:spPr>
-                </pic:pic>
-              </a:graphicData>
-            </a:graphic>
-            <wp14:sizeRelH relativeFrom="margin">
-              <wp14:pctWidth>0</wp14:pctWidth>
-            </wp14:sizeRelH>
-            <wp14:sizeRelV relativeFrom="margin">
-              <wp14:pctHeight>0</wp14:pctHeight>
-            </wp14:sizeRelV>
-          </wp:anchor>
-        </w:drawing>
-      </w:r>
-      <w:r>
-        <w:rPr>
           <w:color w:val="2E74B5" w:themeColor="accent1" w:themeShade="BF"/>
           <w:lang w:val="el-GR"/>
         </w:rPr>
         <w:t xml:space="preserve">Διαγράμματα σύγκρισης της δικής μας υλοποίησης με την υλοποίηση του </w:t>
       </w:r>
+      <w:proofErr w:type="spellStart"/>
       <w:r>
         <w:rPr>
           <w:color w:val="2E74B5" w:themeColor="accent1" w:themeShade="BF"/>
         </w:rPr>
         <w:t>SciKitLearn</w:t>
       </w:r>
+      <w:proofErr w:type="spellEnd"/>
+      <w:r>
+        <w:rPr>
+          <w:color w:val="2E74B5" w:themeColor="accent1" w:themeShade="BF"/>
+          <w:lang w:val="el-GR"/>
+        </w:rPr>
+        <w:t xml:space="preserve"> </w:t>
+      </w:r>
+      <w:r>
+        <w:rPr>
+          <w:color w:val="2E74B5" w:themeColor="accent1" w:themeShade="BF"/>
+          <w:lang w:val="el-GR"/>
+        </w:rPr>
+        <w:t xml:space="preserve">πάνω στα δεδομένα εκπαίδευσης </w:t>
+      </w:r>
       <w:r>
         <w:rPr>
           <w:color w:val="2E74B5" w:themeColor="accent1" w:themeShade="BF"/>
@@ -11446,18 +12113,28 @@
         </w:rPr>
         <w:t>(</w:t>
       </w:r>
-      <w:r>
-        <w:rPr>
-          <w:color w:val="2E74B5" w:themeColor="accent1" w:themeShade="BF"/>
+      <w:proofErr w:type="spellStart"/>
+      <w:r>
+        <w:rPr>
+          <w:color w:val="2E74B5" w:themeColor="accent1" w:themeShade="BF"/>
+          <w:lang w:val="el-GR"/>
         </w:rPr>
         <w:t>TrainData</w:t>
       </w:r>
-      <w:r>
-        <w:rPr>
-          <w:color w:val="2E74B5" w:themeColor="accent1" w:themeShade="BF"/>
-          <w:lang w:val="el-GR"/>
-        </w:rPr>
-        <w:t>):</w:t>
+      <w:proofErr w:type="spellEnd"/>
+      <w:r>
+        <w:rPr>
+          <w:color w:val="2E74B5" w:themeColor="accent1" w:themeShade="BF"/>
+          <w:lang w:val="el-GR"/>
+        </w:rPr>
+        <w:t>)</w:t>
+      </w:r>
+      <w:r>
+        <w:rPr>
+          <w:color w:val="2E74B5" w:themeColor="accent1" w:themeShade="BF"/>
+          <w:lang w:val="el-GR"/>
+        </w:rPr>
+        <w:t>:</w:t>
       </w:r>
     </w:p>
     <w:p>
@@ -11728,8 +12405,9 @@
           <w:sz w:val="32"/>
           <w:szCs w:val="32"/>
         </w:rPr>
-        <w:t>Random Forest</w:t>
-      </w:r>
+        <w:t xml:space="preserve">Random Forest (Our implementation vs </w:t>
+      </w:r>
+      <w:proofErr w:type="spellStart"/>
       <w:r>
         <w:rPr>
           <w:b/>
@@ -11737,7 +12415,17 @@
           <w:sz w:val="32"/>
           <w:szCs w:val="32"/>
         </w:rPr>
-        <w:t xml:space="preserve"> (Our implementation vs SciKit)</w:t>
+        <w:t>SciKit</w:t>
+      </w:r>
+      <w:proofErr w:type="spellEnd"/>
+      <w:r>
+        <w:rPr>
+          <w:b/>
+          <w:color w:val="2E74B5" w:themeColor="accent1" w:themeShade="BF"/>
+          <w:sz w:val="32"/>
+          <w:szCs w:val="32"/>
+        </w:rPr>
+        <w:t>)</w:t>
       </w:r>
     </w:p>
     <w:p>
@@ -11787,6 +12475,7 @@
         </w:rPr>
         <w:t xml:space="preserve">του </w:t>
       </w:r>
+      <w:proofErr w:type="spellStart"/>
       <w:r>
         <w:rPr>
           <w:color w:val="2E74B5" w:themeColor="accent1" w:themeShade="BF"/>
@@ -11799,6 +12488,7 @@
         </w:rPr>
         <w:t>Learn</w:t>
       </w:r>
+      <w:proofErr w:type="spellEnd"/>
       <w:r>
         <w:rPr>
           <w:color w:val="2E74B5" w:themeColor="accent1" w:themeShade="BF"/>
@@ -11806,14 +12496,6 @@
         </w:rPr>
         <w:t xml:space="preserve">: </w:t>
       </w:r>
-    </w:p>
-    <w:p>
-      <w:pPr>
-        <w:rPr>
-          <w:color w:val="2E74B5" w:themeColor="accent1" w:themeShade="BF"/>
-          <w:lang w:val="el-GR"/>
-        </w:rPr>
-      </w:pPr>
     </w:p>
     <w:p>
       <w:pPr>
@@ -11825,7 +12507,7 @@
     </w:p>
     <w:tbl>
       <w:tblPr>
-        <w:tblStyle w:val="a4"/>
+        <w:tblStyle w:val="TableGrid"/>
         <w:tblW w:w="0" w:type="auto"/>
         <w:tblLook w:val="04A0" w:firstRow="1" w:lastRow="0" w:firstColumn="1" w:lastColumn="0" w:noHBand="0" w:noVBand="1"/>
       </w:tblPr>
@@ -12255,7 +12937,7 @@
     </w:p>
     <w:tbl>
       <w:tblPr>
-        <w:tblStyle w:val="a4"/>
+        <w:tblStyle w:val="TableGrid"/>
         <w:tblW w:w="0" w:type="auto"/>
         <w:tblLook w:val="04A0" w:firstRow="1" w:lastRow="0" w:firstColumn="1" w:lastColumn="0" w:noHBand="0" w:noVBand="1"/>
       </w:tblPr>
@@ -12684,7 +13366,7 @@
     </w:p>
     <w:tbl>
       <w:tblPr>
-        <w:tblStyle w:val="a4"/>
+        <w:tblStyle w:val="TableGrid"/>
         <w:tblW w:w="0" w:type="auto"/>
         <w:tblLook w:val="04A0" w:firstRow="1" w:lastRow="0" w:firstColumn="1" w:lastColumn="0" w:noHBand="0" w:noVBand="1"/>
       </w:tblPr>
@@ -13060,7 +13742,6 @@
               <w:rPr>
                 <w:color w:val="2E74B5" w:themeColor="accent1" w:themeShade="BF"/>
               </w:rPr>
-              <w:lastRenderedPageBreak/>
               <w:t>20000</w:t>
             </w:r>
           </w:p>
@@ -13114,7 +13795,7 @@
     </w:p>
     <w:tbl>
       <w:tblPr>
-        <w:tblStyle w:val="a4"/>
+        <w:tblStyle w:val="TableGrid"/>
         <w:tblW w:w="0" w:type="auto"/>
         <w:tblLook w:val="04A0" w:firstRow="1" w:lastRow="0" w:firstColumn="1" w:lastColumn="0" w:noHBand="0" w:noVBand="1"/>
       </w:tblPr>
@@ -13854,14 +14535,38 @@
           <w:color w:val="2E74B5" w:themeColor="accent1" w:themeShade="BF"/>
           <w:lang w:val="el-GR"/>
         </w:rPr>
+        <w:lastRenderedPageBreak/>
         <w:t xml:space="preserve">Διαγράμματα σύγκρισης της δικής μας υλοποίησης με την υλοποίηση του </w:t>
       </w:r>
+      <w:proofErr w:type="spellStart"/>
       <w:r>
         <w:rPr>
           <w:color w:val="2E74B5" w:themeColor="accent1" w:themeShade="BF"/>
         </w:rPr>
         <w:t>SciKitLearn</w:t>
       </w:r>
+      <w:proofErr w:type="spellEnd"/>
+      <w:r>
+        <w:rPr>
+          <w:color w:val="2E74B5" w:themeColor="accent1" w:themeShade="BF"/>
+          <w:lang w:val="el-GR"/>
+        </w:rPr>
+        <w:t xml:space="preserve"> </w:t>
+      </w:r>
+      <w:r>
+        <w:rPr>
+          <w:color w:val="2E74B5" w:themeColor="accent1" w:themeShade="BF"/>
+          <w:lang w:val="el-GR"/>
+        </w:rPr>
+        <w:t>πάνω στα δεδομένα ελέγχου</w:t>
+      </w:r>
+      <w:r>
+        <w:rPr>
+          <w:color w:val="2E74B5" w:themeColor="accent1" w:themeShade="BF"/>
+          <w:lang w:val="el-GR"/>
+        </w:rPr>
+        <w:t xml:space="preserve"> </w:t>
+      </w:r>
       <w:r>
         <w:rPr>
           <w:color w:val="2E74B5" w:themeColor="accent1" w:themeShade="BF"/>
@@ -13869,12 +14574,14 @@
         </w:rPr>
         <w:t>(</w:t>
       </w:r>
+      <w:proofErr w:type="spellStart"/>
       <w:r>
         <w:rPr>
           <w:color w:val="2E74B5" w:themeColor="accent1" w:themeShade="BF"/>
         </w:rPr>
         <w:t>TestData</w:t>
       </w:r>
+      <w:proofErr w:type="spellEnd"/>
       <w:r>
         <w:rPr>
           <w:color w:val="2E74B5" w:themeColor="accent1" w:themeShade="BF"/>
@@ -14197,60 +14904,11 @@
           <w:lang w:val="el-GR"/>
         </w:rPr>
       </w:pPr>
-      <w:r>
-        <w:rPr>
-          <w:color w:val="2E74B5" w:themeColor="accent1" w:themeShade="BF"/>
-          <w:lang w:val="el-GR"/>
-        </w:rPr>
-        <w:t xml:space="preserve">Διαγράμματα σύγκρισης της δικής μας υλοποίησης με την υλοποίηση του </w:t>
-      </w:r>
-      <w:r>
-        <w:rPr>
-          <w:color w:val="2E74B5" w:themeColor="accent1" w:themeShade="BF"/>
-        </w:rPr>
-        <w:t>SciKitLearn</w:t>
-      </w:r>
-      <w:r>
-        <w:rPr>
-          <w:color w:val="2E74B5" w:themeColor="accent1" w:themeShade="BF"/>
-          <w:lang w:val="el-GR"/>
-        </w:rPr>
-        <w:t>(</w:t>
-      </w:r>
-      <w:r>
-        <w:rPr>
-          <w:color w:val="2E74B5" w:themeColor="accent1" w:themeShade="BF"/>
-        </w:rPr>
-        <w:t>Train</w:t>
-      </w:r>
-      <w:r>
-        <w:rPr>
-          <w:color w:val="2E74B5" w:themeColor="accent1" w:themeShade="BF"/>
-        </w:rPr>
-        <w:t>Data</w:t>
-      </w:r>
-      <w:r>
-        <w:rPr>
-          <w:color w:val="2E74B5" w:themeColor="accent1" w:themeShade="BF"/>
-          <w:lang w:val="el-GR"/>
-        </w:rPr>
-        <w:t>)</w:t>
-      </w:r>
-      <w:r>
-        <w:rPr>
-          <w:color w:val="2E74B5" w:themeColor="accent1" w:themeShade="BF"/>
-          <w:lang w:val="el-GR"/>
-        </w:rPr>
-        <w:t>:</w:t>
-      </w:r>
     </w:p>
     <w:p>
       <w:pPr>
         <w:rPr>
-          <w:b/>
-          <w:color w:val="2E74B5" w:themeColor="accent1" w:themeShade="BF"/>
-          <w:sz w:val="32"/>
-          <w:szCs w:val="32"/>
+          <w:color w:val="2E74B5" w:themeColor="accent1" w:themeShade="BF"/>
           <w:lang w:val="el-GR"/>
         </w:rPr>
       </w:pPr>
@@ -14258,10 +14916,7 @@
     <w:p>
       <w:pPr>
         <w:rPr>
-          <w:b/>
-          <w:color w:val="2E74B5" w:themeColor="accent1" w:themeShade="BF"/>
-          <w:sz w:val="32"/>
-          <w:szCs w:val="32"/>
+          <w:color w:val="2E74B5" w:themeColor="accent1" w:themeShade="BF"/>
           <w:lang w:val="el-GR"/>
         </w:rPr>
       </w:pPr>
@@ -14269,10 +14924,7 @@
     <w:p>
       <w:pPr>
         <w:rPr>
-          <w:b/>
-          <w:color w:val="2E74B5" w:themeColor="accent1" w:themeShade="BF"/>
-          <w:sz w:val="32"/>
-          <w:szCs w:val="32"/>
+          <w:color w:val="2E74B5" w:themeColor="accent1" w:themeShade="BF"/>
           <w:lang w:val="el-GR"/>
         </w:rPr>
       </w:pPr>
@@ -14280,6 +14932,97 @@
     <w:p>
       <w:pPr>
         <w:rPr>
+          <w:color w:val="2E74B5" w:themeColor="accent1" w:themeShade="BF"/>
+          <w:lang w:val="el-GR"/>
+        </w:rPr>
+      </w:pPr>
+    </w:p>
+    <w:p>
+      <w:pPr>
+        <w:rPr>
+          <w:color w:val="2E74B5" w:themeColor="accent1" w:themeShade="BF"/>
+          <w:lang w:val="el-GR"/>
+        </w:rPr>
+      </w:pPr>
+    </w:p>
+    <w:p>
+      <w:pPr>
+        <w:rPr>
+          <w:color w:val="2E74B5" w:themeColor="accent1" w:themeShade="BF"/>
+          <w:lang w:val="el-GR"/>
+        </w:rPr>
+      </w:pPr>
+      <w:r>
+        <w:rPr>
+          <w:color w:val="2E74B5" w:themeColor="accent1" w:themeShade="BF"/>
+          <w:lang w:val="el-GR"/>
+        </w:rPr>
+        <w:lastRenderedPageBreak/>
+        <w:t xml:space="preserve">Διαγράμματα σύγκρισης της δικής μας υλοποίησης με την υλοποίηση του </w:t>
+      </w:r>
+      <w:proofErr w:type="spellStart"/>
+      <w:r>
+        <w:rPr>
+          <w:color w:val="2E74B5" w:themeColor="accent1" w:themeShade="BF"/>
+        </w:rPr>
+        <w:t>SciKitLearn</w:t>
+      </w:r>
+      <w:proofErr w:type="spellEnd"/>
+      <w:r>
+        <w:rPr>
+          <w:color w:val="2E74B5" w:themeColor="accent1" w:themeShade="BF"/>
+          <w:lang w:val="el-GR"/>
+        </w:rPr>
+        <w:t xml:space="preserve"> </w:t>
+      </w:r>
+      <w:r>
+        <w:rPr>
+          <w:color w:val="2E74B5" w:themeColor="accent1" w:themeShade="BF"/>
+          <w:lang w:val="el-GR"/>
+        </w:rPr>
+        <w:t>πάνω στα δεδομένα εκπαίδευσης</w:t>
+      </w:r>
+      <w:r>
+        <w:rPr>
+          <w:color w:val="2E74B5" w:themeColor="accent1" w:themeShade="BF"/>
+          <w:lang w:val="el-GR"/>
+        </w:rPr>
+        <w:t xml:space="preserve"> </w:t>
+      </w:r>
+      <w:r>
+        <w:rPr>
+          <w:color w:val="2E74B5" w:themeColor="accent1" w:themeShade="BF"/>
+          <w:lang w:val="el-GR"/>
+        </w:rPr>
+        <w:t>(</w:t>
+      </w:r>
+      <w:proofErr w:type="spellStart"/>
+      <w:r>
+        <w:rPr>
+          <w:color w:val="2E74B5" w:themeColor="accent1" w:themeShade="BF"/>
+          <w:lang w:val="el-GR"/>
+        </w:rPr>
+        <w:t>TrainData</w:t>
+      </w:r>
+      <w:proofErr w:type="spellEnd"/>
+      <w:r>
+        <w:rPr>
+          <w:color w:val="2E74B5" w:themeColor="accent1" w:themeShade="BF"/>
+          <w:lang w:val="el-GR"/>
+        </w:rPr>
+        <w:t>)</w:t>
+      </w:r>
+      <w:r>
+        <w:rPr>
+          <w:color w:val="2E74B5" w:themeColor="accent1" w:themeShade="BF"/>
+          <w:lang w:val="el-GR"/>
+        </w:rPr>
+        <w:t>:</w:t>
+      </w:r>
+    </w:p>
+    <w:p>
+      <w:pPr>
+        <w:rPr>
           <w:b/>
           <w:color w:val="2E74B5" w:themeColor="accent1" w:themeShade="BF"/>
           <w:sz w:val="32"/>
@@ -14291,15 +15034,14 @@
         <w:rPr>
           <w:noProof/>
         </w:rPr>
-        <w:lastRenderedPageBreak/>
         <w:drawing>
-          <wp:anchor distT="0" distB="0" distL="114300" distR="114300" simplePos="0" relativeHeight="251741184" behindDoc="0" locked="0" layoutInCell="1" allowOverlap="1" wp14:anchorId="72998D8C" wp14:editId="69C9B7EC">
+          <wp:anchor distT="0" distB="0" distL="114300" distR="114300" simplePos="0" relativeHeight="251741184" behindDoc="0" locked="0" layoutInCell="1" allowOverlap="1" wp14:anchorId="72998D8C" wp14:editId="7DFD766E">
             <wp:simplePos x="0" y="0"/>
             <wp:positionH relativeFrom="column">
-              <wp:posOffset>3130550</wp:posOffset>
+              <wp:posOffset>3163442</wp:posOffset>
             </wp:positionH>
             <wp:positionV relativeFrom="paragraph">
-              <wp:posOffset>2838450</wp:posOffset>
+              <wp:posOffset>3179295</wp:posOffset>
             </wp:positionV>
             <wp:extent cx="3397250" cy="2692400"/>
             <wp:effectExtent l="0" t="0" r="0" b="0"/>
@@ -14360,13 +15102,13 @@
           <w:noProof/>
         </w:rPr>
         <w:drawing>
-          <wp:anchor distT="0" distB="0" distL="114300" distR="114300" simplePos="0" relativeHeight="251739136" behindDoc="0" locked="0" layoutInCell="1" allowOverlap="1" wp14:anchorId="03FEB0B3" wp14:editId="60D70FE2">
+          <wp:anchor distT="0" distB="0" distL="114300" distR="114300" simplePos="0" relativeHeight="251739136" behindDoc="0" locked="0" layoutInCell="1" allowOverlap="1" wp14:anchorId="03FEB0B3" wp14:editId="0E1B6754">
             <wp:simplePos x="0" y="0"/>
             <wp:positionH relativeFrom="column">
-              <wp:posOffset>-317500</wp:posOffset>
+              <wp:posOffset>-336550</wp:posOffset>
             </wp:positionH>
             <wp:positionV relativeFrom="paragraph">
-              <wp:posOffset>2838450</wp:posOffset>
+              <wp:posOffset>3179294</wp:posOffset>
             </wp:positionV>
             <wp:extent cx="3308350" cy="2692400"/>
             <wp:effectExtent l="0" t="0" r="6350" b="0"/>
@@ -14427,13 +15169,13 @@
           <w:noProof/>
         </w:rPr>
         <w:drawing>
-          <wp:anchor distT="0" distB="0" distL="114300" distR="114300" simplePos="0" relativeHeight="251737088" behindDoc="0" locked="0" layoutInCell="1" allowOverlap="1" wp14:anchorId="012C0E3D" wp14:editId="56DF388A">
+          <wp:anchor distT="0" distB="0" distL="114300" distR="114300" simplePos="0" relativeHeight="251737088" behindDoc="0" locked="0" layoutInCell="1" allowOverlap="1" wp14:anchorId="012C0E3D" wp14:editId="560D0DB8">
             <wp:simplePos x="0" y="0"/>
             <wp:positionH relativeFrom="column">
-              <wp:posOffset>3143250</wp:posOffset>
+              <wp:posOffset>3165019</wp:posOffset>
             </wp:positionH>
             <wp:positionV relativeFrom="paragraph">
-              <wp:posOffset>0</wp:posOffset>
+              <wp:posOffset>239089</wp:posOffset>
             </wp:positionV>
             <wp:extent cx="3362325" cy="2660650"/>
             <wp:effectExtent l="0" t="0" r="9525" b="6350"/>
@@ -14494,13 +15236,13 @@
           <w:noProof/>
         </w:rPr>
         <w:drawing>
-          <wp:anchor distT="0" distB="0" distL="114300" distR="114300" simplePos="0" relativeHeight="251735040" behindDoc="0" locked="0" layoutInCell="1" allowOverlap="1" wp14:anchorId="0CA8A79F" wp14:editId="503A517F">
+          <wp:anchor distT="0" distB="0" distL="114300" distR="114300" simplePos="0" relativeHeight="251735040" behindDoc="0" locked="0" layoutInCell="1" allowOverlap="1" wp14:anchorId="0CA8A79F" wp14:editId="7992C9D8">
             <wp:simplePos x="0" y="0"/>
             <wp:positionH relativeFrom="column">
               <wp:posOffset>-317500</wp:posOffset>
             </wp:positionH>
             <wp:positionV relativeFrom="paragraph">
-              <wp:posOffset>0</wp:posOffset>
+              <wp:posOffset>239089</wp:posOffset>
             </wp:positionV>
             <wp:extent cx="3289300" cy="2660650"/>
             <wp:effectExtent l="0" t="0" r="6350" b="6350"/>
@@ -14619,79 +15361,99 @@
           <w:color w:val="2E74B5" w:themeColor="accent1" w:themeShade="BF"/>
           <w:sz w:val="32"/>
           <w:szCs w:val="32"/>
-          <w:lang w:val="el-GR"/>
         </w:rPr>
       </w:pPr>
+      <w:r>
+        <w:rPr>
+          <w:b/>
+          <w:color w:val="2E74B5" w:themeColor="accent1" w:themeShade="BF"/>
+          <w:sz w:val="32"/>
+          <w:szCs w:val="32"/>
+          <w:lang w:val="el-GR"/>
+        </w:rPr>
+        <w:lastRenderedPageBreak/>
+        <w:t>Σύγκριση</w:t>
+      </w:r>
+      <w:r>
+        <w:rPr>
+          <w:b/>
+          <w:color w:val="2E74B5" w:themeColor="accent1" w:themeShade="BF"/>
+          <w:sz w:val="32"/>
+          <w:szCs w:val="32"/>
+        </w:rPr>
+        <w:t xml:space="preserve"> </w:t>
+      </w:r>
+      <w:r>
+        <w:rPr>
+          <w:b/>
+          <w:color w:val="2E74B5" w:themeColor="accent1" w:themeShade="BF"/>
+          <w:sz w:val="32"/>
+          <w:szCs w:val="32"/>
+        </w:rPr>
+        <w:t xml:space="preserve">Ada Boost </w:t>
+      </w:r>
+      <w:r>
+        <w:rPr>
+          <w:b/>
+          <w:color w:val="2E74B5" w:themeColor="accent1" w:themeShade="BF"/>
+          <w:sz w:val="32"/>
+          <w:szCs w:val="32"/>
+        </w:rPr>
+        <w:t xml:space="preserve">(Our implementation vs </w:t>
+      </w:r>
+      <w:proofErr w:type="spellStart"/>
+      <w:r>
+        <w:rPr>
+          <w:b/>
+          <w:color w:val="2E74B5" w:themeColor="accent1" w:themeShade="BF"/>
+          <w:sz w:val="32"/>
+          <w:szCs w:val="32"/>
+        </w:rPr>
+        <w:t>SciKit</w:t>
+      </w:r>
+      <w:proofErr w:type="spellEnd"/>
+      <w:r>
+        <w:rPr>
+          <w:b/>
+          <w:color w:val="2E74B5" w:themeColor="accent1" w:themeShade="BF"/>
+          <w:sz w:val="32"/>
+          <w:szCs w:val="32"/>
+        </w:rPr>
+        <w:t>)</w:t>
+      </w:r>
     </w:p>
     <w:p>
       <w:pPr>
         <w:rPr>
-          <w:b/>
-          <w:color w:val="2E74B5" w:themeColor="accent1" w:themeShade="BF"/>
-          <w:sz w:val="32"/>
-          <w:szCs w:val="32"/>
+          <w:color w:val="2E74B5" w:themeColor="accent1" w:themeShade="BF"/>
+          <w:lang w:val="el-GR"/>
         </w:rPr>
       </w:pPr>
       <w:r>
         <w:rPr>
-          <w:b/>
-          <w:color w:val="2E74B5" w:themeColor="accent1" w:themeShade="BF"/>
-          <w:sz w:val="32"/>
-          <w:szCs w:val="32"/>
-          <w:lang w:val="el-GR"/>
-        </w:rPr>
-        <w:lastRenderedPageBreak/>
-        <w:t>Σύγκριση</w:t>
-      </w:r>
-      <w:r>
-        <w:rPr>
-          <w:b/>
-          <w:color w:val="2E74B5" w:themeColor="accent1" w:themeShade="BF"/>
-          <w:sz w:val="32"/>
-          <w:szCs w:val="32"/>
+          <w:color w:val="2E74B5" w:themeColor="accent1" w:themeShade="BF"/>
+          <w:lang w:val="el-GR"/>
+        </w:rPr>
+        <w:t xml:space="preserve">Αρχικά πίνακες και διαγράμματα για τον αλγόριθμο </w:t>
+      </w:r>
+      <w:r>
+        <w:rPr>
+          <w:color w:val="2E74B5" w:themeColor="accent1" w:themeShade="BF"/>
+        </w:rPr>
+        <w:t>Ada</w:t>
+      </w:r>
+      <w:r>
+        <w:rPr>
+          <w:color w:val="2E74B5" w:themeColor="accent1" w:themeShade="BF"/>
+          <w:lang w:val="el-GR"/>
         </w:rPr>
         <w:t xml:space="preserve"> </w:t>
       </w:r>
       <w:r>
         <w:rPr>
-          <w:b/>
-          <w:color w:val="2E74B5" w:themeColor="accent1" w:themeShade="BF"/>
-          <w:sz w:val="32"/>
-          <w:szCs w:val="32"/>
-        </w:rPr>
-        <w:t xml:space="preserve">Ada Boost </w:t>
-      </w:r>
-      <w:r>
-        <w:rPr>
-          <w:b/>
-          <w:color w:val="2E74B5" w:themeColor="accent1" w:themeShade="BF"/>
-          <w:sz w:val="32"/>
-          <w:szCs w:val="32"/>
-        </w:rPr>
-        <w:t>(Our implementation vs SciKit)</w:t>
-      </w:r>
-      <w:bookmarkStart w:id="1" w:name="_GoBack"/>
-      <w:bookmarkEnd w:id="1"/>
-    </w:p>
-    <w:p>
-      <w:pPr>
-        <w:rPr>
-          <w:color w:val="2E74B5" w:themeColor="accent1" w:themeShade="BF"/>
-          <w:lang w:val="el-GR"/>
-        </w:rPr>
-      </w:pPr>
-      <w:r>
-        <w:rPr>
-          <w:color w:val="2E74B5" w:themeColor="accent1" w:themeShade="BF"/>
-          <w:lang w:val="el-GR"/>
-        </w:rPr>
-        <w:t xml:space="preserve">Αρχικά πίνακες και διαγράμματα για τον αλγόριθμο </w:t>
-      </w:r>
-      <w:r>
-        <w:rPr>
-          <w:color w:val="2E74B5" w:themeColor="accent1" w:themeShade="BF"/>
-        </w:rPr>
-        <w:t>Ada</w:t>
+          <w:color w:val="2E74B5" w:themeColor="accent1" w:themeShade="BF"/>
+        </w:rPr>
+        <w:t>Boost</w:t>
       </w:r>
       <w:r>
         <w:rPr>
@@ -14703,23 +15465,11 @@
       <w:r>
         <w:rPr>
           <w:color w:val="2E74B5" w:themeColor="accent1" w:themeShade="BF"/>
-        </w:rPr>
-        <w:t>Boost</w:t>
-      </w:r>
-      <w:r>
-        <w:rPr>
-          <w:color w:val="2E74B5" w:themeColor="accent1" w:themeShade="BF"/>
-          <w:lang w:val="el-GR"/>
-        </w:rPr>
-        <w:t xml:space="preserve"> </w:t>
-      </w:r>
-      <w:r>
-        <w:rPr>
-          <w:color w:val="2E74B5" w:themeColor="accent1" w:themeShade="BF"/>
           <w:lang w:val="el-GR"/>
         </w:rPr>
         <w:t xml:space="preserve">του </w:t>
       </w:r>
+      <w:proofErr w:type="spellStart"/>
       <w:r>
         <w:rPr>
           <w:color w:val="2E74B5" w:themeColor="accent1" w:themeShade="BF"/>
@@ -14732,6 +15482,7 @@
         </w:rPr>
         <w:t>Learn</w:t>
       </w:r>
+      <w:proofErr w:type="spellEnd"/>
       <w:r>
         <w:rPr>
           <w:color w:val="2E74B5" w:themeColor="accent1" w:themeShade="BF"/>
@@ -14750,7 +15501,7 @@
     </w:p>
     <w:tbl>
       <w:tblPr>
-        <w:tblStyle w:val="a4"/>
+        <w:tblStyle w:val="TableGrid"/>
         <w:tblW w:w="0" w:type="auto"/>
         <w:tblLook w:val="04A0" w:firstRow="1" w:lastRow="0" w:firstColumn="1" w:lastColumn="0" w:noHBand="0" w:noVBand="1"/>
       </w:tblPr>
@@ -15180,7 +15931,7 @@
     </w:p>
     <w:tbl>
       <w:tblPr>
-        <w:tblStyle w:val="a4"/>
+        <w:tblStyle w:val="TableGrid"/>
         <w:tblW w:w="0" w:type="auto"/>
         <w:tblLook w:val="04A0" w:firstRow="1" w:lastRow="0" w:firstColumn="1" w:lastColumn="0" w:noHBand="0" w:noVBand="1"/>
       </w:tblPr>
@@ -15609,7 +16360,7 @@
     </w:p>
     <w:tbl>
       <w:tblPr>
-        <w:tblStyle w:val="a4"/>
+        <w:tblStyle w:val="TableGrid"/>
         <w:tblW w:w="0" w:type="auto"/>
         <w:tblLook w:val="04A0" w:firstRow="1" w:lastRow="0" w:firstColumn="1" w:lastColumn="0" w:noHBand="0" w:noVBand="1"/>
       </w:tblPr>
@@ -16038,7 +16789,7 @@
     </w:p>
     <w:tbl>
       <w:tblPr>
-        <w:tblStyle w:val="a4"/>
+        <w:tblStyle w:val="TableGrid"/>
         <w:tblW w:w="0" w:type="auto"/>
         <w:tblLook w:val="04A0" w:firstRow="1" w:lastRow="0" w:firstColumn="1" w:lastColumn="0" w:noHBand="0" w:noVBand="1"/>
       </w:tblPr>
@@ -16780,31 +17531,44 @@
         <w:lastRenderedPageBreak/>
         <w:t xml:space="preserve">Διαγράμματα σύγκρισης της δικής μας υλοποίησης με την υλοποίηση του </w:t>
       </w:r>
+      <w:proofErr w:type="spellStart"/>
       <w:r>
         <w:rPr>
           <w:color w:val="2E74B5" w:themeColor="accent1" w:themeShade="BF"/>
         </w:rPr>
         <w:t>SciKitLearn</w:t>
       </w:r>
-      <w:r>
-        <w:rPr>
-          <w:color w:val="2E74B5" w:themeColor="accent1" w:themeShade="BF"/>
-          <w:lang w:val="el-GR"/>
-        </w:rPr>
-        <w:t>(</w:t>
-      </w:r>
-      <w:r>
-        <w:rPr>
-          <w:color w:val="2E74B5" w:themeColor="accent1" w:themeShade="BF"/>
-        </w:rPr>
-        <w:t>Test</w:t>
-      </w:r>
-      <w:r>
-        <w:rPr>
-          <w:color w:val="2E74B5" w:themeColor="accent1" w:themeShade="BF"/>
-        </w:rPr>
-        <w:t>Data</w:t>
-      </w:r>
+      <w:proofErr w:type="spellEnd"/>
+      <w:r>
+        <w:rPr>
+          <w:color w:val="2E74B5" w:themeColor="accent1" w:themeShade="BF"/>
+          <w:lang w:val="el-GR"/>
+        </w:rPr>
+        <w:t xml:space="preserve"> </w:t>
+      </w:r>
+      <w:r>
+        <w:rPr>
+          <w:color w:val="2E74B5" w:themeColor="accent1" w:themeShade="BF"/>
+          <w:lang w:val="el-GR"/>
+        </w:rPr>
+        <w:t xml:space="preserve">πάνω στα δεδομένα </w:t>
+      </w:r>
+      <w:r>
+        <w:rPr>
+          <w:color w:val="2E74B5" w:themeColor="accent1" w:themeShade="BF"/>
+          <w:lang w:val="el-GR"/>
+        </w:rPr>
+        <w:t>ελέγχου (</w:t>
+      </w:r>
+      <w:proofErr w:type="spellStart"/>
+      <w:r>
+        <w:rPr>
+          <w:color w:val="2E74B5" w:themeColor="accent1" w:themeShade="BF"/>
+          <w:lang w:val="el-GR"/>
+        </w:rPr>
+        <w:t>TestData</w:t>
+      </w:r>
+      <w:proofErr w:type="spellEnd"/>
       <w:r>
         <w:rPr>
           <w:color w:val="2E74B5" w:themeColor="accent1" w:themeShade="BF"/>
@@ -17151,52 +17915,6 @@
           <w:lang w:val="el-GR"/>
         </w:rPr>
       </w:pPr>
-      <w:r>
-        <w:rPr>
-          <w:color w:val="2E74B5" w:themeColor="accent1" w:themeShade="BF"/>
-          <w:lang w:val="el-GR"/>
-        </w:rPr>
-        <w:t xml:space="preserve">Διαγράμματα σύγκρισης της δικής μας υλοποίησης με την υλοποίηση του </w:t>
-      </w:r>
-      <w:r>
-        <w:rPr>
-          <w:color w:val="2E74B5" w:themeColor="accent1" w:themeShade="BF"/>
-        </w:rPr>
-        <w:t>SciKitLearn</w:t>
-      </w:r>
-      <w:r>
-        <w:rPr>
-          <w:color w:val="2E74B5" w:themeColor="accent1" w:themeShade="BF"/>
-          <w:lang w:val="el-GR"/>
-        </w:rPr>
-        <w:t>(</w:t>
-      </w:r>
-      <w:r>
-        <w:rPr>
-          <w:color w:val="2E74B5" w:themeColor="accent1" w:themeShade="BF"/>
-        </w:rPr>
-        <w:t>Train</w:t>
-      </w:r>
-      <w:r>
-        <w:rPr>
-          <w:color w:val="2E74B5" w:themeColor="accent1" w:themeShade="BF"/>
-        </w:rPr>
-        <w:t>Data</w:t>
-      </w:r>
-      <w:r>
-        <w:rPr>
-          <w:color w:val="2E74B5" w:themeColor="accent1" w:themeShade="BF"/>
-          <w:lang w:val="el-GR"/>
-        </w:rPr>
-        <w:t>)</w:t>
-      </w:r>
-      <w:r>
-        <w:rPr>
-          <w:color w:val="2E74B5" w:themeColor="accent1" w:themeShade="BF"/>
-          <w:lang w:val="el-GR"/>
-        </w:rPr>
-        <w:t>:</w:t>
-      </w:r>
     </w:p>
     <w:p>
       <w:pPr>
@@ -17205,13 +17923,6 @@
           <w:lang w:val="el-GR"/>
         </w:rPr>
       </w:pPr>
-      <w:r>
-        <w:rPr>
-          <w:color w:val="2E74B5" w:themeColor="accent1" w:themeShade="BF"/>
-          <w:lang w:val="el-GR"/>
-        </w:rPr>
-        <w:br w:type="page"/>
-      </w:r>
     </w:p>
     <w:p>
       <w:pPr>
@@ -17222,9 +17933,104 @@
       </w:pPr>
       <w:r>
         <w:rPr>
+          <w:color w:val="2E74B5" w:themeColor="accent1" w:themeShade="BF"/>
+          <w:lang w:val="el-GR"/>
+        </w:rPr>
+        <w:lastRenderedPageBreak/>
+        <w:t xml:space="preserve">Διαγράμματα σύγκρισης της δικής μας υλοποίησης με την υλοποίηση του </w:t>
+      </w:r>
+      <w:proofErr w:type="spellStart"/>
+      <w:r>
+        <w:rPr>
+          <w:color w:val="2E74B5" w:themeColor="accent1" w:themeShade="BF"/>
+        </w:rPr>
+        <w:t>SciKitLearn</w:t>
+      </w:r>
+      <w:proofErr w:type="spellEnd"/>
+      <w:r>
+        <w:rPr>
+          <w:color w:val="2E74B5" w:themeColor="accent1" w:themeShade="BF"/>
+          <w:lang w:val="el-GR"/>
+        </w:rPr>
+        <w:t xml:space="preserve"> </w:t>
+      </w:r>
+      <w:r>
+        <w:rPr>
+          <w:color w:val="2E74B5" w:themeColor="accent1" w:themeShade="BF"/>
+          <w:lang w:val="el-GR"/>
+        </w:rPr>
+        <w:t>πάνω στα δεδομένα εκπαίδευσης</w:t>
+      </w:r>
+      <w:r>
+        <w:rPr>
+          <w:color w:val="2E74B5" w:themeColor="accent1" w:themeShade="BF"/>
+          <w:lang w:val="el-GR"/>
+        </w:rPr>
+        <w:t xml:space="preserve"> </w:t>
+      </w:r>
+      <w:r>
+        <w:rPr>
+          <w:color w:val="2E74B5" w:themeColor="accent1" w:themeShade="BF"/>
+          <w:lang w:val="el-GR"/>
+        </w:rPr>
+        <w:t>(</w:t>
+      </w:r>
+      <w:proofErr w:type="spellStart"/>
+      <w:r>
+        <w:rPr>
+          <w:color w:val="2E74B5" w:themeColor="accent1" w:themeShade="BF"/>
+          <w:lang w:val="el-GR"/>
+        </w:rPr>
+        <w:t>T</w:t>
+      </w:r>
+      <w:r>
+        <w:rPr>
+          <w:color w:val="2E74B5" w:themeColor="accent1" w:themeShade="BF"/>
+          <w:lang w:val="el-GR"/>
+        </w:rPr>
+        <w:t>rain</w:t>
+      </w:r>
+      <w:r>
+        <w:rPr>
+          <w:color w:val="2E74B5" w:themeColor="accent1" w:themeShade="BF"/>
+          <w:lang w:val="el-GR"/>
+        </w:rPr>
+        <w:t>Data</w:t>
+      </w:r>
+      <w:proofErr w:type="spellEnd"/>
+      <w:r>
+        <w:rPr>
+          <w:color w:val="2E74B5" w:themeColor="accent1" w:themeShade="BF"/>
+          <w:lang w:val="el-GR"/>
+        </w:rPr>
+        <w:t>)</w:t>
+      </w:r>
+      <w:r>
+        <w:rPr>
+          <w:color w:val="2E74B5" w:themeColor="accent1" w:themeShade="BF"/>
+          <w:lang w:val="el-GR"/>
+        </w:rPr>
+        <w:t>:</w:t>
+      </w:r>
+    </w:p>
+    <w:p>
+      <w:pPr>
+        <w:rPr>
+          <w:color w:val="2E74B5" w:themeColor="accent1" w:themeShade="BF"/>
+          <w:lang w:val="el-GR"/>
+        </w:rPr>
+      </w:pPr>
+      <w:r>
+        <w:rPr>
+          <w:color w:val="2E74B5" w:themeColor="accent1" w:themeShade="BF"/>
+          <w:lang w:val="el-GR"/>
+        </w:rPr>
+        <w:br w:type="page"/>
+      </w:r>
+      <w:r>
+        <w:rPr>
           <w:noProof/>
         </w:rPr>
-        <w:lastRenderedPageBreak/>
         <w:drawing>
           <wp:anchor distT="0" distB="0" distL="114300" distR="114300" simplePos="0" relativeHeight="251765760" behindDoc="0" locked="0" layoutInCell="1" allowOverlap="1" wp14:anchorId="351BE6A9" wp14:editId="22DAA74B">
             <wp:simplePos x="0" y="0"/>
@@ -17509,7 +18315,7 @@
 </file>
 
 <file path=word/styles.xml><?xml version="1.0" encoding="utf-8"?>
-<w:styles xmlns:mc="http://schemas.openxmlformats.org/markup-compatibility/2006" xmlns:r="http://schemas.openxmlformats.org/officeDocument/2006/relationships" xmlns:w="http://schemas.openxmlformats.org/wordprocessingml/2006/main" xmlns:w14="http://schemas.microsoft.com/office/word/2010/wordml" xmlns:w15="http://schemas.microsoft.com/office/word/2012/wordml" xmlns:w16se="http://schemas.microsoft.com/office/word/2015/wordml/symex" mc:Ignorable="w14 w15 w16se">
+<w:styles xmlns:mc="http://schemas.openxmlformats.org/markup-compatibility/2006" xmlns:r="http://schemas.openxmlformats.org/officeDocument/2006/relationships" xmlns:w="http://schemas.openxmlformats.org/wordprocessingml/2006/main" xmlns:w14="http://schemas.microsoft.com/office/word/2010/wordml" xmlns:w15="http://schemas.microsoft.com/office/word/2012/wordml" xmlns:w16cex="http://schemas.microsoft.com/office/word/2018/wordml/cex" xmlns:w16cid="http://schemas.microsoft.com/office/word/2016/wordml/cid" xmlns:w16="http://schemas.microsoft.com/office/word/2018/wordml" xmlns:w16sdtdh="http://schemas.microsoft.com/office/word/2020/wordml/sdtdatahash" xmlns:w16se="http://schemas.microsoft.com/office/word/2015/wordml/symex" mc:Ignorable="w14 w15 w16se w16cid w16 w16cex w16sdtdh">
   <w:docDefaults>
     <w:rPrDefault>
       <w:rPr>
@@ -17525,7 +18331,7 @@
       </w:pPr>
     </w:pPrDefault>
   </w:docDefaults>
-  <w:latentStyles w:defLockedState="0" w:defUIPriority="99" w:defSemiHidden="0" w:defUnhideWhenUsed="0" w:defQFormat="0" w:count="371">
+  <w:latentStyles w:defLockedState="0" w:defUIPriority="99" w:defSemiHidden="0" w:defUnhideWhenUsed="0" w:defQFormat="0" w:count="376">
     <w:lsdException w:name="Normal" w:uiPriority="0" w:qFormat="1"/>
     <w:lsdException w:name="heading 1" w:uiPriority="9" w:qFormat="1"/>
     <w:lsdException w:name="heading 2" w:semiHidden="1" w:uiPriority="9" w:unhideWhenUsed="1" w:qFormat="1"/>
@@ -17897,17 +18703,23 @@
     <w:lsdException w:name="List Table 5 Dark Accent 6" w:uiPriority="50"/>
     <w:lsdException w:name="List Table 6 Colorful Accent 6" w:uiPriority="51"/>
     <w:lsdException w:name="List Table 7 Colorful Accent 6" w:uiPriority="52"/>
+    <w:lsdException w:name="Mention" w:semiHidden="1" w:unhideWhenUsed="1"/>
+    <w:lsdException w:name="Smart Hyperlink" w:semiHidden="1" w:unhideWhenUsed="1"/>
+    <w:lsdException w:name="Hashtag" w:semiHidden="1" w:unhideWhenUsed="1"/>
+    <w:lsdException w:name="Unresolved Mention" w:semiHidden="1" w:unhideWhenUsed="1"/>
+    <w:lsdException w:name="Smart Link" w:semiHidden="1" w:unhideWhenUsed="1"/>
   </w:latentStyles>
-  <w:style w:type="paragraph" w:default="1" w:styleId="a">
+  <w:style w:type="paragraph" w:default="1" w:styleId="Normal">
     <w:name w:val="Normal"/>
     <w:qFormat/>
   </w:style>
-  <w:style w:type="character" w:default="1" w:styleId="a0">
+  <w:style w:type="character" w:default="1" w:styleId="DefaultParagraphFont">
     <w:name w:val="Default Paragraph Font"/>
     <w:uiPriority w:val="1"/>
+    <w:semiHidden/>
     <w:unhideWhenUsed/>
   </w:style>
-  <w:style w:type="table" w:default="1" w:styleId="a1">
+  <w:style w:type="table" w:default="1" w:styleId="TableNormal">
     <w:name w:val="Normal Table"/>
     <w:uiPriority w:val="99"/>
     <w:semiHidden/>
@@ -17922,15 +18734,15 @@
       </w:tblCellMar>
     </w:tblPr>
   </w:style>
-  <w:style w:type="numbering" w:default="1" w:styleId="a2">
+  <w:style w:type="numbering" w:default="1" w:styleId="NoList">
     <w:name w:val="No List"/>
     <w:uiPriority w:val="99"/>
     <w:semiHidden/>
     <w:unhideWhenUsed/>
   </w:style>
-  <w:style w:type="paragraph" w:styleId="a3">
+  <w:style w:type="paragraph" w:styleId="ListParagraph">
     <w:name w:val="List Paragraph"/>
-    <w:basedOn w:val="a"/>
+    <w:basedOn w:val="Normal"/>
     <w:uiPriority w:val="34"/>
     <w:qFormat/>
     <w:rsid w:val="00904AFC"/>
@@ -17939,9 +18751,9 @@
       <w:contextualSpacing/>
     </w:pPr>
   </w:style>
-  <w:style w:type="table" w:styleId="a4">
+  <w:style w:type="table" w:styleId="TableGrid">
     <w:name w:val="Table Grid"/>
-    <w:basedOn w:val="a1"/>
+    <w:basedOn w:val="TableNormal"/>
     <w:uiPriority w:val="39"/>
     <w:rsid w:val="00EC502F"/>
     <w:pPr>

</xml_diff>

<commit_message>
fix typo in reportEx2
</commit_message>
<xml_diff>
--- a/reportEx2.docx
+++ b/reportEx2.docx
@@ -6173,15 +6173,13 @@
         </w:rPr>
         <w:t xml:space="preserve">το οποίο είναι το </w:t>
       </w:r>
-      <w:proofErr w:type="spellStart"/>
-      <w:r>
-        <w:rPr>
-          <w:color w:val="2E74B5" w:themeColor="accent1" w:themeShade="BF"/>
-          <w:lang w:val="el-GR"/>
-        </w:rPr>
-        <w:t>κάλυτερο</w:t>
-      </w:r>
-      <w:proofErr w:type="spellEnd"/>
+      <w:r>
+        <w:rPr>
+          <w:color w:val="2E74B5" w:themeColor="accent1" w:themeShade="BF"/>
+          <w:lang w:val="el-GR"/>
+        </w:rPr>
+        <w:t>καλύτερο</w:t>
+      </w:r>
       <w:r>
         <w:rPr>
           <w:color w:val="2E74B5" w:themeColor="accent1" w:themeShade="BF"/>
@@ -12104,14 +12102,7 @@
           <w:color w:val="2E74B5" w:themeColor="accent1" w:themeShade="BF"/>
           <w:lang w:val="el-GR"/>
         </w:rPr>
-        <w:t xml:space="preserve">πάνω στα δεδομένα εκπαίδευσης </w:t>
-      </w:r>
-      <w:r>
-        <w:rPr>
-          <w:color w:val="2E74B5" w:themeColor="accent1" w:themeShade="BF"/>
-          <w:lang w:val="el-GR"/>
-        </w:rPr>
-        <w:t>(</w:t>
+        <w:t>πάνω στα δεδομένα εκπαίδευσης (</w:t>
       </w:r>
       <w:proofErr w:type="spellStart"/>
       <w:r>
@@ -14551,14 +14542,7 @@
           <w:color w:val="2E74B5" w:themeColor="accent1" w:themeShade="BF"/>
           <w:lang w:val="el-GR"/>
         </w:rPr>
-        <w:t xml:space="preserve"> </w:t>
-      </w:r>
-      <w:r>
-        <w:rPr>
-          <w:color w:val="2E74B5" w:themeColor="accent1" w:themeShade="BF"/>
-          <w:lang w:val="el-GR"/>
-        </w:rPr>
-        <w:t>πάνω στα δεδομένα ελέγχου</w:t>
+        <w:t xml:space="preserve"> πάνω στα δεδομένα ελέγχου</w:t>
       </w:r>
       <w:r>
         <w:rPr>
@@ -14980,21 +14964,7 @@
           <w:color w:val="2E74B5" w:themeColor="accent1" w:themeShade="BF"/>
           <w:lang w:val="el-GR"/>
         </w:rPr>
-        <w:t>πάνω στα δεδομένα εκπαίδευσης</w:t>
-      </w:r>
-      <w:r>
-        <w:rPr>
-          <w:color w:val="2E74B5" w:themeColor="accent1" w:themeShade="BF"/>
-          <w:lang w:val="el-GR"/>
-        </w:rPr>
-        <w:t xml:space="preserve"> </w:t>
-      </w:r>
-      <w:r>
-        <w:rPr>
-          <w:color w:val="2E74B5" w:themeColor="accent1" w:themeShade="BF"/>
-          <w:lang w:val="el-GR"/>
-        </w:rPr>
-        <w:t>(</w:t>
+        <w:t>πάνω στα δεδομένα εκπαίδευσης (</w:t>
       </w:r>
       <w:proofErr w:type="spellStart"/>
       <w:r>
@@ -17544,21 +17514,7 @@
           <w:color w:val="2E74B5" w:themeColor="accent1" w:themeShade="BF"/>
           <w:lang w:val="el-GR"/>
         </w:rPr>
-        <w:t xml:space="preserve"> </w:t>
-      </w:r>
-      <w:r>
-        <w:rPr>
-          <w:color w:val="2E74B5" w:themeColor="accent1" w:themeShade="BF"/>
-          <w:lang w:val="el-GR"/>
-        </w:rPr>
-        <w:t xml:space="preserve">πάνω στα δεδομένα </w:t>
-      </w:r>
-      <w:r>
-        <w:rPr>
-          <w:color w:val="2E74B5" w:themeColor="accent1" w:themeShade="BF"/>
-          <w:lang w:val="el-GR"/>
-        </w:rPr>
-        <w:t>ελέγχου (</w:t>
+        <w:t xml:space="preserve"> πάνω στα δεδομένα ελέγχου (</w:t>
       </w:r>
       <w:proofErr w:type="spellStart"/>
       <w:r>
@@ -17952,28 +17908,7 @@
           <w:color w:val="2E74B5" w:themeColor="accent1" w:themeShade="BF"/>
           <w:lang w:val="el-GR"/>
         </w:rPr>
-        <w:t xml:space="preserve"> </w:t>
-      </w:r>
-      <w:r>
-        <w:rPr>
-          <w:color w:val="2E74B5" w:themeColor="accent1" w:themeShade="BF"/>
-          <w:lang w:val="el-GR"/>
-        </w:rPr>
-        <w:t>πάνω στα δεδομένα εκπαίδευσης</w:t>
-      </w:r>
-      <w:r>
-        <w:rPr>
-          <w:color w:val="2E74B5" w:themeColor="accent1" w:themeShade="BF"/>
-          <w:lang w:val="el-GR"/>
-        </w:rPr>
-        <w:t xml:space="preserve"> </w:t>
-      </w:r>
-      <w:r>
-        <w:rPr>
-          <w:color w:val="2E74B5" w:themeColor="accent1" w:themeShade="BF"/>
-          <w:lang w:val="el-GR"/>
-        </w:rPr>
-        <w:t>(</w:t>
+        <w:t xml:space="preserve"> πάνω στα δεδομένα εκπαίδευσης (</w:t>
       </w:r>
       <w:proofErr w:type="spellStart"/>
       <w:r>
@@ -17981,21 +17916,7 @@
           <w:color w:val="2E74B5" w:themeColor="accent1" w:themeShade="BF"/>
           <w:lang w:val="el-GR"/>
         </w:rPr>
-        <w:t>T</w:t>
-      </w:r>
-      <w:r>
-        <w:rPr>
-          <w:color w:val="2E74B5" w:themeColor="accent1" w:themeShade="BF"/>
-          <w:lang w:val="el-GR"/>
-        </w:rPr>
-        <w:t>rain</w:t>
-      </w:r>
-      <w:r>
-        <w:rPr>
-          <w:color w:val="2E74B5" w:themeColor="accent1" w:themeShade="BF"/>
-          <w:lang w:val="el-GR"/>
-        </w:rPr>
-        <w:t>Data</w:t>
+        <w:t>TrainData</w:t>
       </w:r>
       <w:proofErr w:type="spellEnd"/>
       <w:r>

</xml_diff>

<commit_message>
change colors of last arrays
</commit_message>
<xml_diff>
--- a/reportEx2.docx
+++ b/reportEx2.docx
@@ -1,6 +1,6 @@
 
 <file path=word/document.xml><?xml version="1.0" encoding="utf-8"?>
-<w:document xmlns:wpc="http://schemas.microsoft.com/office/word/2010/wordprocessingCanvas" xmlns:cx="http://schemas.microsoft.com/office/drawing/2014/chartex" xmlns:cx1="http://schemas.microsoft.com/office/drawing/2015/9/8/chartex" xmlns:mc="http://schemas.openxmlformats.org/markup-compatibility/2006" xmlns:o="urn:schemas-microsoft-com:office:office" xmlns:r="http://schemas.openxmlformats.org/officeDocument/2006/relationships" xmlns:m="http://schemas.openxmlformats.org/officeDocument/2006/math" xmlns:v="urn:schemas-microsoft-com:vml" xmlns:wp14="http://schemas.microsoft.com/office/word/2010/wordprocessingDrawing" xmlns:wp="http://schemas.openxmlformats.org/drawingml/2006/wordprocessingDrawing" xmlns:w10="urn:schemas-microsoft-com:office:word" xmlns:w="http://schemas.openxmlformats.org/wordprocessingml/2006/main" xmlns:w14="http://schemas.microsoft.com/office/word/2010/wordml" xmlns:w15="http://schemas.microsoft.com/office/word/2012/wordml" xmlns:w16se="http://schemas.microsoft.com/office/word/2015/wordml/symex" xmlns:wpg="http://schemas.microsoft.com/office/word/2010/wordprocessingGroup" xmlns:wpi="http://schemas.microsoft.com/office/word/2010/wordprocessingInk" xmlns:wne="http://schemas.microsoft.com/office/word/2006/wordml" xmlns:wps="http://schemas.microsoft.com/office/word/2010/wordprocessingShape" mc:Ignorable="w14 w15 w16se wp14">
+<w:document xmlns:wpc="http://schemas.microsoft.com/office/word/2010/wordprocessingCanvas" xmlns:cx="http://schemas.microsoft.com/office/drawing/2014/chartex" xmlns:cx1="http://schemas.microsoft.com/office/drawing/2015/9/8/chartex" xmlns:cx2="http://schemas.microsoft.com/office/drawing/2015/10/21/chartex" xmlns:cx3="http://schemas.microsoft.com/office/drawing/2016/5/9/chartex" xmlns:cx4="http://schemas.microsoft.com/office/drawing/2016/5/10/chartex" xmlns:cx5="http://schemas.microsoft.com/office/drawing/2016/5/11/chartex" xmlns:cx6="http://schemas.microsoft.com/office/drawing/2016/5/12/chartex" xmlns:cx7="http://schemas.microsoft.com/office/drawing/2016/5/13/chartex" xmlns:cx8="http://schemas.microsoft.com/office/drawing/2016/5/14/chartex" xmlns:mc="http://schemas.openxmlformats.org/markup-compatibility/2006" xmlns:aink="http://schemas.microsoft.com/office/drawing/2016/ink" xmlns:am3d="http://schemas.microsoft.com/office/drawing/2017/model3d" xmlns:o="urn:schemas-microsoft-com:office:office" xmlns:oel="http://schemas.microsoft.com/office/2019/extlst" xmlns:r="http://schemas.openxmlformats.org/officeDocument/2006/relationships" xmlns:m="http://schemas.openxmlformats.org/officeDocument/2006/math" xmlns:v="urn:schemas-microsoft-com:vml" xmlns:wp14="http://schemas.microsoft.com/office/word/2010/wordprocessingDrawing" xmlns:wp="http://schemas.openxmlformats.org/drawingml/2006/wordprocessingDrawing" xmlns:w10="urn:schemas-microsoft-com:office:word" xmlns:w="http://schemas.openxmlformats.org/wordprocessingml/2006/main" xmlns:w14="http://schemas.microsoft.com/office/word/2010/wordml" xmlns:w15="http://schemas.microsoft.com/office/word/2012/wordml" xmlns:w16cex="http://schemas.microsoft.com/office/word/2018/wordml/cex" xmlns:w16cid="http://schemas.microsoft.com/office/word/2016/wordml/cid" xmlns:w16="http://schemas.microsoft.com/office/word/2018/wordml" xmlns:w16sdtdh="http://schemas.microsoft.com/office/word/2020/wordml/sdtdatahash" xmlns:w16se="http://schemas.microsoft.com/office/word/2015/wordml/symex" xmlns:wpg="http://schemas.microsoft.com/office/word/2010/wordprocessingGroup" xmlns:wpi="http://schemas.microsoft.com/office/word/2010/wordprocessingInk" xmlns:wne="http://schemas.microsoft.com/office/word/2006/wordml" xmlns:wps="http://schemas.microsoft.com/office/word/2010/wordprocessingShape" mc:Ignorable="w14 w15 w16se w16cid w16 w16cex w16sdtdh wp14">
   <w:background w:color="DEEAF6" w:themeColor="accent1" w:themeTint="33"/>
   <w:body>
     <w:p>
@@ -35,7 +35,7 @@
     </w:p>
     <w:tbl>
       <w:tblPr>
-        <w:tblStyle w:val="a4"/>
+        <w:tblStyle w:val="TableGrid"/>
         <w:tblW w:w="0" w:type="auto"/>
         <w:tblLook w:val="04A0" w:firstRow="1" w:lastRow="0" w:firstColumn="1" w:lastColumn="0" w:noHBand="0" w:noVBand="1"/>
       </w:tblPr>
@@ -128,12 +128,21 @@
                 <w:lang w:val="el-GR"/>
               </w:rPr>
             </w:pPr>
+            <w:proofErr w:type="spellStart"/>
             <w:r>
               <w:rPr>
                 <w:color w:val="2E74B5" w:themeColor="accent1" w:themeShade="BF"/>
                 <w:lang w:val="el-GR"/>
               </w:rPr>
-              <w:t>Περγαντής Νικόλαος</w:t>
+              <w:t>Περγαντής</w:t>
+            </w:r>
+            <w:proofErr w:type="spellEnd"/>
+            <w:r>
+              <w:rPr>
+                <w:color w:val="2E74B5" w:themeColor="accent1" w:themeShade="BF"/>
+                <w:lang w:val="el-GR"/>
+              </w:rPr>
+              <w:t xml:space="preserve"> Νικόλαος</w:t>
             </w:r>
           </w:p>
         </w:tc>
@@ -201,12 +210,21 @@
                 <w:lang w:val="el-GR"/>
               </w:rPr>
             </w:pPr>
+            <w:proofErr w:type="spellStart"/>
             <w:r>
               <w:rPr>
                 <w:color w:val="2E74B5" w:themeColor="accent1" w:themeShade="BF"/>
                 <w:lang w:val="el-GR"/>
               </w:rPr>
-              <w:t>Φωτογιαννόπουλος Δημήτριος</w:t>
+              <w:t>Φωτογιαννόπουλος</w:t>
+            </w:r>
+            <w:proofErr w:type="spellEnd"/>
+            <w:r>
+              <w:rPr>
+                <w:color w:val="2E74B5" w:themeColor="accent1" w:themeShade="BF"/>
+                <w:lang w:val="el-GR"/>
+              </w:rPr>
+              <w:t xml:space="preserve"> Δημήτριος</w:t>
             </w:r>
           </w:p>
         </w:tc>
@@ -360,12 +378,14 @@
         </w:rPr>
         <w:t xml:space="preserve">Πριν την επεξήγηση των αλγορίθμων μηχανικής μάθησης, θα θέλαμε να αναφέρουμε πως στα αρχεία </w:t>
       </w:r>
+      <w:proofErr w:type="spellStart"/>
       <w:r>
         <w:rPr>
           <w:color w:val="2E74B5" w:themeColor="accent1" w:themeShade="BF"/>
         </w:rPr>
         <w:t>makeTestData</w:t>
       </w:r>
+      <w:proofErr w:type="spellEnd"/>
       <w:r>
         <w:rPr>
           <w:color w:val="2E74B5" w:themeColor="accent1" w:themeShade="BF"/>
@@ -380,12 +400,14 @@
         </w:rPr>
         <w:t xml:space="preserve">και </w:t>
       </w:r>
+      <w:proofErr w:type="spellStart"/>
       <w:r>
         <w:rPr>
           <w:color w:val="2E74B5" w:themeColor="accent1" w:themeShade="BF"/>
         </w:rPr>
         <w:t>makeTrainData</w:t>
       </w:r>
+      <w:proofErr w:type="spellEnd"/>
       <w:r>
         <w:rPr>
           <w:color w:val="2E74B5" w:themeColor="accent1" w:themeShade="BF"/>
@@ -515,12 +537,14 @@
         </w:rPr>
         <w:t xml:space="preserve">ε μέσα στο </w:t>
       </w:r>
+      <w:proofErr w:type="spellStart"/>
       <w:r>
         <w:rPr>
           <w:color w:val="2E74B5" w:themeColor="accent1" w:themeShade="BF"/>
         </w:rPr>
         <w:t>makeTrainData</w:t>
       </w:r>
+      <w:proofErr w:type="spellEnd"/>
       <w:r>
         <w:rPr>
           <w:color w:val="2E74B5" w:themeColor="accent1" w:themeShade="BF"/>
@@ -569,12 +593,14 @@
         </w:rPr>
         <w:t xml:space="preserve"> των αλγορίθμων γίνεται εντός του </w:t>
       </w:r>
+      <w:proofErr w:type="spellStart"/>
       <w:r>
         <w:rPr>
           <w:color w:val="2E74B5" w:themeColor="accent1" w:themeShade="BF"/>
         </w:rPr>
         <w:t>myExecutionFile</w:t>
       </w:r>
+      <w:proofErr w:type="spellEnd"/>
       <w:r>
         <w:rPr>
           <w:color w:val="2E74B5" w:themeColor="accent1" w:themeShade="BF"/>
@@ -656,6 +682,7 @@
         </w:rPr>
         <w:t>ï</w:t>
       </w:r>
+      <w:proofErr w:type="spellStart"/>
       <w:r>
         <w:rPr>
           <w:b/>
@@ -665,6 +692,7 @@
         </w:rPr>
         <w:t>ve</w:t>
       </w:r>
+      <w:proofErr w:type="spellEnd"/>
       <w:r>
         <w:rPr>
           <w:b/>
@@ -707,12 +735,14 @@
         </w:rPr>
         <w:t xml:space="preserve">Δημιουργήσαμε μια κλάση </w:t>
       </w:r>
+      <w:proofErr w:type="spellStart"/>
       <w:r>
         <w:rPr>
           <w:color w:val="2E74B5" w:themeColor="accent1" w:themeShade="BF"/>
         </w:rPr>
         <w:t>NaiveBayes</w:t>
       </w:r>
+      <w:proofErr w:type="spellEnd"/>
       <w:r>
         <w:rPr>
           <w:color w:val="2E74B5" w:themeColor="accent1" w:themeShade="BF"/>
@@ -755,12 +785,14 @@
         </w:rPr>
         <w:t>__</w:t>
       </w:r>
+      <w:proofErr w:type="spellStart"/>
       <w:r>
         <w:rPr>
           <w:color w:val="2E74B5" w:themeColor="accent1" w:themeShade="BF"/>
         </w:rPr>
         <w:t>init</w:t>
       </w:r>
+      <w:proofErr w:type="spellEnd"/>
       <w:r>
         <w:rPr>
           <w:color w:val="2E74B5" w:themeColor="accent1" w:themeShade="BF"/>
@@ -829,12 +861,14 @@
         </w:rPr>
         <w:t xml:space="preserve">από τα </w:t>
       </w:r>
+      <w:proofErr w:type="spellStart"/>
       <w:r>
         <w:rPr>
           <w:color w:val="2E74B5" w:themeColor="accent1" w:themeShade="BF"/>
         </w:rPr>
         <w:t>trainData</w:t>
       </w:r>
+      <w:proofErr w:type="spellEnd"/>
       <w:r>
         <w:rPr>
           <w:color w:val="2E74B5" w:themeColor="accent1" w:themeShade="BF"/>
@@ -897,12 +931,14 @@
         </w:rPr>
         <w:t xml:space="preserve"> Τώρα στην </w:t>
       </w:r>
+      <w:proofErr w:type="spellStart"/>
       <w:r>
         <w:rPr>
           <w:color w:val="2E74B5" w:themeColor="accent1" w:themeShade="BF"/>
         </w:rPr>
         <w:t>calculateProb</w:t>
       </w:r>
+      <w:proofErr w:type="spellEnd"/>
       <w:r>
         <w:rPr>
           <w:color w:val="2E74B5" w:themeColor="accent1" w:themeShade="BF"/>
@@ -992,12 +1028,14 @@
         </w:rPr>
         <w:t xml:space="preserve">εντός της οποίας υπολογίζουμε την πιθανότητα ένα παράδειγμα να είναι θετικό ή αρνητικό με την χρήση της </w:t>
       </w:r>
+      <w:proofErr w:type="spellStart"/>
       <w:r>
         <w:rPr>
           <w:color w:val="2E74B5" w:themeColor="accent1" w:themeShade="BF"/>
         </w:rPr>
         <w:t>calculateProb</w:t>
       </w:r>
+      <w:proofErr w:type="spellEnd"/>
       <w:r>
         <w:rPr>
           <w:color w:val="2E74B5" w:themeColor="accent1" w:themeShade="BF"/>
@@ -1040,12 +1078,14 @@
         </w:rPr>
         <w:t xml:space="preserve"> η κατηγορία που έχει γενικά μεγαλύτερη πιθανότητα με βάση τα </w:t>
       </w:r>
+      <w:proofErr w:type="spellStart"/>
       <w:r>
         <w:rPr>
           <w:color w:val="2E74B5" w:themeColor="accent1" w:themeShade="BF"/>
         </w:rPr>
         <w:t>trainData</w:t>
       </w:r>
+      <w:proofErr w:type="spellEnd"/>
       <w:r>
         <w:rPr>
           <w:color w:val="2E74B5" w:themeColor="accent1" w:themeShade="BF"/>
@@ -1078,7 +1118,7 @@
     </w:p>
     <w:tbl>
       <w:tblPr>
-        <w:tblStyle w:val="a4"/>
+        <w:tblStyle w:val="TableGrid"/>
         <w:tblW w:w="0" w:type="auto"/>
         <w:tblLook w:val="04A0" w:firstRow="1" w:lastRow="0" w:firstColumn="1" w:lastColumn="0" w:noHBand="0" w:noVBand="1"/>
       </w:tblPr>
@@ -1516,7 +1556,7 @@
     </w:p>
     <w:tbl>
       <w:tblPr>
-        <w:tblStyle w:val="a4"/>
+        <w:tblStyle w:val="TableGrid"/>
         <w:tblW w:w="0" w:type="auto"/>
         <w:tblLook w:val="04A0" w:firstRow="1" w:lastRow="0" w:firstColumn="1" w:lastColumn="0" w:noHBand="0" w:noVBand="1"/>
       </w:tblPr>
@@ -1945,7 +1985,7 @@
     </w:p>
     <w:tbl>
       <w:tblPr>
-        <w:tblStyle w:val="a4"/>
+        <w:tblStyle w:val="TableGrid"/>
         <w:tblW w:w="0" w:type="auto"/>
         <w:tblLook w:val="04A0" w:firstRow="1" w:lastRow="0" w:firstColumn="1" w:lastColumn="0" w:noHBand="0" w:noVBand="1"/>
       </w:tblPr>
@@ -2381,7 +2421,7 @@
     </w:p>
     <w:tbl>
       <w:tblPr>
-        <w:tblStyle w:val="a4"/>
+        <w:tblStyle w:val="TableGrid"/>
         <w:tblW w:w="0" w:type="auto"/>
         <w:tblLook w:val="04A0" w:firstRow="1" w:lastRow="0" w:firstColumn="1" w:lastColumn="0" w:noHBand="0" w:noVBand="1"/>
       </w:tblPr>
@@ -3360,12 +3400,14 @@
         </w:rPr>
         <w:t xml:space="preserve">. Υλοποιήσαμε μια κλάση </w:t>
       </w:r>
+      <w:proofErr w:type="spellStart"/>
       <w:r>
         <w:rPr>
           <w:color w:val="2E74B5" w:themeColor="accent1" w:themeShade="BF"/>
         </w:rPr>
         <w:t>RandomForest</w:t>
       </w:r>
+      <w:proofErr w:type="spellEnd"/>
       <w:r>
         <w:rPr>
           <w:color w:val="2E74B5" w:themeColor="accent1" w:themeShade="BF"/>
@@ -3387,12 +3429,14 @@
         </w:rPr>
         <w:t>__</w:t>
       </w:r>
+      <w:proofErr w:type="spellStart"/>
       <w:r>
         <w:rPr>
           <w:color w:val="2E74B5" w:themeColor="accent1" w:themeShade="BF"/>
         </w:rPr>
         <w:t>init</w:t>
       </w:r>
+      <w:proofErr w:type="spellEnd"/>
       <w:r>
         <w:rPr>
           <w:color w:val="2E74B5" w:themeColor="accent1" w:themeShade="BF"/>
@@ -3637,7 +3681,7 @@
     </w:p>
     <w:tbl>
       <w:tblPr>
-        <w:tblStyle w:val="a4"/>
+        <w:tblStyle w:val="TableGrid"/>
         <w:tblW w:w="0" w:type="auto"/>
         <w:tblLook w:val="04A0" w:firstRow="1" w:lastRow="0" w:firstColumn="1" w:lastColumn="0" w:noHBand="0" w:noVBand="1"/>
       </w:tblPr>
@@ -4067,7 +4111,7 @@
     </w:p>
     <w:tbl>
       <w:tblPr>
-        <w:tblStyle w:val="a4"/>
+        <w:tblStyle w:val="TableGrid"/>
         <w:tblW w:w="0" w:type="auto"/>
         <w:tblLook w:val="04A0" w:firstRow="1" w:lastRow="0" w:firstColumn="1" w:lastColumn="0" w:noHBand="0" w:noVBand="1"/>
       </w:tblPr>
@@ -4496,7 +4540,7 @@
     </w:p>
     <w:tbl>
       <w:tblPr>
-        <w:tblStyle w:val="a4"/>
+        <w:tblStyle w:val="TableGrid"/>
         <w:tblW w:w="0" w:type="auto"/>
         <w:tblLook w:val="04A0" w:firstRow="1" w:lastRow="0" w:firstColumn="1" w:lastColumn="0" w:noHBand="0" w:noVBand="1"/>
       </w:tblPr>
@@ -4918,7 +4962,7 @@
     </w:tbl>
     <w:tbl>
       <w:tblPr>
-        <w:tblStyle w:val="a4"/>
+        <w:tblStyle w:val="TableGrid"/>
         <w:tblpPr w:leftFromText="180" w:rightFromText="180" w:vertAnchor="text" w:horzAnchor="margin" w:tblpY="352"/>
         <w:tblW w:w="0" w:type="auto"/>
         <w:tblLook w:val="04A0" w:firstRow="1" w:lastRow="0" w:firstColumn="1" w:lastColumn="0" w:noHBand="0" w:noVBand="1"/>
@@ -5748,6 +5792,7 @@
       <w:r>
         <w:rPr>
           <w:color w:val="2E74B5" w:themeColor="accent1" w:themeShade="BF"/>
+          <w:lang w:val="el-GR"/>
         </w:rPr>
         <w:t xml:space="preserve"> </w:t>
       </w:r>
@@ -5761,6 +5806,7 @@
       <w:r>
         <w:rPr>
           <w:color w:val="2E74B5" w:themeColor="accent1" w:themeShade="BF"/>
+          <w:lang w:val="el-GR"/>
         </w:rPr>
         <w:t xml:space="preserve"> </w:t>
       </w:r>
@@ -5773,6 +5819,7 @@
       <w:r>
         <w:rPr>
           <w:color w:val="2E74B5" w:themeColor="accent1" w:themeShade="BF"/>
+          <w:lang w:val="el-GR"/>
         </w:rPr>
         <w:t xml:space="preserve"> </w:t>
       </w:r>
@@ -5785,6 +5832,7 @@
       <w:r>
         <w:rPr>
           <w:color w:val="2E74B5" w:themeColor="accent1" w:themeShade="BF"/>
+          <w:lang w:val="el-GR"/>
         </w:rPr>
         <w:t xml:space="preserve"> </w:t>
       </w:r>
@@ -5798,6 +5846,7 @@
       <w:r>
         <w:rPr>
           <w:color w:val="2E74B5" w:themeColor="accent1" w:themeShade="BF"/>
+          <w:lang w:val="el-GR"/>
         </w:rPr>
         <w:t xml:space="preserve"> </w:t>
       </w:r>
@@ -5811,6 +5860,7 @@
       <w:r>
         <w:rPr>
           <w:color w:val="2E74B5" w:themeColor="accent1" w:themeShade="BF"/>
+          <w:lang w:val="el-GR"/>
         </w:rPr>
         <w:t xml:space="preserve"> </w:t>
       </w:r>
@@ -5824,6 +5874,7 @@
       <w:r>
         <w:rPr>
           <w:color w:val="2E74B5" w:themeColor="accent1" w:themeShade="BF"/>
+          <w:lang w:val="el-GR"/>
         </w:rPr>
         <w:t xml:space="preserve"> </w:t>
       </w:r>
@@ -5837,6 +5888,7 @@
       <w:r>
         <w:rPr>
           <w:color w:val="2E74B5" w:themeColor="accent1" w:themeShade="BF"/>
+          <w:lang w:val="el-GR"/>
         </w:rPr>
         <w:t xml:space="preserve">, </w:t>
       </w:r>
@@ -5850,6 +5902,7 @@
       <w:r>
         <w:rPr>
           <w:color w:val="2E74B5" w:themeColor="accent1" w:themeShade="BF"/>
+          <w:lang w:val="el-GR"/>
         </w:rPr>
         <w:t xml:space="preserve"> </w:t>
       </w:r>
@@ -5863,6 +5916,7 @@
       <w:r>
         <w:rPr>
           <w:color w:val="2E74B5" w:themeColor="accent1" w:themeShade="BF"/>
+          <w:lang w:val="el-GR"/>
         </w:rPr>
         <w:t xml:space="preserve"> </w:t>
       </w:r>
@@ -5875,9 +5929,11 @@
       <w:r>
         <w:rPr>
           <w:color w:val="2E74B5" w:themeColor="accent1" w:themeShade="BF"/>
+          <w:lang w:val="el-GR"/>
         </w:rPr>
         <w:t xml:space="preserve"> </w:t>
       </w:r>
+      <w:proofErr w:type="spellStart"/>
       <w:r>
         <w:rPr>
           <w:color w:val="2E74B5" w:themeColor="accent1" w:themeShade="BF"/>
@@ -5885,9 +5941,11 @@
         </w:rPr>
         <w:t>αλλα</w:t>
       </w:r>
-      <w:r>
-        <w:rPr>
-          <w:color w:val="2E74B5" w:themeColor="accent1" w:themeShade="BF"/>
+      <w:proofErr w:type="spellEnd"/>
+      <w:r>
+        <w:rPr>
+          <w:color w:val="2E74B5" w:themeColor="accent1" w:themeShade="BF"/>
+          <w:lang w:val="el-GR"/>
         </w:rPr>
         <w:t xml:space="preserve"> </w:t>
       </w:r>
@@ -5901,6 +5959,7 @@
       <w:r>
         <w:rPr>
           <w:color w:val="2E74B5" w:themeColor="accent1" w:themeShade="BF"/>
+          <w:lang w:val="el-GR"/>
         </w:rPr>
         <w:t xml:space="preserve"> </w:t>
       </w:r>
@@ -5914,6 +5973,7 @@
       <w:r>
         <w:rPr>
           <w:color w:val="2E74B5" w:themeColor="accent1" w:themeShade="BF"/>
+          <w:lang w:val="el-GR"/>
         </w:rPr>
         <w:t xml:space="preserve"> </w:t>
       </w:r>
@@ -5927,18 +5987,22 @@
       <w:r>
         <w:rPr>
           <w:color w:val="2E74B5" w:themeColor="accent1" w:themeShade="BF"/>
+          <w:lang w:val="el-GR"/>
         </w:rPr>
         <w:t xml:space="preserve"> </w:t>
       </w:r>
+      <w:proofErr w:type="spellStart"/>
       <w:r>
         <w:rPr>
           <w:color w:val="2E74B5" w:themeColor="accent1" w:themeShade="BF"/>
         </w:rPr>
         <w:t>SingleDepthTree</w:t>
       </w:r>
-      <w:r>
-        <w:rPr>
-          <w:color w:val="2E74B5" w:themeColor="accent1" w:themeShade="BF"/>
+      <w:proofErr w:type="spellEnd"/>
+      <w:r>
+        <w:rPr>
+          <w:color w:val="2E74B5" w:themeColor="accent1" w:themeShade="BF"/>
+          <w:lang w:val="el-GR"/>
         </w:rPr>
         <w:t xml:space="preserve"> </w:t>
       </w:r>
@@ -5952,6 +6016,7 @@
       <w:r>
         <w:rPr>
           <w:color w:val="2E74B5" w:themeColor="accent1" w:themeShade="BF"/>
+          <w:lang w:val="el-GR"/>
         </w:rPr>
         <w:t xml:space="preserve"> </w:t>
       </w:r>
@@ -5965,6 +6030,7 @@
       <w:r>
         <w:rPr>
           <w:color w:val="2E74B5" w:themeColor="accent1" w:themeShade="BF"/>
+          <w:lang w:val="el-GR"/>
         </w:rPr>
         <w:t xml:space="preserve"> </w:t>
       </w:r>
@@ -5978,6 +6044,7 @@
       <w:r>
         <w:rPr>
           <w:color w:val="2E74B5" w:themeColor="accent1" w:themeShade="BF"/>
+          <w:lang w:val="el-GR"/>
         </w:rPr>
         <w:t xml:space="preserve"> </w:t>
       </w:r>
@@ -5990,6 +6057,7 @@
       <w:r>
         <w:rPr>
           <w:color w:val="2E74B5" w:themeColor="accent1" w:themeShade="BF"/>
+          <w:lang w:val="el-GR"/>
         </w:rPr>
         <w:t xml:space="preserve"> </w:t>
       </w:r>
@@ -6002,6 +6070,7 @@
       <w:r>
         <w:rPr>
           <w:color w:val="2E74B5" w:themeColor="accent1" w:themeShade="BF"/>
+          <w:lang w:val="el-GR"/>
         </w:rPr>
         <w:t xml:space="preserve"> </w:t>
       </w:r>
@@ -6015,6 +6084,7 @@
       <w:r>
         <w:rPr>
           <w:color w:val="2E74B5" w:themeColor="accent1" w:themeShade="BF"/>
+          <w:lang w:val="el-GR"/>
         </w:rPr>
         <w:t xml:space="preserve"> </w:t>
       </w:r>
@@ -6028,6 +6098,7 @@
       <w:r>
         <w:rPr>
           <w:color w:val="2E74B5" w:themeColor="accent1" w:themeShade="BF"/>
+          <w:lang w:val="el-GR"/>
         </w:rPr>
         <w:t xml:space="preserve"> </w:t>
       </w:r>
@@ -6041,6 +6112,7 @@
       <w:r>
         <w:rPr>
           <w:color w:val="2E74B5" w:themeColor="accent1" w:themeShade="BF"/>
+          <w:lang w:val="el-GR"/>
         </w:rPr>
         <w:t xml:space="preserve"> </w:t>
       </w:r>
@@ -6053,12 +6125,14 @@
       <w:r>
         <w:rPr>
           <w:color w:val="2E74B5" w:themeColor="accent1" w:themeShade="BF"/>
+          <w:lang w:val="el-GR"/>
         </w:rPr>
         <w:t>.</w:t>
       </w:r>
       <w:r>
         <w:rPr>
           <w:color w:val="2E74B5" w:themeColor="accent1" w:themeShade="BF"/>
+          <w:lang w:val="el-GR"/>
         </w:rPr>
         <w:t xml:space="preserve"> </w:t>
       </w:r>
@@ -6072,6 +6146,7 @@
       <w:r>
         <w:rPr>
           <w:color w:val="2E74B5" w:themeColor="accent1" w:themeShade="BF"/>
+          <w:lang w:val="el-GR"/>
         </w:rPr>
         <w:t xml:space="preserve"> </w:t>
       </w:r>
@@ -6085,6 +6160,7 @@
       <w:r>
         <w:rPr>
           <w:color w:val="2E74B5" w:themeColor="accent1" w:themeShade="BF"/>
+          <w:lang w:val="el-GR"/>
         </w:rPr>
         <w:t xml:space="preserve">, </w:t>
       </w:r>
@@ -6098,6 +6174,7 @@
       <w:r>
         <w:rPr>
           <w:color w:val="2E74B5" w:themeColor="accent1" w:themeShade="BF"/>
+          <w:lang w:val="el-GR"/>
         </w:rPr>
         <w:t xml:space="preserve"> </w:t>
       </w:r>
@@ -6111,6 +6188,7 @@
       <w:r>
         <w:rPr>
           <w:color w:val="2E74B5" w:themeColor="accent1" w:themeShade="BF"/>
+          <w:lang w:val="el-GR"/>
         </w:rPr>
         <w:t xml:space="preserve"> </w:t>
       </w:r>
@@ -6124,6 +6202,7 @@
       <w:r>
         <w:rPr>
           <w:color w:val="2E74B5" w:themeColor="accent1" w:themeShade="BF"/>
+          <w:lang w:val="el-GR"/>
         </w:rPr>
         <w:t xml:space="preserve"> </w:t>
       </w:r>
@@ -6136,6 +6215,7 @@
       <w:r>
         <w:rPr>
           <w:color w:val="2E74B5" w:themeColor="accent1" w:themeShade="BF"/>
+          <w:lang w:val="el-GR"/>
         </w:rPr>
         <w:t xml:space="preserve"> </w:t>
       </w:r>
@@ -6149,6 +6229,7 @@
       <w:r>
         <w:rPr>
           <w:color w:val="2E74B5" w:themeColor="accent1" w:themeShade="BF"/>
+          <w:lang w:val="el-GR"/>
         </w:rPr>
         <w:t xml:space="preserve"> </w:t>
       </w:r>
@@ -6162,36 +6243,43 @@
       <w:r>
         <w:rPr>
           <w:color w:val="2E74B5" w:themeColor="accent1" w:themeShade="BF"/>
+          <w:lang w:val="el-GR"/>
         </w:rPr>
         <w:t xml:space="preserve"> 10</w:t>
       </w:r>
       <w:r>
         <w:rPr>
           <w:color w:val="2E74B5" w:themeColor="accent1" w:themeShade="BF"/>
+          <w:lang w:val="el-GR"/>
         </w:rPr>
         <w:t>0</w:t>
       </w:r>
       <w:r>
         <w:rPr>
           <w:color w:val="2E74B5" w:themeColor="accent1" w:themeShade="BF"/>
+          <w:lang w:val="el-GR"/>
         </w:rPr>
         <w:t xml:space="preserve"> </w:t>
       </w:r>
+      <w:proofErr w:type="spellStart"/>
       <w:r>
         <w:rPr>
           <w:color w:val="2E74B5" w:themeColor="accent1" w:themeShade="BF"/>
         </w:rPr>
         <w:t>SingleDepthTrees</w:t>
       </w:r>
-      <w:r>
-        <w:rPr>
-          <w:color w:val="2E74B5" w:themeColor="accent1" w:themeShade="BF"/>
+      <w:proofErr w:type="spellEnd"/>
+      <w:r>
+        <w:rPr>
+          <w:color w:val="2E74B5" w:themeColor="accent1" w:themeShade="BF"/>
+          <w:lang w:val="el-GR"/>
         </w:rPr>
         <w:t>.</w:t>
       </w:r>
       <w:r>
         <w:rPr>
           <w:color w:val="2E74B5" w:themeColor="accent1" w:themeShade="BF"/>
+          <w:lang w:val="el-GR"/>
         </w:rPr>
         <w:t xml:space="preserve"> </w:t>
       </w:r>
@@ -6202,12 +6290,14 @@
         </w:rPr>
         <w:t xml:space="preserve">Αρχικά η κλάση </w:t>
       </w:r>
+      <w:proofErr w:type="spellStart"/>
       <w:r>
         <w:rPr>
           <w:color w:val="2E74B5" w:themeColor="accent1" w:themeShade="BF"/>
         </w:rPr>
         <w:t>SingleDepthTree</w:t>
       </w:r>
+      <w:proofErr w:type="spellEnd"/>
       <w:r>
         <w:rPr>
           <w:color w:val="2E74B5" w:themeColor="accent1" w:themeShade="BF"/>
@@ -6229,12 +6319,14 @@
         </w:rPr>
         <w:t>__</w:t>
       </w:r>
+      <w:proofErr w:type="spellStart"/>
       <w:r>
         <w:rPr>
           <w:color w:val="2E74B5" w:themeColor="accent1" w:themeShade="BF"/>
         </w:rPr>
         <w:t>init</w:t>
       </w:r>
+      <w:proofErr w:type="spellEnd"/>
       <w:r>
         <w:rPr>
           <w:color w:val="2E74B5" w:themeColor="accent1" w:themeShade="BF"/>
@@ -6249,12 +6341,14 @@
         </w:rPr>
         <w:t xml:space="preserve">για αρχικοποιήσεις. Αρχικά, στην κλάση υπάρχει η μέθοδος </w:t>
       </w:r>
+      <w:proofErr w:type="spellStart"/>
       <w:r>
         <w:rPr>
           <w:color w:val="2E74B5" w:themeColor="accent1" w:themeShade="BF"/>
         </w:rPr>
         <w:t>giniIndex</w:t>
       </w:r>
+      <w:proofErr w:type="spellEnd"/>
       <w:r>
         <w:rPr>
           <w:color w:val="2E74B5" w:themeColor="accent1" w:themeShade="BF"/>
@@ -6344,12 +6438,14 @@
         </w:rPr>
         <w:t xml:space="preserve">Από εκεί και πέρα, υπολογίζουμε τον μετρητή </w:t>
       </w:r>
+      <w:proofErr w:type="spellStart"/>
       <w:r>
         <w:rPr>
           <w:color w:val="2E74B5" w:themeColor="accent1" w:themeShade="BF"/>
         </w:rPr>
         <w:t>giniIndex</w:t>
       </w:r>
+      <w:proofErr w:type="spellEnd"/>
       <w:r>
         <w:rPr>
           <w:color w:val="2E74B5" w:themeColor="accent1" w:themeShade="BF"/>
@@ -6391,12 +6487,14 @@
         </w:rPr>
         <w:t xml:space="preserve">με το μικρότερο </w:t>
       </w:r>
+      <w:proofErr w:type="spellStart"/>
       <w:r>
         <w:rPr>
           <w:color w:val="2E74B5" w:themeColor="accent1" w:themeShade="BF"/>
         </w:rPr>
         <w:t>giniIndex</w:t>
       </w:r>
+      <w:proofErr w:type="spellEnd"/>
       <w:r>
         <w:rPr>
           <w:color w:val="2E74B5" w:themeColor="accent1" w:themeShade="BF"/>
@@ -6857,12 +6955,14 @@
         </w:rPr>
         <w:t xml:space="preserve"> εντός του </w:t>
       </w:r>
+      <w:proofErr w:type="spellStart"/>
       <w:r>
         <w:rPr>
           <w:color w:val="2E74B5" w:themeColor="accent1" w:themeShade="BF"/>
         </w:rPr>
         <w:t>Adaboost</w:t>
       </w:r>
+      <w:proofErr w:type="spellEnd"/>
       <w:r>
         <w:rPr>
           <w:color w:val="2E74B5" w:themeColor="accent1" w:themeShade="BF"/>
@@ -6877,12 +6977,14 @@
         </w:rPr>
         <w:t>__</w:t>
       </w:r>
+      <w:proofErr w:type="spellStart"/>
       <w:r>
         <w:rPr>
           <w:color w:val="2E74B5" w:themeColor="accent1" w:themeShade="BF"/>
         </w:rPr>
         <w:t>init</w:t>
       </w:r>
+      <w:proofErr w:type="spellEnd"/>
       <w:r>
         <w:rPr>
           <w:color w:val="2E74B5" w:themeColor="accent1" w:themeShade="BF"/>
@@ -6910,12 +7012,14 @@
         </w:rPr>
         <w:t xml:space="preserve">() η οποία υλοποιεί τον αλγόριθμο του </w:t>
       </w:r>
+      <w:proofErr w:type="spellStart"/>
       <w:r>
         <w:rPr>
           <w:color w:val="2E74B5" w:themeColor="accent1" w:themeShade="BF"/>
         </w:rPr>
         <w:t>Adaboost</w:t>
       </w:r>
+      <w:proofErr w:type="spellEnd"/>
       <w:r>
         <w:rPr>
           <w:color w:val="2E74B5" w:themeColor="accent1" w:themeShade="BF"/>
@@ -6957,12 +7061,14 @@
         </w:rPr>
         <w:t xml:space="preserve">της </w:t>
       </w:r>
+      <w:proofErr w:type="spellStart"/>
       <w:r>
         <w:rPr>
           <w:color w:val="2E74B5" w:themeColor="accent1" w:themeShade="BF"/>
         </w:rPr>
         <w:t>SingleDepthTree</w:t>
       </w:r>
+      <w:proofErr w:type="spellEnd"/>
       <w:r>
         <w:rPr>
           <w:color w:val="2E74B5" w:themeColor="accent1" w:themeShade="BF"/>
@@ -7184,12 +7290,14 @@
         </w:rPr>
         <w:t xml:space="preserve"> Στο τέλος απλά χρησιμοποιούμε την μέθοδο </w:t>
       </w:r>
+      <w:proofErr w:type="spellStart"/>
       <w:r>
         <w:rPr>
           <w:color w:val="2E74B5" w:themeColor="accent1" w:themeShade="BF"/>
         </w:rPr>
         <w:t>normalizeWeights</w:t>
       </w:r>
+      <w:proofErr w:type="spellEnd"/>
       <w:r>
         <w:rPr>
           <w:color w:val="2E74B5" w:themeColor="accent1" w:themeShade="BF"/>
@@ -7366,7 +7474,7 @@
     </w:p>
     <w:tbl>
       <w:tblPr>
-        <w:tblStyle w:val="a4"/>
+        <w:tblStyle w:val="TableGrid"/>
         <w:tblW w:w="0" w:type="auto"/>
         <w:tblLook w:val="04A0" w:firstRow="1" w:lastRow="0" w:firstColumn="1" w:lastColumn="0" w:noHBand="0" w:noVBand="1"/>
       </w:tblPr>
@@ -7796,7 +7904,7 @@
     </w:p>
     <w:tbl>
       <w:tblPr>
-        <w:tblStyle w:val="a4"/>
+        <w:tblStyle w:val="TableGrid"/>
         <w:tblW w:w="0" w:type="auto"/>
         <w:tblLook w:val="04A0" w:firstRow="1" w:lastRow="0" w:firstColumn="1" w:lastColumn="0" w:noHBand="0" w:noVBand="1"/>
       </w:tblPr>
@@ -8225,7 +8333,7 @@
     </w:p>
     <w:tbl>
       <w:tblPr>
-        <w:tblStyle w:val="a4"/>
+        <w:tblStyle w:val="TableGrid"/>
         <w:tblW w:w="0" w:type="auto"/>
         <w:tblLook w:val="04A0" w:firstRow="1" w:lastRow="0" w:firstColumn="1" w:lastColumn="0" w:noHBand="0" w:noVBand="1"/>
       </w:tblPr>
@@ -8654,7 +8762,7 @@
     </w:p>
     <w:tbl>
       <w:tblPr>
-        <w:tblStyle w:val="a4"/>
+        <w:tblStyle w:val="TableGrid"/>
         <w:tblW w:w="0" w:type="auto"/>
         <w:tblLook w:val="04A0" w:firstRow="1" w:lastRow="0" w:firstColumn="1" w:lastColumn="0" w:noHBand="0" w:noVBand="1"/>
       </w:tblPr>
@@ -9447,6 +9555,7 @@
         </w:rPr>
         <w:t xml:space="preserve">του </w:t>
       </w:r>
+      <w:proofErr w:type="spellStart"/>
       <w:r>
         <w:rPr>
           <w:color w:val="2E74B5" w:themeColor="accent1" w:themeShade="BF"/>
@@ -9465,6 +9574,7 @@
         </w:rPr>
         <w:t>Learn</w:t>
       </w:r>
+      <w:proofErr w:type="spellEnd"/>
       <w:r>
         <w:rPr>
           <w:color w:val="2E74B5" w:themeColor="accent1" w:themeShade="BF"/>
@@ -9472,12 +9582,14 @@
         </w:rPr>
         <w:t xml:space="preserve"> βρίσκονται στο αρχείο </w:t>
       </w:r>
+      <w:proofErr w:type="spellStart"/>
       <w:r>
         <w:rPr>
           <w:color w:val="2E74B5" w:themeColor="accent1" w:themeShade="BF"/>
         </w:rPr>
         <w:t>algorithmsFromSciKitLearn</w:t>
       </w:r>
+      <w:proofErr w:type="spellEnd"/>
       <w:r>
         <w:rPr>
           <w:color w:val="2E74B5" w:themeColor="accent1" w:themeShade="BF"/>
@@ -9485,12 +9597,14 @@
         </w:rPr>
         <w:t>.</w:t>
       </w:r>
+      <w:proofErr w:type="spellStart"/>
       <w:r>
         <w:rPr>
           <w:color w:val="2E74B5" w:themeColor="accent1" w:themeShade="BF"/>
         </w:rPr>
         <w:t>py</w:t>
       </w:r>
+      <w:proofErr w:type="spellEnd"/>
       <w:r>
         <w:rPr>
           <w:color w:val="2E74B5" w:themeColor="accent1" w:themeShade="BF"/>
@@ -9605,8 +9719,9 @@
           <w:sz w:val="32"/>
           <w:szCs w:val="32"/>
         </w:rPr>
-        <w:t>ayes (Our implementation vs SciK</w:t>
-      </w:r>
+        <w:t xml:space="preserve">ayes (Our implementation vs </w:t>
+      </w:r>
+      <w:proofErr w:type="spellStart"/>
       <w:r>
         <w:rPr>
           <w:b/>
@@ -9614,7 +9729,26 @@
           <w:sz w:val="32"/>
           <w:szCs w:val="32"/>
         </w:rPr>
-        <w:t>it)</w:t>
+        <w:t>SciK</w:t>
+      </w:r>
+      <w:r>
+        <w:rPr>
+          <w:b/>
+          <w:color w:val="2E74B5" w:themeColor="accent1" w:themeShade="BF"/>
+          <w:sz w:val="32"/>
+          <w:szCs w:val="32"/>
+        </w:rPr>
+        <w:t>it</w:t>
+      </w:r>
+      <w:proofErr w:type="spellEnd"/>
+      <w:r>
+        <w:rPr>
+          <w:b/>
+          <w:color w:val="2E74B5" w:themeColor="accent1" w:themeShade="BF"/>
+          <w:sz w:val="32"/>
+          <w:szCs w:val="32"/>
+        </w:rPr>
+        <w:t>)</w:t>
       </w:r>
     </w:p>
     <w:p>
@@ -9644,12 +9778,14 @@
         </w:rPr>
         <w:t>ï</w:t>
       </w:r>
+      <w:proofErr w:type="spellStart"/>
       <w:r>
         <w:rPr>
           <w:color w:val="2E74B5" w:themeColor="accent1" w:themeShade="BF"/>
         </w:rPr>
         <w:t>ve</w:t>
       </w:r>
+      <w:proofErr w:type="spellEnd"/>
       <w:r>
         <w:rPr>
           <w:color w:val="2E74B5" w:themeColor="accent1" w:themeShade="BF"/>
@@ -9677,6 +9813,7 @@
         </w:rPr>
         <w:t xml:space="preserve">του </w:t>
       </w:r>
+      <w:proofErr w:type="spellStart"/>
       <w:r>
         <w:rPr>
           <w:color w:val="2E74B5" w:themeColor="accent1" w:themeShade="BF"/>
@@ -9689,6 +9826,7 @@
         </w:rPr>
         <w:t>Learn</w:t>
       </w:r>
+      <w:proofErr w:type="spellEnd"/>
       <w:r>
         <w:rPr>
           <w:color w:val="2E74B5" w:themeColor="accent1" w:themeShade="BF"/>
@@ -9715,7 +9853,7 @@
     </w:p>
     <w:tbl>
       <w:tblPr>
-        <w:tblStyle w:val="a4"/>
+        <w:tblStyle w:val="TableGrid"/>
         <w:tblW w:w="0" w:type="auto"/>
         <w:tblLook w:val="04A0" w:firstRow="1" w:lastRow="0" w:firstColumn="1" w:lastColumn="0" w:noHBand="0" w:noVBand="1"/>
       </w:tblPr>
@@ -10145,7 +10283,7 @@
     </w:p>
     <w:tbl>
       <w:tblPr>
-        <w:tblStyle w:val="a4"/>
+        <w:tblStyle w:val="TableGrid"/>
         <w:tblW w:w="0" w:type="auto"/>
         <w:tblLook w:val="04A0" w:firstRow="1" w:lastRow="0" w:firstColumn="1" w:lastColumn="0" w:noHBand="0" w:noVBand="1"/>
       </w:tblPr>
@@ -10609,7 +10747,7 @@
     </w:p>
     <w:tbl>
       <w:tblPr>
-        <w:tblStyle w:val="a4"/>
+        <w:tblStyle w:val="TableGrid"/>
         <w:tblW w:w="0" w:type="auto"/>
         <w:tblLook w:val="04A0" w:firstRow="1" w:lastRow="0" w:firstColumn="1" w:lastColumn="0" w:noHBand="0" w:noVBand="1"/>
       </w:tblPr>
@@ -11040,7 +11178,7 @@
     </w:p>
     <w:tbl>
       <w:tblPr>
-        <w:tblStyle w:val="a4"/>
+        <w:tblStyle w:val="TableGrid"/>
         <w:tblW w:w="0" w:type="auto"/>
         <w:tblLook w:val="04A0" w:firstRow="1" w:lastRow="0" w:firstColumn="1" w:lastColumn="0" w:noHBand="0" w:noVBand="1"/>
       </w:tblPr>
@@ -11859,12 +11997,14 @@
         </w:rPr>
         <w:t xml:space="preserve">Διαγράμματα σύγκρισης της δικής μας υλοποίησης με την υλοποίηση του </w:t>
       </w:r>
+      <w:proofErr w:type="spellStart"/>
       <w:r>
         <w:rPr>
           <w:color w:val="2E74B5" w:themeColor="accent1" w:themeShade="BF"/>
         </w:rPr>
         <w:t>SciKitLearn</w:t>
       </w:r>
+      <w:proofErr w:type="spellEnd"/>
       <w:r>
         <w:rPr>
           <w:color w:val="2E74B5" w:themeColor="accent1" w:themeShade="BF"/>
@@ -11886,12 +12026,14 @@
         </w:rPr>
         <w:t>(</w:t>
       </w:r>
+      <w:proofErr w:type="spellStart"/>
       <w:r>
         <w:rPr>
           <w:color w:val="2E74B5" w:themeColor="accent1" w:themeShade="BF"/>
         </w:rPr>
         <w:t>TestData</w:t>
       </w:r>
+      <w:proofErr w:type="spellEnd"/>
       <w:r>
         <w:rPr>
           <w:color w:val="2E74B5" w:themeColor="accent1" w:themeShade="BF"/>
@@ -12275,12 +12417,14 @@
         </w:rPr>
         <w:t xml:space="preserve">Διαγράμματα σύγκρισης της δικής μας υλοποίησης με την υλοποίηση του </w:t>
       </w:r>
+      <w:proofErr w:type="spellStart"/>
       <w:r>
         <w:rPr>
           <w:color w:val="2E74B5" w:themeColor="accent1" w:themeShade="BF"/>
         </w:rPr>
         <w:t>SciKitLearn</w:t>
       </w:r>
+      <w:proofErr w:type="spellEnd"/>
       <w:r>
         <w:rPr>
           <w:color w:val="2E74B5" w:themeColor="accent1" w:themeShade="BF"/>
@@ -12293,7 +12437,23 @@
           <w:color w:val="2E74B5" w:themeColor="accent1" w:themeShade="BF"/>
           <w:lang w:val="el-GR"/>
         </w:rPr>
-        <w:t>πάνω στα δεδομένα εκπαίδευσης (TrainData)</w:t>
+        <w:t>πάνω στα δεδομένα εκπαίδευσης (</w:t>
+      </w:r>
+      <w:proofErr w:type="spellStart"/>
+      <w:r>
+        <w:rPr>
+          <w:color w:val="2E74B5" w:themeColor="accent1" w:themeShade="BF"/>
+          <w:lang w:val="el-GR"/>
+        </w:rPr>
+        <w:t>TrainData</w:t>
+      </w:r>
+      <w:proofErr w:type="spellEnd"/>
+      <w:r>
+        <w:rPr>
+          <w:color w:val="2E74B5" w:themeColor="accent1" w:themeShade="BF"/>
+          <w:lang w:val="el-GR"/>
+        </w:rPr>
+        <w:t>)</w:t>
       </w:r>
       <w:r>
         <w:rPr>
@@ -12571,7 +12731,27 @@
           <w:sz w:val="32"/>
           <w:szCs w:val="32"/>
         </w:rPr>
-        <w:t>Random Forest (Our implementation vs SciKit)</w:t>
+        <w:t xml:space="preserve">Random Forest (Our implementation vs </w:t>
+      </w:r>
+      <w:proofErr w:type="spellStart"/>
+      <w:r>
+        <w:rPr>
+          <w:b/>
+          <w:color w:val="2E74B5" w:themeColor="accent1" w:themeShade="BF"/>
+          <w:sz w:val="32"/>
+          <w:szCs w:val="32"/>
+        </w:rPr>
+        <w:t>SciKit</w:t>
+      </w:r>
+      <w:proofErr w:type="spellEnd"/>
+      <w:r>
+        <w:rPr>
+          <w:b/>
+          <w:color w:val="2E74B5" w:themeColor="accent1" w:themeShade="BF"/>
+          <w:sz w:val="32"/>
+          <w:szCs w:val="32"/>
+        </w:rPr>
+        <w:t>)</w:t>
       </w:r>
     </w:p>
     <w:p>
@@ -12621,6 +12801,7 @@
         </w:rPr>
         <w:t xml:space="preserve">του </w:t>
       </w:r>
+      <w:proofErr w:type="spellStart"/>
       <w:r>
         <w:rPr>
           <w:color w:val="2E74B5" w:themeColor="accent1" w:themeShade="BF"/>
@@ -12633,6 +12814,7 @@
         </w:rPr>
         <w:t>Learn</w:t>
       </w:r>
+      <w:proofErr w:type="spellEnd"/>
       <w:r>
         <w:rPr>
           <w:color w:val="2E74B5" w:themeColor="accent1" w:themeShade="BF"/>
@@ -12651,7 +12833,7 @@
     </w:p>
     <w:tbl>
       <w:tblPr>
-        <w:tblStyle w:val="a4"/>
+        <w:tblStyle w:val="TableGrid"/>
         <w:tblW w:w="0" w:type="auto"/>
         <w:tblLook w:val="04A0" w:firstRow="1" w:lastRow="0" w:firstColumn="1" w:lastColumn="0" w:noHBand="0" w:noVBand="1"/>
       </w:tblPr>
@@ -13081,7 +13263,7 @@
     </w:p>
     <w:tbl>
       <w:tblPr>
-        <w:tblStyle w:val="a4"/>
+        <w:tblStyle w:val="TableGrid"/>
         <w:tblW w:w="0" w:type="auto"/>
         <w:tblLook w:val="04A0" w:firstRow="1" w:lastRow="0" w:firstColumn="1" w:lastColumn="0" w:noHBand="0" w:noVBand="1"/>
       </w:tblPr>
@@ -13510,7 +13692,7 @@
     </w:p>
     <w:tbl>
       <w:tblPr>
-        <w:tblStyle w:val="a4"/>
+        <w:tblStyle w:val="TableGrid"/>
         <w:tblW w:w="0" w:type="auto"/>
         <w:tblLook w:val="04A0" w:firstRow="1" w:lastRow="0" w:firstColumn="1" w:lastColumn="0" w:noHBand="0" w:noVBand="1"/>
       </w:tblPr>
@@ -13939,7 +14121,7 @@
     </w:p>
     <w:tbl>
       <w:tblPr>
-        <w:tblStyle w:val="a4"/>
+        <w:tblStyle w:val="TableGrid"/>
         <w:tblW w:w="0" w:type="auto"/>
         <w:tblLook w:val="04A0" w:firstRow="1" w:lastRow="0" w:firstColumn="1" w:lastColumn="0" w:noHBand="0" w:noVBand="1"/>
       </w:tblPr>
@@ -14682,12 +14864,14 @@
         <w:lastRenderedPageBreak/>
         <w:t xml:space="preserve">Διαγράμματα σύγκρισης της δικής μας υλοποίησης με την υλοποίηση του </w:t>
       </w:r>
+      <w:proofErr w:type="spellStart"/>
       <w:r>
         <w:rPr>
           <w:color w:val="2E74B5" w:themeColor="accent1" w:themeShade="BF"/>
         </w:rPr>
         <w:t>SciKitLearn</w:t>
       </w:r>
+      <w:proofErr w:type="spellEnd"/>
       <w:r>
         <w:rPr>
           <w:color w:val="2E74B5" w:themeColor="accent1" w:themeShade="BF"/>
@@ -14709,12 +14893,14 @@
         </w:rPr>
         <w:t>(</w:t>
       </w:r>
+      <w:proofErr w:type="spellStart"/>
       <w:r>
         <w:rPr>
           <w:color w:val="2E74B5" w:themeColor="accent1" w:themeShade="BF"/>
         </w:rPr>
         <w:t>TestData</w:t>
       </w:r>
+      <w:proofErr w:type="spellEnd"/>
       <w:r>
         <w:rPr>
           <w:color w:val="2E74B5" w:themeColor="accent1" w:themeShade="BF"/>
@@ -15093,12 +15279,14 @@
         <w:lastRenderedPageBreak/>
         <w:t xml:space="preserve">Διαγράμματα σύγκρισης της δικής μας υλοποίησης με την υλοποίηση του </w:t>
       </w:r>
+      <w:proofErr w:type="spellStart"/>
       <w:r>
         <w:rPr>
           <w:color w:val="2E74B5" w:themeColor="accent1" w:themeShade="BF"/>
         </w:rPr>
         <w:t>SciKitLearn</w:t>
       </w:r>
+      <w:proofErr w:type="spellEnd"/>
       <w:r>
         <w:rPr>
           <w:color w:val="2E74B5" w:themeColor="accent1" w:themeShade="BF"/>
@@ -15111,7 +15299,23 @@
           <w:color w:val="2E74B5" w:themeColor="accent1" w:themeShade="BF"/>
           <w:lang w:val="el-GR"/>
         </w:rPr>
-        <w:t>πάνω στα δεδομένα εκπαίδευσης (TrainData)</w:t>
+        <w:t>πάνω στα δεδομένα εκπαίδευσης (</w:t>
+      </w:r>
+      <w:proofErr w:type="spellStart"/>
+      <w:r>
+        <w:rPr>
+          <w:color w:val="2E74B5" w:themeColor="accent1" w:themeShade="BF"/>
+          <w:lang w:val="el-GR"/>
+        </w:rPr>
+        <w:t>TrainData</w:t>
+      </w:r>
+      <w:proofErr w:type="spellEnd"/>
+      <w:r>
+        <w:rPr>
+          <w:color w:val="2E74B5" w:themeColor="accent1" w:themeShade="BF"/>
+          <w:lang w:val="el-GR"/>
+        </w:rPr>
+        <w:t>)</w:t>
       </w:r>
       <w:r>
         <w:rPr>
@@ -15500,7 +15704,27 @@
           <w:sz w:val="32"/>
           <w:szCs w:val="32"/>
         </w:rPr>
-        <w:t>(Our implementation vs SciKit)</w:t>
+        <w:t xml:space="preserve">(Our implementation vs </w:t>
+      </w:r>
+      <w:proofErr w:type="spellStart"/>
+      <w:r>
+        <w:rPr>
+          <w:b/>
+          <w:color w:val="2E74B5" w:themeColor="accent1" w:themeShade="BF"/>
+          <w:sz w:val="32"/>
+          <w:szCs w:val="32"/>
+        </w:rPr>
+        <w:t>SciKit</w:t>
+      </w:r>
+      <w:proofErr w:type="spellEnd"/>
+      <w:r>
+        <w:rPr>
+          <w:b/>
+          <w:color w:val="2E74B5" w:themeColor="accent1" w:themeShade="BF"/>
+          <w:sz w:val="32"/>
+          <w:szCs w:val="32"/>
+        </w:rPr>
+        <w:t>)</w:t>
       </w:r>
     </w:p>
     <w:p>
@@ -15550,6 +15774,7 @@
         </w:rPr>
         <w:t xml:space="preserve">του </w:t>
       </w:r>
+      <w:proofErr w:type="spellStart"/>
       <w:r>
         <w:rPr>
           <w:color w:val="2E74B5" w:themeColor="accent1" w:themeShade="BF"/>
@@ -15562,6 +15787,7 @@
         </w:rPr>
         <w:t>Learn</w:t>
       </w:r>
+      <w:proofErr w:type="spellEnd"/>
       <w:r>
         <w:rPr>
           <w:color w:val="2E74B5" w:themeColor="accent1" w:themeShade="BF"/>
@@ -15580,7 +15806,7 @@
     </w:p>
     <w:tbl>
       <w:tblPr>
-        <w:tblStyle w:val="a4"/>
+        <w:tblStyle w:val="TableGrid"/>
         <w:tblW w:w="0" w:type="auto"/>
         <w:tblLook w:val="04A0" w:firstRow="1" w:lastRow="0" w:firstColumn="1" w:lastColumn="0" w:noHBand="0" w:noVBand="1"/>
       </w:tblPr>
@@ -16010,7 +16236,7 @@
     </w:p>
     <w:tbl>
       <w:tblPr>
-        <w:tblStyle w:val="a4"/>
+        <w:tblStyle w:val="TableGrid"/>
         <w:tblW w:w="0" w:type="auto"/>
         <w:tblLook w:val="04A0" w:firstRow="1" w:lastRow="0" w:firstColumn="1" w:lastColumn="0" w:noHBand="0" w:noVBand="1"/>
       </w:tblPr>
@@ -16439,7 +16665,7 @@
     </w:p>
     <w:tbl>
       <w:tblPr>
-        <w:tblStyle w:val="a4"/>
+        <w:tblStyle w:val="TableGrid"/>
         <w:tblW w:w="0" w:type="auto"/>
         <w:tblLook w:val="04A0" w:firstRow="1" w:lastRow="0" w:firstColumn="1" w:lastColumn="0" w:noHBand="0" w:noVBand="1"/>
       </w:tblPr>
@@ -16868,7 +17094,7 @@
     </w:p>
     <w:tbl>
       <w:tblPr>
-        <w:tblStyle w:val="a4"/>
+        <w:tblStyle w:val="TableGrid"/>
         <w:tblW w:w="0" w:type="auto"/>
         <w:tblLook w:val="04A0" w:firstRow="1" w:lastRow="0" w:firstColumn="1" w:lastColumn="0" w:noHBand="0" w:noVBand="1"/>
       </w:tblPr>
@@ -17610,18 +17836,36 @@
         <w:lastRenderedPageBreak/>
         <w:t xml:space="preserve">Διαγράμματα σύγκρισης της δικής μας υλοποίησης με την υλοποίηση του </w:t>
       </w:r>
+      <w:proofErr w:type="spellStart"/>
       <w:r>
         <w:rPr>
           <w:color w:val="2E74B5" w:themeColor="accent1" w:themeShade="BF"/>
         </w:rPr>
         <w:t>SciKitLearn</w:t>
       </w:r>
-      <w:r>
-        <w:rPr>
-          <w:color w:val="2E74B5" w:themeColor="accent1" w:themeShade="BF"/>
-          <w:lang w:val="el-GR"/>
-        </w:rPr>
-        <w:t xml:space="preserve"> πάνω στα δεδομένα ελέγχου (TestData)</w:t>
+      <w:proofErr w:type="spellEnd"/>
+      <w:r>
+        <w:rPr>
+          <w:color w:val="2E74B5" w:themeColor="accent1" w:themeShade="BF"/>
+          <w:lang w:val="el-GR"/>
+        </w:rPr>
+        <w:t xml:space="preserve"> πάνω στα δεδομένα ελέγχου (</w:t>
+      </w:r>
+      <w:proofErr w:type="spellStart"/>
+      <w:r>
+        <w:rPr>
+          <w:color w:val="2E74B5" w:themeColor="accent1" w:themeShade="BF"/>
+          <w:lang w:val="el-GR"/>
+        </w:rPr>
+        <w:t>TestData</w:t>
+      </w:r>
+      <w:proofErr w:type="spellEnd"/>
+      <w:r>
+        <w:rPr>
+          <w:color w:val="2E74B5" w:themeColor="accent1" w:themeShade="BF"/>
+          <w:lang w:val="el-GR"/>
+        </w:rPr>
+        <w:t>)</w:t>
       </w:r>
       <w:r>
         <w:rPr>
@@ -17986,18 +18230,36 @@
         <w:lastRenderedPageBreak/>
         <w:t xml:space="preserve">Διαγράμματα σύγκρισης της δικής μας υλοποίησης με την υλοποίηση του </w:t>
       </w:r>
+      <w:proofErr w:type="spellStart"/>
       <w:r>
         <w:rPr>
           <w:color w:val="2E74B5" w:themeColor="accent1" w:themeShade="BF"/>
         </w:rPr>
         <w:t>SciKitLearn</w:t>
       </w:r>
-      <w:r>
-        <w:rPr>
-          <w:color w:val="2E74B5" w:themeColor="accent1" w:themeShade="BF"/>
-          <w:lang w:val="el-GR"/>
-        </w:rPr>
-        <w:t xml:space="preserve"> πάνω στα δεδομένα εκπαίδευσης (TrainData)</w:t>
+      <w:proofErr w:type="spellEnd"/>
+      <w:r>
+        <w:rPr>
+          <w:color w:val="2E74B5" w:themeColor="accent1" w:themeShade="BF"/>
+          <w:lang w:val="el-GR"/>
+        </w:rPr>
+        <w:t xml:space="preserve"> πάνω στα δεδομένα εκπαίδευσης (</w:t>
+      </w:r>
+      <w:proofErr w:type="spellStart"/>
+      <w:r>
+        <w:rPr>
+          <w:color w:val="2E74B5" w:themeColor="accent1" w:themeShade="BF"/>
+          <w:lang w:val="el-GR"/>
+        </w:rPr>
+        <w:t>TrainData</w:t>
+      </w:r>
+      <w:proofErr w:type="spellEnd"/>
+      <w:r>
+        <w:rPr>
+          <w:color w:val="2E74B5" w:themeColor="accent1" w:themeShade="BF"/>
+          <w:lang w:val="el-GR"/>
+        </w:rPr>
+        <w:t>)</w:t>
       </w:r>
       <w:r>
         <w:rPr>
@@ -18346,12 +18608,14 @@
         </w:rPr>
         <w:t xml:space="preserve">, ο οποίος φυσικά υλοποιήθηκε σε </w:t>
       </w:r>
+      <w:proofErr w:type="spellStart"/>
       <w:r>
         <w:rPr>
           <w:color w:val="2E74B5" w:themeColor="accent1" w:themeShade="BF"/>
         </w:rPr>
         <w:t>Tensorflow</w:t>
       </w:r>
+      <w:proofErr w:type="spellEnd"/>
       <w:r>
         <w:rPr>
           <w:color w:val="2E74B5" w:themeColor="accent1" w:themeShade="BF"/>
@@ -18359,12 +18623,14 @@
         </w:rPr>
         <w:t>/</w:t>
       </w:r>
+      <w:proofErr w:type="spellStart"/>
       <w:r>
         <w:rPr>
           <w:color w:val="2E74B5" w:themeColor="accent1" w:themeShade="BF"/>
         </w:rPr>
         <w:t>Keras</w:t>
       </w:r>
+      <w:proofErr w:type="spellEnd"/>
       <w:r>
         <w:rPr>
           <w:color w:val="2E74B5" w:themeColor="accent1" w:themeShade="BF"/>
@@ -18571,6 +18837,7 @@
               <w:jc w:val="center"/>
               <w:rPr>
                 <w:rFonts w:ascii="Calibri" w:hAnsi="Calibri" w:cs="Calibri"/>
+                <w:color w:val="2E74B5" w:themeColor="accent1" w:themeShade="BF"/>
               </w:rPr>
             </w:pPr>
           </w:p>
@@ -18594,11 +18861,13 @@
               <w:jc w:val="center"/>
               <w:rPr>
                 <w:rFonts w:ascii="Calibri" w:hAnsi="Calibri" w:cs="Calibri"/>
-              </w:rPr>
-            </w:pPr>
-            <w:r>
-              <w:rPr>
-                <w:rFonts w:ascii="Calibri" w:hAnsi="Calibri" w:cs="Calibri"/>
+                <w:color w:val="2E74B5" w:themeColor="accent1" w:themeShade="BF"/>
+              </w:rPr>
+            </w:pPr>
+            <w:r>
+              <w:rPr>
+                <w:rFonts w:ascii="Calibri" w:hAnsi="Calibri" w:cs="Calibri"/>
+                <w:color w:val="2E74B5" w:themeColor="accent1" w:themeShade="BF"/>
               </w:rPr>
               <w:t>Accuracy</w:t>
             </w:r>
@@ -18627,11 +18896,13 @@
               <w:jc w:val="center"/>
               <w:rPr>
                 <w:rFonts w:ascii="Calibri" w:hAnsi="Calibri" w:cs="Calibri"/>
-              </w:rPr>
-            </w:pPr>
-            <w:r>
-              <w:rPr>
-                <w:rFonts w:ascii="Calibri" w:hAnsi="Calibri" w:cs="Calibri"/>
+                <w:color w:val="2E74B5" w:themeColor="accent1" w:themeShade="BF"/>
+              </w:rPr>
+            </w:pPr>
+            <w:r>
+              <w:rPr>
+                <w:rFonts w:ascii="Calibri" w:hAnsi="Calibri" w:cs="Calibri"/>
+                <w:color w:val="2E74B5" w:themeColor="accent1" w:themeShade="BF"/>
               </w:rPr>
               <w:t>No. of Training Data</w:t>
             </w:r>
@@ -18656,11 +18927,13 @@
               <w:jc w:val="center"/>
               <w:rPr>
                 <w:rFonts w:ascii="Calibri" w:hAnsi="Calibri" w:cs="Calibri"/>
-              </w:rPr>
-            </w:pPr>
-            <w:r>
-              <w:rPr>
-                <w:rFonts w:ascii="Calibri" w:hAnsi="Calibri" w:cs="Calibri"/>
+                <w:color w:val="2E74B5" w:themeColor="accent1" w:themeShade="BF"/>
+              </w:rPr>
+            </w:pPr>
+            <w:r>
+              <w:rPr>
+                <w:rFonts w:ascii="Calibri" w:hAnsi="Calibri" w:cs="Calibri"/>
+                <w:color w:val="2E74B5" w:themeColor="accent1" w:themeShade="BF"/>
               </w:rPr>
               <w:t>Train</w:t>
             </w:r>
@@ -18684,11 +18957,13 @@
               <w:jc w:val="center"/>
               <w:rPr>
                 <w:rFonts w:ascii="Calibri" w:hAnsi="Calibri" w:cs="Calibri"/>
-              </w:rPr>
-            </w:pPr>
-            <w:r>
-              <w:rPr>
-                <w:rFonts w:ascii="Calibri" w:hAnsi="Calibri" w:cs="Calibri"/>
+                <w:color w:val="2E74B5" w:themeColor="accent1" w:themeShade="BF"/>
+              </w:rPr>
+            </w:pPr>
+            <w:r>
+              <w:rPr>
+                <w:rFonts w:ascii="Calibri" w:hAnsi="Calibri" w:cs="Calibri"/>
+                <w:color w:val="2E74B5" w:themeColor="accent1" w:themeShade="BF"/>
               </w:rPr>
               <w:t>Test</w:t>
             </w:r>
@@ -18717,11 +18992,13 @@
               <w:jc w:val="center"/>
               <w:rPr>
                 <w:rFonts w:ascii="Calibri" w:hAnsi="Calibri" w:cs="Calibri"/>
-              </w:rPr>
-            </w:pPr>
-            <w:r>
-              <w:rPr>
-                <w:rFonts w:ascii="Calibri" w:hAnsi="Calibri" w:cs="Calibri"/>
+                <w:color w:val="2E74B5" w:themeColor="accent1" w:themeShade="BF"/>
+              </w:rPr>
+            </w:pPr>
+            <w:r>
+              <w:rPr>
+                <w:rFonts w:ascii="Calibri" w:hAnsi="Calibri" w:cs="Calibri"/>
+                <w:color w:val="2E74B5" w:themeColor="accent1" w:themeShade="BF"/>
               </w:rPr>
               <w:t>4000</w:t>
             </w:r>
@@ -18746,11 +19023,13 @@
               <w:jc w:val="center"/>
               <w:rPr>
                 <w:rFonts w:ascii="Calibri" w:hAnsi="Calibri" w:cs="Calibri"/>
-              </w:rPr>
-            </w:pPr>
-            <w:r>
-              <w:rPr>
-                <w:rFonts w:ascii="Calibri" w:hAnsi="Calibri" w:cs="Calibri"/>
+                <w:color w:val="2E74B5" w:themeColor="accent1" w:themeShade="BF"/>
+              </w:rPr>
+            </w:pPr>
+            <w:r>
+              <w:rPr>
+                <w:rFonts w:ascii="Calibri" w:hAnsi="Calibri" w:cs="Calibri"/>
+                <w:color w:val="2E74B5" w:themeColor="accent1" w:themeShade="BF"/>
                 <w:lang w:val="el-GR"/>
               </w:rPr>
               <w:t>0.651</w:t>
@@ -18775,11 +19054,13 @@
               <w:jc w:val="center"/>
               <w:rPr>
                 <w:rFonts w:ascii="Calibri" w:hAnsi="Calibri" w:cs="Calibri"/>
-              </w:rPr>
-            </w:pPr>
-            <w:r>
-              <w:rPr>
-                <w:rFonts w:ascii="Calibri" w:hAnsi="Calibri" w:cs="Calibri"/>
+                <w:color w:val="2E74B5" w:themeColor="accent1" w:themeShade="BF"/>
+              </w:rPr>
+            </w:pPr>
+            <w:r>
+              <w:rPr>
+                <w:rFonts w:ascii="Calibri" w:hAnsi="Calibri" w:cs="Calibri"/>
+                <w:color w:val="2E74B5" w:themeColor="accent1" w:themeShade="BF"/>
                 <w:lang w:val="el-GR"/>
               </w:rPr>
               <w:t>0.5</w:t>
@@ -18809,11 +19090,13 @@
               <w:jc w:val="center"/>
               <w:rPr>
                 <w:rFonts w:ascii="Calibri" w:hAnsi="Calibri" w:cs="Calibri"/>
-              </w:rPr>
-            </w:pPr>
-            <w:r>
-              <w:rPr>
-                <w:rFonts w:ascii="Calibri" w:hAnsi="Calibri" w:cs="Calibri"/>
+                <w:color w:val="2E74B5" w:themeColor="accent1" w:themeShade="BF"/>
+              </w:rPr>
+            </w:pPr>
+            <w:r>
+              <w:rPr>
+                <w:rFonts w:ascii="Calibri" w:hAnsi="Calibri" w:cs="Calibri"/>
+                <w:color w:val="2E74B5" w:themeColor="accent1" w:themeShade="BF"/>
               </w:rPr>
               <w:t>8000</w:t>
             </w:r>
@@ -18838,11 +19121,13 @@
               <w:jc w:val="center"/>
               <w:rPr>
                 <w:rFonts w:ascii="Calibri" w:hAnsi="Calibri" w:cs="Calibri"/>
-              </w:rPr>
-            </w:pPr>
-            <w:r>
-              <w:rPr>
-                <w:rFonts w:ascii="Calibri" w:hAnsi="Calibri" w:cs="Calibri"/>
+                <w:color w:val="2E74B5" w:themeColor="accent1" w:themeShade="BF"/>
+              </w:rPr>
+            </w:pPr>
+            <w:r>
+              <w:rPr>
+                <w:rFonts w:ascii="Calibri" w:hAnsi="Calibri" w:cs="Calibri"/>
+                <w:color w:val="2E74B5" w:themeColor="accent1" w:themeShade="BF"/>
                 <w:lang w:val="el-GR"/>
               </w:rPr>
               <w:t>0.502</w:t>
@@ -18867,11 +19152,13 @@
               <w:jc w:val="center"/>
               <w:rPr>
                 <w:rFonts w:ascii="Calibri" w:hAnsi="Calibri" w:cs="Calibri"/>
-              </w:rPr>
-            </w:pPr>
-            <w:r>
-              <w:rPr>
-                <w:rFonts w:ascii="Calibri" w:hAnsi="Calibri" w:cs="Calibri"/>
+                <w:color w:val="2E74B5" w:themeColor="accent1" w:themeShade="BF"/>
+              </w:rPr>
+            </w:pPr>
+            <w:r>
+              <w:rPr>
+                <w:rFonts w:ascii="Calibri" w:hAnsi="Calibri" w:cs="Calibri"/>
+                <w:color w:val="2E74B5" w:themeColor="accent1" w:themeShade="BF"/>
                 <w:lang w:val="el-GR"/>
               </w:rPr>
               <w:t>0.5</w:t>
@@ -18901,11 +19188,13 @@
               <w:jc w:val="center"/>
               <w:rPr>
                 <w:rFonts w:ascii="Calibri" w:hAnsi="Calibri" w:cs="Calibri"/>
-              </w:rPr>
-            </w:pPr>
-            <w:r>
-              <w:rPr>
-                <w:rFonts w:ascii="Calibri" w:hAnsi="Calibri" w:cs="Calibri"/>
+                <w:color w:val="2E74B5" w:themeColor="accent1" w:themeShade="BF"/>
+              </w:rPr>
+            </w:pPr>
+            <w:r>
+              <w:rPr>
+                <w:rFonts w:ascii="Calibri" w:hAnsi="Calibri" w:cs="Calibri"/>
+                <w:color w:val="2E74B5" w:themeColor="accent1" w:themeShade="BF"/>
               </w:rPr>
               <w:t>12000</w:t>
             </w:r>
@@ -18930,11 +19219,13 @@
               <w:jc w:val="center"/>
               <w:rPr>
                 <w:rFonts w:ascii="Calibri" w:hAnsi="Calibri" w:cs="Calibri"/>
-              </w:rPr>
-            </w:pPr>
-            <w:r>
-              <w:rPr>
-                <w:rFonts w:ascii="Calibri" w:hAnsi="Calibri" w:cs="Calibri"/>
+                <w:color w:val="2E74B5" w:themeColor="accent1" w:themeShade="BF"/>
+              </w:rPr>
+            </w:pPr>
+            <w:r>
+              <w:rPr>
+                <w:rFonts w:ascii="Calibri" w:hAnsi="Calibri" w:cs="Calibri"/>
+                <w:color w:val="2E74B5" w:themeColor="accent1" w:themeShade="BF"/>
                 <w:lang w:val="el-GR"/>
               </w:rPr>
               <w:t>0.735</w:t>
@@ -18959,11 +19250,13 @@
               <w:jc w:val="center"/>
               <w:rPr>
                 <w:rFonts w:ascii="Calibri" w:hAnsi="Calibri" w:cs="Calibri"/>
-              </w:rPr>
-            </w:pPr>
-            <w:r>
-              <w:rPr>
-                <w:rFonts w:ascii="Calibri" w:hAnsi="Calibri" w:cs="Calibri"/>
+                <w:color w:val="2E74B5" w:themeColor="accent1" w:themeShade="BF"/>
+              </w:rPr>
+            </w:pPr>
+            <w:r>
+              <w:rPr>
+                <w:rFonts w:ascii="Calibri" w:hAnsi="Calibri" w:cs="Calibri"/>
+                <w:color w:val="2E74B5" w:themeColor="accent1" w:themeShade="BF"/>
                 <w:lang w:val="el-GR"/>
               </w:rPr>
               <w:t>0.503</w:t>
@@ -18993,11 +19286,13 @@
               <w:jc w:val="center"/>
               <w:rPr>
                 <w:rFonts w:ascii="Calibri" w:hAnsi="Calibri" w:cs="Calibri"/>
-              </w:rPr>
-            </w:pPr>
-            <w:r>
-              <w:rPr>
-                <w:rFonts w:ascii="Calibri" w:hAnsi="Calibri" w:cs="Calibri"/>
+                <w:color w:val="2E74B5" w:themeColor="accent1" w:themeShade="BF"/>
+              </w:rPr>
+            </w:pPr>
+            <w:r>
+              <w:rPr>
+                <w:rFonts w:ascii="Calibri" w:hAnsi="Calibri" w:cs="Calibri"/>
+                <w:color w:val="2E74B5" w:themeColor="accent1" w:themeShade="BF"/>
               </w:rPr>
               <w:t>16000</w:t>
             </w:r>
@@ -19022,11 +19317,13 @@
               <w:jc w:val="center"/>
               <w:rPr>
                 <w:rFonts w:ascii="Calibri" w:hAnsi="Calibri" w:cs="Calibri"/>
-              </w:rPr>
-            </w:pPr>
-            <w:r>
-              <w:rPr>
-                <w:rFonts w:ascii="Calibri" w:hAnsi="Calibri" w:cs="Calibri"/>
+                <w:color w:val="2E74B5" w:themeColor="accent1" w:themeShade="BF"/>
+              </w:rPr>
+            </w:pPr>
+            <w:r>
+              <w:rPr>
+                <w:rFonts w:ascii="Calibri" w:hAnsi="Calibri" w:cs="Calibri"/>
+                <w:color w:val="2E74B5" w:themeColor="accent1" w:themeShade="BF"/>
                 <w:lang w:val="el-GR"/>
               </w:rPr>
               <w:t>0.558</w:t>
@@ -19051,11 +19348,13 @@
               <w:jc w:val="center"/>
               <w:rPr>
                 <w:rFonts w:ascii="Calibri" w:hAnsi="Calibri" w:cs="Calibri"/>
-              </w:rPr>
-            </w:pPr>
-            <w:r>
-              <w:rPr>
-                <w:rFonts w:ascii="Calibri" w:hAnsi="Calibri" w:cs="Calibri"/>
+                <w:color w:val="2E74B5" w:themeColor="accent1" w:themeShade="BF"/>
+              </w:rPr>
+            </w:pPr>
+            <w:r>
+              <w:rPr>
+                <w:rFonts w:ascii="Calibri" w:hAnsi="Calibri" w:cs="Calibri"/>
+                <w:color w:val="2E74B5" w:themeColor="accent1" w:themeShade="BF"/>
                 <w:lang w:val="el-GR"/>
               </w:rPr>
               <w:t>0.733</w:t>
@@ -19085,11 +19384,13 @@
               <w:jc w:val="center"/>
               <w:rPr>
                 <w:rFonts w:ascii="Calibri" w:hAnsi="Calibri" w:cs="Calibri"/>
-              </w:rPr>
-            </w:pPr>
-            <w:r>
-              <w:rPr>
-                <w:rFonts w:ascii="Calibri" w:hAnsi="Calibri" w:cs="Calibri"/>
+                <w:color w:val="2E74B5" w:themeColor="accent1" w:themeShade="BF"/>
+              </w:rPr>
+            </w:pPr>
+            <w:r>
+              <w:rPr>
+                <w:rFonts w:ascii="Calibri" w:hAnsi="Calibri" w:cs="Calibri"/>
+                <w:color w:val="2E74B5" w:themeColor="accent1" w:themeShade="BF"/>
               </w:rPr>
               <w:t>20000</w:t>
             </w:r>
@@ -19114,11 +19415,13 @@
               <w:jc w:val="center"/>
               <w:rPr>
                 <w:rFonts w:ascii="Calibri" w:hAnsi="Calibri" w:cs="Calibri"/>
-              </w:rPr>
-            </w:pPr>
-            <w:r>
-              <w:rPr>
-                <w:rFonts w:ascii="Calibri" w:hAnsi="Calibri" w:cs="Calibri"/>
+                <w:color w:val="2E74B5" w:themeColor="accent1" w:themeShade="BF"/>
+              </w:rPr>
+            </w:pPr>
+            <w:r>
+              <w:rPr>
+                <w:rFonts w:ascii="Calibri" w:hAnsi="Calibri" w:cs="Calibri"/>
+                <w:color w:val="2E74B5" w:themeColor="accent1" w:themeShade="BF"/>
                 <w:lang w:val="el-GR"/>
               </w:rPr>
               <w:t>0.545</w:t>
@@ -19143,11 +19446,13 @@
               <w:jc w:val="center"/>
               <w:rPr>
                 <w:rFonts w:ascii="Calibri" w:hAnsi="Calibri" w:cs="Calibri"/>
-              </w:rPr>
-            </w:pPr>
-            <w:r>
-              <w:rPr>
-                <w:rFonts w:ascii="Calibri" w:hAnsi="Calibri" w:cs="Calibri"/>
+                <w:color w:val="2E74B5" w:themeColor="accent1" w:themeShade="BF"/>
+              </w:rPr>
+            </w:pPr>
+            <w:r>
+              <w:rPr>
+                <w:rFonts w:ascii="Calibri" w:hAnsi="Calibri" w:cs="Calibri"/>
+                <w:color w:val="2E74B5" w:themeColor="accent1" w:themeShade="BF"/>
                 <w:lang w:val="el-GR"/>
               </w:rPr>
               <w:t>0.54</w:t>
@@ -19164,6 +19469,7 @@
         <w:spacing w:line="252" w:lineRule="auto"/>
         <w:rPr>
           <w:rFonts w:ascii="Calibri" w:hAnsi="Calibri" w:cs="Calibri"/>
+          <w:color w:val="2E74B5" w:themeColor="accent1" w:themeShade="BF"/>
         </w:rPr>
       </w:pPr>
     </w:p>
@@ -19206,6 +19512,7 @@
               <w:jc w:val="center"/>
               <w:rPr>
                 <w:rFonts w:ascii="Calibri" w:hAnsi="Calibri" w:cs="Calibri"/>
+                <w:color w:val="2E74B5" w:themeColor="accent1" w:themeShade="BF"/>
               </w:rPr>
             </w:pPr>
           </w:p>
@@ -19229,11 +19536,13 @@
               <w:jc w:val="center"/>
               <w:rPr>
                 <w:rFonts w:ascii="Calibri" w:hAnsi="Calibri" w:cs="Calibri"/>
-              </w:rPr>
-            </w:pPr>
-            <w:r>
-              <w:rPr>
-                <w:rFonts w:ascii="Calibri" w:hAnsi="Calibri" w:cs="Calibri"/>
+                <w:color w:val="2E74B5" w:themeColor="accent1" w:themeShade="BF"/>
+              </w:rPr>
+            </w:pPr>
+            <w:r>
+              <w:rPr>
+                <w:rFonts w:ascii="Calibri" w:hAnsi="Calibri" w:cs="Calibri"/>
+                <w:color w:val="2E74B5" w:themeColor="accent1" w:themeShade="BF"/>
               </w:rPr>
               <w:t>Precision (Positive)</w:t>
             </w:r>
@@ -19262,11 +19571,13 @@
               <w:jc w:val="center"/>
               <w:rPr>
                 <w:rFonts w:ascii="Calibri" w:hAnsi="Calibri" w:cs="Calibri"/>
-              </w:rPr>
-            </w:pPr>
-            <w:r>
-              <w:rPr>
-                <w:rFonts w:ascii="Calibri" w:hAnsi="Calibri" w:cs="Calibri"/>
+                <w:color w:val="2E74B5" w:themeColor="accent1" w:themeShade="BF"/>
+              </w:rPr>
+            </w:pPr>
+            <w:r>
+              <w:rPr>
+                <w:rFonts w:ascii="Calibri" w:hAnsi="Calibri" w:cs="Calibri"/>
+                <w:color w:val="2E74B5" w:themeColor="accent1" w:themeShade="BF"/>
               </w:rPr>
               <w:t>No. of Training Data</w:t>
             </w:r>
@@ -19291,11 +19602,13 @@
               <w:jc w:val="center"/>
               <w:rPr>
                 <w:rFonts w:ascii="Calibri" w:hAnsi="Calibri" w:cs="Calibri"/>
-              </w:rPr>
-            </w:pPr>
-            <w:r>
-              <w:rPr>
-                <w:rFonts w:ascii="Calibri" w:hAnsi="Calibri" w:cs="Calibri"/>
+                <w:color w:val="2E74B5" w:themeColor="accent1" w:themeShade="BF"/>
+              </w:rPr>
+            </w:pPr>
+            <w:r>
+              <w:rPr>
+                <w:rFonts w:ascii="Calibri" w:hAnsi="Calibri" w:cs="Calibri"/>
+                <w:color w:val="2E74B5" w:themeColor="accent1" w:themeShade="BF"/>
               </w:rPr>
               <w:t>Train</w:t>
             </w:r>
@@ -19319,11 +19632,13 @@
               <w:jc w:val="center"/>
               <w:rPr>
                 <w:rFonts w:ascii="Calibri" w:hAnsi="Calibri" w:cs="Calibri"/>
-              </w:rPr>
-            </w:pPr>
-            <w:r>
-              <w:rPr>
-                <w:rFonts w:ascii="Calibri" w:hAnsi="Calibri" w:cs="Calibri"/>
+                <w:color w:val="2E74B5" w:themeColor="accent1" w:themeShade="BF"/>
+              </w:rPr>
+            </w:pPr>
+            <w:r>
+              <w:rPr>
+                <w:rFonts w:ascii="Calibri" w:hAnsi="Calibri" w:cs="Calibri"/>
+                <w:color w:val="2E74B5" w:themeColor="accent1" w:themeShade="BF"/>
               </w:rPr>
               <w:t>Test</w:t>
             </w:r>
@@ -19352,11 +19667,13 @@
               <w:jc w:val="center"/>
               <w:rPr>
                 <w:rFonts w:ascii="Calibri" w:hAnsi="Calibri" w:cs="Calibri"/>
-              </w:rPr>
-            </w:pPr>
-            <w:r>
-              <w:rPr>
-                <w:rFonts w:ascii="Calibri" w:hAnsi="Calibri" w:cs="Calibri"/>
+                <w:color w:val="2E74B5" w:themeColor="accent1" w:themeShade="BF"/>
+              </w:rPr>
+            </w:pPr>
+            <w:r>
+              <w:rPr>
+                <w:rFonts w:ascii="Calibri" w:hAnsi="Calibri" w:cs="Calibri"/>
+                <w:color w:val="2E74B5" w:themeColor="accent1" w:themeShade="BF"/>
               </w:rPr>
               <w:t>4000</w:t>
             </w:r>
@@ -19381,11 +19698,13 @@
               <w:jc w:val="center"/>
               <w:rPr>
                 <w:rFonts w:ascii="Calibri" w:hAnsi="Calibri" w:cs="Calibri"/>
-              </w:rPr>
-            </w:pPr>
-            <w:r>
-              <w:rPr>
-                <w:rFonts w:ascii="Calibri" w:hAnsi="Calibri" w:cs="Calibri"/>
+                <w:color w:val="2E74B5" w:themeColor="accent1" w:themeShade="BF"/>
+              </w:rPr>
+            </w:pPr>
+            <w:r>
+              <w:rPr>
+                <w:rFonts w:ascii="Calibri" w:hAnsi="Calibri" w:cs="Calibri"/>
+                <w:color w:val="2E74B5" w:themeColor="accent1" w:themeShade="BF"/>
                 <w:lang w:val="el-GR"/>
               </w:rPr>
               <w:t>0.651</w:t>
@@ -19410,11 +19729,13 @@
               <w:jc w:val="center"/>
               <w:rPr>
                 <w:rFonts w:ascii="Calibri" w:hAnsi="Calibri" w:cs="Calibri"/>
-              </w:rPr>
-            </w:pPr>
-            <w:r>
-              <w:rPr>
-                <w:rFonts w:ascii="Calibri" w:hAnsi="Calibri" w:cs="Calibri"/>
+                <w:color w:val="2E74B5" w:themeColor="accent1" w:themeShade="BF"/>
+              </w:rPr>
+            </w:pPr>
+            <w:r>
+              <w:rPr>
+                <w:rFonts w:ascii="Calibri" w:hAnsi="Calibri" w:cs="Calibri"/>
+                <w:color w:val="2E74B5" w:themeColor="accent1" w:themeShade="BF"/>
                 <w:lang w:val="el-GR"/>
               </w:rPr>
               <w:t>0.5</w:t>
@@ -19444,11 +19765,13 @@
               <w:jc w:val="center"/>
               <w:rPr>
                 <w:rFonts w:ascii="Calibri" w:hAnsi="Calibri" w:cs="Calibri"/>
-              </w:rPr>
-            </w:pPr>
-            <w:r>
-              <w:rPr>
-                <w:rFonts w:ascii="Calibri" w:hAnsi="Calibri" w:cs="Calibri"/>
+                <w:color w:val="2E74B5" w:themeColor="accent1" w:themeShade="BF"/>
+              </w:rPr>
+            </w:pPr>
+            <w:r>
+              <w:rPr>
+                <w:rFonts w:ascii="Calibri" w:hAnsi="Calibri" w:cs="Calibri"/>
+                <w:color w:val="2E74B5" w:themeColor="accent1" w:themeShade="BF"/>
               </w:rPr>
               <w:t>8000</w:t>
             </w:r>
@@ -19473,11 +19796,13 @@
               <w:jc w:val="center"/>
               <w:rPr>
                 <w:rFonts w:ascii="Calibri" w:hAnsi="Calibri" w:cs="Calibri"/>
-              </w:rPr>
-            </w:pPr>
-            <w:r>
-              <w:rPr>
-                <w:rFonts w:ascii="Calibri" w:hAnsi="Calibri" w:cs="Calibri"/>
+                <w:color w:val="2E74B5" w:themeColor="accent1" w:themeShade="BF"/>
+              </w:rPr>
+            </w:pPr>
+            <w:r>
+              <w:rPr>
+                <w:rFonts w:ascii="Calibri" w:hAnsi="Calibri" w:cs="Calibri"/>
+                <w:color w:val="2E74B5" w:themeColor="accent1" w:themeShade="BF"/>
                 <w:lang w:val="el-GR"/>
               </w:rPr>
               <w:t>0.502</w:t>
@@ -19502,11 +19827,13 @@
               <w:jc w:val="center"/>
               <w:rPr>
                 <w:rFonts w:ascii="Calibri" w:hAnsi="Calibri" w:cs="Calibri"/>
-              </w:rPr>
-            </w:pPr>
-            <w:r>
-              <w:rPr>
-                <w:rFonts w:ascii="Calibri" w:hAnsi="Calibri" w:cs="Calibri"/>
+                <w:color w:val="2E74B5" w:themeColor="accent1" w:themeShade="BF"/>
+              </w:rPr>
+            </w:pPr>
+            <w:r>
+              <w:rPr>
+                <w:rFonts w:ascii="Calibri" w:hAnsi="Calibri" w:cs="Calibri"/>
+                <w:color w:val="2E74B5" w:themeColor="accent1" w:themeShade="BF"/>
                 <w:lang w:val="el-GR"/>
               </w:rPr>
               <w:t>0.5</w:t>
@@ -19536,11 +19863,13 @@
               <w:jc w:val="center"/>
               <w:rPr>
                 <w:rFonts w:ascii="Calibri" w:hAnsi="Calibri" w:cs="Calibri"/>
-              </w:rPr>
-            </w:pPr>
-            <w:r>
-              <w:rPr>
-                <w:rFonts w:ascii="Calibri" w:hAnsi="Calibri" w:cs="Calibri"/>
+                <w:color w:val="2E74B5" w:themeColor="accent1" w:themeShade="BF"/>
+              </w:rPr>
+            </w:pPr>
+            <w:r>
+              <w:rPr>
+                <w:rFonts w:ascii="Calibri" w:hAnsi="Calibri" w:cs="Calibri"/>
+                <w:color w:val="2E74B5" w:themeColor="accent1" w:themeShade="BF"/>
               </w:rPr>
               <w:t>12000</w:t>
             </w:r>
@@ -19565,11 +19894,13 @@
               <w:jc w:val="center"/>
               <w:rPr>
                 <w:rFonts w:ascii="Calibri" w:hAnsi="Calibri" w:cs="Calibri"/>
-              </w:rPr>
-            </w:pPr>
-            <w:r>
-              <w:rPr>
-                <w:rFonts w:ascii="Calibri" w:hAnsi="Calibri" w:cs="Calibri"/>
+                <w:color w:val="2E74B5" w:themeColor="accent1" w:themeShade="BF"/>
+              </w:rPr>
+            </w:pPr>
+            <w:r>
+              <w:rPr>
+                <w:rFonts w:ascii="Calibri" w:hAnsi="Calibri" w:cs="Calibri"/>
+                <w:color w:val="2E74B5" w:themeColor="accent1" w:themeShade="BF"/>
                 <w:lang w:val="el-GR"/>
               </w:rPr>
               <w:t>0.734</w:t>
@@ -19594,11 +19925,13 @@
               <w:jc w:val="center"/>
               <w:rPr>
                 <w:rFonts w:ascii="Calibri" w:hAnsi="Calibri" w:cs="Calibri"/>
-              </w:rPr>
-            </w:pPr>
-            <w:r>
-              <w:rPr>
-                <w:rFonts w:ascii="Calibri" w:hAnsi="Calibri" w:cs="Calibri"/>
+                <w:color w:val="2E74B5" w:themeColor="accent1" w:themeShade="BF"/>
+              </w:rPr>
+            </w:pPr>
+            <w:r>
+              <w:rPr>
+                <w:rFonts w:ascii="Calibri" w:hAnsi="Calibri" w:cs="Calibri"/>
+                <w:color w:val="2E74B5" w:themeColor="accent1" w:themeShade="BF"/>
                 <w:lang w:val="el-GR"/>
               </w:rPr>
               <w:t>0.503</w:t>
@@ -19628,11 +19961,13 @@
               <w:jc w:val="center"/>
               <w:rPr>
                 <w:rFonts w:ascii="Calibri" w:hAnsi="Calibri" w:cs="Calibri"/>
-              </w:rPr>
-            </w:pPr>
-            <w:r>
-              <w:rPr>
-                <w:rFonts w:ascii="Calibri" w:hAnsi="Calibri" w:cs="Calibri"/>
+                <w:color w:val="2E74B5" w:themeColor="accent1" w:themeShade="BF"/>
+              </w:rPr>
+            </w:pPr>
+            <w:r>
+              <w:rPr>
+                <w:rFonts w:ascii="Calibri" w:hAnsi="Calibri" w:cs="Calibri"/>
+                <w:color w:val="2E74B5" w:themeColor="accent1" w:themeShade="BF"/>
               </w:rPr>
               <w:t>16000</w:t>
             </w:r>
@@ -19657,11 +19992,13 @@
               <w:jc w:val="center"/>
               <w:rPr>
                 <w:rFonts w:ascii="Calibri" w:hAnsi="Calibri" w:cs="Calibri"/>
-              </w:rPr>
-            </w:pPr>
-            <w:r>
-              <w:rPr>
-                <w:rFonts w:ascii="Calibri" w:hAnsi="Calibri" w:cs="Calibri"/>
+                <w:color w:val="2E74B5" w:themeColor="accent1" w:themeShade="BF"/>
+              </w:rPr>
+            </w:pPr>
+            <w:r>
+              <w:rPr>
+                <w:rFonts w:ascii="Calibri" w:hAnsi="Calibri" w:cs="Calibri"/>
+                <w:color w:val="2E74B5" w:themeColor="accent1" w:themeShade="BF"/>
                 <w:lang w:val="el-GR"/>
               </w:rPr>
               <w:t>0.559</w:t>
@@ -19686,11 +20023,13 @@
               <w:jc w:val="center"/>
               <w:rPr>
                 <w:rFonts w:ascii="Calibri" w:hAnsi="Calibri" w:cs="Calibri"/>
-              </w:rPr>
-            </w:pPr>
-            <w:r>
-              <w:rPr>
-                <w:rFonts w:ascii="Calibri" w:hAnsi="Calibri" w:cs="Calibri"/>
+                <w:color w:val="2E74B5" w:themeColor="accent1" w:themeShade="BF"/>
+              </w:rPr>
+            </w:pPr>
+            <w:r>
+              <w:rPr>
+                <w:rFonts w:ascii="Calibri" w:hAnsi="Calibri" w:cs="Calibri"/>
+                <w:color w:val="2E74B5" w:themeColor="accent1" w:themeShade="BF"/>
                 <w:lang w:val="el-GR"/>
               </w:rPr>
               <w:t>0.735</w:t>
@@ -19720,11 +20059,13 @@
               <w:jc w:val="center"/>
               <w:rPr>
                 <w:rFonts w:ascii="Calibri" w:hAnsi="Calibri" w:cs="Calibri"/>
-              </w:rPr>
-            </w:pPr>
-            <w:r>
-              <w:rPr>
-                <w:rFonts w:ascii="Calibri" w:hAnsi="Calibri" w:cs="Calibri"/>
+                <w:color w:val="2E74B5" w:themeColor="accent1" w:themeShade="BF"/>
+              </w:rPr>
+            </w:pPr>
+            <w:r>
+              <w:rPr>
+                <w:rFonts w:ascii="Calibri" w:hAnsi="Calibri" w:cs="Calibri"/>
+                <w:color w:val="2E74B5" w:themeColor="accent1" w:themeShade="BF"/>
               </w:rPr>
               <w:t>20000</w:t>
             </w:r>
@@ -19749,11 +20090,13 @@
               <w:jc w:val="center"/>
               <w:rPr>
                 <w:rFonts w:ascii="Calibri" w:hAnsi="Calibri" w:cs="Calibri"/>
-              </w:rPr>
-            </w:pPr>
-            <w:r>
-              <w:rPr>
-                <w:rFonts w:ascii="Calibri" w:hAnsi="Calibri" w:cs="Calibri"/>
+                <w:color w:val="2E74B5" w:themeColor="accent1" w:themeShade="BF"/>
+              </w:rPr>
+            </w:pPr>
+            <w:r>
+              <w:rPr>
+                <w:rFonts w:ascii="Calibri" w:hAnsi="Calibri" w:cs="Calibri"/>
+                <w:color w:val="2E74B5" w:themeColor="accent1" w:themeShade="BF"/>
                 <w:lang w:val="el-GR"/>
               </w:rPr>
               <w:t>0.544</w:t>
@@ -19778,11 +20121,13 @@
               <w:jc w:val="center"/>
               <w:rPr>
                 <w:rFonts w:ascii="Calibri" w:hAnsi="Calibri" w:cs="Calibri"/>
-              </w:rPr>
-            </w:pPr>
-            <w:r>
-              <w:rPr>
-                <w:rFonts w:ascii="Calibri" w:hAnsi="Calibri" w:cs="Calibri"/>
+                <w:color w:val="2E74B5" w:themeColor="accent1" w:themeShade="BF"/>
+              </w:rPr>
+            </w:pPr>
+            <w:r>
+              <w:rPr>
+                <w:rFonts w:ascii="Calibri" w:hAnsi="Calibri" w:cs="Calibri"/>
+                <w:color w:val="2E74B5" w:themeColor="accent1" w:themeShade="BF"/>
                 <w:lang w:val="el-GR"/>
               </w:rPr>
               <w:t>0.54</w:t>
@@ -19799,6 +20144,7 @@
         <w:spacing w:line="252" w:lineRule="auto"/>
         <w:rPr>
           <w:rFonts w:ascii="Calibri" w:hAnsi="Calibri" w:cs="Calibri"/>
+          <w:color w:val="2E74B5" w:themeColor="accent1" w:themeShade="BF"/>
         </w:rPr>
       </w:pPr>
     </w:p>
@@ -19841,6 +20187,7 @@
               <w:jc w:val="center"/>
               <w:rPr>
                 <w:rFonts w:ascii="Calibri" w:hAnsi="Calibri" w:cs="Calibri"/>
+                <w:color w:val="2E74B5" w:themeColor="accent1" w:themeShade="BF"/>
               </w:rPr>
             </w:pPr>
           </w:p>
@@ -19864,11 +20211,13 @@
               <w:jc w:val="center"/>
               <w:rPr>
                 <w:rFonts w:ascii="Calibri" w:hAnsi="Calibri" w:cs="Calibri"/>
-              </w:rPr>
-            </w:pPr>
-            <w:r>
-              <w:rPr>
-                <w:rFonts w:ascii="Calibri" w:hAnsi="Calibri" w:cs="Calibri"/>
+                <w:color w:val="2E74B5" w:themeColor="accent1" w:themeShade="BF"/>
+              </w:rPr>
+            </w:pPr>
+            <w:r>
+              <w:rPr>
+                <w:rFonts w:ascii="Calibri" w:hAnsi="Calibri" w:cs="Calibri"/>
+                <w:color w:val="2E74B5" w:themeColor="accent1" w:themeShade="BF"/>
               </w:rPr>
               <w:t>Recall (Positive)</w:t>
             </w:r>
@@ -19897,11 +20246,13 @@
               <w:jc w:val="center"/>
               <w:rPr>
                 <w:rFonts w:ascii="Calibri" w:hAnsi="Calibri" w:cs="Calibri"/>
-              </w:rPr>
-            </w:pPr>
-            <w:r>
-              <w:rPr>
-                <w:rFonts w:ascii="Calibri" w:hAnsi="Calibri" w:cs="Calibri"/>
+                <w:color w:val="2E74B5" w:themeColor="accent1" w:themeShade="BF"/>
+              </w:rPr>
+            </w:pPr>
+            <w:r>
+              <w:rPr>
+                <w:rFonts w:ascii="Calibri" w:hAnsi="Calibri" w:cs="Calibri"/>
+                <w:color w:val="2E74B5" w:themeColor="accent1" w:themeShade="BF"/>
               </w:rPr>
               <w:t>No. of Training Data</w:t>
             </w:r>
@@ -19926,11 +20277,13 @@
               <w:jc w:val="center"/>
               <w:rPr>
                 <w:rFonts w:ascii="Calibri" w:hAnsi="Calibri" w:cs="Calibri"/>
-              </w:rPr>
-            </w:pPr>
-            <w:r>
-              <w:rPr>
-                <w:rFonts w:ascii="Calibri" w:hAnsi="Calibri" w:cs="Calibri"/>
+                <w:color w:val="2E74B5" w:themeColor="accent1" w:themeShade="BF"/>
+              </w:rPr>
+            </w:pPr>
+            <w:r>
+              <w:rPr>
+                <w:rFonts w:ascii="Calibri" w:hAnsi="Calibri" w:cs="Calibri"/>
+                <w:color w:val="2E74B5" w:themeColor="accent1" w:themeShade="BF"/>
               </w:rPr>
               <w:t>Train</w:t>
             </w:r>
@@ -19954,11 +20307,13 @@
               <w:jc w:val="center"/>
               <w:rPr>
                 <w:rFonts w:ascii="Calibri" w:hAnsi="Calibri" w:cs="Calibri"/>
-              </w:rPr>
-            </w:pPr>
-            <w:r>
-              <w:rPr>
-                <w:rFonts w:ascii="Calibri" w:hAnsi="Calibri" w:cs="Calibri"/>
+                <w:color w:val="2E74B5" w:themeColor="accent1" w:themeShade="BF"/>
+              </w:rPr>
+            </w:pPr>
+            <w:r>
+              <w:rPr>
+                <w:rFonts w:ascii="Calibri" w:hAnsi="Calibri" w:cs="Calibri"/>
+                <w:color w:val="2E74B5" w:themeColor="accent1" w:themeShade="BF"/>
               </w:rPr>
               <w:t>Test</w:t>
             </w:r>
@@ -19987,11 +20342,13 @@
               <w:jc w:val="center"/>
               <w:rPr>
                 <w:rFonts w:ascii="Calibri" w:hAnsi="Calibri" w:cs="Calibri"/>
-              </w:rPr>
-            </w:pPr>
-            <w:r>
-              <w:rPr>
-                <w:rFonts w:ascii="Calibri" w:hAnsi="Calibri" w:cs="Calibri"/>
+                <w:color w:val="2E74B5" w:themeColor="accent1" w:themeShade="BF"/>
+              </w:rPr>
+            </w:pPr>
+            <w:r>
+              <w:rPr>
+                <w:rFonts w:ascii="Calibri" w:hAnsi="Calibri" w:cs="Calibri"/>
+                <w:color w:val="2E74B5" w:themeColor="accent1" w:themeShade="BF"/>
               </w:rPr>
               <w:t>4000</w:t>
             </w:r>
@@ -20016,11 +20373,13 @@
               <w:jc w:val="center"/>
               <w:rPr>
                 <w:rFonts w:ascii="Calibri" w:hAnsi="Calibri" w:cs="Calibri"/>
-              </w:rPr>
-            </w:pPr>
-            <w:r>
-              <w:rPr>
-                <w:rFonts w:ascii="Calibri" w:hAnsi="Calibri" w:cs="Calibri"/>
+                <w:color w:val="2E74B5" w:themeColor="accent1" w:themeShade="BF"/>
+              </w:rPr>
+            </w:pPr>
+            <w:r>
+              <w:rPr>
+                <w:rFonts w:ascii="Calibri" w:hAnsi="Calibri" w:cs="Calibri"/>
+                <w:color w:val="2E74B5" w:themeColor="accent1" w:themeShade="BF"/>
                 <w:lang w:val="el-GR"/>
               </w:rPr>
               <w:t>0.652</w:t>
@@ -20045,11 +20404,13 @@
               <w:jc w:val="center"/>
               <w:rPr>
                 <w:rFonts w:ascii="Calibri" w:hAnsi="Calibri" w:cs="Calibri"/>
-              </w:rPr>
-            </w:pPr>
-            <w:r>
-              <w:rPr>
-                <w:rFonts w:ascii="Calibri" w:hAnsi="Calibri" w:cs="Calibri"/>
+                <w:color w:val="2E74B5" w:themeColor="accent1" w:themeShade="BF"/>
+              </w:rPr>
+            </w:pPr>
+            <w:r>
+              <w:rPr>
+                <w:rFonts w:ascii="Calibri" w:hAnsi="Calibri" w:cs="Calibri"/>
+                <w:color w:val="2E74B5" w:themeColor="accent1" w:themeShade="BF"/>
                 <w:lang w:val="el-GR"/>
               </w:rPr>
               <w:t>0.495</w:t>
@@ -20079,11 +20440,13 @@
               <w:jc w:val="center"/>
               <w:rPr>
                 <w:rFonts w:ascii="Calibri" w:hAnsi="Calibri" w:cs="Calibri"/>
-              </w:rPr>
-            </w:pPr>
-            <w:r>
-              <w:rPr>
-                <w:rFonts w:ascii="Calibri" w:hAnsi="Calibri" w:cs="Calibri"/>
+                <w:color w:val="2E74B5" w:themeColor="accent1" w:themeShade="BF"/>
+              </w:rPr>
+            </w:pPr>
+            <w:r>
+              <w:rPr>
+                <w:rFonts w:ascii="Calibri" w:hAnsi="Calibri" w:cs="Calibri"/>
+                <w:color w:val="2E74B5" w:themeColor="accent1" w:themeShade="BF"/>
               </w:rPr>
               <w:t>8000</w:t>
             </w:r>
@@ -20108,11 +20471,13 @@
               <w:jc w:val="center"/>
               <w:rPr>
                 <w:rFonts w:ascii="Calibri" w:hAnsi="Calibri" w:cs="Calibri"/>
-              </w:rPr>
-            </w:pPr>
-            <w:r>
-              <w:rPr>
-                <w:rFonts w:ascii="Calibri" w:hAnsi="Calibri" w:cs="Calibri"/>
+                <w:color w:val="2E74B5" w:themeColor="accent1" w:themeShade="BF"/>
+              </w:rPr>
+            </w:pPr>
+            <w:r>
+              <w:rPr>
+                <w:rFonts w:ascii="Calibri" w:hAnsi="Calibri" w:cs="Calibri"/>
+                <w:color w:val="2E74B5" w:themeColor="accent1" w:themeShade="BF"/>
                 <w:lang w:val="el-GR"/>
               </w:rPr>
               <w:t>0.505</w:t>
@@ -20137,11 +20502,13 @@
               <w:jc w:val="center"/>
               <w:rPr>
                 <w:rFonts w:ascii="Calibri" w:hAnsi="Calibri" w:cs="Calibri"/>
-              </w:rPr>
-            </w:pPr>
-            <w:r>
-              <w:rPr>
-                <w:rFonts w:ascii="Calibri" w:hAnsi="Calibri" w:cs="Calibri"/>
+                <w:color w:val="2E74B5" w:themeColor="accent1" w:themeShade="BF"/>
+              </w:rPr>
+            </w:pPr>
+            <w:r>
+              <w:rPr>
+                <w:rFonts w:ascii="Calibri" w:hAnsi="Calibri" w:cs="Calibri"/>
+                <w:color w:val="2E74B5" w:themeColor="accent1" w:themeShade="BF"/>
                 <w:lang w:val="el-GR"/>
               </w:rPr>
               <w:t>0.505</w:t>
@@ -20171,11 +20538,13 @@
               <w:jc w:val="center"/>
               <w:rPr>
                 <w:rFonts w:ascii="Calibri" w:hAnsi="Calibri" w:cs="Calibri"/>
-              </w:rPr>
-            </w:pPr>
-            <w:r>
-              <w:rPr>
-                <w:rFonts w:ascii="Calibri" w:hAnsi="Calibri" w:cs="Calibri"/>
+                <w:color w:val="2E74B5" w:themeColor="accent1" w:themeShade="BF"/>
+              </w:rPr>
+            </w:pPr>
+            <w:r>
+              <w:rPr>
+                <w:rFonts w:ascii="Calibri" w:hAnsi="Calibri" w:cs="Calibri"/>
+                <w:color w:val="2E74B5" w:themeColor="accent1" w:themeShade="BF"/>
               </w:rPr>
               <w:t>12000</w:t>
             </w:r>
@@ -20200,11 +20569,13 @@
               <w:jc w:val="center"/>
               <w:rPr>
                 <w:rFonts w:ascii="Calibri" w:hAnsi="Calibri" w:cs="Calibri"/>
-              </w:rPr>
-            </w:pPr>
-            <w:r>
-              <w:rPr>
-                <w:rFonts w:ascii="Calibri" w:hAnsi="Calibri" w:cs="Calibri"/>
+                <w:color w:val="2E74B5" w:themeColor="accent1" w:themeShade="BF"/>
+              </w:rPr>
+            </w:pPr>
+            <w:r>
+              <w:rPr>
+                <w:rFonts w:ascii="Calibri" w:hAnsi="Calibri" w:cs="Calibri"/>
+                <w:color w:val="2E74B5" w:themeColor="accent1" w:themeShade="BF"/>
                 <w:lang w:val="el-GR"/>
               </w:rPr>
               <w:t>0.737</w:t>
@@ -20229,11 +20600,13 @@
               <w:jc w:val="center"/>
               <w:rPr>
                 <w:rFonts w:ascii="Calibri" w:hAnsi="Calibri" w:cs="Calibri"/>
-              </w:rPr>
-            </w:pPr>
-            <w:r>
-              <w:rPr>
-                <w:rFonts w:ascii="Calibri" w:hAnsi="Calibri" w:cs="Calibri"/>
+                <w:color w:val="2E74B5" w:themeColor="accent1" w:themeShade="BF"/>
+              </w:rPr>
+            </w:pPr>
+            <w:r>
+              <w:rPr>
+                <w:rFonts w:ascii="Calibri" w:hAnsi="Calibri" w:cs="Calibri"/>
+                <w:color w:val="2E74B5" w:themeColor="accent1" w:themeShade="BF"/>
                 <w:lang w:val="el-GR"/>
               </w:rPr>
               <w:t>0.501</w:t>
@@ -20263,11 +20636,13 @@
               <w:jc w:val="center"/>
               <w:rPr>
                 <w:rFonts w:ascii="Calibri" w:hAnsi="Calibri" w:cs="Calibri"/>
-              </w:rPr>
-            </w:pPr>
-            <w:r>
-              <w:rPr>
-                <w:rFonts w:ascii="Calibri" w:hAnsi="Calibri" w:cs="Calibri"/>
+                <w:color w:val="2E74B5" w:themeColor="accent1" w:themeShade="BF"/>
+              </w:rPr>
+            </w:pPr>
+            <w:r>
+              <w:rPr>
+                <w:rFonts w:ascii="Calibri" w:hAnsi="Calibri" w:cs="Calibri"/>
+                <w:color w:val="2E74B5" w:themeColor="accent1" w:themeShade="BF"/>
               </w:rPr>
               <w:t>16000</w:t>
             </w:r>
@@ -20292,11 +20667,13 @@
               <w:jc w:val="center"/>
               <w:rPr>
                 <w:rFonts w:ascii="Calibri" w:hAnsi="Calibri" w:cs="Calibri"/>
-              </w:rPr>
-            </w:pPr>
-            <w:r>
-              <w:rPr>
-                <w:rFonts w:ascii="Calibri" w:hAnsi="Calibri" w:cs="Calibri"/>
+                <w:color w:val="2E74B5" w:themeColor="accent1" w:themeShade="BF"/>
+              </w:rPr>
+            </w:pPr>
+            <w:r>
+              <w:rPr>
+                <w:rFonts w:ascii="Calibri" w:hAnsi="Calibri" w:cs="Calibri"/>
+                <w:color w:val="2E74B5" w:themeColor="accent1" w:themeShade="BF"/>
                 <w:lang w:val="el-GR"/>
               </w:rPr>
               <w:t>0.549</w:t>
@@ -20321,11 +20698,13 @@
               <w:jc w:val="center"/>
               <w:rPr>
                 <w:rFonts w:ascii="Calibri" w:hAnsi="Calibri" w:cs="Calibri"/>
-              </w:rPr>
-            </w:pPr>
-            <w:r>
-              <w:rPr>
-                <w:rFonts w:ascii="Calibri" w:hAnsi="Calibri" w:cs="Calibri"/>
+                <w:color w:val="2E74B5" w:themeColor="accent1" w:themeShade="BF"/>
+              </w:rPr>
+            </w:pPr>
+            <w:r>
+              <w:rPr>
+                <w:rFonts w:ascii="Calibri" w:hAnsi="Calibri" w:cs="Calibri"/>
+                <w:color w:val="2E74B5" w:themeColor="accent1" w:themeShade="BF"/>
                 <w:lang w:val="el-GR"/>
               </w:rPr>
               <w:t>0.729</w:t>
@@ -20355,11 +20734,13 @@
               <w:jc w:val="center"/>
               <w:rPr>
                 <w:rFonts w:ascii="Calibri" w:hAnsi="Calibri" w:cs="Calibri"/>
-              </w:rPr>
-            </w:pPr>
-            <w:r>
-              <w:rPr>
-                <w:rFonts w:ascii="Calibri" w:hAnsi="Calibri" w:cs="Calibri"/>
+                <w:color w:val="2E74B5" w:themeColor="accent1" w:themeShade="BF"/>
+              </w:rPr>
+            </w:pPr>
+            <w:r>
+              <w:rPr>
+                <w:rFonts w:ascii="Calibri" w:hAnsi="Calibri" w:cs="Calibri"/>
+                <w:color w:val="2E74B5" w:themeColor="accent1" w:themeShade="BF"/>
               </w:rPr>
               <w:t>20000</w:t>
             </w:r>
@@ -20384,11 +20765,13 @@
               <w:jc w:val="center"/>
               <w:rPr>
                 <w:rFonts w:ascii="Calibri" w:hAnsi="Calibri" w:cs="Calibri"/>
-              </w:rPr>
-            </w:pPr>
-            <w:r>
-              <w:rPr>
-                <w:rFonts w:ascii="Calibri" w:hAnsi="Calibri" w:cs="Calibri"/>
+                <w:color w:val="2E74B5" w:themeColor="accent1" w:themeShade="BF"/>
+              </w:rPr>
+            </w:pPr>
+            <w:r>
+              <w:rPr>
+                <w:rFonts w:ascii="Calibri" w:hAnsi="Calibri" w:cs="Calibri"/>
+                <w:color w:val="2E74B5" w:themeColor="accent1" w:themeShade="BF"/>
                 <w:lang w:val="el-GR"/>
               </w:rPr>
               <w:t>0.546</w:t>
@@ -20413,11 +20796,13 @@
               <w:jc w:val="center"/>
               <w:rPr>
                 <w:rFonts w:ascii="Calibri" w:hAnsi="Calibri" w:cs="Calibri"/>
-              </w:rPr>
-            </w:pPr>
-            <w:r>
-              <w:rPr>
-                <w:rFonts w:ascii="Calibri" w:hAnsi="Calibri" w:cs="Calibri"/>
+                <w:color w:val="2E74B5" w:themeColor="accent1" w:themeShade="BF"/>
+              </w:rPr>
+            </w:pPr>
+            <w:r>
+              <w:rPr>
+                <w:rFonts w:ascii="Calibri" w:hAnsi="Calibri" w:cs="Calibri"/>
+                <w:color w:val="2E74B5" w:themeColor="accent1" w:themeShade="BF"/>
                 <w:lang w:val="el-GR"/>
               </w:rPr>
               <w:t>0.542</w:t>
@@ -20434,6 +20819,7 @@
         <w:spacing w:line="252" w:lineRule="auto"/>
         <w:rPr>
           <w:rFonts w:ascii="Calibri" w:hAnsi="Calibri" w:cs="Calibri"/>
+          <w:color w:val="2E74B5" w:themeColor="accent1" w:themeShade="BF"/>
         </w:rPr>
       </w:pPr>
     </w:p>
@@ -20476,6 +20862,7 @@
               <w:jc w:val="center"/>
               <w:rPr>
                 <w:rFonts w:ascii="Calibri" w:hAnsi="Calibri" w:cs="Calibri"/>
+                <w:color w:val="2E74B5" w:themeColor="accent1" w:themeShade="BF"/>
               </w:rPr>
             </w:pPr>
           </w:p>
@@ -20499,11 +20886,13 @@
               <w:jc w:val="center"/>
               <w:rPr>
                 <w:rFonts w:ascii="Calibri" w:hAnsi="Calibri" w:cs="Calibri"/>
-              </w:rPr>
-            </w:pPr>
-            <w:r>
-              <w:rPr>
-                <w:rFonts w:ascii="Calibri" w:hAnsi="Calibri" w:cs="Calibri"/>
+                <w:color w:val="2E74B5" w:themeColor="accent1" w:themeShade="BF"/>
+              </w:rPr>
+            </w:pPr>
+            <w:r>
+              <w:rPr>
+                <w:rFonts w:ascii="Calibri" w:hAnsi="Calibri" w:cs="Calibri"/>
+                <w:color w:val="2E74B5" w:themeColor="accent1" w:themeShade="BF"/>
               </w:rPr>
               <w:t>F1 (Positive)</w:t>
             </w:r>
@@ -20532,11 +20921,13 @@
               <w:jc w:val="center"/>
               <w:rPr>
                 <w:rFonts w:ascii="Calibri" w:hAnsi="Calibri" w:cs="Calibri"/>
-              </w:rPr>
-            </w:pPr>
-            <w:r>
-              <w:rPr>
-                <w:rFonts w:ascii="Calibri" w:hAnsi="Calibri" w:cs="Calibri"/>
+                <w:color w:val="2E74B5" w:themeColor="accent1" w:themeShade="BF"/>
+              </w:rPr>
+            </w:pPr>
+            <w:r>
+              <w:rPr>
+                <w:rFonts w:ascii="Calibri" w:hAnsi="Calibri" w:cs="Calibri"/>
+                <w:color w:val="2E74B5" w:themeColor="accent1" w:themeShade="BF"/>
               </w:rPr>
               <w:t>No. of Training Data</w:t>
             </w:r>
@@ -20561,11 +20952,13 @@
               <w:jc w:val="center"/>
               <w:rPr>
                 <w:rFonts w:ascii="Calibri" w:hAnsi="Calibri" w:cs="Calibri"/>
-              </w:rPr>
-            </w:pPr>
-            <w:r>
-              <w:rPr>
-                <w:rFonts w:ascii="Calibri" w:hAnsi="Calibri" w:cs="Calibri"/>
+                <w:color w:val="2E74B5" w:themeColor="accent1" w:themeShade="BF"/>
+              </w:rPr>
+            </w:pPr>
+            <w:r>
+              <w:rPr>
+                <w:rFonts w:ascii="Calibri" w:hAnsi="Calibri" w:cs="Calibri"/>
+                <w:color w:val="2E74B5" w:themeColor="accent1" w:themeShade="BF"/>
               </w:rPr>
               <w:t>Train</w:t>
             </w:r>
@@ -20589,11 +20982,13 @@
               <w:jc w:val="center"/>
               <w:rPr>
                 <w:rFonts w:ascii="Calibri" w:hAnsi="Calibri" w:cs="Calibri"/>
-              </w:rPr>
-            </w:pPr>
-            <w:r>
-              <w:rPr>
-                <w:rFonts w:ascii="Calibri" w:hAnsi="Calibri" w:cs="Calibri"/>
+                <w:color w:val="2E74B5" w:themeColor="accent1" w:themeShade="BF"/>
+              </w:rPr>
+            </w:pPr>
+            <w:r>
+              <w:rPr>
+                <w:rFonts w:ascii="Calibri" w:hAnsi="Calibri" w:cs="Calibri"/>
+                <w:color w:val="2E74B5" w:themeColor="accent1" w:themeShade="BF"/>
               </w:rPr>
               <w:t>Test</w:t>
             </w:r>
@@ -20622,11 +21017,13 @@
               <w:jc w:val="center"/>
               <w:rPr>
                 <w:rFonts w:ascii="Calibri" w:hAnsi="Calibri" w:cs="Calibri"/>
-              </w:rPr>
-            </w:pPr>
-            <w:r>
-              <w:rPr>
-                <w:rFonts w:ascii="Calibri" w:hAnsi="Calibri" w:cs="Calibri"/>
+                <w:color w:val="2E74B5" w:themeColor="accent1" w:themeShade="BF"/>
+              </w:rPr>
+            </w:pPr>
+            <w:r>
+              <w:rPr>
+                <w:rFonts w:ascii="Calibri" w:hAnsi="Calibri" w:cs="Calibri"/>
+                <w:color w:val="2E74B5" w:themeColor="accent1" w:themeShade="BF"/>
               </w:rPr>
               <w:t>4000</w:t>
             </w:r>
@@ -20651,11 +21048,13 @@
               <w:jc w:val="center"/>
               <w:rPr>
                 <w:rFonts w:ascii="Calibri" w:hAnsi="Calibri" w:cs="Calibri"/>
-              </w:rPr>
-            </w:pPr>
-            <w:r>
-              <w:rPr>
-                <w:rFonts w:ascii="Calibri" w:hAnsi="Calibri" w:cs="Calibri"/>
+                <w:color w:val="2E74B5" w:themeColor="accent1" w:themeShade="BF"/>
+              </w:rPr>
+            </w:pPr>
+            <w:r>
+              <w:rPr>
+                <w:rFonts w:ascii="Calibri" w:hAnsi="Calibri" w:cs="Calibri"/>
+                <w:color w:val="2E74B5" w:themeColor="accent1" w:themeShade="BF"/>
                 <w:lang w:val="el-GR"/>
               </w:rPr>
               <w:t>0.651</w:t>
@@ -20680,11 +21079,13 @@
               <w:jc w:val="center"/>
               <w:rPr>
                 <w:rFonts w:ascii="Calibri" w:hAnsi="Calibri" w:cs="Calibri"/>
-              </w:rPr>
-            </w:pPr>
-            <w:r>
-              <w:rPr>
-                <w:rFonts w:ascii="Calibri" w:hAnsi="Calibri" w:cs="Calibri"/>
+                <w:color w:val="2E74B5" w:themeColor="accent1" w:themeShade="BF"/>
+              </w:rPr>
+            </w:pPr>
+            <w:r>
+              <w:rPr>
+                <w:rFonts w:ascii="Calibri" w:hAnsi="Calibri" w:cs="Calibri"/>
+                <w:color w:val="2E74B5" w:themeColor="accent1" w:themeShade="BF"/>
                 <w:lang w:val="el-GR"/>
               </w:rPr>
               <w:t>0.497</w:t>
@@ -20714,11 +21115,13 @@
               <w:jc w:val="center"/>
               <w:rPr>
                 <w:rFonts w:ascii="Calibri" w:hAnsi="Calibri" w:cs="Calibri"/>
-              </w:rPr>
-            </w:pPr>
-            <w:r>
-              <w:rPr>
-                <w:rFonts w:ascii="Calibri" w:hAnsi="Calibri" w:cs="Calibri"/>
+                <w:color w:val="2E74B5" w:themeColor="accent1" w:themeShade="BF"/>
+              </w:rPr>
+            </w:pPr>
+            <w:r>
+              <w:rPr>
+                <w:rFonts w:ascii="Calibri" w:hAnsi="Calibri" w:cs="Calibri"/>
+                <w:color w:val="2E74B5" w:themeColor="accent1" w:themeShade="BF"/>
               </w:rPr>
               <w:t>8000</w:t>
             </w:r>
@@ -20743,11 +21146,13 @@
               <w:jc w:val="center"/>
               <w:rPr>
                 <w:rFonts w:ascii="Calibri" w:hAnsi="Calibri" w:cs="Calibri"/>
-              </w:rPr>
-            </w:pPr>
-            <w:r>
-              <w:rPr>
-                <w:rFonts w:ascii="Calibri" w:hAnsi="Calibri" w:cs="Calibri"/>
+                <w:color w:val="2E74B5" w:themeColor="accent1" w:themeShade="BF"/>
+              </w:rPr>
+            </w:pPr>
+            <w:r>
+              <w:rPr>
+                <w:rFonts w:ascii="Calibri" w:hAnsi="Calibri" w:cs="Calibri"/>
+                <w:color w:val="2E74B5" w:themeColor="accent1" w:themeShade="BF"/>
                 <w:lang w:val="el-GR"/>
               </w:rPr>
               <w:t>0.503</w:t>
@@ -20772,11 +21177,13 @@
               <w:jc w:val="center"/>
               <w:rPr>
                 <w:rFonts w:ascii="Calibri" w:hAnsi="Calibri" w:cs="Calibri"/>
-              </w:rPr>
-            </w:pPr>
-            <w:r>
-              <w:rPr>
-                <w:rFonts w:ascii="Calibri" w:hAnsi="Calibri" w:cs="Calibri"/>
+                <w:color w:val="2E74B5" w:themeColor="accent1" w:themeShade="BF"/>
+              </w:rPr>
+            </w:pPr>
+            <w:r>
+              <w:rPr>
+                <w:rFonts w:ascii="Calibri" w:hAnsi="Calibri" w:cs="Calibri"/>
+                <w:color w:val="2E74B5" w:themeColor="accent1" w:themeShade="BF"/>
                 <w:lang w:val="el-GR"/>
               </w:rPr>
               <w:t>0.502</w:t>
@@ -20806,11 +21213,13 @@
               <w:jc w:val="center"/>
               <w:rPr>
                 <w:rFonts w:ascii="Calibri" w:hAnsi="Calibri" w:cs="Calibri"/>
-              </w:rPr>
-            </w:pPr>
-            <w:r>
-              <w:rPr>
-                <w:rFonts w:ascii="Calibri" w:hAnsi="Calibri" w:cs="Calibri"/>
+                <w:color w:val="2E74B5" w:themeColor="accent1" w:themeShade="BF"/>
+              </w:rPr>
+            </w:pPr>
+            <w:r>
+              <w:rPr>
+                <w:rFonts w:ascii="Calibri" w:hAnsi="Calibri" w:cs="Calibri"/>
+                <w:color w:val="2E74B5" w:themeColor="accent1" w:themeShade="BF"/>
               </w:rPr>
               <w:t>12000</w:t>
             </w:r>
@@ -20835,11 +21244,13 @@
               <w:jc w:val="center"/>
               <w:rPr>
                 <w:rFonts w:ascii="Calibri" w:hAnsi="Calibri" w:cs="Calibri"/>
-              </w:rPr>
-            </w:pPr>
-            <w:r>
-              <w:rPr>
-                <w:rFonts w:ascii="Calibri" w:hAnsi="Calibri" w:cs="Calibri"/>
+                <w:color w:val="2E74B5" w:themeColor="accent1" w:themeShade="BF"/>
+              </w:rPr>
+            </w:pPr>
+            <w:r>
+              <w:rPr>
+                <w:rFonts w:ascii="Calibri" w:hAnsi="Calibri" w:cs="Calibri"/>
+                <w:color w:val="2E74B5" w:themeColor="accent1" w:themeShade="BF"/>
                 <w:lang w:val="el-GR"/>
               </w:rPr>
               <w:t>0.735</w:t>
@@ -20864,11 +21275,13 @@
               <w:jc w:val="center"/>
               <w:rPr>
                 <w:rFonts w:ascii="Calibri" w:hAnsi="Calibri" w:cs="Calibri"/>
-              </w:rPr>
-            </w:pPr>
-            <w:r>
-              <w:rPr>
-                <w:rFonts w:ascii="Calibri" w:hAnsi="Calibri" w:cs="Calibri"/>
+                <w:color w:val="2E74B5" w:themeColor="accent1" w:themeShade="BF"/>
+              </w:rPr>
+            </w:pPr>
+            <w:r>
+              <w:rPr>
+                <w:rFonts w:ascii="Calibri" w:hAnsi="Calibri" w:cs="Calibri"/>
+                <w:color w:val="2E74B5" w:themeColor="accent1" w:themeShade="BF"/>
                 <w:lang w:val="el-GR"/>
               </w:rPr>
               <w:t>0.502</w:t>
@@ -20898,11 +21311,13 @@
               <w:jc w:val="center"/>
               <w:rPr>
                 <w:rFonts w:ascii="Calibri" w:hAnsi="Calibri" w:cs="Calibri"/>
-              </w:rPr>
-            </w:pPr>
-            <w:r>
-              <w:rPr>
-                <w:rFonts w:ascii="Calibri" w:hAnsi="Calibri" w:cs="Calibri"/>
+                <w:color w:val="2E74B5" w:themeColor="accent1" w:themeShade="BF"/>
+              </w:rPr>
+            </w:pPr>
+            <w:r>
+              <w:rPr>
+                <w:rFonts w:ascii="Calibri" w:hAnsi="Calibri" w:cs="Calibri"/>
+                <w:color w:val="2E74B5" w:themeColor="accent1" w:themeShade="BF"/>
               </w:rPr>
               <w:t>16000</w:t>
             </w:r>
@@ -20927,11 +21342,13 @@
               <w:jc w:val="center"/>
               <w:rPr>
                 <w:rFonts w:ascii="Calibri" w:hAnsi="Calibri" w:cs="Calibri"/>
-              </w:rPr>
-            </w:pPr>
-            <w:r>
-              <w:rPr>
-                <w:rFonts w:ascii="Calibri" w:hAnsi="Calibri" w:cs="Calibri"/>
+                <w:color w:val="2E74B5" w:themeColor="accent1" w:themeShade="BF"/>
+              </w:rPr>
+            </w:pPr>
+            <w:r>
+              <w:rPr>
+                <w:rFonts w:ascii="Calibri" w:hAnsi="Calibri" w:cs="Calibri"/>
+                <w:color w:val="2E74B5" w:themeColor="accent1" w:themeShade="BF"/>
                 <w:lang w:val="el-GR"/>
               </w:rPr>
               <w:t>0.554</w:t>
@@ -20956,11 +21373,13 @@
               <w:jc w:val="center"/>
               <w:rPr>
                 <w:rFonts w:ascii="Calibri" w:hAnsi="Calibri" w:cs="Calibri"/>
-              </w:rPr>
-            </w:pPr>
-            <w:r>
-              <w:rPr>
-                <w:rFonts w:ascii="Calibri" w:hAnsi="Calibri" w:cs="Calibri"/>
+                <w:color w:val="2E74B5" w:themeColor="accent1" w:themeShade="BF"/>
+              </w:rPr>
+            </w:pPr>
+            <w:r>
+              <w:rPr>
+                <w:rFonts w:ascii="Calibri" w:hAnsi="Calibri" w:cs="Calibri"/>
+                <w:color w:val="2E74B5" w:themeColor="accent1" w:themeShade="BF"/>
                 <w:lang w:val="el-GR"/>
               </w:rPr>
               <w:t>0.732</w:t>
@@ -20990,11 +21409,13 @@
               <w:jc w:val="center"/>
               <w:rPr>
                 <w:rFonts w:ascii="Calibri" w:hAnsi="Calibri" w:cs="Calibri"/>
-              </w:rPr>
-            </w:pPr>
-            <w:r>
-              <w:rPr>
-                <w:rFonts w:ascii="Calibri" w:hAnsi="Calibri" w:cs="Calibri"/>
+                <w:color w:val="2E74B5" w:themeColor="accent1" w:themeShade="BF"/>
+              </w:rPr>
+            </w:pPr>
+            <w:r>
+              <w:rPr>
+                <w:rFonts w:ascii="Calibri" w:hAnsi="Calibri" w:cs="Calibri"/>
+                <w:color w:val="2E74B5" w:themeColor="accent1" w:themeShade="BF"/>
               </w:rPr>
               <w:t>20000</w:t>
             </w:r>
@@ -21019,11 +21440,13 @@
               <w:jc w:val="center"/>
               <w:rPr>
                 <w:rFonts w:ascii="Calibri" w:hAnsi="Calibri" w:cs="Calibri"/>
-              </w:rPr>
-            </w:pPr>
-            <w:r>
-              <w:rPr>
-                <w:rFonts w:ascii="Calibri" w:hAnsi="Calibri" w:cs="Calibri"/>
+                <w:color w:val="2E74B5" w:themeColor="accent1" w:themeShade="BF"/>
+              </w:rPr>
+            </w:pPr>
+            <w:r>
+              <w:rPr>
+                <w:rFonts w:ascii="Calibri" w:hAnsi="Calibri" w:cs="Calibri"/>
+                <w:color w:val="2E74B5" w:themeColor="accent1" w:themeShade="BF"/>
                 <w:lang w:val="el-GR"/>
               </w:rPr>
               <w:t>0.545</w:t>
@@ -21048,11 +21471,13 @@
               <w:jc w:val="center"/>
               <w:rPr>
                 <w:rFonts w:ascii="Calibri" w:hAnsi="Calibri" w:cs="Calibri"/>
-              </w:rPr>
-            </w:pPr>
-            <w:r>
-              <w:rPr>
-                <w:rFonts w:ascii="Calibri" w:hAnsi="Calibri" w:cs="Calibri"/>
+                <w:color w:val="2E74B5" w:themeColor="accent1" w:themeShade="BF"/>
+              </w:rPr>
+            </w:pPr>
+            <w:r>
+              <w:rPr>
+                <w:rFonts w:ascii="Calibri" w:hAnsi="Calibri" w:cs="Calibri"/>
+                <w:color w:val="2E74B5" w:themeColor="accent1" w:themeShade="BF"/>
                 <w:lang w:val="el-GR"/>
               </w:rPr>
               <w:t>0.541</w:t>
@@ -21431,6 +21856,7 @@
       <w:r>
         <w:rPr>
           <w:rFonts w:ascii="Calibri" w:hAnsi="Calibri" w:cs="Calibri"/>
+          <w:color w:val="2E74B5" w:themeColor="accent1" w:themeShade="BF"/>
         </w:rPr>
         <w:t>RNN</w:t>
       </w:r>
@@ -21474,6 +21900,7 @@
               <w:jc w:val="center"/>
               <w:rPr>
                 <w:rFonts w:ascii="Calibri" w:hAnsi="Calibri" w:cs="Calibri"/>
+                <w:color w:val="2E74B5" w:themeColor="accent1" w:themeShade="BF"/>
               </w:rPr>
             </w:pPr>
           </w:p>
@@ -21497,11 +21924,13 @@
               <w:jc w:val="center"/>
               <w:rPr>
                 <w:rFonts w:ascii="Calibri" w:hAnsi="Calibri" w:cs="Calibri"/>
-              </w:rPr>
-            </w:pPr>
-            <w:r>
-              <w:rPr>
-                <w:rFonts w:ascii="Calibri" w:hAnsi="Calibri" w:cs="Calibri"/>
+                <w:color w:val="2E74B5" w:themeColor="accent1" w:themeShade="BF"/>
+              </w:rPr>
+            </w:pPr>
+            <w:r>
+              <w:rPr>
+                <w:rFonts w:ascii="Calibri" w:hAnsi="Calibri" w:cs="Calibri"/>
+                <w:color w:val="2E74B5" w:themeColor="accent1" w:themeShade="BF"/>
               </w:rPr>
               <w:t>Error (4000 Training Examples)</w:t>
             </w:r>
@@ -21530,11 +21959,13 @@
               <w:jc w:val="center"/>
               <w:rPr>
                 <w:rFonts w:ascii="Calibri" w:hAnsi="Calibri" w:cs="Calibri"/>
-              </w:rPr>
-            </w:pPr>
-            <w:r>
-              <w:rPr>
-                <w:rFonts w:ascii="Calibri" w:hAnsi="Calibri" w:cs="Calibri"/>
+                <w:color w:val="2E74B5" w:themeColor="accent1" w:themeShade="BF"/>
+              </w:rPr>
+            </w:pPr>
+            <w:r>
+              <w:rPr>
+                <w:rFonts w:ascii="Calibri" w:hAnsi="Calibri" w:cs="Calibri"/>
+                <w:color w:val="2E74B5" w:themeColor="accent1" w:themeShade="BF"/>
               </w:rPr>
               <w:t>No. Age</w:t>
             </w:r>
@@ -21559,11 +21990,13 @@
               <w:jc w:val="center"/>
               <w:rPr>
                 <w:rFonts w:ascii="Calibri" w:hAnsi="Calibri" w:cs="Calibri"/>
-              </w:rPr>
-            </w:pPr>
-            <w:r>
-              <w:rPr>
-                <w:rFonts w:ascii="Calibri" w:hAnsi="Calibri" w:cs="Calibri"/>
+                <w:color w:val="2E74B5" w:themeColor="accent1" w:themeShade="BF"/>
+              </w:rPr>
+            </w:pPr>
+            <w:r>
+              <w:rPr>
+                <w:rFonts w:ascii="Calibri" w:hAnsi="Calibri" w:cs="Calibri"/>
+                <w:color w:val="2E74B5" w:themeColor="accent1" w:themeShade="BF"/>
               </w:rPr>
               <w:t>Train</w:t>
             </w:r>
@@ -21587,11 +22020,13 @@
               <w:jc w:val="center"/>
               <w:rPr>
                 <w:rFonts w:ascii="Calibri" w:hAnsi="Calibri" w:cs="Calibri"/>
-              </w:rPr>
-            </w:pPr>
-            <w:r>
-              <w:rPr>
-                <w:rFonts w:ascii="Calibri" w:hAnsi="Calibri" w:cs="Calibri"/>
+                <w:color w:val="2E74B5" w:themeColor="accent1" w:themeShade="BF"/>
+              </w:rPr>
+            </w:pPr>
+            <w:r>
+              <w:rPr>
+                <w:rFonts w:ascii="Calibri" w:hAnsi="Calibri" w:cs="Calibri"/>
+                <w:color w:val="2E74B5" w:themeColor="accent1" w:themeShade="BF"/>
               </w:rPr>
               <w:t>Test</w:t>
             </w:r>
@@ -21620,11 +22055,13 @@
               <w:jc w:val="center"/>
               <w:rPr>
                 <w:rFonts w:ascii="Calibri" w:hAnsi="Calibri" w:cs="Calibri"/>
-              </w:rPr>
-            </w:pPr>
-            <w:r>
-              <w:rPr>
-                <w:rFonts w:ascii="Calibri" w:hAnsi="Calibri" w:cs="Calibri"/>
+                <w:color w:val="2E74B5" w:themeColor="accent1" w:themeShade="BF"/>
+              </w:rPr>
+            </w:pPr>
+            <w:r>
+              <w:rPr>
+                <w:rFonts w:ascii="Calibri" w:hAnsi="Calibri" w:cs="Calibri"/>
+                <w:color w:val="2E74B5" w:themeColor="accent1" w:themeShade="BF"/>
               </w:rPr>
               <w:t>2</w:t>
             </w:r>
@@ -21649,11 +22086,13 @@
               <w:jc w:val="center"/>
               <w:rPr>
                 <w:rFonts w:ascii="Calibri" w:hAnsi="Calibri" w:cs="Calibri"/>
-              </w:rPr>
-            </w:pPr>
-            <w:r>
-              <w:rPr>
-                <w:rFonts w:ascii="Calibri" w:hAnsi="Calibri" w:cs="Calibri"/>
+                <w:color w:val="2E74B5" w:themeColor="accent1" w:themeShade="BF"/>
+              </w:rPr>
+            </w:pPr>
+            <w:r>
+              <w:rPr>
+                <w:rFonts w:ascii="Calibri" w:hAnsi="Calibri" w:cs="Calibri"/>
+                <w:color w:val="2E74B5" w:themeColor="accent1" w:themeShade="BF"/>
               </w:rPr>
               <w:t>0.684</w:t>
             </w:r>
@@ -21677,11 +22116,13 @@
               <w:jc w:val="center"/>
               <w:rPr>
                 <w:rFonts w:ascii="Calibri" w:hAnsi="Calibri" w:cs="Calibri"/>
-              </w:rPr>
-            </w:pPr>
-            <w:r>
-              <w:rPr>
-                <w:rFonts w:ascii="Calibri" w:hAnsi="Calibri" w:cs="Calibri"/>
+                <w:color w:val="2E74B5" w:themeColor="accent1" w:themeShade="BF"/>
+              </w:rPr>
+            </w:pPr>
+            <w:r>
+              <w:rPr>
+                <w:rFonts w:ascii="Calibri" w:hAnsi="Calibri" w:cs="Calibri"/>
+                <w:color w:val="2E74B5" w:themeColor="accent1" w:themeShade="BF"/>
               </w:rPr>
               <w:t>0.698</w:t>
             </w:r>
@@ -21710,11 +22151,13 @@
               <w:jc w:val="center"/>
               <w:rPr>
                 <w:rFonts w:ascii="Calibri" w:hAnsi="Calibri" w:cs="Calibri"/>
-              </w:rPr>
-            </w:pPr>
-            <w:r>
-              <w:rPr>
-                <w:rFonts w:ascii="Calibri" w:hAnsi="Calibri" w:cs="Calibri"/>
+                <w:color w:val="2E74B5" w:themeColor="accent1" w:themeShade="BF"/>
+              </w:rPr>
+            </w:pPr>
+            <w:r>
+              <w:rPr>
+                <w:rFonts w:ascii="Calibri" w:hAnsi="Calibri" w:cs="Calibri"/>
+                <w:color w:val="2E74B5" w:themeColor="accent1" w:themeShade="BF"/>
               </w:rPr>
               <w:t>4</w:t>
             </w:r>
@@ -21739,11 +22182,13 @@
               <w:jc w:val="center"/>
               <w:rPr>
                 <w:rFonts w:ascii="Calibri" w:hAnsi="Calibri" w:cs="Calibri"/>
-              </w:rPr>
-            </w:pPr>
-            <w:r>
-              <w:rPr>
-                <w:rFonts w:ascii="Calibri" w:hAnsi="Calibri" w:cs="Calibri"/>
+                <w:color w:val="2E74B5" w:themeColor="accent1" w:themeShade="BF"/>
+              </w:rPr>
+            </w:pPr>
+            <w:r>
+              <w:rPr>
+                <w:rFonts w:ascii="Calibri" w:hAnsi="Calibri" w:cs="Calibri"/>
+                <w:color w:val="2E74B5" w:themeColor="accent1" w:themeShade="BF"/>
               </w:rPr>
               <w:t>0.669</w:t>
             </w:r>
@@ -21767,11 +22212,13 @@
               <w:jc w:val="center"/>
               <w:rPr>
                 <w:rFonts w:ascii="Calibri" w:hAnsi="Calibri" w:cs="Calibri"/>
-              </w:rPr>
-            </w:pPr>
-            <w:r>
-              <w:rPr>
-                <w:rFonts w:ascii="Calibri" w:hAnsi="Calibri" w:cs="Calibri"/>
+                <w:color w:val="2E74B5" w:themeColor="accent1" w:themeShade="BF"/>
+              </w:rPr>
+            </w:pPr>
+            <w:r>
+              <w:rPr>
+                <w:rFonts w:ascii="Calibri" w:hAnsi="Calibri" w:cs="Calibri"/>
+                <w:color w:val="2E74B5" w:themeColor="accent1" w:themeShade="BF"/>
               </w:rPr>
               <w:t>0.696</w:t>
             </w:r>
@@ -21800,11 +22247,13 @@
               <w:jc w:val="center"/>
               <w:rPr>
                 <w:rFonts w:ascii="Calibri" w:hAnsi="Calibri" w:cs="Calibri"/>
-              </w:rPr>
-            </w:pPr>
-            <w:r>
-              <w:rPr>
-                <w:rFonts w:ascii="Calibri" w:hAnsi="Calibri" w:cs="Calibri"/>
+                <w:color w:val="2E74B5" w:themeColor="accent1" w:themeShade="BF"/>
+              </w:rPr>
+            </w:pPr>
+            <w:r>
+              <w:rPr>
+                <w:rFonts w:ascii="Calibri" w:hAnsi="Calibri" w:cs="Calibri"/>
+                <w:color w:val="2E74B5" w:themeColor="accent1" w:themeShade="BF"/>
               </w:rPr>
               <w:t>6</w:t>
             </w:r>
@@ -21829,11 +22278,13 @@
               <w:jc w:val="center"/>
               <w:rPr>
                 <w:rFonts w:ascii="Calibri" w:hAnsi="Calibri" w:cs="Calibri"/>
-              </w:rPr>
-            </w:pPr>
-            <w:r>
-              <w:rPr>
-                <w:rFonts w:ascii="Calibri" w:hAnsi="Calibri" w:cs="Calibri"/>
+                <w:color w:val="2E74B5" w:themeColor="accent1" w:themeShade="BF"/>
+              </w:rPr>
+            </w:pPr>
+            <w:r>
+              <w:rPr>
+                <w:rFonts w:ascii="Calibri" w:hAnsi="Calibri" w:cs="Calibri"/>
+                <w:color w:val="2E74B5" w:themeColor="accent1" w:themeShade="BF"/>
               </w:rPr>
               <w:t>0.652</w:t>
             </w:r>
@@ -21857,11 +22308,13 @@
               <w:jc w:val="center"/>
               <w:rPr>
                 <w:rFonts w:ascii="Calibri" w:hAnsi="Calibri" w:cs="Calibri"/>
-              </w:rPr>
-            </w:pPr>
-            <w:r>
-              <w:rPr>
-                <w:rFonts w:ascii="Calibri" w:hAnsi="Calibri" w:cs="Calibri"/>
+                <w:color w:val="2E74B5" w:themeColor="accent1" w:themeShade="BF"/>
+              </w:rPr>
+            </w:pPr>
+            <w:r>
+              <w:rPr>
+                <w:rFonts w:ascii="Calibri" w:hAnsi="Calibri" w:cs="Calibri"/>
+                <w:color w:val="2E74B5" w:themeColor="accent1" w:themeShade="BF"/>
               </w:rPr>
               <w:t>0.702</w:t>
             </w:r>
@@ -21890,11 +22343,13 @@
               <w:jc w:val="center"/>
               <w:rPr>
                 <w:rFonts w:ascii="Calibri" w:hAnsi="Calibri" w:cs="Calibri"/>
-              </w:rPr>
-            </w:pPr>
-            <w:r>
-              <w:rPr>
-                <w:rFonts w:ascii="Calibri" w:hAnsi="Calibri" w:cs="Calibri"/>
+                <w:color w:val="2E74B5" w:themeColor="accent1" w:themeShade="BF"/>
+              </w:rPr>
+            </w:pPr>
+            <w:r>
+              <w:rPr>
+                <w:rFonts w:ascii="Calibri" w:hAnsi="Calibri" w:cs="Calibri"/>
+                <w:color w:val="2E74B5" w:themeColor="accent1" w:themeShade="BF"/>
               </w:rPr>
               <w:t>8</w:t>
             </w:r>
@@ -21919,17 +22374,20 @@
               <w:jc w:val="center"/>
               <w:rPr>
                 <w:rFonts w:ascii="Calibri" w:hAnsi="Calibri" w:cs="Calibri"/>
-              </w:rPr>
-            </w:pPr>
-            <w:r>
-              <w:rPr>
-                <w:rFonts w:ascii="Calibri" w:hAnsi="Calibri" w:cs="Calibri"/>
+                <w:color w:val="2E74B5" w:themeColor="accent1" w:themeShade="BF"/>
+              </w:rPr>
+            </w:pPr>
+            <w:r>
+              <w:rPr>
+                <w:rFonts w:ascii="Calibri" w:hAnsi="Calibri" w:cs="Calibri"/>
+                <w:color w:val="2E74B5" w:themeColor="accent1" w:themeShade="BF"/>
               </w:rPr>
               <w:t>0.6</w:t>
             </w:r>
             <w:r>
               <w:rPr>
                 <w:rFonts w:ascii="Calibri" w:hAnsi="Calibri" w:cs="Calibri"/>
+                <w:color w:val="2E74B5" w:themeColor="accent1" w:themeShade="BF"/>
                 <w:lang w:val="el-GR"/>
               </w:rPr>
               <w:t>1</w:t>
@@ -21954,11 +22412,13 @@
               <w:jc w:val="center"/>
               <w:rPr>
                 <w:rFonts w:ascii="Calibri" w:hAnsi="Calibri" w:cs="Calibri"/>
-              </w:rPr>
-            </w:pPr>
-            <w:r>
-              <w:rPr>
-                <w:rFonts w:ascii="Calibri" w:hAnsi="Calibri" w:cs="Calibri"/>
+                <w:color w:val="2E74B5" w:themeColor="accent1" w:themeShade="BF"/>
+              </w:rPr>
+            </w:pPr>
+            <w:r>
+              <w:rPr>
+                <w:rFonts w:ascii="Calibri" w:hAnsi="Calibri" w:cs="Calibri"/>
+                <w:color w:val="2E74B5" w:themeColor="accent1" w:themeShade="BF"/>
               </w:rPr>
               <w:t>0.689</w:t>
             </w:r>
@@ -21987,11 +22447,13 @@
               <w:jc w:val="center"/>
               <w:rPr>
                 <w:rFonts w:ascii="Calibri" w:hAnsi="Calibri" w:cs="Calibri"/>
-              </w:rPr>
-            </w:pPr>
-            <w:r>
-              <w:rPr>
-                <w:rFonts w:ascii="Calibri" w:hAnsi="Calibri" w:cs="Calibri"/>
+                <w:color w:val="2E74B5" w:themeColor="accent1" w:themeShade="BF"/>
+              </w:rPr>
+            </w:pPr>
+            <w:r>
+              <w:rPr>
+                <w:rFonts w:ascii="Calibri" w:hAnsi="Calibri" w:cs="Calibri"/>
+                <w:color w:val="2E74B5" w:themeColor="accent1" w:themeShade="BF"/>
               </w:rPr>
               <w:t>10</w:t>
             </w:r>
@@ -22016,11 +22478,13 @@
               <w:jc w:val="center"/>
               <w:rPr>
                 <w:rFonts w:ascii="Calibri" w:hAnsi="Calibri" w:cs="Calibri"/>
-              </w:rPr>
-            </w:pPr>
-            <w:r>
-              <w:rPr>
-                <w:rFonts w:ascii="Calibri" w:hAnsi="Calibri" w:cs="Calibri"/>
+                <w:color w:val="2E74B5" w:themeColor="accent1" w:themeShade="BF"/>
+              </w:rPr>
+            </w:pPr>
+            <w:r>
+              <w:rPr>
+                <w:rFonts w:ascii="Calibri" w:hAnsi="Calibri" w:cs="Calibri"/>
+                <w:color w:val="2E74B5" w:themeColor="accent1" w:themeShade="BF"/>
               </w:rPr>
               <w:t>0.511</w:t>
             </w:r>
@@ -22044,11 +22508,13 @@
               <w:jc w:val="center"/>
               <w:rPr>
                 <w:rFonts w:ascii="Calibri" w:hAnsi="Calibri" w:cs="Calibri"/>
-              </w:rPr>
-            </w:pPr>
-            <w:r>
-              <w:rPr>
-                <w:rFonts w:ascii="Calibri" w:hAnsi="Calibri" w:cs="Calibri"/>
+                <w:color w:val="2E74B5" w:themeColor="accent1" w:themeShade="BF"/>
+              </w:rPr>
+            </w:pPr>
+            <w:r>
+              <w:rPr>
+                <w:rFonts w:ascii="Calibri" w:hAnsi="Calibri" w:cs="Calibri"/>
+                <w:color w:val="2E74B5" w:themeColor="accent1" w:themeShade="BF"/>
               </w:rPr>
               <w:t>0.693</w:t>
             </w:r>
@@ -22064,6 +22530,7 @@
         <w:spacing w:line="252" w:lineRule="auto"/>
         <w:rPr>
           <w:rFonts w:ascii="Calibri" w:hAnsi="Calibri" w:cs="Calibri"/>
+          <w:color w:val="2E74B5" w:themeColor="accent1" w:themeShade="BF"/>
         </w:rPr>
       </w:pPr>
     </w:p>
@@ -22075,6 +22542,7 @@
         <w:spacing w:line="252" w:lineRule="auto"/>
         <w:rPr>
           <w:rFonts w:ascii="Calibri" w:hAnsi="Calibri" w:cs="Calibri"/>
+          <w:color w:val="2E74B5" w:themeColor="accent1" w:themeShade="BF"/>
         </w:rPr>
       </w:pPr>
     </w:p>
@@ -22086,11 +22554,13 @@
         <w:spacing w:line="252" w:lineRule="auto"/>
         <w:rPr>
           <w:rFonts w:ascii="Calibri" w:hAnsi="Calibri" w:cs="Calibri"/>
+          <w:color w:val="2E74B5" w:themeColor="accent1" w:themeShade="BF"/>
         </w:rPr>
       </w:pPr>
       <w:r>
         <w:rPr>
           <w:rFonts w:ascii="Calibri" w:hAnsi="Calibri" w:cs="Calibri"/>
+          <w:color w:val="2E74B5" w:themeColor="accent1" w:themeShade="BF"/>
         </w:rPr>
         <w:lastRenderedPageBreak/>
         <w:t>RNN</w:t>
@@ -22135,6 +22605,7 @@
               <w:jc w:val="center"/>
               <w:rPr>
                 <w:rFonts w:ascii="Calibri" w:hAnsi="Calibri" w:cs="Calibri"/>
+                <w:color w:val="2E74B5" w:themeColor="accent1" w:themeShade="BF"/>
               </w:rPr>
             </w:pPr>
           </w:p>
@@ -22158,11 +22629,13 @@
               <w:jc w:val="center"/>
               <w:rPr>
                 <w:rFonts w:ascii="Calibri" w:hAnsi="Calibri" w:cs="Calibri"/>
-              </w:rPr>
-            </w:pPr>
-            <w:r>
-              <w:rPr>
-                <w:rFonts w:ascii="Calibri" w:hAnsi="Calibri" w:cs="Calibri"/>
+                <w:color w:val="2E74B5" w:themeColor="accent1" w:themeShade="BF"/>
+              </w:rPr>
+            </w:pPr>
+            <w:r>
+              <w:rPr>
+                <w:rFonts w:ascii="Calibri" w:hAnsi="Calibri" w:cs="Calibri"/>
+                <w:color w:val="2E74B5" w:themeColor="accent1" w:themeShade="BF"/>
               </w:rPr>
               <w:t>Error (8000 Training Examples)</w:t>
             </w:r>
@@ -22191,11 +22664,13 @@
               <w:jc w:val="center"/>
               <w:rPr>
                 <w:rFonts w:ascii="Calibri" w:hAnsi="Calibri" w:cs="Calibri"/>
-              </w:rPr>
-            </w:pPr>
-            <w:r>
-              <w:rPr>
-                <w:rFonts w:ascii="Calibri" w:hAnsi="Calibri" w:cs="Calibri"/>
+                <w:color w:val="2E74B5" w:themeColor="accent1" w:themeShade="BF"/>
+              </w:rPr>
+            </w:pPr>
+            <w:r>
+              <w:rPr>
+                <w:rFonts w:ascii="Calibri" w:hAnsi="Calibri" w:cs="Calibri"/>
+                <w:color w:val="2E74B5" w:themeColor="accent1" w:themeShade="BF"/>
               </w:rPr>
               <w:t>No. Age</w:t>
             </w:r>
@@ -22220,11 +22695,13 @@
               <w:jc w:val="center"/>
               <w:rPr>
                 <w:rFonts w:ascii="Calibri" w:hAnsi="Calibri" w:cs="Calibri"/>
-              </w:rPr>
-            </w:pPr>
-            <w:r>
-              <w:rPr>
-                <w:rFonts w:ascii="Calibri" w:hAnsi="Calibri" w:cs="Calibri"/>
+                <w:color w:val="2E74B5" w:themeColor="accent1" w:themeShade="BF"/>
+              </w:rPr>
+            </w:pPr>
+            <w:r>
+              <w:rPr>
+                <w:rFonts w:ascii="Calibri" w:hAnsi="Calibri" w:cs="Calibri"/>
+                <w:color w:val="2E74B5" w:themeColor="accent1" w:themeShade="BF"/>
               </w:rPr>
               <w:t>Train</w:t>
             </w:r>
@@ -22248,11 +22725,13 @@
               <w:jc w:val="center"/>
               <w:rPr>
                 <w:rFonts w:ascii="Calibri" w:hAnsi="Calibri" w:cs="Calibri"/>
-              </w:rPr>
-            </w:pPr>
-            <w:r>
-              <w:rPr>
-                <w:rFonts w:ascii="Calibri" w:hAnsi="Calibri" w:cs="Calibri"/>
+                <w:color w:val="2E74B5" w:themeColor="accent1" w:themeShade="BF"/>
+              </w:rPr>
+            </w:pPr>
+            <w:r>
+              <w:rPr>
+                <w:rFonts w:ascii="Calibri" w:hAnsi="Calibri" w:cs="Calibri"/>
+                <w:color w:val="2E74B5" w:themeColor="accent1" w:themeShade="BF"/>
               </w:rPr>
               <w:t>Test</w:t>
             </w:r>
@@ -22281,11 +22760,13 @@
               <w:jc w:val="center"/>
               <w:rPr>
                 <w:rFonts w:ascii="Calibri" w:hAnsi="Calibri" w:cs="Calibri"/>
-              </w:rPr>
-            </w:pPr>
-            <w:r>
-              <w:rPr>
-                <w:rFonts w:ascii="Calibri" w:hAnsi="Calibri" w:cs="Calibri"/>
+                <w:color w:val="2E74B5" w:themeColor="accent1" w:themeShade="BF"/>
+              </w:rPr>
+            </w:pPr>
+            <w:r>
+              <w:rPr>
+                <w:rFonts w:ascii="Calibri" w:hAnsi="Calibri" w:cs="Calibri"/>
+                <w:color w:val="2E74B5" w:themeColor="accent1" w:themeShade="BF"/>
               </w:rPr>
               <w:t>2</w:t>
             </w:r>
@@ -22310,11 +22791,13 @@
               <w:jc w:val="center"/>
               <w:rPr>
                 <w:rFonts w:ascii="Calibri" w:hAnsi="Calibri" w:cs="Calibri"/>
-              </w:rPr>
-            </w:pPr>
-            <w:r>
-              <w:rPr>
-                <w:rFonts w:ascii="Calibri" w:hAnsi="Calibri" w:cs="Calibri"/>
+                <w:color w:val="2E74B5" w:themeColor="accent1" w:themeShade="BF"/>
+              </w:rPr>
+            </w:pPr>
+            <w:r>
+              <w:rPr>
+                <w:rFonts w:ascii="Calibri" w:hAnsi="Calibri" w:cs="Calibri"/>
+                <w:color w:val="2E74B5" w:themeColor="accent1" w:themeShade="BF"/>
               </w:rPr>
               <w:t>0.687</w:t>
             </w:r>
@@ -22338,11 +22821,13 @@
               <w:jc w:val="center"/>
               <w:rPr>
                 <w:rFonts w:ascii="Calibri" w:hAnsi="Calibri" w:cs="Calibri"/>
-              </w:rPr>
-            </w:pPr>
-            <w:r>
-              <w:rPr>
-                <w:rFonts w:ascii="Calibri" w:hAnsi="Calibri" w:cs="Calibri"/>
+                <w:color w:val="2E74B5" w:themeColor="accent1" w:themeShade="BF"/>
+              </w:rPr>
+            </w:pPr>
+            <w:r>
+              <w:rPr>
+                <w:rFonts w:ascii="Calibri" w:hAnsi="Calibri" w:cs="Calibri"/>
+                <w:color w:val="2E74B5" w:themeColor="accent1" w:themeShade="BF"/>
               </w:rPr>
               <w:t>0.693</w:t>
             </w:r>
@@ -22371,11 +22856,13 @@
               <w:jc w:val="center"/>
               <w:rPr>
                 <w:rFonts w:ascii="Calibri" w:hAnsi="Calibri" w:cs="Calibri"/>
-              </w:rPr>
-            </w:pPr>
-            <w:r>
-              <w:rPr>
-                <w:rFonts w:ascii="Calibri" w:hAnsi="Calibri" w:cs="Calibri"/>
+                <w:color w:val="2E74B5" w:themeColor="accent1" w:themeShade="BF"/>
+              </w:rPr>
+            </w:pPr>
+            <w:r>
+              <w:rPr>
+                <w:rFonts w:ascii="Calibri" w:hAnsi="Calibri" w:cs="Calibri"/>
+                <w:color w:val="2E74B5" w:themeColor="accent1" w:themeShade="BF"/>
               </w:rPr>
               <w:t>4</w:t>
             </w:r>
@@ -22400,11 +22887,13 @@
               <w:jc w:val="center"/>
               <w:rPr>
                 <w:rFonts w:ascii="Calibri" w:hAnsi="Calibri" w:cs="Calibri"/>
-              </w:rPr>
-            </w:pPr>
-            <w:r>
-              <w:rPr>
-                <w:rFonts w:ascii="Calibri" w:hAnsi="Calibri" w:cs="Calibri"/>
+                <w:color w:val="2E74B5" w:themeColor="accent1" w:themeShade="BF"/>
+              </w:rPr>
+            </w:pPr>
+            <w:r>
+              <w:rPr>
+                <w:rFonts w:ascii="Calibri" w:hAnsi="Calibri" w:cs="Calibri"/>
+                <w:color w:val="2E74B5" w:themeColor="accent1" w:themeShade="BF"/>
               </w:rPr>
               <w:t>0.674</w:t>
             </w:r>
@@ -22428,11 +22917,13 @@
               <w:jc w:val="center"/>
               <w:rPr>
                 <w:rFonts w:ascii="Calibri" w:hAnsi="Calibri" w:cs="Calibri"/>
-              </w:rPr>
-            </w:pPr>
-            <w:r>
-              <w:rPr>
-                <w:rFonts w:ascii="Calibri" w:hAnsi="Calibri" w:cs="Calibri"/>
+                <w:color w:val="2E74B5" w:themeColor="accent1" w:themeShade="BF"/>
+              </w:rPr>
+            </w:pPr>
+            <w:r>
+              <w:rPr>
+                <w:rFonts w:ascii="Calibri" w:hAnsi="Calibri" w:cs="Calibri"/>
+                <w:color w:val="2E74B5" w:themeColor="accent1" w:themeShade="BF"/>
               </w:rPr>
               <w:t>0.686</w:t>
             </w:r>
@@ -22461,11 +22952,13 @@
               <w:jc w:val="center"/>
               <w:rPr>
                 <w:rFonts w:ascii="Calibri" w:hAnsi="Calibri" w:cs="Calibri"/>
-              </w:rPr>
-            </w:pPr>
-            <w:r>
-              <w:rPr>
-                <w:rFonts w:ascii="Calibri" w:hAnsi="Calibri" w:cs="Calibri"/>
+                <w:color w:val="2E74B5" w:themeColor="accent1" w:themeShade="BF"/>
+              </w:rPr>
+            </w:pPr>
+            <w:r>
+              <w:rPr>
+                <w:rFonts w:ascii="Calibri" w:hAnsi="Calibri" w:cs="Calibri"/>
+                <w:color w:val="2E74B5" w:themeColor="accent1" w:themeShade="BF"/>
               </w:rPr>
               <w:t>6</w:t>
             </w:r>
@@ -22490,11 +22983,13 @@
               <w:jc w:val="center"/>
               <w:rPr>
                 <w:rFonts w:ascii="Calibri" w:hAnsi="Calibri" w:cs="Calibri"/>
-              </w:rPr>
-            </w:pPr>
-            <w:r>
-              <w:rPr>
-                <w:rFonts w:ascii="Calibri" w:hAnsi="Calibri" w:cs="Calibri"/>
+                <w:color w:val="2E74B5" w:themeColor="accent1" w:themeShade="BF"/>
+              </w:rPr>
+            </w:pPr>
+            <w:r>
+              <w:rPr>
+                <w:rFonts w:ascii="Calibri" w:hAnsi="Calibri" w:cs="Calibri"/>
+                <w:color w:val="2E74B5" w:themeColor="accent1" w:themeShade="BF"/>
               </w:rPr>
               <w:t>0.661</w:t>
             </w:r>
@@ -22518,11 +23013,13 @@
               <w:jc w:val="center"/>
               <w:rPr>
                 <w:rFonts w:ascii="Calibri" w:hAnsi="Calibri" w:cs="Calibri"/>
-              </w:rPr>
-            </w:pPr>
-            <w:r>
-              <w:rPr>
-                <w:rFonts w:ascii="Calibri" w:hAnsi="Calibri" w:cs="Calibri"/>
+                <w:color w:val="2E74B5" w:themeColor="accent1" w:themeShade="BF"/>
+              </w:rPr>
+            </w:pPr>
+            <w:r>
+              <w:rPr>
+                <w:rFonts w:ascii="Calibri" w:hAnsi="Calibri" w:cs="Calibri"/>
+                <w:color w:val="2E74B5" w:themeColor="accent1" w:themeShade="BF"/>
               </w:rPr>
               <w:t>0.688</w:t>
             </w:r>
@@ -22551,11 +23048,13 @@
               <w:jc w:val="center"/>
               <w:rPr>
                 <w:rFonts w:ascii="Calibri" w:hAnsi="Calibri" w:cs="Calibri"/>
-              </w:rPr>
-            </w:pPr>
-            <w:r>
-              <w:rPr>
-                <w:rFonts w:ascii="Calibri" w:hAnsi="Calibri" w:cs="Calibri"/>
+                <w:color w:val="2E74B5" w:themeColor="accent1" w:themeShade="BF"/>
+              </w:rPr>
+            </w:pPr>
+            <w:r>
+              <w:rPr>
+                <w:rFonts w:ascii="Calibri" w:hAnsi="Calibri" w:cs="Calibri"/>
+                <w:color w:val="2E74B5" w:themeColor="accent1" w:themeShade="BF"/>
               </w:rPr>
               <w:t>8</w:t>
             </w:r>
@@ -22580,11 +23079,13 @@
               <w:jc w:val="center"/>
               <w:rPr>
                 <w:rFonts w:ascii="Calibri" w:hAnsi="Calibri" w:cs="Calibri"/>
-              </w:rPr>
-            </w:pPr>
-            <w:r>
-              <w:rPr>
-                <w:rFonts w:ascii="Calibri" w:hAnsi="Calibri" w:cs="Calibri"/>
+                <w:color w:val="2E74B5" w:themeColor="accent1" w:themeShade="BF"/>
+              </w:rPr>
+            </w:pPr>
+            <w:r>
+              <w:rPr>
+                <w:rFonts w:ascii="Calibri" w:hAnsi="Calibri" w:cs="Calibri"/>
+                <w:color w:val="2E74B5" w:themeColor="accent1" w:themeShade="BF"/>
               </w:rPr>
               <w:t>0.633</w:t>
             </w:r>
@@ -22608,11 +23109,13 @@
               <w:jc w:val="center"/>
               <w:rPr>
                 <w:rFonts w:ascii="Calibri" w:hAnsi="Calibri" w:cs="Calibri"/>
-              </w:rPr>
-            </w:pPr>
-            <w:r>
-              <w:rPr>
-                <w:rFonts w:ascii="Calibri" w:hAnsi="Calibri" w:cs="Calibri"/>
+                <w:color w:val="2E74B5" w:themeColor="accent1" w:themeShade="BF"/>
+              </w:rPr>
+            </w:pPr>
+            <w:r>
+              <w:rPr>
+                <w:rFonts w:ascii="Calibri" w:hAnsi="Calibri" w:cs="Calibri"/>
+                <w:color w:val="2E74B5" w:themeColor="accent1" w:themeShade="BF"/>
               </w:rPr>
               <w:t>0.688</w:t>
             </w:r>
@@ -22641,11 +23144,13 @@
               <w:jc w:val="center"/>
               <w:rPr>
                 <w:rFonts w:ascii="Calibri" w:hAnsi="Calibri" w:cs="Calibri"/>
-              </w:rPr>
-            </w:pPr>
-            <w:r>
-              <w:rPr>
-                <w:rFonts w:ascii="Calibri" w:hAnsi="Calibri" w:cs="Calibri"/>
+                <w:color w:val="2E74B5" w:themeColor="accent1" w:themeShade="BF"/>
+              </w:rPr>
+            </w:pPr>
+            <w:r>
+              <w:rPr>
+                <w:rFonts w:ascii="Calibri" w:hAnsi="Calibri" w:cs="Calibri"/>
+                <w:color w:val="2E74B5" w:themeColor="accent1" w:themeShade="BF"/>
               </w:rPr>
               <w:t>10</w:t>
             </w:r>
@@ -22670,11 +23175,13 @@
               <w:jc w:val="center"/>
               <w:rPr>
                 <w:rFonts w:ascii="Calibri" w:hAnsi="Calibri" w:cs="Calibri"/>
-              </w:rPr>
-            </w:pPr>
-            <w:r>
-              <w:rPr>
-                <w:rFonts w:ascii="Calibri" w:hAnsi="Calibri" w:cs="Calibri"/>
+                <w:color w:val="2E74B5" w:themeColor="accent1" w:themeShade="BF"/>
+              </w:rPr>
+            </w:pPr>
+            <w:r>
+              <w:rPr>
+                <w:rFonts w:ascii="Calibri" w:hAnsi="Calibri" w:cs="Calibri"/>
+                <w:color w:val="2E74B5" w:themeColor="accent1" w:themeShade="BF"/>
               </w:rPr>
               <w:t>0.695</w:t>
             </w:r>
@@ -22698,11 +23205,13 @@
               <w:jc w:val="center"/>
               <w:rPr>
                 <w:rFonts w:ascii="Calibri" w:hAnsi="Calibri" w:cs="Calibri"/>
-              </w:rPr>
-            </w:pPr>
-            <w:r>
-              <w:rPr>
-                <w:rFonts w:ascii="Calibri" w:hAnsi="Calibri" w:cs="Calibri"/>
+                <w:color w:val="2E74B5" w:themeColor="accent1" w:themeShade="BF"/>
+              </w:rPr>
+            </w:pPr>
+            <w:r>
+              <w:rPr>
+                <w:rFonts w:ascii="Calibri" w:hAnsi="Calibri" w:cs="Calibri"/>
+                <w:color w:val="2E74B5" w:themeColor="accent1" w:themeShade="BF"/>
               </w:rPr>
               <w:t>0.690</w:t>
             </w:r>
@@ -22718,6 +23227,7 @@
         <w:spacing w:line="252" w:lineRule="auto"/>
         <w:rPr>
           <w:rFonts w:ascii="Calibri" w:hAnsi="Calibri" w:cs="Calibri"/>
+          <w:color w:val="2E74B5" w:themeColor="accent1" w:themeShade="BF"/>
         </w:rPr>
       </w:pPr>
     </w:p>
@@ -22729,11 +23239,13 @@
         <w:spacing w:line="252" w:lineRule="auto"/>
         <w:rPr>
           <w:rFonts w:ascii="Calibri" w:hAnsi="Calibri" w:cs="Calibri"/>
+          <w:color w:val="2E74B5" w:themeColor="accent1" w:themeShade="BF"/>
         </w:rPr>
       </w:pPr>
       <w:r>
         <w:rPr>
           <w:rFonts w:ascii="Calibri" w:hAnsi="Calibri" w:cs="Calibri"/>
+          <w:color w:val="2E74B5" w:themeColor="accent1" w:themeShade="BF"/>
         </w:rPr>
         <w:t>RNN</w:t>
       </w:r>
@@ -22777,6 +23289,7 @@
               <w:jc w:val="center"/>
               <w:rPr>
                 <w:rFonts w:ascii="Calibri" w:hAnsi="Calibri" w:cs="Calibri"/>
+                <w:color w:val="2E74B5" w:themeColor="accent1" w:themeShade="BF"/>
               </w:rPr>
             </w:pPr>
           </w:p>
@@ -22800,11 +23313,13 @@
               <w:jc w:val="center"/>
               <w:rPr>
                 <w:rFonts w:ascii="Calibri" w:hAnsi="Calibri" w:cs="Calibri"/>
-              </w:rPr>
-            </w:pPr>
-            <w:r>
-              <w:rPr>
-                <w:rFonts w:ascii="Calibri" w:hAnsi="Calibri" w:cs="Calibri"/>
+                <w:color w:val="2E74B5" w:themeColor="accent1" w:themeShade="BF"/>
+              </w:rPr>
+            </w:pPr>
+            <w:r>
+              <w:rPr>
+                <w:rFonts w:ascii="Calibri" w:hAnsi="Calibri" w:cs="Calibri"/>
+                <w:color w:val="2E74B5" w:themeColor="accent1" w:themeShade="BF"/>
               </w:rPr>
               <w:t>Error (12000 Training Examples)</w:t>
             </w:r>
@@ -22833,11 +23348,13 @@
               <w:jc w:val="center"/>
               <w:rPr>
                 <w:rFonts w:ascii="Calibri" w:hAnsi="Calibri" w:cs="Calibri"/>
-              </w:rPr>
-            </w:pPr>
-            <w:r>
-              <w:rPr>
-                <w:rFonts w:ascii="Calibri" w:hAnsi="Calibri" w:cs="Calibri"/>
+                <w:color w:val="2E74B5" w:themeColor="accent1" w:themeShade="BF"/>
+              </w:rPr>
+            </w:pPr>
+            <w:r>
+              <w:rPr>
+                <w:rFonts w:ascii="Calibri" w:hAnsi="Calibri" w:cs="Calibri"/>
+                <w:color w:val="2E74B5" w:themeColor="accent1" w:themeShade="BF"/>
               </w:rPr>
               <w:t>No. Age</w:t>
             </w:r>
@@ -22862,11 +23379,13 @@
               <w:jc w:val="center"/>
               <w:rPr>
                 <w:rFonts w:ascii="Calibri" w:hAnsi="Calibri" w:cs="Calibri"/>
-              </w:rPr>
-            </w:pPr>
-            <w:r>
-              <w:rPr>
-                <w:rFonts w:ascii="Calibri" w:hAnsi="Calibri" w:cs="Calibri"/>
+                <w:color w:val="2E74B5" w:themeColor="accent1" w:themeShade="BF"/>
+              </w:rPr>
+            </w:pPr>
+            <w:r>
+              <w:rPr>
+                <w:rFonts w:ascii="Calibri" w:hAnsi="Calibri" w:cs="Calibri"/>
+                <w:color w:val="2E74B5" w:themeColor="accent1" w:themeShade="BF"/>
               </w:rPr>
               <w:t>Train</w:t>
             </w:r>
@@ -22890,11 +23409,13 @@
               <w:jc w:val="center"/>
               <w:rPr>
                 <w:rFonts w:ascii="Calibri" w:hAnsi="Calibri" w:cs="Calibri"/>
-              </w:rPr>
-            </w:pPr>
-            <w:r>
-              <w:rPr>
-                <w:rFonts w:ascii="Calibri" w:hAnsi="Calibri" w:cs="Calibri"/>
+                <w:color w:val="2E74B5" w:themeColor="accent1" w:themeShade="BF"/>
+              </w:rPr>
+            </w:pPr>
+            <w:r>
+              <w:rPr>
+                <w:rFonts w:ascii="Calibri" w:hAnsi="Calibri" w:cs="Calibri"/>
+                <w:color w:val="2E74B5" w:themeColor="accent1" w:themeShade="BF"/>
               </w:rPr>
               <w:t>Test</w:t>
             </w:r>
@@ -22923,11 +23444,13 @@
               <w:jc w:val="center"/>
               <w:rPr>
                 <w:rFonts w:ascii="Calibri" w:hAnsi="Calibri" w:cs="Calibri"/>
-              </w:rPr>
-            </w:pPr>
-            <w:r>
-              <w:rPr>
-                <w:rFonts w:ascii="Calibri" w:hAnsi="Calibri" w:cs="Calibri"/>
+                <w:color w:val="2E74B5" w:themeColor="accent1" w:themeShade="BF"/>
+              </w:rPr>
+            </w:pPr>
+            <w:r>
+              <w:rPr>
+                <w:rFonts w:ascii="Calibri" w:hAnsi="Calibri" w:cs="Calibri"/>
+                <w:color w:val="2E74B5" w:themeColor="accent1" w:themeShade="BF"/>
               </w:rPr>
               <w:t>2</w:t>
             </w:r>
@@ -22952,11 +23475,13 @@
               <w:jc w:val="center"/>
               <w:rPr>
                 <w:rFonts w:ascii="Calibri" w:hAnsi="Calibri" w:cs="Calibri"/>
-              </w:rPr>
-            </w:pPr>
-            <w:r>
-              <w:rPr>
-                <w:rFonts w:ascii="Calibri" w:hAnsi="Calibri" w:cs="Calibri"/>
+                <w:color w:val="2E74B5" w:themeColor="accent1" w:themeShade="BF"/>
+              </w:rPr>
+            </w:pPr>
+            <w:r>
+              <w:rPr>
+                <w:rFonts w:ascii="Calibri" w:hAnsi="Calibri" w:cs="Calibri"/>
+                <w:color w:val="2E74B5" w:themeColor="accent1" w:themeShade="BF"/>
               </w:rPr>
               <w:t>0.685</w:t>
             </w:r>
@@ -22980,11 +23505,13 @@
               <w:jc w:val="center"/>
               <w:rPr>
                 <w:rFonts w:ascii="Calibri" w:hAnsi="Calibri" w:cs="Calibri"/>
-              </w:rPr>
-            </w:pPr>
-            <w:r>
-              <w:rPr>
-                <w:rFonts w:ascii="Calibri" w:hAnsi="Calibri" w:cs="Calibri"/>
+                <w:color w:val="2E74B5" w:themeColor="accent1" w:themeShade="BF"/>
+              </w:rPr>
+            </w:pPr>
+            <w:r>
+              <w:rPr>
+                <w:rFonts w:ascii="Calibri" w:hAnsi="Calibri" w:cs="Calibri"/>
+                <w:color w:val="2E74B5" w:themeColor="accent1" w:themeShade="BF"/>
               </w:rPr>
               <w:t>0.694</w:t>
             </w:r>
@@ -23013,11 +23540,13 @@
               <w:jc w:val="center"/>
               <w:rPr>
                 <w:rFonts w:ascii="Calibri" w:hAnsi="Calibri" w:cs="Calibri"/>
-              </w:rPr>
-            </w:pPr>
-            <w:r>
-              <w:rPr>
-                <w:rFonts w:ascii="Calibri" w:hAnsi="Calibri" w:cs="Calibri"/>
+                <w:color w:val="2E74B5" w:themeColor="accent1" w:themeShade="BF"/>
+              </w:rPr>
+            </w:pPr>
+            <w:r>
+              <w:rPr>
+                <w:rFonts w:ascii="Calibri" w:hAnsi="Calibri" w:cs="Calibri"/>
+                <w:color w:val="2E74B5" w:themeColor="accent1" w:themeShade="BF"/>
               </w:rPr>
               <w:t>4</w:t>
             </w:r>
@@ -23042,11 +23571,13 @@
               <w:jc w:val="center"/>
               <w:rPr>
                 <w:rFonts w:ascii="Calibri" w:hAnsi="Calibri" w:cs="Calibri"/>
-              </w:rPr>
-            </w:pPr>
-            <w:r>
-              <w:rPr>
-                <w:rFonts w:ascii="Calibri" w:hAnsi="Calibri" w:cs="Calibri"/>
+                <w:color w:val="2E74B5" w:themeColor="accent1" w:themeShade="BF"/>
+              </w:rPr>
+            </w:pPr>
+            <w:r>
+              <w:rPr>
+                <w:rFonts w:ascii="Calibri" w:hAnsi="Calibri" w:cs="Calibri"/>
+                <w:color w:val="2E74B5" w:themeColor="accent1" w:themeShade="BF"/>
               </w:rPr>
               <w:t>0.655</w:t>
             </w:r>
@@ -23070,11 +23601,13 @@
               <w:jc w:val="center"/>
               <w:rPr>
                 <w:rFonts w:ascii="Calibri" w:hAnsi="Calibri" w:cs="Calibri"/>
-              </w:rPr>
-            </w:pPr>
-            <w:r>
-              <w:rPr>
-                <w:rFonts w:ascii="Calibri" w:hAnsi="Calibri" w:cs="Calibri"/>
+                <w:color w:val="2E74B5" w:themeColor="accent1" w:themeShade="BF"/>
+              </w:rPr>
+            </w:pPr>
+            <w:r>
+              <w:rPr>
+                <w:rFonts w:ascii="Calibri" w:hAnsi="Calibri" w:cs="Calibri"/>
+                <w:color w:val="2E74B5" w:themeColor="accent1" w:themeShade="BF"/>
               </w:rPr>
               <w:t>0.692</w:t>
             </w:r>
@@ -23103,11 +23636,13 @@
               <w:jc w:val="center"/>
               <w:rPr>
                 <w:rFonts w:ascii="Calibri" w:hAnsi="Calibri" w:cs="Calibri"/>
-              </w:rPr>
-            </w:pPr>
-            <w:r>
-              <w:rPr>
-                <w:rFonts w:ascii="Calibri" w:hAnsi="Calibri" w:cs="Calibri"/>
+                <w:color w:val="2E74B5" w:themeColor="accent1" w:themeShade="BF"/>
+              </w:rPr>
+            </w:pPr>
+            <w:r>
+              <w:rPr>
+                <w:rFonts w:ascii="Calibri" w:hAnsi="Calibri" w:cs="Calibri"/>
+                <w:color w:val="2E74B5" w:themeColor="accent1" w:themeShade="BF"/>
               </w:rPr>
               <w:t>6</w:t>
             </w:r>
@@ -23132,11 +23667,13 @@
               <w:jc w:val="center"/>
               <w:rPr>
                 <w:rFonts w:ascii="Calibri" w:hAnsi="Calibri" w:cs="Calibri"/>
-              </w:rPr>
-            </w:pPr>
-            <w:r>
-              <w:rPr>
-                <w:rFonts w:ascii="Calibri" w:hAnsi="Calibri" w:cs="Calibri"/>
+                <w:color w:val="2E74B5" w:themeColor="accent1" w:themeShade="BF"/>
+              </w:rPr>
+            </w:pPr>
+            <w:r>
+              <w:rPr>
+                <w:rFonts w:ascii="Calibri" w:hAnsi="Calibri" w:cs="Calibri"/>
+                <w:color w:val="2E74B5" w:themeColor="accent1" w:themeShade="BF"/>
               </w:rPr>
               <w:t>0.603</w:t>
             </w:r>
@@ -23160,11 +23697,13 @@
               <w:jc w:val="center"/>
               <w:rPr>
                 <w:rFonts w:ascii="Calibri" w:hAnsi="Calibri" w:cs="Calibri"/>
-              </w:rPr>
-            </w:pPr>
-            <w:r>
-              <w:rPr>
-                <w:rFonts w:ascii="Calibri" w:hAnsi="Calibri" w:cs="Calibri"/>
+                <w:color w:val="2E74B5" w:themeColor="accent1" w:themeShade="BF"/>
+              </w:rPr>
+            </w:pPr>
+            <w:r>
+              <w:rPr>
+                <w:rFonts w:ascii="Calibri" w:hAnsi="Calibri" w:cs="Calibri"/>
+                <w:color w:val="2E74B5" w:themeColor="accent1" w:themeShade="BF"/>
               </w:rPr>
               <w:t>0.674</w:t>
             </w:r>
@@ -23193,11 +23732,13 @@
               <w:jc w:val="center"/>
               <w:rPr>
                 <w:rFonts w:ascii="Calibri" w:hAnsi="Calibri" w:cs="Calibri"/>
-              </w:rPr>
-            </w:pPr>
-            <w:r>
-              <w:rPr>
-                <w:rFonts w:ascii="Calibri" w:hAnsi="Calibri" w:cs="Calibri"/>
+                <w:color w:val="2E74B5" w:themeColor="accent1" w:themeShade="BF"/>
+              </w:rPr>
+            </w:pPr>
+            <w:r>
+              <w:rPr>
+                <w:rFonts w:ascii="Calibri" w:hAnsi="Calibri" w:cs="Calibri"/>
+                <w:color w:val="2E74B5" w:themeColor="accent1" w:themeShade="BF"/>
               </w:rPr>
               <w:t>8</w:t>
             </w:r>
@@ -23222,11 +23763,13 @@
               <w:jc w:val="center"/>
               <w:rPr>
                 <w:rFonts w:ascii="Calibri" w:hAnsi="Calibri" w:cs="Calibri"/>
-              </w:rPr>
-            </w:pPr>
-            <w:r>
-              <w:rPr>
-                <w:rFonts w:ascii="Calibri" w:hAnsi="Calibri" w:cs="Calibri"/>
+                <w:color w:val="2E74B5" w:themeColor="accent1" w:themeShade="BF"/>
+              </w:rPr>
+            </w:pPr>
+            <w:r>
+              <w:rPr>
+                <w:rFonts w:ascii="Calibri" w:hAnsi="Calibri" w:cs="Calibri"/>
+                <w:color w:val="2E74B5" w:themeColor="accent1" w:themeShade="BF"/>
               </w:rPr>
               <w:t>0.676</w:t>
             </w:r>
@@ -23250,11 +23793,13 @@
               <w:jc w:val="center"/>
               <w:rPr>
                 <w:rFonts w:ascii="Calibri" w:hAnsi="Calibri" w:cs="Calibri"/>
-              </w:rPr>
-            </w:pPr>
-            <w:r>
-              <w:rPr>
-                <w:rFonts w:ascii="Calibri" w:hAnsi="Calibri" w:cs="Calibri"/>
+                <w:color w:val="2E74B5" w:themeColor="accent1" w:themeShade="BF"/>
+              </w:rPr>
+            </w:pPr>
+            <w:r>
+              <w:rPr>
+                <w:rFonts w:ascii="Calibri" w:hAnsi="Calibri" w:cs="Calibri"/>
+                <w:color w:val="2E74B5" w:themeColor="accent1" w:themeShade="BF"/>
               </w:rPr>
               <w:t>0.703</w:t>
             </w:r>
@@ -23283,11 +23828,13 @@
               <w:jc w:val="center"/>
               <w:rPr>
                 <w:rFonts w:ascii="Calibri" w:hAnsi="Calibri" w:cs="Calibri"/>
-              </w:rPr>
-            </w:pPr>
-            <w:r>
-              <w:rPr>
-                <w:rFonts w:ascii="Calibri" w:hAnsi="Calibri" w:cs="Calibri"/>
+                <w:color w:val="2E74B5" w:themeColor="accent1" w:themeShade="BF"/>
+              </w:rPr>
+            </w:pPr>
+            <w:r>
+              <w:rPr>
+                <w:rFonts w:ascii="Calibri" w:hAnsi="Calibri" w:cs="Calibri"/>
+                <w:color w:val="2E74B5" w:themeColor="accent1" w:themeShade="BF"/>
               </w:rPr>
               <w:t>10</w:t>
             </w:r>
@@ -23312,11 +23859,13 @@
               <w:jc w:val="center"/>
               <w:rPr>
                 <w:rFonts w:ascii="Calibri" w:hAnsi="Calibri" w:cs="Calibri"/>
-              </w:rPr>
-            </w:pPr>
-            <w:r>
-              <w:rPr>
-                <w:rFonts w:ascii="Calibri" w:hAnsi="Calibri" w:cs="Calibri"/>
+                <w:color w:val="2E74B5" w:themeColor="accent1" w:themeShade="BF"/>
+              </w:rPr>
+            </w:pPr>
+            <w:r>
+              <w:rPr>
+                <w:rFonts w:ascii="Calibri" w:hAnsi="Calibri" w:cs="Calibri"/>
+                <w:color w:val="2E74B5" w:themeColor="accent1" w:themeShade="BF"/>
               </w:rPr>
               <w:t>0.693</w:t>
             </w:r>
@@ -23340,11 +23889,13 @@
               <w:jc w:val="center"/>
               <w:rPr>
                 <w:rFonts w:ascii="Calibri" w:hAnsi="Calibri" w:cs="Calibri"/>
-              </w:rPr>
-            </w:pPr>
-            <w:r>
-              <w:rPr>
-                <w:rFonts w:ascii="Calibri" w:hAnsi="Calibri" w:cs="Calibri"/>
+                <w:color w:val="2E74B5" w:themeColor="accent1" w:themeShade="BF"/>
+              </w:rPr>
+            </w:pPr>
+            <w:r>
+              <w:rPr>
+                <w:rFonts w:ascii="Calibri" w:hAnsi="Calibri" w:cs="Calibri"/>
+                <w:color w:val="2E74B5" w:themeColor="accent1" w:themeShade="BF"/>
               </w:rPr>
               <w:t>0.695</w:t>
             </w:r>
@@ -23360,6 +23911,7 @@
         <w:spacing w:line="252" w:lineRule="auto"/>
         <w:rPr>
           <w:rFonts w:ascii="Calibri" w:hAnsi="Calibri" w:cs="Calibri"/>
+          <w:color w:val="2E74B5" w:themeColor="accent1" w:themeShade="BF"/>
         </w:rPr>
       </w:pPr>
     </w:p>
@@ -23371,11 +23923,13 @@
         <w:spacing w:line="252" w:lineRule="auto"/>
         <w:rPr>
           <w:rFonts w:ascii="Calibri" w:hAnsi="Calibri" w:cs="Calibri"/>
+          <w:color w:val="2E74B5" w:themeColor="accent1" w:themeShade="BF"/>
         </w:rPr>
       </w:pPr>
       <w:r>
         <w:rPr>
           <w:rFonts w:ascii="Calibri" w:hAnsi="Calibri" w:cs="Calibri"/>
+          <w:color w:val="2E74B5" w:themeColor="accent1" w:themeShade="BF"/>
         </w:rPr>
         <w:t>RNN</w:t>
       </w:r>
@@ -23419,6 +23973,7 @@
               <w:jc w:val="center"/>
               <w:rPr>
                 <w:rFonts w:ascii="Calibri" w:hAnsi="Calibri" w:cs="Calibri"/>
+                <w:color w:val="2E74B5" w:themeColor="accent1" w:themeShade="BF"/>
               </w:rPr>
             </w:pPr>
           </w:p>
@@ -23442,11 +23997,13 @@
               <w:jc w:val="center"/>
               <w:rPr>
                 <w:rFonts w:ascii="Calibri" w:hAnsi="Calibri" w:cs="Calibri"/>
-              </w:rPr>
-            </w:pPr>
-            <w:r>
-              <w:rPr>
-                <w:rFonts w:ascii="Calibri" w:hAnsi="Calibri" w:cs="Calibri"/>
+                <w:color w:val="2E74B5" w:themeColor="accent1" w:themeShade="BF"/>
+              </w:rPr>
+            </w:pPr>
+            <w:r>
+              <w:rPr>
+                <w:rFonts w:ascii="Calibri" w:hAnsi="Calibri" w:cs="Calibri"/>
+                <w:color w:val="2E74B5" w:themeColor="accent1" w:themeShade="BF"/>
               </w:rPr>
               <w:t>Error (16000 Training Examples)</w:t>
             </w:r>
@@ -23475,11 +24032,13 @@
               <w:jc w:val="center"/>
               <w:rPr>
                 <w:rFonts w:ascii="Calibri" w:hAnsi="Calibri" w:cs="Calibri"/>
-              </w:rPr>
-            </w:pPr>
-            <w:r>
-              <w:rPr>
-                <w:rFonts w:ascii="Calibri" w:hAnsi="Calibri" w:cs="Calibri"/>
+                <w:color w:val="2E74B5" w:themeColor="accent1" w:themeShade="BF"/>
+              </w:rPr>
+            </w:pPr>
+            <w:r>
+              <w:rPr>
+                <w:rFonts w:ascii="Calibri" w:hAnsi="Calibri" w:cs="Calibri"/>
+                <w:color w:val="2E74B5" w:themeColor="accent1" w:themeShade="BF"/>
               </w:rPr>
               <w:t>No. Age</w:t>
             </w:r>
@@ -23504,11 +24063,13 @@
               <w:jc w:val="center"/>
               <w:rPr>
                 <w:rFonts w:ascii="Calibri" w:hAnsi="Calibri" w:cs="Calibri"/>
-              </w:rPr>
-            </w:pPr>
-            <w:r>
-              <w:rPr>
-                <w:rFonts w:ascii="Calibri" w:hAnsi="Calibri" w:cs="Calibri"/>
+                <w:color w:val="2E74B5" w:themeColor="accent1" w:themeShade="BF"/>
+              </w:rPr>
+            </w:pPr>
+            <w:r>
+              <w:rPr>
+                <w:rFonts w:ascii="Calibri" w:hAnsi="Calibri" w:cs="Calibri"/>
+                <w:color w:val="2E74B5" w:themeColor="accent1" w:themeShade="BF"/>
               </w:rPr>
               <w:t>Train</w:t>
             </w:r>
@@ -23532,11 +24093,13 @@
               <w:jc w:val="center"/>
               <w:rPr>
                 <w:rFonts w:ascii="Calibri" w:hAnsi="Calibri" w:cs="Calibri"/>
-              </w:rPr>
-            </w:pPr>
-            <w:r>
-              <w:rPr>
-                <w:rFonts w:ascii="Calibri" w:hAnsi="Calibri" w:cs="Calibri"/>
+                <w:color w:val="2E74B5" w:themeColor="accent1" w:themeShade="BF"/>
+              </w:rPr>
+            </w:pPr>
+            <w:r>
+              <w:rPr>
+                <w:rFonts w:ascii="Calibri" w:hAnsi="Calibri" w:cs="Calibri"/>
+                <w:color w:val="2E74B5" w:themeColor="accent1" w:themeShade="BF"/>
               </w:rPr>
               <w:t>Test</w:t>
             </w:r>
@@ -23565,11 +24128,13 @@
               <w:jc w:val="center"/>
               <w:rPr>
                 <w:rFonts w:ascii="Calibri" w:hAnsi="Calibri" w:cs="Calibri"/>
-              </w:rPr>
-            </w:pPr>
-            <w:r>
-              <w:rPr>
-                <w:rFonts w:ascii="Calibri" w:hAnsi="Calibri" w:cs="Calibri"/>
+                <w:color w:val="2E74B5" w:themeColor="accent1" w:themeShade="BF"/>
+              </w:rPr>
+            </w:pPr>
+            <w:r>
+              <w:rPr>
+                <w:rFonts w:ascii="Calibri" w:hAnsi="Calibri" w:cs="Calibri"/>
+                <w:color w:val="2E74B5" w:themeColor="accent1" w:themeShade="BF"/>
               </w:rPr>
               <w:t>2</w:t>
             </w:r>
@@ -23594,11 +24159,13 @@
               <w:jc w:val="center"/>
               <w:rPr>
                 <w:rFonts w:ascii="Calibri" w:hAnsi="Calibri" w:cs="Calibri"/>
-              </w:rPr>
-            </w:pPr>
-            <w:r>
-              <w:rPr>
-                <w:rFonts w:ascii="Calibri" w:hAnsi="Calibri" w:cs="Calibri"/>
+                <w:color w:val="2E74B5" w:themeColor="accent1" w:themeShade="BF"/>
+              </w:rPr>
+            </w:pPr>
+            <w:r>
+              <w:rPr>
+                <w:rFonts w:ascii="Calibri" w:hAnsi="Calibri" w:cs="Calibri"/>
+                <w:color w:val="2E74B5" w:themeColor="accent1" w:themeShade="BF"/>
               </w:rPr>
               <w:t>0.687</w:t>
             </w:r>
@@ -23622,11 +24189,13 @@
               <w:jc w:val="center"/>
               <w:rPr>
                 <w:rFonts w:ascii="Calibri" w:hAnsi="Calibri" w:cs="Calibri"/>
-              </w:rPr>
-            </w:pPr>
-            <w:r>
-              <w:rPr>
-                <w:rFonts w:ascii="Calibri" w:hAnsi="Calibri" w:cs="Calibri"/>
+                <w:color w:val="2E74B5" w:themeColor="accent1" w:themeShade="BF"/>
+              </w:rPr>
+            </w:pPr>
+            <w:r>
+              <w:rPr>
+                <w:rFonts w:ascii="Calibri" w:hAnsi="Calibri" w:cs="Calibri"/>
+                <w:color w:val="2E74B5" w:themeColor="accent1" w:themeShade="BF"/>
               </w:rPr>
               <w:t>0.692</w:t>
             </w:r>
@@ -23655,11 +24224,13 @@
               <w:jc w:val="center"/>
               <w:rPr>
                 <w:rFonts w:ascii="Calibri" w:hAnsi="Calibri" w:cs="Calibri"/>
-              </w:rPr>
-            </w:pPr>
-            <w:r>
-              <w:rPr>
-                <w:rFonts w:ascii="Calibri" w:hAnsi="Calibri" w:cs="Calibri"/>
+                <w:color w:val="2E74B5" w:themeColor="accent1" w:themeShade="BF"/>
+              </w:rPr>
+            </w:pPr>
+            <w:r>
+              <w:rPr>
+                <w:rFonts w:ascii="Calibri" w:hAnsi="Calibri" w:cs="Calibri"/>
+                <w:color w:val="2E74B5" w:themeColor="accent1" w:themeShade="BF"/>
               </w:rPr>
               <w:t>4</w:t>
             </w:r>
@@ -23684,11 +24255,13 @@
               <w:jc w:val="center"/>
               <w:rPr>
                 <w:rFonts w:ascii="Calibri" w:hAnsi="Calibri" w:cs="Calibri"/>
-              </w:rPr>
-            </w:pPr>
-            <w:r>
-              <w:rPr>
-                <w:rFonts w:ascii="Calibri" w:hAnsi="Calibri" w:cs="Calibri"/>
+                <w:color w:val="2E74B5" w:themeColor="accent1" w:themeShade="BF"/>
+              </w:rPr>
+            </w:pPr>
+            <w:r>
+              <w:rPr>
+                <w:rFonts w:ascii="Calibri" w:hAnsi="Calibri" w:cs="Calibri"/>
+                <w:color w:val="2E74B5" w:themeColor="accent1" w:themeShade="BF"/>
               </w:rPr>
               <w:t>0.658</w:t>
             </w:r>
@@ -23712,11 +24285,13 @@
               <w:jc w:val="center"/>
               <w:rPr>
                 <w:rFonts w:ascii="Calibri" w:hAnsi="Calibri" w:cs="Calibri"/>
-              </w:rPr>
-            </w:pPr>
-            <w:r>
-              <w:rPr>
-                <w:rFonts w:ascii="Calibri" w:hAnsi="Calibri" w:cs="Calibri"/>
+                <w:color w:val="2E74B5" w:themeColor="accent1" w:themeShade="BF"/>
+              </w:rPr>
+            </w:pPr>
+            <w:r>
+              <w:rPr>
+                <w:rFonts w:ascii="Calibri" w:hAnsi="Calibri" w:cs="Calibri"/>
+                <w:color w:val="2E74B5" w:themeColor="accent1" w:themeShade="BF"/>
               </w:rPr>
               <w:t>0.668</w:t>
             </w:r>
@@ -23745,11 +24320,13 @@
               <w:jc w:val="center"/>
               <w:rPr>
                 <w:rFonts w:ascii="Calibri" w:hAnsi="Calibri" w:cs="Calibri"/>
-              </w:rPr>
-            </w:pPr>
-            <w:r>
-              <w:rPr>
-                <w:rFonts w:ascii="Calibri" w:hAnsi="Calibri" w:cs="Calibri"/>
+                <w:color w:val="2E74B5" w:themeColor="accent1" w:themeShade="BF"/>
+              </w:rPr>
+            </w:pPr>
+            <w:r>
+              <w:rPr>
+                <w:rFonts w:ascii="Calibri" w:hAnsi="Calibri" w:cs="Calibri"/>
+                <w:color w:val="2E74B5" w:themeColor="accent1" w:themeShade="BF"/>
               </w:rPr>
               <w:t>6</w:t>
             </w:r>
@@ -23774,11 +24351,13 @@
               <w:jc w:val="center"/>
               <w:rPr>
                 <w:rFonts w:ascii="Calibri" w:hAnsi="Calibri" w:cs="Calibri"/>
-              </w:rPr>
-            </w:pPr>
-            <w:r>
-              <w:rPr>
-                <w:rFonts w:ascii="Calibri" w:hAnsi="Calibri" w:cs="Calibri"/>
+                <w:color w:val="2E74B5" w:themeColor="accent1" w:themeShade="BF"/>
+              </w:rPr>
+            </w:pPr>
+            <w:r>
+              <w:rPr>
+                <w:rFonts w:ascii="Calibri" w:hAnsi="Calibri" w:cs="Calibri"/>
+                <w:color w:val="2E74B5" w:themeColor="accent1" w:themeShade="BF"/>
               </w:rPr>
               <w:t>0.568</w:t>
             </w:r>
@@ -23802,11 +24381,13 @@
               <w:jc w:val="center"/>
               <w:rPr>
                 <w:rFonts w:ascii="Calibri" w:hAnsi="Calibri" w:cs="Calibri"/>
-              </w:rPr>
-            </w:pPr>
-            <w:r>
-              <w:rPr>
-                <w:rFonts w:ascii="Calibri" w:hAnsi="Calibri" w:cs="Calibri"/>
+                <w:color w:val="2E74B5" w:themeColor="accent1" w:themeShade="BF"/>
+              </w:rPr>
+            </w:pPr>
+            <w:r>
+              <w:rPr>
+                <w:rFonts w:ascii="Calibri" w:hAnsi="Calibri" w:cs="Calibri"/>
+                <w:color w:val="2E74B5" w:themeColor="accent1" w:themeShade="BF"/>
               </w:rPr>
               <w:t>0.694</w:t>
             </w:r>
@@ -23835,11 +24416,13 @@
               <w:jc w:val="center"/>
               <w:rPr>
                 <w:rFonts w:ascii="Calibri" w:hAnsi="Calibri" w:cs="Calibri"/>
-              </w:rPr>
-            </w:pPr>
-            <w:r>
-              <w:rPr>
-                <w:rFonts w:ascii="Calibri" w:hAnsi="Calibri" w:cs="Calibri"/>
+                <w:color w:val="2E74B5" w:themeColor="accent1" w:themeShade="BF"/>
+              </w:rPr>
+            </w:pPr>
+            <w:r>
+              <w:rPr>
+                <w:rFonts w:ascii="Calibri" w:hAnsi="Calibri" w:cs="Calibri"/>
+                <w:color w:val="2E74B5" w:themeColor="accent1" w:themeShade="BF"/>
               </w:rPr>
               <w:t>8</w:t>
             </w:r>
@@ -23864,11 +24447,13 @@
               <w:jc w:val="center"/>
               <w:rPr>
                 <w:rFonts w:ascii="Calibri" w:hAnsi="Calibri" w:cs="Calibri"/>
-              </w:rPr>
-            </w:pPr>
-            <w:r>
-              <w:rPr>
-                <w:rFonts w:ascii="Calibri" w:hAnsi="Calibri" w:cs="Calibri"/>
+                <w:color w:val="2E74B5" w:themeColor="accent1" w:themeShade="BF"/>
+              </w:rPr>
+            </w:pPr>
+            <w:r>
+              <w:rPr>
+                <w:rFonts w:ascii="Calibri" w:hAnsi="Calibri" w:cs="Calibri"/>
+                <w:color w:val="2E74B5" w:themeColor="accent1" w:themeShade="BF"/>
               </w:rPr>
               <w:t>0.579</w:t>
             </w:r>
@@ -23892,11 +24477,13 @@
               <w:jc w:val="center"/>
               <w:rPr>
                 <w:rFonts w:ascii="Calibri" w:hAnsi="Calibri" w:cs="Calibri"/>
-              </w:rPr>
-            </w:pPr>
-            <w:r>
-              <w:rPr>
-                <w:rFonts w:ascii="Calibri" w:hAnsi="Calibri" w:cs="Calibri"/>
+                <w:color w:val="2E74B5" w:themeColor="accent1" w:themeShade="BF"/>
+              </w:rPr>
+            </w:pPr>
+            <w:r>
+              <w:rPr>
+                <w:rFonts w:ascii="Calibri" w:hAnsi="Calibri" w:cs="Calibri"/>
+                <w:color w:val="2E74B5" w:themeColor="accent1" w:themeShade="BF"/>
               </w:rPr>
               <w:t>0.645</w:t>
             </w:r>
@@ -23925,11 +24512,13 @@
               <w:jc w:val="center"/>
               <w:rPr>
                 <w:rFonts w:ascii="Calibri" w:hAnsi="Calibri" w:cs="Calibri"/>
-              </w:rPr>
-            </w:pPr>
-            <w:r>
-              <w:rPr>
-                <w:rFonts w:ascii="Calibri" w:hAnsi="Calibri" w:cs="Calibri"/>
+                <w:color w:val="2E74B5" w:themeColor="accent1" w:themeShade="BF"/>
+              </w:rPr>
+            </w:pPr>
+            <w:r>
+              <w:rPr>
+                <w:rFonts w:ascii="Calibri" w:hAnsi="Calibri" w:cs="Calibri"/>
+                <w:color w:val="2E74B5" w:themeColor="accent1" w:themeShade="BF"/>
               </w:rPr>
               <w:t>10</w:t>
             </w:r>
@@ -23954,11 +24543,13 @@
               <w:jc w:val="center"/>
               <w:rPr>
                 <w:rFonts w:ascii="Calibri" w:hAnsi="Calibri" w:cs="Calibri"/>
-              </w:rPr>
-            </w:pPr>
-            <w:r>
-              <w:rPr>
-                <w:rFonts w:ascii="Calibri" w:hAnsi="Calibri" w:cs="Calibri"/>
+                <w:color w:val="2E74B5" w:themeColor="accent1" w:themeShade="BF"/>
+              </w:rPr>
+            </w:pPr>
+            <w:r>
+              <w:rPr>
+                <w:rFonts w:ascii="Calibri" w:hAnsi="Calibri" w:cs="Calibri"/>
+                <w:color w:val="2E74B5" w:themeColor="accent1" w:themeShade="BF"/>
               </w:rPr>
               <w:t>0.687</w:t>
             </w:r>
@@ -23982,11 +24573,13 @@
               <w:jc w:val="center"/>
               <w:rPr>
                 <w:rFonts w:ascii="Calibri" w:hAnsi="Calibri" w:cs="Calibri"/>
-              </w:rPr>
-            </w:pPr>
-            <w:r>
-              <w:rPr>
-                <w:rFonts w:ascii="Calibri" w:hAnsi="Calibri" w:cs="Calibri"/>
+                <w:color w:val="2E74B5" w:themeColor="accent1" w:themeShade="BF"/>
+              </w:rPr>
+            </w:pPr>
+            <w:r>
+              <w:rPr>
+                <w:rFonts w:ascii="Calibri" w:hAnsi="Calibri" w:cs="Calibri"/>
+                <w:color w:val="2E74B5" w:themeColor="accent1" w:themeShade="BF"/>
               </w:rPr>
               <w:t>0.582</w:t>
             </w:r>
@@ -24002,6 +24595,7 @@
         <w:spacing w:line="252" w:lineRule="auto"/>
         <w:rPr>
           <w:rFonts w:ascii="Calibri" w:hAnsi="Calibri" w:cs="Calibri"/>
+          <w:color w:val="2E74B5" w:themeColor="accent1" w:themeShade="BF"/>
         </w:rPr>
       </w:pPr>
     </w:p>
@@ -24013,6 +24607,7 @@
         <w:spacing w:line="252" w:lineRule="auto"/>
         <w:rPr>
           <w:rFonts w:ascii="Calibri" w:hAnsi="Calibri" w:cs="Calibri"/>
+          <w:color w:val="2E74B5" w:themeColor="accent1" w:themeShade="BF"/>
         </w:rPr>
       </w:pPr>
     </w:p>
@@ -24024,6 +24619,7 @@
         <w:spacing w:line="252" w:lineRule="auto"/>
         <w:rPr>
           <w:rFonts w:ascii="Calibri" w:hAnsi="Calibri" w:cs="Calibri"/>
+          <w:color w:val="2E74B5" w:themeColor="accent1" w:themeShade="BF"/>
         </w:rPr>
       </w:pPr>
     </w:p>
@@ -24035,11 +24631,13 @@
         <w:spacing w:line="252" w:lineRule="auto"/>
         <w:rPr>
           <w:rFonts w:ascii="Calibri" w:hAnsi="Calibri" w:cs="Calibri"/>
+          <w:color w:val="2E74B5" w:themeColor="accent1" w:themeShade="BF"/>
         </w:rPr>
       </w:pPr>
       <w:r>
         <w:rPr>
           <w:rFonts w:ascii="Calibri" w:hAnsi="Calibri" w:cs="Calibri"/>
+          <w:color w:val="2E74B5" w:themeColor="accent1" w:themeShade="BF"/>
         </w:rPr>
         <w:t>RNN</w:t>
       </w:r>
@@ -24083,6 +24681,7 @@
               <w:jc w:val="center"/>
               <w:rPr>
                 <w:rFonts w:ascii="Calibri" w:hAnsi="Calibri" w:cs="Calibri"/>
+                <w:color w:val="2E74B5" w:themeColor="accent1" w:themeShade="BF"/>
               </w:rPr>
             </w:pPr>
           </w:p>
@@ -24106,11 +24705,13 @@
               <w:jc w:val="center"/>
               <w:rPr>
                 <w:rFonts w:ascii="Calibri" w:hAnsi="Calibri" w:cs="Calibri"/>
-              </w:rPr>
-            </w:pPr>
-            <w:r>
-              <w:rPr>
-                <w:rFonts w:ascii="Calibri" w:hAnsi="Calibri" w:cs="Calibri"/>
+                <w:color w:val="2E74B5" w:themeColor="accent1" w:themeShade="BF"/>
+              </w:rPr>
+            </w:pPr>
+            <w:r>
+              <w:rPr>
+                <w:rFonts w:ascii="Calibri" w:hAnsi="Calibri" w:cs="Calibri"/>
+                <w:color w:val="2E74B5" w:themeColor="accent1" w:themeShade="BF"/>
               </w:rPr>
               <w:t>Error (20000 Training Examples)</w:t>
             </w:r>
@@ -24139,11 +24740,13 @@
               <w:jc w:val="center"/>
               <w:rPr>
                 <w:rFonts w:ascii="Calibri" w:hAnsi="Calibri" w:cs="Calibri"/>
-              </w:rPr>
-            </w:pPr>
-            <w:r>
-              <w:rPr>
-                <w:rFonts w:ascii="Calibri" w:hAnsi="Calibri" w:cs="Calibri"/>
+                <w:color w:val="2E74B5" w:themeColor="accent1" w:themeShade="BF"/>
+              </w:rPr>
+            </w:pPr>
+            <w:r>
+              <w:rPr>
+                <w:rFonts w:ascii="Calibri" w:hAnsi="Calibri" w:cs="Calibri"/>
+                <w:color w:val="2E74B5" w:themeColor="accent1" w:themeShade="BF"/>
               </w:rPr>
               <w:t>No. Age</w:t>
             </w:r>
@@ -24168,11 +24771,13 @@
               <w:jc w:val="center"/>
               <w:rPr>
                 <w:rFonts w:ascii="Calibri" w:hAnsi="Calibri" w:cs="Calibri"/>
-              </w:rPr>
-            </w:pPr>
-            <w:r>
-              <w:rPr>
-                <w:rFonts w:ascii="Calibri" w:hAnsi="Calibri" w:cs="Calibri"/>
+                <w:color w:val="2E74B5" w:themeColor="accent1" w:themeShade="BF"/>
+              </w:rPr>
+            </w:pPr>
+            <w:r>
+              <w:rPr>
+                <w:rFonts w:ascii="Calibri" w:hAnsi="Calibri" w:cs="Calibri"/>
+                <w:color w:val="2E74B5" w:themeColor="accent1" w:themeShade="BF"/>
               </w:rPr>
               <w:t>Train</w:t>
             </w:r>
@@ -24196,11 +24801,13 @@
               <w:jc w:val="center"/>
               <w:rPr>
                 <w:rFonts w:ascii="Calibri" w:hAnsi="Calibri" w:cs="Calibri"/>
-              </w:rPr>
-            </w:pPr>
-            <w:r>
-              <w:rPr>
-                <w:rFonts w:ascii="Calibri" w:hAnsi="Calibri" w:cs="Calibri"/>
+                <w:color w:val="2E74B5" w:themeColor="accent1" w:themeShade="BF"/>
+              </w:rPr>
+            </w:pPr>
+            <w:r>
+              <w:rPr>
+                <w:rFonts w:ascii="Calibri" w:hAnsi="Calibri" w:cs="Calibri"/>
+                <w:color w:val="2E74B5" w:themeColor="accent1" w:themeShade="BF"/>
               </w:rPr>
               <w:t>Test</w:t>
             </w:r>
@@ -24229,11 +24836,13 @@
               <w:jc w:val="center"/>
               <w:rPr>
                 <w:rFonts w:ascii="Calibri" w:hAnsi="Calibri" w:cs="Calibri"/>
-              </w:rPr>
-            </w:pPr>
-            <w:r>
-              <w:rPr>
-                <w:rFonts w:ascii="Calibri" w:hAnsi="Calibri" w:cs="Calibri"/>
+                <w:color w:val="2E74B5" w:themeColor="accent1" w:themeShade="BF"/>
+              </w:rPr>
+            </w:pPr>
+            <w:r>
+              <w:rPr>
+                <w:rFonts w:ascii="Calibri" w:hAnsi="Calibri" w:cs="Calibri"/>
+                <w:color w:val="2E74B5" w:themeColor="accent1" w:themeShade="BF"/>
               </w:rPr>
               <w:t>2</w:t>
             </w:r>
@@ -24258,11 +24867,13 @@
               <w:jc w:val="center"/>
               <w:rPr>
                 <w:rFonts w:ascii="Calibri" w:hAnsi="Calibri" w:cs="Calibri"/>
-              </w:rPr>
-            </w:pPr>
-            <w:r>
-              <w:rPr>
-                <w:rFonts w:ascii="Calibri" w:hAnsi="Calibri" w:cs="Calibri"/>
+                <w:color w:val="2E74B5" w:themeColor="accent1" w:themeShade="BF"/>
+              </w:rPr>
+            </w:pPr>
+            <w:r>
+              <w:rPr>
+                <w:rFonts w:ascii="Calibri" w:hAnsi="Calibri" w:cs="Calibri"/>
+                <w:color w:val="2E74B5" w:themeColor="accent1" w:themeShade="BF"/>
               </w:rPr>
               <w:t>0.685</w:t>
             </w:r>
@@ -24286,11 +24897,13 @@
               <w:jc w:val="center"/>
               <w:rPr>
                 <w:rFonts w:ascii="Calibri" w:hAnsi="Calibri" w:cs="Calibri"/>
-              </w:rPr>
-            </w:pPr>
-            <w:r>
-              <w:rPr>
-                <w:rFonts w:ascii="Calibri" w:hAnsi="Calibri" w:cs="Calibri"/>
+                <w:color w:val="2E74B5" w:themeColor="accent1" w:themeShade="BF"/>
+              </w:rPr>
+            </w:pPr>
+            <w:r>
+              <w:rPr>
+                <w:rFonts w:ascii="Calibri" w:hAnsi="Calibri" w:cs="Calibri"/>
+                <w:color w:val="2E74B5" w:themeColor="accent1" w:themeShade="BF"/>
               </w:rPr>
               <w:t>0.685</w:t>
             </w:r>
@@ -24319,11 +24932,13 @@
               <w:jc w:val="center"/>
               <w:rPr>
                 <w:rFonts w:ascii="Calibri" w:hAnsi="Calibri" w:cs="Calibri"/>
-              </w:rPr>
-            </w:pPr>
-            <w:r>
-              <w:rPr>
-                <w:rFonts w:ascii="Calibri" w:hAnsi="Calibri" w:cs="Calibri"/>
+                <w:color w:val="2E74B5" w:themeColor="accent1" w:themeShade="BF"/>
+              </w:rPr>
+            </w:pPr>
+            <w:r>
+              <w:rPr>
+                <w:rFonts w:ascii="Calibri" w:hAnsi="Calibri" w:cs="Calibri"/>
+                <w:color w:val="2E74B5" w:themeColor="accent1" w:themeShade="BF"/>
               </w:rPr>
               <w:t>4</w:t>
             </w:r>
@@ -24348,11 +24963,13 @@
               <w:jc w:val="center"/>
               <w:rPr>
                 <w:rFonts w:ascii="Calibri" w:hAnsi="Calibri" w:cs="Calibri"/>
-              </w:rPr>
-            </w:pPr>
-            <w:r>
-              <w:rPr>
-                <w:rFonts w:ascii="Calibri" w:hAnsi="Calibri" w:cs="Calibri"/>
+                <w:color w:val="2E74B5" w:themeColor="accent1" w:themeShade="BF"/>
+              </w:rPr>
+            </w:pPr>
+            <w:r>
+              <w:rPr>
+                <w:rFonts w:ascii="Calibri" w:hAnsi="Calibri" w:cs="Calibri"/>
+                <w:color w:val="2E74B5" w:themeColor="accent1" w:themeShade="BF"/>
               </w:rPr>
               <w:t>0.657</w:t>
             </w:r>
@@ -24376,11 +24993,13 @@
               <w:jc w:val="center"/>
               <w:rPr>
                 <w:rFonts w:ascii="Calibri" w:hAnsi="Calibri" w:cs="Calibri"/>
-              </w:rPr>
-            </w:pPr>
-            <w:r>
-              <w:rPr>
-                <w:rFonts w:ascii="Calibri" w:hAnsi="Calibri" w:cs="Calibri"/>
+                <w:color w:val="2E74B5" w:themeColor="accent1" w:themeShade="BF"/>
+              </w:rPr>
+            </w:pPr>
+            <w:r>
+              <w:rPr>
+                <w:rFonts w:ascii="Calibri" w:hAnsi="Calibri" w:cs="Calibri"/>
+                <w:color w:val="2E74B5" w:themeColor="accent1" w:themeShade="BF"/>
               </w:rPr>
               <w:t>0.580</w:t>
             </w:r>
@@ -24409,11 +25028,13 @@
               <w:jc w:val="center"/>
               <w:rPr>
                 <w:rFonts w:ascii="Calibri" w:hAnsi="Calibri" w:cs="Calibri"/>
-              </w:rPr>
-            </w:pPr>
-            <w:r>
-              <w:rPr>
-                <w:rFonts w:ascii="Calibri" w:hAnsi="Calibri" w:cs="Calibri"/>
+                <w:color w:val="2E74B5" w:themeColor="accent1" w:themeShade="BF"/>
+              </w:rPr>
+            </w:pPr>
+            <w:r>
+              <w:rPr>
+                <w:rFonts w:ascii="Calibri" w:hAnsi="Calibri" w:cs="Calibri"/>
+                <w:color w:val="2E74B5" w:themeColor="accent1" w:themeShade="BF"/>
               </w:rPr>
               <w:t>6</w:t>
             </w:r>
@@ -24438,11 +25059,13 @@
               <w:jc w:val="center"/>
               <w:rPr>
                 <w:rFonts w:ascii="Calibri" w:hAnsi="Calibri" w:cs="Calibri"/>
-              </w:rPr>
-            </w:pPr>
-            <w:r>
-              <w:rPr>
-                <w:rFonts w:ascii="Calibri" w:hAnsi="Calibri" w:cs="Calibri"/>
+                <w:color w:val="2E74B5" w:themeColor="accent1" w:themeShade="BF"/>
+              </w:rPr>
+            </w:pPr>
+            <w:r>
+              <w:rPr>
+                <w:rFonts w:ascii="Calibri" w:hAnsi="Calibri" w:cs="Calibri"/>
+                <w:color w:val="2E74B5" w:themeColor="accent1" w:themeShade="BF"/>
               </w:rPr>
               <w:t>0.508</w:t>
             </w:r>
@@ -24466,11 +25089,13 @@
               <w:jc w:val="center"/>
               <w:rPr>
                 <w:rFonts w:ascii="Calibri" w:hAnsi="Calibri" w:cs="Calibri"/>
-              </w:rPr>
-            </w:pPr>
-            <w:r>
-              <w:rPr>
-                <w:rFonts w:ascii="Calibri" w:hAnsi="Calibri" w:cs="Calibri"/>
+                <w:color w:val="2E74B5" w:themeColor="accent1" w:themeShade="BF"/>
+              </w:rPr>
+            </w:pPr>
+            <w:r>
+              <w:rPr>
+                <w:rFonts w:ascii="Calibri" w:hAnsi="Calibri" w:cs="Calibri"/>
+                <w:color w:val="2E74B5" w:themeColor="accent1" w:themeShade="BF"/>
               </w:rPr>
               <w:t>0.708</w:t>
             </w:r>
@@ -24499,11 +25124,13 @@
               <w:jc w:val="center"/>
               <w:rPr>
                 <w:rFonts w:ascii="Calibri" w:hAnsi="Calibri" w:cs="Calibri"/>
-              </w:rPr>
-            </w:pPr>
-            <w:r>
-              <w:rPr>
-                <w:rFonts w:ascii="Calibri" w:hAnsi="Calibri" w:cs="Calibri"/>
+                <w:color w:val="2E74B5" w:themeColor="accent1" w:themeShade="BF"/>
+              </w:rPr>
+            </w:pPr>
+            <w:r>
+              <w:rPr>
+                <w:rFonts w:ascii="Calibri" w:hAnsi="Calibri" w:cs="Calibri"/>
+                <w:color w:val="2E74B5" w:themeColor="accent1" w:themeShade="BF"/>
               </w:rPr>
               <w:t>8</w:t>
             </w:r>
@@ -24528,11 +25155,13 @@
               <w:jc w:val="center"/>
               <w:rPr>
                 <w:rFonts w:ascii="Calibri" w:hAnsi="Calibri" w:cs="Calibri"/>
-              </w:rPr>
-            </w:pPr>
-            <w:r>
-              <w:rPr>
-                <w:rFonts w:ascii="Calibri" w:hAnsi="Calibri" w:cs="Calibri"/>
+                <w:color w:val="2E74B5" w:themeColor="accent1" w:themeShade="BF"/>
+              </w:rPr>
+            </w:pPr>
+            <w:r>
+              <w:rPr>
+                <w:rFonts w:ascii="Calibri" w:hAnsi="Calibri" w:cs="Calibri"/>
+                <w:color w:val="2E74B5" w:themeColor="accent1" w:themeShade="BF"/>
               </w:rPr>
               <w:t>0.626</w:t>
             </w:r>
@@ -24556,11 +25185,13 @@
               <w:jc w:val="center"/>
               <w:rPr>
                 <w:rFonts w:ascii="Calibri" w:hAnsi="Calibri" w:cs="Calibri"/>
-              </w:rPr>
-            </w:pPr>
-            <w:r>
-              <w:rPr>
-                <w:rFonts w:ascii="Calibri" w:hAnsi="Calibri" w:cs="Calibri"/>
+                <w:color w:val="2E74B5" w:themeColor="accent1" w:themeShade="BF"/>
+              </w:rPr>
+            </w:pPr>
+            <w:r>
+              <w:rPr>
+                <w:rFonts w:ascii="Calibri" w:hAnsi="Calibri" w:cs="Calibri"/>
+                <w:color w:val="2E74B5" w:themeColor="accent1" w:themeShade="BF"/>
               </w:rPr>
               <w:t>0.610</w:t>
             </w:r>
@@ -24589,11 +25220,13 @@
               <w:jc w:val="center"/>
               <w:rPr>
                 <w:rFonts w:ascii="Calibri" w:hAnsi="Calibri" w:cs="Calibri"/>
-              </w:rPr>
-            </w:pPr>
-            <w:r>
-              <w:rPr>
-                <w:rFonts w:ascii="Calibri" w:hAnsi="Calibri" w:cs="Calibri"/>
+                <w:color w:val="2E74B5" w:themeColor="accent1" w:themeShade="BF"/>
+              </w:rPr>
+            </w:pPr>
+            <w:r>
+              <w:rPr>
+                <w:rFonts w:ascii="Calibri" w:hAnsi="Calibri" w:cs="Calibri"/>
+                <w:color w:val="2E74B5" w:themeColor="accent1" w:themeShade="BF"/>
               </w:rPr>
               <w:t>10</w:t>
             </w:r>
@@ -24618,11 +25251,13 @@
               <w:jc w:val="center"/>
               <w:rPr>
                 <w:rFonts w:ascii="Calibri" w:hAnsi="Calibri" w:cs="Calibri"/>
-              </w:rPr>
-            </w:pPr>
-            <w:r>
-              <w:rPr>
-                <w:rFonts w:ascii="Calibri" w:hAnsi="Calibri" w:cs="Calibri"/>
+                <w:color w:val="2E74B5" w:themeColor="accent1" w:themeShade="BF"/>
+              </w:rPr>
+            </w:pPr>
+            <w:r>
+              <w:rPr>
+                <w:rFonts w:ascii="Calibri" w:hAnsi="Calibri" w:cs="Calibri"/>
+                <w:color w:val="2E74B5" w:themeColor="accent1" w:themeShade="BF"/>
               </w:rPr>
               <w:t>0.643</w:t>
             </w:r>
@@ -24646,11 +25281,13 @@
               <w:jc w:val="center"/>
               <w:rPr>
                 <w:rFonts w:ascii="Calibri" w:hAnsi="Calibri" w:cs="Calibri"/>
-              </w:rPr>
-            </w:pPr>
-            <w:r>
-              <w:rPr>
-                <w:rFonts w:ascii="Calibri" w:hAnsi="Calibri" w:cs="Calibri"/>
+                <w:color w:val="2E74B5" w:themeColor="accent1" w:themeShade="BF"/>
+              </w:rPr>
+            </w:pPr>
+            <w:r>
+              <w:rPr>
+                <w:rFonts w:ascii="Calibri" w:hAnsi="Calibri" w:cs="Calibri"/>
+                <w:color w:val="2E74B5" w:themeColor="accent1" w:themeShade="BF"/>
               </w:rPr>
               <w:t>0.691</w:t>
             </w:r>
@@ -24673,8 +25310,6 @@
           <w:lang w:val="el-GR"/>
         </w:rPr>
       </w:pPr>
-      <w:bookmarkStart w:id="1" w:name="_GoBack"/>
-      <w:bookmarkEnd w:id="1"/>
       <w:r>
         <w:rPr>
           <w:noProof/>
@@ -25023,7 +25658,7 @@
 </file>
 
 <file path=word/styles.xml><?xml version="1.0" encoding="utf-8"?>
-<w:styles xmlns:mc="http://schemas.openxmlformats.org/markup-compatibility/2006" xmlns:r="http://schemas.openxmlformats.org/officeDocument/2006/relationships" xmlns:w="http://schemas.openxmlformats.org/wordprocessingml/2006/main" xmlns:w14="http://schemas.microsoft.com/office/word/2010/wordml" xmlns:w15="http://schemas.microsoft.com/office/word/2012/wordml" xmlns:w16se="http://schemas.microsoft.com/office/word/2015/wordml/symex" mc:Ignorable="w14 w15 w16se">
+<w:styles xmlns:mc="http://schemas.openxmlformats.org/markup-compatibility/2006" xmlns:r="http://schemas.openxmlformats.org/officeDocument/2006/relationships" xmlns:w="http://schemas.openxmlformats.org/wordprocessingml/2006/main" xmlns:w14="http://schemas.microsoft.com/office/word/2010/wordml" xmlns:w15="http://schemas.microsoft.com/office/word/2012/wordml" xmlns:w16cex="http://schemas.microsoft.com/office/word/2018/wordml/cex" xmlns:w16cid="http://schemas.microsoft.com/office/word/2016/wordml/cid" xmlns:w16="http://schemas.microsoft.com/office/word/2018/wordml" xmlns:w16sdtdh="http://schemas.microsoft.com/office/word/2020/wordml/sdtdatahash" xmlns:w16se="http://schemas.microsoft.com/office/word/2015/wordml/symex" mc:Ignorable="w14 w15 w16se w16cid w16 w16cex w16sdtdh">
   <w:docDefaults>
     <w:rPrDefault>
       <w:rPr>
@@ -25039,7 +25674,7 @@
       </w:pPr>
     </w:pPrDefault>
   </w:docDefaults>
-  <w:latentStyles w:defLockedState="0" w:defUIPriority="99" w:defSemiHidden="0" w:defUnhideWhenUsed="0" w:defQFormat="0" w:count="371">
+  <w:latentStyles w:defLockedState="0" w:defUIPriority="99" w:defSemiHidden="0" w:defUnhideWhenUsed="0" w:defQFormat="0" w:count="376">
     <w:lsdException w:name="Normal" w:uiPriority="0" w:qFormat="1"/>
     <w:lsdException w:name="heading 1" w:uiPriority="9" w:qFormat="1"/>
     <w:lsdException w:name="heading 2" w:semiHidden="1" w:uiPriority="9" w:unhideWhenUsed="1" w:qFormat="1"/>
@@ -25411,17 +26046,23 @@
     <w:lsdException w:name="List Table 5 Dark Accent 6" w:uiPriority="50"/>
     <w:lsdException w:name="List Table 6 Colorful Accent 6" w:uiPriority="51"/>
     <w:lsdException w:name="List Table 7 Colorful Accent 6" w:uiPriority="52"/>
+    <w:lsdException w:name="Mention" w:semiHidden="1" w:unhideWhenUsed="1"/>
+    <w:lsdException w:name="Smart Hyperlink" w:semiHidden="1" w:unhideWhenUsed="1"/>
+    <w:lsdException w:name="Hashtag" w:semiHidden="1" w:unhideWhenUsed="1"/>
+    <w:lsdException w:name="Unresolved Mention" w:semiHidden="1" w:unhideWhenUsed="1"/>
+    <w:lsdException w:name="Smart Link" w:semiHidden="1" w:unhideWhenUsed="1"/>
   </w:latentStyles>
-  <w:style w:type="paragraph" w:default="1" w:styleId="a">
+  <w:style w:type="paragraph" w:default="1" w:styleId="Normal">
     <w:name w:val="Normal"/>
     <w:qFormat/>
   </w:style>
-  <w:style w:type="character" w:default="1" w:styleId="a0">
+  <w:style w:type="character" w:default="1" w:styleId="DefaultParagraphFont">
     <w:name w:val="Default Paragraph Font"/>
     <w:uiPriority w:val="1"/>
+    <w:semiHidden/>
     <w:unhideWhenUsed/>
   </w:style>
-  <w:style w:type="table" w:default="1" w:styleId="a1">
+  <w:style w:type="table" w:default="1" w:styleId="TableNormal">
     <w:name w:val="Normal Table"/>
     <w:uiPriority w:val="99"/>
     <w:semiHidden/>
@@ -25436,15 +26077,15 @@
       </w:tblCellMar>
     </w:tblPr>
   </w:style>
-  <w:style w:type="numbering" w:default="1" w:styleId="a2">
+  <w:style w:type="numbering" w:default="1" w:styleId="NoList">
     <w:name w:val="No List"/>
     <w:uiPriority w:val="99"/>
     <w:semiHidden/>
     <w:unhideWhenUsed/>
   </w:style>
-  <w:style w:type="paragraph" w:styleId="a3">
+  <w:style w:type="paragraph" w:styleId="ListParagraph">
     <w:name w:val="List Paragraph"/>
-    <w:basedOn w:val="a"/>
+    <w:basedOn w:val="Normal"/>
     <w:uiPriority w:val="34"/>
     <w:qFormat/>
     <w:rsid w:val="00904AFC"/>
@@ -25453,9 +26094,9 @@
       <w:contextualSpacing/>
     </w:pPr>
   </w:style>
-  <w:style w:type="table" w:styleId="a4">
+  <w:style w:type="table" w:styleId="TableGrid">
     <w:name w:val="Table Grid"/>
-    <w:basedOn w:val="a1"/>
+    <w:basedOn w:val="TableNormal"/>
     <w:uiPriority w:val="39"/>
     <w:rsid w:val="00EC502F"/>
     <w:pPr>

</xml_diff>

<commit_message>
change on the report
</commit_message>
<xml_diff>
--- a/reportEx2.docx
+++ b/reportEx2.docx
@@ -1,6 +1,6 @@
 
 <file path=word/document.xml><?xml version="1.0" encoding="utf-8"?>
-<w:document xmlns:wpc="http://schemas.microsoft.com/office/word/2010/wordprocessingCanvas" xmlns:cx="http://schemas.microsoft.com/office/drawing/2014/chartex" xmlns:cx1="http://schemas.microsoft.com/office/drawing/2015/9/8/chartex" xmlns:cx2="http://schemas.microsoft.com/office/drawing/2015/10/21/chartex" xmlns:cx3="http://schemas.microsoft.com/office/drawing/2016/5/9/chartex" xmlns:cx4="http://schemas.microsoft.com/office/drawing/2016/5/10/chartex" xmlns:cx5="http://schemas.microsoft.com/office/drawing/2016/5/11/chartex" xmlns:cx6="http://schemas.microsoft.com/office/drawing/2016/5/12/chartex" xmlns:cx7="http://schemas.microsoft.com/office/drawing/2016/5/13/chartex" xmlns:cx8="http://schemas.microsoft.com/office/drawing/2016/5/14/chartex" xmlns:mc="http://schemas.openxmlformats.org/markup-compatibility/2006" xmlns:aink="http://schemas.microsoft.com/office/drawing/2016/ink" xmlns:am3d="http://schemas.microsoft.com/office/drawing/2017/model3d" xmlns:o="urn:schemas-microsoft-com:office:office" xmlns:oel="http://schemas.microsoft.com/office/2019/extlst" xmlns:r="http://schemas.openxmlformats.org/officeDocument/2006/relationships" xmlns:m="http://schemas.openxmlformats.org/officeDocument/2006/math" xmlns:v="urn:schemas-microsoft-com:vml" xmlns:wp14="http://schemas.microsoft.com/office/word/2010/wordprocessingDrawing" xmlns:wp="http://schemas.openxmlformats.org/drawingml/2006/wordprocessingDrawing" xmlns:w10="urn:schemas-microsoft-com:office:word" xmlns:w="http://schemas.openxmlformats.org/wordprocessingml/2006/main" xmlns:w14="http://schemas.microsoft.com/office/word/2010/wordml" xmlns:w15="http://schemas.microsoft.com/office/word/2012/wordml" xmlns:w16cex="http://schemas.microsoft.com/office/word/2018/wordml/cex" xmlns:w16cid="http://schemas.microsoft.com/office/word/2016/wordml/cid" xmlns:w16="http://schemas.microsoft.com/office/word/2018/wordml" xmlns:w16sdtdh="http://schemas.microsoft.com/office/word/2020/wordml/sdtdatahash" xmlns:w16se="http://schemas.microsoft.com/office/word/2015/wordml/symex" xmlns:wpg="http://schemas.microsoft.com/office/word/2010/wordprocessingGroup" xmlns:wpi="http://schemas.microsoft.com/office/word/2010/wordprocessingInk" xmlns:wne="http://schemas.microsoft.com/office/word/2006/wordml" xmlns:wps="http://schemas.microsoft.com/office/word/2010/wordprocessingShape" mc:Ignorable="w14 w15 w16se w16cid w16 w16cex w16sdtdh wp14">
+<w:document xmlns:wpc="http://schemas.microsoft.com/office/word/2010/wordprocessingCanvas" xmlns:cx="http://schemas.microsoft.com/office/drawing/2014/chartex" xmlns:cx1="http://schemas.microsoft.com/office/drawing/2015/9/8/chartex" xmlns:mc="http://schemas.openxmlformats.org/markup-compatibility/2006" xmlns:o="urn:schemas-microsoft-com:office:office" xmlns:r="http://schemas.openxmlformats.org/officeDocument/2006/relationships" xmlns:m="http://schemas.openxmlformats.org/officeDocument/2006/math" xmlns:v="urn:schemas-microsoft-com:vml" xmlns:wp14="http://schemas.microsoft.com/office/word/2010/wordprocessingDrawing" xmlns:wp="http://schemas.openxmlformats.org/drawingml/2006/wordprocessingDrawing" xmlns:w10="urn:schemas-microsoft-com:office:word" xmlns:w="http://schemas.openxmlformats.org/wordprocessingml/2006/main" xmlns:w14="http://schemas.microsoft.com/office/word/2010/wordml" xmlns:w15="http://schemas.microsoft.com/office/word/2012/wordml" xmlns:w16se="http://schemas.microsoft.com/office/word/2015/wordml/symex" xmlns:wpg="http://schemas.microsoft.com/office/word/2010/wordprocessingGroup" xmlns:wpi="http://schemas.microsoft.com/office/word/2010/wordprocessingInk" xmlns:wne="http://schemas.microsoft.com/office/word/2006/wordml" xmlns:wps="http://schemas.microsoft.com/office/word/2010/wordprocessingShape" mc:Ignorable="w14 w15 w16se wp14">
   <w:background w:color="DEEAF6" w:themeColor="accent1" w:themeTint="33"/>
   <w:body>
     <w:p>
@@ -18,14 +18,6 @@
         <w:rPr>
           <w:b/>
           <w:color w:val="2E74B5" w:themeColor="accent1" w:themeShade="BF"/>
-          <w:lang w:val="el-GR"/>
-        </w:rPr>
-        <w:t xml:space="preserve"> </w:t>
-      </w:r>
-      <w:r>
-        <w:rPr>
-          <w:b/>
-          <w:color w:val="2E74B5" w:themeColor="accent1" w:themeShade="BF"/>
           <w:sz w:val="40"/>
           <w:szCs w:val="40"/>
           <w:lang w:val="el-GR"/>
@@ -35,7 +27,7 @@
     </w:p>
     <w:tbl>
       <w:tblPr>
-        <w:tblStyle w:val="TableGrid"/>
+        <w:tblStyle w:val="a4"/>
         <w:tblW w:w="0" w:type="auto"/>
         <w:tblLook w:val="04A0" w:firstRow="1" w:lastRow="0" w:firstColumn="1" w:lastColumn="0" w:noHBand="0" w:noVBand="1"/>
       </w:tblPr>
@@ -128,21 +120,12 @@
                 <w:lang w:val="el-GR"/>
               </w:rPr>
             </w:pPr>
-            <w:proofErr w:type="spellStart"/>
             <w:r>
               <w:rPr>
                 <w:color w:val="2E74B5" w:themeColor="accent1" w:themeShade="BF"/>
                 <w:lang w:val="el-GR"/>
               </w:rPr>
-              <w:t>Περγαντής</w:t>
-            </w:r>
-            <w:proofErr w:type="spellEnd"/>
-            <w:r>
-              <w:rPr>
-                <w:color w:val="2E74B5" w:themeColor="accent1" w:themeShade="BF"/>
-                <w:lang w:val="el-GR"/>
-              </w:rPr>
-              <w:t xml:space="preserve"> Νικόλαος</w:t>
+              <w:t>Περγαντής Νικόλαος</w:t>
             </w:r>
           </w:p>
         </w:tc>
@@ -210,21 +193,12 @@
                 <w:lang w:val="el-GR"/>
               </w:rPr>
             </w:pPr>
-            <w:proofErr w:type="spellStart"/>
             <w:r>
               <w:rPr>
                 <w:color w:val="2E74B5" w:themeColor="accent1" w:themeShade="BF"/>
                 <w:lang w:val="el-GR"/>
               </w:rPr>
-              <w:t>Φωτογιαννόπουλος</w:t>
-            </w:r>
-            <w:proofErr w:type="spellEnd"/>
-            <w:r>
-              <w:rPr>
-                <w:color w:val="2E74B5" w:themeColor="accent1" w:themeShade="BF"/>
-                <w:lang w:val="el-GR"/>
-              </w:rPr>
-              <w:t xml:space="preserve"> Δημήτριος</w:t>
+              <w:t>Φωτογιαννόπουλος Δημήτριος</w:t>
             </w:r>
           </w:p>
         </w:tc>
@@ -378,14 +352,12 @@
         </w:rPr>
         <w:t xml:space="preserve">Πριν την επεξήγηση των αλγορίθμων μηχανικής μάθησης, θα θέλαμε να αναφέρουμε πως στα αρχεία </w:t>
       </w:r>
-      <w:proofErr w:type="spellStart"/>
       <w:r>
         <w:rPr>
           <w:color w:val="2E74B5" w:themeColor="accent1" w:themeShade="BF"/>
         </w:rPr>
         <w:t>makeTestData</w:t>
       </w:r>
-      <w:proofErr w:type="spellEnd"/>
       <w:r>
         <w:rPr>
           <w:color w:val="2E74B5" w:themeColor="accent1" w:themeShade="BF"/>
@@ -400,14 +372,12 @@
         </w:rPr>
         <w:t xml:space="preserve">και </w:t>
       </w:r>
-      <w:proofErr w:type="spellStart"/>
       <w:r>
         <w:rPr>
           <w:color w:val="2E74B5" w:themeColor="accent1" w:themeShade="BF"/>
         </w:rPr>
         <w:t>makeTrainData</w:t>
       </w:r>
-      <w:proofErr w:type="spellEnd"/>
       <w:r>
         <w:rPr>
           <w:color w:val="2E74B5" w:themeColor="accent1" w:themeShade="BF"/>
@@ -537,14 +507,12 @@
         </w:rPr>
         <w:t xml:space="preserve">ε μέσα στο </w:t>
       </w:r>
-      <w:proofErr w:type="spellStart"/>
       <w:r>
         <w:rPr>
           <w:color w:val="2E74B5" w:themeColor="accent1" w:themeShade="BF"/>
         </w:rPr>
         <w:t>makeTrainData</w:t>
       </w:r>
-      <w:proofErr w:type="spellEnd"/>
       <w:r>
         <w:rPr>
           <w:color w:val="2E74B5" w:themeColor="accent1" w:themeShade="BF"/>
@@ -593,14 +561,12 @@
         </w:rPr>
         <w:t xml:space="preserve"> των αλγορίθμων γίνεται εντός του </w:t>
       </w:r>
-      <w:proofErr w:type="spellStart"/>
       <w:r>
         <w:rPr>
           <w:color w:val="2E74B5" w:themeColor="accent1" w:themeShade="BF"/>
         </w:rPr>
         <w:t>myExecutionFile</w:t>
       </w:r>
-      <w:proofErr w:type="spellEnd"/>
       <w:r>
         <w:rPr>
           <w:color w:val="2E74B5" w:themeColor="accent1" w:themeShade="BF"/>
@@ -682,7 +648,6 @@
         </w:rPr>
         <w:t>ï</w:t>
       </w:r>
-      <w:proofErr w:type="spellStart"/>
       <w:r>
         <w:rPr>
           <w:b/>
@@ -692,7 +657,6 @@
         </w:rPr>
         <w:t>ve</w:t>
       </w:r>
-      <w:proofErr w:type="spellEnd"/>
       <w:r>
         <w:rPr>
           <w:b/>
@@ -735,14 +699,12 @@
         </w:rPr>
         <w:t xml:space="preserve">Δημιουργήσαμε μια κλάση </w:t>
       </w:r>
-      <w:proofErr w:type="spellStart"/>
       <w:r>
         <w:rPr>
           <w:color w:val="2E74B5" w:themeColor="accent1" w:themeShade="BF"/>
         </w:rPr>
         <w:t>NaiveBayes</w:t>
       </w:r>
-      <w:proofErr w:type="spellEnd"/>
       <w:r>
         <w:rPr>
           <w:color w:val="2E74B5" w:themeColor="accent1" w:themeShade="BF"/>
@@ -785,14 +747,12 @@
         </w:rPr>
         <w:t>__</w:t>
       </w:r>
-      <w:proofErr w:type="spellStart"/>
       <w:r>
         <w:rPr>
           <w:color w:val="2E74B5" w:themeColor="accent1" w:themeShade="BF"/>
         </w:rPr>
         <w:t>init</w:t>
       </w:r>
-      <w:proofErr w:type="spellEnd"/>
       <w:r>
         <w:rPr>
           <w:color w:val="2E74B5" w:themeColor="accent1" w:themeShade="BF"/>
@@ -861,14 +821,12 @@
         </w:rPr>
         <w:t xml:space="preserve">από τα </w:t>
       </w:r>
-      <w:proofErr w:type="spellStart"/>
       <w:r>
         <w:rPr>
           <w:color w:val="2E74B5" w:themeColor="accent1" w:themeShade="BF"/>
         </w:rPr>
         <w:t>trainData</w:t>
       </w:r>
-      <w:proofErr w:type="spellEnd"/>
       <w:r>
         <w:rPr>
           <w:color w:val="2E74B5" w:themeColor="accent1" w:themeShade="BF"/>
@@ -931,14 +889,12 @@
         </w:rPr>
         <w:t xml:space="preserve"> Τώρα στην </w:t>
       </w:r>
-      <w:proofErr w:type="spellStart"/>
       <w:r>
         <w:rPr>
           <w:color w:val="2E74B5" w:themeColor="accent1" w:themeShade="BF"/>
         </w:rPr>
         <w:t>calculateProb</w:t>
       </w:r>
-      <w:proofErr w:type="spellEnd"/>
       <w:r>
         <w:rPr>
           <w:color w:val="2E74B5" w:themeColor="accent1" w:themeShade="BF"/>
@@ -1028,14 +984,12 @@
         </w:rPr>
         <w:t xml:space="preserve">εντός της οποίας υπολογίζουμε την πιθανότητα ένα παράδειγμα να είναι θετικό ή αρνητικό με την χρήση της </w:t>
       </w:r>
-      <w:proofErr w:type="spellStart"/>
       <w:r>
         <w:rPr>
           <w:color w:val="2E74B5" w:themeColor="accent1" w:themeShade="BF"/>
         </w:rPr>
         <w:t>calculateProb</w:t>
       </w:r>
-      <w:proofErr w:type="spellEnd"/>
       <w:r>
         <w:rPr>
           <w:color w:val="2E74B5" w:themeColor="accent1" w:themeShade="BF"/>
@@ -1078,14 +1032,12 @@
         </w:rPr>
         <w:t xml:space="preserve"> η κατηγορία που έχει γενικά μεγαλύτερη πιθανότητα με βάση τα </w:t>
       </w:r>
-      <w:proofErr w:type="spellStart"/>
       <w:r>
         <w:rPr>
           <w:color w:val="2E74B5" w:themeColor="accent1" w:themeShade="BF"/>
         </w:rPr>
         <w:t>trainData</w:t>
       </w:r>
-      <w:proofErr w:type="spellEnd"/>
       <w:r>
         <w:rPr>
           <w:color w:val="2E74B5" w:themeColor="accent1" w:themeShade="BF"/>
@@ -1118,7 +1070,7 @@
     </w:p>
     <w:tbl>
       <w:tblPr>
-        <w:tblStyle w:val="TableGrid"/>
+        <w:tblStyle w:val="a4"/>
         <w:tblW w:w="0" w:type="auto"/>
         <w:tblLook w:val="04A0" w:firstRow="1" w:lastRow="0" w:firstColumn="1" w:lastColumn="0" w:noHBand="0" w:noVBand="1"/>
       </w:tblPr>
@@ -1556,7 +1508,7 @@
     </w:p>
     <w:tbl>
       <w:tblPr>
-        <w:tblStyle w:val="TableGrid"/>
+        <w:tblStyle w:val="a4"/>
         <w:tblW w:w="0" w:type="auto"/>
         <w:tblLook w:val="04A0" w:firstRow="1" w:lastRow="0" w:firstColumn="1" w:lastColumn="0" w:noHBand="0" w:noVBand="1"/>
       </w:tblPr>
@@ -1985,7 +1937,7 @@
     </w:p>
     <w:tbl>
       <w:tblPr>
-        <w:tblStyle w:val="TableGrid"/>
+        <w:tblStyle w:val="a4"/>
         <w:tblW w:w="0" w:type="auto"/>
         <w:tblLook w:val="04A0" w:firstRow="1" w:lastRow="0" w:firstColumn="1" w:lastColumn="0" w:noHBand="0" w:noVBand="1"/>
       </w:tblPr>
@@ -2421,7 +2373,7 @@
     </w:p>
     <w:tbl>
       <w:tblPr>
-        <w:tblStyle w:val="TableGrid"/>
+        <w:tblStyle w:val="a4"/>
         <w:tblW w:w="0" w:type="auto"/>
         <w:tblLook w:val="04A0" w:firstRow="1" w:lastRow="0" w:firstColumn="1" w:lastColumn="0" w:noHBand="0" w:noVBand="1"/>
       </w:tblPr>
@@ -3400,14 +3352,12 @@
         </w:rPr>
         <w:t xml:space="preserve">. Υλοποιήσαμε μια κλάση </w:t>
       </w:r>
-      <w:proofErr w:type="spellStart"/>
       <w:r>
         <w:rPr>
           <w:color w:val="2E74B5" w:themeColor="accent1" w:themeShade="BF"/>
         </w:rPr>
         <w:t>RandomForest</w:t>
       </w:r>
-      <w:proofErr w:type="spellEnd"/>
       <w:r>
         <w:rPr>
           <w:color w:val="2E74B5" w:themeColor="accent1" w:themeShade="BF"/>
@@ -3429,14 +3379,12 @@
         </w:rPr>
         <w:t>__</w:t>
       </w:r>
-      <w:proofErr w:type="spellStart"/>
       <w:r>
         <w:rPr>
           <w:color w:val="2E74B5" w:themeColor="accent1" w:themeShade="BF"/>
         </w:rPr>
         <w:t>init</w:t>
       </w:r>
-      <w:proofErr w:type="spellEnd"/>
       <w:r>
         <w:rPr>
           <w:color w:val="2E74B5" w:themeColor="accent1" w:themeShade="BF"/>
@@ -3681,7 +3629,7 @@
     </w:p>
     <w:tbl>
       <w:tblPr>
-        <w:tblStyle w:val="TableGrid"/>
+        <w:tblStyle w:val="a4"/>
         <w:tblW w:w="0" w:type="auto"/>
         <w:tblLook w:val="04A0" w:firstRow="1" w:lastRow="0" w:firstColumn="1" w:lastColumn="0" w:noHBand="0" w:noVBand="1"/>
       </w:tblPr>
@@ -4111,7 +4059,7 @@
     </w:p>
     <w:tbl>
       <w:tblPr>
-        <w:tblStyle w:val="TableGrid"/>
+        <w:tblStyle w:val="a4"/>
         <w:tblW w:w="0" w:type="auto"/>
         <w:tblLook w:val="04A0" w:firstRow="1" w:lastRow="0" w:firstColumn="1" w:lastColumn="0" w:noHBand="0" w:noVBand="1"/>
       </w:tblPr>
@@ -4540,7 +4488,7 @@
     </w:p>
     <w:tbl>
       <w:tblPr>
-        <w:tblStyle w:val="TableGrid"/>
+        <w:tblStyle w:val="a4"/>
         <w:tblW w:w="0" w:type="auto"/>
         <w:tblLook w:val="04A0" w:firstRow="1" w:lastRow="0" w:firstColumn="1" w:lastColumn="0" w:noHBand="0" w:noVBand="1"/>
       </w:tblPr>
@@ -4962,7 +4910,7 @@
     </w:tbl>
     <w:tbl>
       <w:tblPr>
-        <w:tblStyle w:val="TableGrid"/>
+        <w:tblStyle w:val="a4"/>
         <w:tblpPr w:leftFromText="180" w:rightFromText="180" w:vertAnchor="text" w:horzAnchor="margin" w:tblpY="352"/>
         <w:tblW w:w="0" w:type="auto"/>
         <w:tblLook w:val="04A0" w:firstRow="1" w:lastRow="0" w:firstColumn="1" w:lastColumn="0" w:noHBand="0" w:noVBand="1"/>
@@ -5933,7 +5881,6 @@
         </w:rPr>
         <w:t xml:space="preserve"> </w:t>
       </w:r>
-      <w:proofErr w:type="spellStart"/>
       <w:r>
         <w:rPr>
           <w:color w:val="2E74B5" w:themeColor="accent1" w:themeShade="BF"/>
@@ -5941,7 +5888,6 @@
         </w:rPr>
         <w:t>αλλα</w:t>
       </w:r>
-      <w:proofErr w:type="spellEnd"/>
       <w:r>
         <w:rPr>
           <w:color w:val="2E74B5" w:themeColor="accent1" w:themeShade="BF"/>
@@ -5991,14 +5937,12 @@
         </w:rPr>
         <w:t xml:space="preserve"> </w:t>
       </w:r>
-      <w:proofErr w:type="spellStart"/>
       <w:r>
         <w:rPr>
           <w:color w:val="2E74B5" w:themeColor="accent1" w:themeShade="BF"/>
         </w:rPr>
         <w:t>SingleDepthTree</w:t>
       </w:r>
-      <w:proofErr w:type="spellEnd"/>
       <w:r>
         <w:rPr>
           <w:color w:val="2E74B5" w:themeColor="accent1" w:themeShade="BF"/>
@@ -6261,14 +6205,12 @@
         </w:rPr>
         <w:t xml:space="preserve"> </w:t>
       </w:r>
-      <w:proofErr w:type="spellStart"/>
       <w:r>
         <w:rPr>
           <w:color w:val="2E74B5" w:themeColor="accent1" w:themeShade="BF"/>
         </w:rPr>
         <w:t>SingleDepthTrees</w:t>
       </w:r>
-      <w:proofErr w:type="spellEnd"/>
       <w:r>
         <w:rPr>
           <w:color w:val="2E74B5" w:themeColor="accent1" w:themeShade="BF"/>
@@ -6290,14 +6232,12 @@
         </w:rPr>
         <w:t xml:space="preserve">Αρχικά η κλάση </w:t>
       </w:r>
-      <w:proofErr w:type="spellStart"/>
       <w:r>
         <w:rPr>
           <w:color w:val="2E74B5" w:themeColor="accent1" w:themeShade="BF"/>
         </w:rPr>
         <w:t>SingleDepthTree</w:t>
       </w:r>
-      <w:proofErr w:type="spellEnd"/>
       <w:r>
         <w:rPr>
           <w:color w:val="2E74B5" w:themeColor="accent1" w:themeShade="BF"/>
@@ -6319,14 +6259,12 @@
         </w:rPr>
         <w:t>__</w:t>
       </w:r>
-      <w:proofErr w:type="spellStart"/>
       <w:r>
         <w:rPr>
           <w:color w:val="2E74B5" w:themeColor="accent1" w:themeShade="BF"/>
         </w:rPr>
         <w:t>init</w:t>
       </w:r>
-      <w:proofErr w:type="spellEnd"/>
       <w:r>
         <w:rPr>
           <w:color w:val="2E74B5" w:themeColor="accent1" w:themeShade="BF"/>
@@ -6341,14 +6279,12 @@
         </w:rPr>
         <w:t xml:space="preserve">για αρχικοποιήσεις. Αρχικά, στην κλάση υπάρχει η μέθοδος </w:t>
       </w:r>
-      <w:proofErr w:type="spellStart"/>
       <w:r>
         <w:rPr>
           <w:color w:val="2E74B5" w:themeColor="accent1" w:themeShade="BF"/>
         </w:rPr>
         <w:t>giniIndex</w:t>
       </w:r>
-      <w:proofErr w:type="spellEnd"/>
       <w:r>
         <w:rPr>
           <w:color w:val="2E74B5" w:themeColor="accent1" w:themeShade="BF"/>
@@ -6438,14 +6374,12 @@
         </w:rPr>
         <w:t xml:space="preserve">Από εκεί και πέρα, υπολογίζουμε τον μετρητή </w:t>
       </w:r>
-      <w:proofErr w:type="spellStart"/>
       <w:r>
         <w:rPr>
           <w:color w:val="2E74B5" w:themeColor="accent1" w:themeShade="BF"/>
         </w:rPr>
         <w:t>giniIndex</w:t>
       </w:r>
-      <w:proofErr w:type="spellEnd"/>
       <w:r>
         <w:rPr>
           <w:color w:val="2E74B5" w:themeColor="accent1" w:themeShade="BF"/>
@@ -6487,14 +6421,12 @@
         </w:rPr>
         <w:t xml:space="preserve">με το μικρότερο </w:t>
       </w:r>
-      <w:proofErr w:type="spellStart"/>
       <w:r>
         <w:rPr>
           <w:color w:val="2E74B5" w:themeColor="accent1" w:themeShade="BF"/>
         </w:rPr>
         <w:t>giniIndex</w:t>
       </w:r>
-      <w:proofErr w:type="spellEnd"/>
       <w:r>
         <w:rPr>
           <w:color w:val="2E74B5" w:themeColor="accent1" w:themeShade="BF"/>
@@ -6955,14 +6887,12 @@
         </w:rPr>
         <w:t xml:space="preserve"> εντός του </w:t>
       </w:r>
-      <w:proofErr w:type="spellStart"/>
       <w:r>
         <w:rPr>
           <w:color w:val="2E74B5" w:themeColor="accent1" w:themeShade="BF"/>
         </w:rPr>
         <w:t>Adaboost</w:t>
       </w:r>
-      <w:proofErr w:type="spellEnd"/>
       <w:r>
         <w:rPr>
           <w:color w:val="2E74B5" w:themeColor="accent1" w:themeShade="BF"/>
@@ -6977,14 +6907,12 @@
         </w:rPr>
         <w:t>__</w:t>
       </w:r>
-      <w:proofErr w:type="spellStart"/>
       <w:r>
         <w:rPr>
           <w:color w:val="2E74B5" w:themeColor="accent1" w:themeShade="BF"/>
         </w:rPr>
         <w:t>init</w:t>
       </w:r>
-      <w:proofErr w:type="spellEnd"/>
       <w:r>
         <w:rPr>
           <w:color w:val="2E74B5" w:themeColor="accent1" w:themeShade="BF"/>
@@ -7012,14 +6940,12 @@
         </w:rPr>
         <w:t xml:space="preserve">() η οποία υλοποιεί τον αλγόριθμο του </w:t>
       </w:r>
-      <w:proofErr w:type="spellStart"/>
       <w:r>
         <w:rPr>
           <w:color w:val="2E74B5" w:themeColor="accent1" w:themeShade="BF"/>
         </w:rPr>
         <w:t>Adaboost</w:t>
       </w:r>
-      <w:proofErr w:type="spellEnd"/>
       <w:r>
         <w:rPr>
           <w:color w:val="2E74B5" w:themeColor="accent1" w:themeShade="BF"/>
@@ -7061,14 +6987,12 @@
         </w:rPr>
         <w:t xml:space="preserve">της </w:t>
       </w:r>
-      <w:proofErr w:type="spellStart"/>
       <w:r>
         <w:rPr>
           <w:color w:val="2E74B5" w:themeColor="accent1" w:themeShade="BF"/>
         </w:rPr>
         <w:t>SingleDepthTree</w:t>
       </w:r>
-      <w:proofErr w:type="spellEnd"/>
       <w:r>
         <w:rPr>
           <w:color w:val="2E74B5" w:themeColor="accent1" w:themeShade="BF"/>
@@ -7290,14 +7214,12 @@
         </w:rPr>
         <w:t xml:space="preserve"> Στο τέλος απλά χρησιμοποιούμε την μέθοδο </w:t>
       </w:r>
-      <w:proofErr w:type="spellStart"/>
       <w:r>
         <w:rPr>
           <w:color w:val="2E74B5" w:themeColor="accent1" w:themeShade="BF"/>
         </w:rPr>
         <w:t>normalizeWeights</w:t>
       </w:r>
-      <w:proofErr w:type="spellEnd"/>
       <w:r>
         <w:rPr>
           <w:color w:val="2E74B5" w:themeColor="accent1" w:themeShade="BF"/>
@@ -7474,7 +7396,7 @@
     </w:p>
     <w:tbl>
       <w:tblPr>
-        <w:tblStyle w:val="TableGrid"/>
+        <w:tblStyle w:val="a4"/>
         <w:tblW w:w="0" w:type="auto"/>
         <w:tblLook w:val="04A0" w:firstRow="1" w:lastRow="0" w:firstColumn="1" w:lastColumn="0" w:noHBand="0" w:noVBand="1"/>
       </w:tblPr>
@@ -7904,7 +7826,7 @@
     </w:p>
     <w:tbl>
       <w:tblPr>
-        <w:tblStyle w:val="TableGrid"/>
+        <w:tblStyle w:val="a4"/>
         <w:tblW w:w="0" w:type="auto"/>
         <w:tblLook w:val="04A0" w:firstRow="1" w:lastRow="0" w:firstColumn="1" w:lastColumn="0" w:noHBand="0" w:noVBand="1"/>
       </w:tblPr>
@@ -8333,7 +8255,7 @@
     </w:p>
     <w:tbl>
       <w:tblPr>
-        <w:tblStyle w:val="TableGrid"/>
+        <w:tblStyle w:val="a4"/>
         <w:tblW w:w="0" w:type="auto"/>
         <w:tblLook w:val="04A0" w:firstRow="1" w:lastRow="0" w:firstColumn="1" w:lastColumn="0" w:noHBand="0" w:noVBand="1"/>
       </w:tblPr>
@@ -8762,7 +8684,7 @@
     </w:p>
     <w:tbl>
       <w:tblPr>
-        <w:tblStyle w:val="TableGrid"/>
+        <w:tblStyle w:val="a4"/>
         <w:tblW w:w="0" w:type="auto"/>
         <w:tblLook w:val="04A0" w:firstRow="1" w:lastRow="0" w:firstColumn="1" w:lastColumn="0" w:noHBand="0" w:noVBand="1"/>
       </w:tblPr>
@@ -9555,7 +9477,6 @@
         </w:rPr>
         <w:t xml:space="preserve">του </w:t>
       </w:r>
-      <w:proofErr w:type="spellStart"/>
       <w:r>
         <w:rPr>
           <w:color w:val="2E74B5" w:themeColor="accent1" w:themeShade="BF"/>
@@ -9574,7 +9495,6 @@
         </w:rPr>
         <w:t>Learn</w:t>
       </w:r>
-      <w:proofErr w:type="spellEnd"/>
       <w:r>
         <w:rPr>
           <w:color w:val="2E74B5" w:themeColor="accent1" w:themeShade="BF"/>
@@ -9582,14 +9502,12 @@
         </w:rPr>
         <w:t xml:space="preserve"> βρίσκονται στο αρχείο </w:t>
       </w:r>
-      <w:proofErr w:type="spellStart"/>
       <w:r>
         <w:rPr>
           <w:color w:val="2E74B5" w:themeColor="accent1" w:themeShade="BF"/>
         </w:rPr>
         <w:t>algorithmsFromSciKitLearn</w:t>
       </w:r>
-      <w:proofErr w:type="spellEnd"/>
       <w:r>
         <w:rPr>
           <w:color w:val="2E74B5" w:themeColor="accent1" w:themeShade="BF"/>
@@ -9597,14 +9515,12 @@
         </w:rPr>
         <w:t>.</w:t>
       </w:r>
-      <w:proofErr w:type="spellStart"/>
       <w:r>
         <w:rPr>
           <w:color w:val="2E74B5" w:themeColor="accent1" w:themeShade="BF"/>
         </w:rPr>
         <w:t>py</w:t>
       </w:r>
-      <w:proofErr w:type="spellEnd"/>
       <w:r>
         <w:rPr>
           <w:color w:val="2E74B5" w:themeColor="accent1" w:themeShade="BF"/>
@@ -9719,9 +9635,8 @@
           <w:sz w:val="32"/>
           <w:szCs w:val="32"/>
         </w:rPr>
-        <w:t xml:space="preserve">ayes (Our implementation vs </w:t>
-      </w:r>
-      <w:proofErr w:type="spellStart"/>
+        <w:t>ayes (Our implementation vs SciK</w:t>
+      </w:r>
       <w:r>
         <w:rPr>
           <w:b/>
@@ -9729,26 +9644,7 @@
           <w:sz w:val="32"/>
           <w:szCs w:val="32"/>
         </w:rPr>
-        <w:t>SciK</w:t>
-      </w:r>
-      <w:r>
-        <w:rPr>
-          <w:b/>
-          <w:color w:val="2E74B5" w:themeColor="accent1" w:themeShade="BF"/>
-          <w:sz w:val="32"/>
-          <w:szCs w:val="32"/>
-        </w:rPr>
-        <w:t>it</w:t>
-      </w:r>
-      <w:proofErr w:type="spellEnd"/>
-      <w:r>
-        <w:rPr>
-          <w:b/>
-          <w:color w:val="2E74B5" w:themeColor="accent1" w:themeShade="BF"/>
-          <w:sz w:val="32"/>
-          <w:szCs w:val="32"/>
-        </w:rPr>
-        <w:t>)</w:t>
+        <w:t>it)</w:t>
       </w:r>
     </w:p>
     <w:p>
@@ -9778,14 +9674,12 @@
         </w:rPr>
         <w:t>ï</w:t>
       </w:r>
-      <w:proofErr w:type="spellStart"/>
       <w:r>
         <w:rPr>
           <w:color w:val="2E74B5" w:themeColor="accent1" w:themeShade="BF"/>
         </w:rPr>
         <w:t>ve</w:t>
       </w:r>
-      <w:proofErr w:type="spellEnd"/>
       <w:r>
         <w:rPr>
           <w:color w:val="2E74B5" w:themeColor="accent1" w:themeShade="BF"/>
@@ -9813,7 +9707,6 @@
         </w:rPr>
         <w:t xml:space="preserve">του </w:t>
       </w:r>
-      <w:proofErr w:type="spellStart"/>
       <w:r>
         <w:rPr>
           <w:color w:val="2E74B5" w:themeColor="accent1" w:themeShade="BF"/>
@@ -9826,7 +9719,6 @@
         </w:rPr>
         <w:t>Learn</w:t>
       </w:r>
-      <w:proofErr w:type="spellEnd"/>
       <w:r>
         <w:rPr>
           <w:color w:val="2E74B5" w:themeColor="accent1" w:themeShade="BF"/>
@@ -9853,7 +9745,7 @@
     </w:p>
     <w:tbl>
       <w:tblPr>
-        <w:tblStyle w:val="TableGrid"/>
+        <w:tblStyle w:val="a4"/>
         <w:tblW w:w="0" w:type="auto"/>
         <w:tblLook w:val="04A0" w:firstRow="1" w:lastRow="0" w:firstColumn="1" w:lastColumn="0" w:noHBand="0" w:noVBand="1"/>
       </w:tblPr>
@@ -10283,7 +10175,7 @@
     </w:p>
     <w:tbl>
       <w:tblPr>
-        <w:tblStyle w:val="TableGrid"/>
+        <w:tblStyle w:val="a4"/>
         <w:tblW w:w="0" w:type="auto"/>
         <w:tblLook w:val="04A0" w:firstRow="1" w:lastRow="0" w:firstColumn="1" w:lastColumn="0" w:noHBand="0" w:noVBand="1"/>
       </w:tblPr>
@@ -10747,7 +10639,7 @@
     </w:p>
     <w:tbl>
       <w:tblPr>
-        <w:tblStyle w:val="TableGrid"/>
+        <w:tblStyle w:val="a4"/>
         <w:tblW w:w="0" w:type="auto"/>
         <w:tblLook w:val="04A0" w:firstRow="1" w:lastRow="0" w:firstColumn="1" w:lastColumn="0" w:noHBand="0" w:noVBand="1"/>
       </w:tblPr>
@@ -11178,7 +11070,7 @@
     </w:p>
     <w:tbl>
       <w:tblPr>
-        <w:tblStyle w:val="TableGrid"/>
+        <w:tblStyle w:val="a4"/>
         <w:tblW w:w="0" w:type="auto"/>
         <w:tblLook w:val="04A0" w:firstRow="1" w:lastRow="0" w:firstColumn="1" w:lastColumn="0" w:noHBand="0" w:noVBand="1"/>
       </w:tblPr>
@@ -11997,14 +11889,12 @@
         </w:rPr>
         <w:t xml:space="preserve">Διαγράμματα σύγκρισης της δικής μας υλοποίησης με την υλοποίηση του </w:t>
       </w:r>
-      <w:proofErr w:type="spellStart"/>
       <w:r>
         <w:rPr>
           <w:color w:val="2E74B5" w:themeColor="accent1" w:themeShade="BF"/>
         </w:rPr>
         <w:t>SciKitLearn</w:t>
       </w:r>
-      <w:proofErr w:type="spellEnd"/>
       <w:r>
         <w:rPr>
           <w:color w:val="2E74B5" w:themeColor="accent1" w:themeShade="BF"/>
@@ -12026,14 +11916,12 @@
         </w:rPr>
         <w:t>(</w:t>
       </w:r>
-      <w:proofErr w:type="spellStart"/>
       <w:r>
         <w:rPr>
           <w:color w:val="2E74B5" w:themeColor="accent1" w:themeShade="BF"/>
         </w:rPr>
         <w:t>TestData</w:t>
       </w:r>
-      <w:proofErr w:type="spellEnd"/>
       <w:r>
         <w:rPr>
           <w:color w:val="2E74B5" w:themeColor="accent1" w:themeShade="BF"/>
@@ -12417,14 +12305,12 @@
         </w:rPr>
         <w:t xml:space="preserve">Διαγράμματα σύγκρισης της δικής μας υλοποίησης με την υλοποίηση του </w:t>
       </w:r>
-      <w:proofErr w:type="spellStart"/>
       <w:r>
         <w:rPr>
           <w:color w:val="2E74B5" w:themeColor="accent1" w:themeShade="BF"/>
         </w:rPr>
         <w:t>SciKitLearn</w:t>
       </w:r>
-      <w:proofErr w:type="spellEnd"/>
       <w:r>
         <w:rPr>
           <w:color w:val="2E74B5" w:themeColor="accent1" w:themeShade="BF"/>
@@ -12437,23 +12323,7 @@
           <w:color w:val="2E74B5" w:themeColor="accent1" w:themeShade="BF"/>
           <w:lang w:val="el-GR"/>
         </w:rPr>
-        <w:t>πάνω στα δεδομένα εκπαίδευσης (</w:t>
-      </w:r>
-      <w:proofErr w:type="spellStart"/>
-      <w:r>
-        <w:rPr>
-          <w:color w:val="2E74B5" w:themeColor="accent1" w:themeShade="BF"/>
-          <w:lang w:val="el-GR"/>
-        </w:rPr>
-        <w:t>TrainData</w:t>
-      </w:r>
-      <w:proofErr w:type="spellEnd"/>
-      <w:r>
-        <w:rPr>
-          <w:color w:val="2E74B5" w:themeColor="accent1" w:themeShade="BF"/>
-          <w:lang w:val="el-GR"/>
-        </w:rPr>
-        <w:t>)</w:t>
+        <w:t>πάνω στα δεδομένα εκπαίδευσης (TrainData)</w:t>
       </w:r>
       <w:r>
         <w:rPr>
@@ -12731,27 +12601,7 @@
           <w:sz w:val="32"/>
           <w:szCs w:val="32"/>
         </w:rPr>
-        <w:t xml:space="preserve">Random Forest (Our implementation vs </w:t>
-      </w:r>
-      <w:proofErr w:type="spellStart"/>
-      <w:r>
-        <w:rPr>
-          <w:b/>
-          <w:color w:val="2E74B5" w:themeColor="accent1" w:themeShade="BF"/>
-          <w:sz w:val="32"/>
-          <w:szCs w:val="32"/>
-        </w:rPr>
-        <w:t>SciKit</w:t>
-      </w:r>
-      <w:proofErr w:type="spellEnd"/>
-      <w:r>
-        <w:rPr>
-          <w:b/>
-          <w:color w:val="2E74B5" w:themeColor="accent1" w:themeShade="BF"/>
-          <w:sz w:val="32"/>
-          <w:szCs w:val="32"/>
-        </w:rPr>
-        <w:t>)</w:t>
+        <w:t>Random Forest (Our implementation vs SciKit)</w:t>
       </w:r>
     </w:p>
     <w:p>
@@ -12801,7 +12651,6 @@
         </w:rPr>
         <w:t xml:space="preserve">του </w:t>
       </w:r>
-      <w:proofErr w:type="spellStart"/>
       <w:r>
         <w:rPr>
           <w:color w:val="2E74B5" w:themeColor="accent1" w:themeShade="BF"/>
@@ -12814,7 +12663,6 @@
         </w:rPr>
         <w:t>Learn</w:t>
       </w:r>
-      <w:proofErr w:type="spellEnd"/>
       <w:r>
         <w:rPr>
           <w:color w:val="2E74B5" w:themeColor="accent1" w:themeShade="BF"/>
@@ -12833,7 +12681,7 @@
     </w:p>
     <w:tbl>
       <w:tblPr>
-        <w:tblStyle w:val="TableGrid"/>
+        <w:tblStyle w:val="a4"/>
         <w:tblW w:w="0" w:type="auto"/>
         <w:tblLook w:val="04A0" w:firstRow="1" w:lastRow="0" w:firstColumn="1" w:lastColumn="0" w:noHBand="0" w:noVBand="1"/>
       </w:tblPr>
@@ -13263,7 +13111,7 @@
     </w:p>
     <w:tbl>
       <w:tblPr>
-        <w:tblStyle w:val="TableGrid"/>
+        <w:tblStyle w:val="a4"/>
         <w:tblW w:w="0" w:type="auto"/>
         <w:tblLook w:val="04A0" w:firstRow="1" w:lastRow="0" w:firstColumn="1" w:lastColumn="0" w:noHBand="0" w:noVBand="1"/>
       </w:tblPr>
@@ -13692,7 +13540,7 @@
     </w:p>
     <w:tbl>
       <w:tblPr>
-        <w:tblStyle w:val="TableGrid"/>
+        <w:tblStyle w:val="a4"/>
         <w:tblW w:w="0" w:type="auto"/>
         <w:tblLook w:val="04A0" w:firstRow="1" w:lastRow="0" w:firstColumn="1" w:lastColumn="0" w:noHBand="0" w:noVBand="1"/>
       </w:tblPr>
@@ -14121,7 +13969,7 @@
     </w:p>
     <w:tbl>
       <w:tblPr>
-        <w:tblStyle w:val="TableGrid"/>
+        <w:tblStyle w:val="a4"/>
         <w:tblW w:w="0" w:type="auto"/>
         <w:tblLook w:val="04A0" w:firstRow="1" w:lastRow="0" w:firstColumn="1" w:lastColumn="0" w:noHBand="0" w:noVBand="1"/>
       </w:tblPr>
@@ -14864,14 +14712,12 @@
         <w:lastRenderedPageBreak/>
         <w:t xml:space="preserve">Διαγράμματα σύγκρισης της δικής μας υλοποίησης με την υλοποίηση του </w:t>
       </w:r>
-      <w:proofErr w:type="spellStart"/>
       <w:r>
         <w:rPr>
           <w:color w:val="2E74B5" w:themeColor="accent1" w:themeShade="BF"/>
         </w:rPr>
         <w:t>SciKitLearn</w:t>
       </w:r>
-      <w:proofErr w:type="spellEnd"/>
       <w:r>
         <w:rPr>
           <w:color w:val="2E74B5" w:themeColor="accent1" w:themeShade="BF"/>
@@ -14893,14 +14739,12 @@
         </w:rPr>
         <w:t>(</w:t>
       </w:r>
-      <w:proofErr w:type="spellStart"/>
       <w:r>
         <w:rPr>
           <w:color w:val="2E74B5" w:themeColor="accent1" w:themeShade="BF"/>
         </w:rPr>
         <w:t>TestData</w:t>
       </w:r>
-      <w:proofErr w:type="spellEnd"/>
       <w:r>
         <w:rPr>
           <w:color w:val="2E74B5" w:themeColor="accent1" w:themeShade="BF"/>
@@ -15279,14 +15123,12 @@
         <w:lastRenderedPageBreak/>
         <w:t xml:space="preserve">Διαγράμματα σύγκρισης της δικής μας υλοποίησης με την υλοποίηση του </w:t>
       </w:r>
-      <w:proofErr w:type="spellStart"/>
       <w:r>
         <w:rPr>
           <w:color w:val="2E74B5" w:themeColor="accent1" w:themeShade="BF"/>
         </w:rPr>
         <w:t>SciKitLearn</w:t>
       </w:r>
-      <w:proofErr w:type="spellEnd"/>
       <w:r>
         <w:rPr>
           <w:color w:val="2E74B5" w:themeColor="accent1" w:themeShade="BF"/>
@@ -15299,23 +15141,7 @@
           <w:color w:val="2E74B5" w:themeColor="accent1" w:themeShade="BF"/>
           <w:lang w:val="el-GR"/>
         </w:rPr>
-        <w:t>πάνω στα δεδομένα εκπαίδευσης (</w:t>
-      </w:r>
-      <w:proofErr w:type="spellStart"/>
-      <w:r>
-        <w:rPr>
-          <w:color w:val="2E74B5" w:themeColor="accent1" w:themeShade="BF"/>
-          <w:lang w:val="el-GR"/>
-        </w:rPr>
-        <w:t>TrainData</w:t>
-      </w:r>
-      <w:proofErr w:type="spellEnd"/>
-      <w:r>
-        <w:rPr>
-          <w:color w:val="2E74B5" w:themeColor="accent1" w:themeShade="BF"/>
-          <w:lang w:val="el-GR"/>
-        </w:rPr>
-        <w:t>)</w:t>
+        <w:t>πάνω στα δεδομένα εκπαίδευσης (TrainData)</w:t>
       </w:r>
       <w:r>
         <w:rPr>
@@ -15704,27 +15530,7 @@
           <w:sz w:val="32"/>
           <w:szCs w:val="32"/>
         </w:rPr>
-        <w:t xml:space="preserve">(Our implementation vs </w:t>
-      </w:r>
-      <w:proofErr w:type="spellStart"/>
-      <w:r>
-        <w:rPr>
-          <w:b/>
-          <w:color w:val="2E74B5" w:themeColor="accent1" w:themeShade="BF"/>
-          <w:sz w:val="32"/>
-          <w:szCs w:val="32"/>
-        </w:rPr>
-        <w:t>SciKit</w:t>
-      </w:r>
-      <w:proofErr w:type="spellEnd"/>
-      <w:r>
-        <w:rPr>
-          <w:b/>
-          <w:color w:val="2E74B5" w:themeColor="accent1" w:themeShade="BF"/>
-          <w:sz w:val="32"/>
-          <w:szCs w:val="32"/>
-        </w:rPr>
-        <w:t>)</w:t>
+        <w:t>(Our implementation vs SciKit)</w:t>
       </w:r>
     </w:p>
     <w:p>
@@ -15774,7 +15580,6 @@
         </w:rPr>
         <w:t xml:space="preserve">του </w:t>
       </w:r>
-      <w:proofErr w:type="spellStart"/>
       <w:r>
         <w:rPr>
           <w:color w:val="2E74B5" w:themeColor="accent1" w:themeShade="BF"/>
@@ -15787,7 +15592,6 @@
         </w:rPr>
         <w:t>Learn</w:t>
       </w:r>
-      <w:proofErr w:type="spellEnd"/>
       <w:r>
         <w:rPr>
           <w:color w:val="2E74B5" w:themeColor="accent1" w:themeShade="BF"/>
@@ -15806,7 +15610,7 @@
     </w:p>
     <w:tbl>
       <w:tblPr>
-        <w:tblStyle w:val="TableGrid"/>
+        <w:tblStyle w:val="a4"/>
         <w:tblW w:w="0" w:type="auto"/>
         <w:tblLook w:val="04A0" w:firstRow="1" w:lastRow="0" w:firstColumn="1" w:lastColumn="0" w:noHBand="0" w:noVBand="1"/>
       </w:tblPr>
@@ -16236,7 +16040,7 @@
     </w:p>
     <w:tbl>
       <w:tblPr>
-        <w:tblStyle w:val="TableGrid"/>
+        <w:tblStyle w:val="a4"/>
         <w:tblW w:w="0" w:type="auto"/>
         <w:tblLook w:val="04A0" w:firstRow="1" w:lastRow="0" w:firstColumn="1" w:lastColumn="0" w:noHBand="0" w:noVBand="1"/>
       </w:tblPr>
@@ -16665,7 +16469,7 @@
     </w:p>
     <w:tbl>
       <w:tblPr>
-        <w:tblStyle w:val="TableGrid"/>
+        <w:tblStyle w:val="a4"/>
         <w:tblW w:w="0" w:type="auto"/>
         <w:tblLook w:val="04A0" w:firstRow="1" w:lastRow="0" w:firstColumn="1" w:lastColumn="0" w:noHBand="0" w:noVBand="1"/>
       </w:tblPr>
@@ -17094,7 +16898,7 @@
     </w:p>
     <w:tbl>
       <w:tblPr>
-        <w:tblStyle w:val="TableGrid"/>
+        <w:tblStyle w:val="a4"/>
         <w:tblW w:w="0" w:type="auto"/>
         <w:tblLook w:val="04A0" w:firstRow="1" w:lastRow="0" w:firstColumn="1" w:lastColumn="0" w:noHBand="0" w:noVBand="1"/>
       </w:tblPr>
@@ -17836,36 +17640,18 @@
         <w:lastRenderedPageBreak/>
         <w:t xml:space="preserve">Διαγράμματα σύγκρισης της δικής μας υλοποίησης με την υλοποίηση του </w:t>
       </w:r>
-      <w:proofErr w:type="spellStart"/>
       <w:r>
         <w:rPr>
           <w:color w:val="2E74B5" w:themeColor="accent1" w:themeShade="BF"/>
         </w:rPr>
         <w:t>SciKitLearn</w:t>
       </w:r>
-      <w:proofErr w:type="spellEnd"/>
-      <w:r>
-        <w:rPr>
-          <w:color w:val="2E74B5" w:themeColor="accent1" w:themeShade="BF"/>
-          <w:lang w:val="el-GR"/>
-        </w:rPr>
-        <w:t xml:space="preserve"> πάνω στα δεδομένα ελέγχου (</w:t>
-      </w:r>
-      <w:proofErr w:type="spellStart"/>
-      <w:r>
-        <w:rPr>
-          <w:color w:val="2E74B5" w:themeColor="accent1" w:themeShade="BF"/>
-          <w:lang w:val="el-GR"/>
-        </w:rPr>
-        <w:t>TestData</w:t>
-      </w:r>
-      <w:proofErr w:type="spellEnd"/>
-      <w:r>
-        <w:rPr>
-          <w:color w:val="2E74B5" w:themeColor="accent1" w:themeShade="BF"/>
-          <w:lang w:val="el-GR"/>
-        </w:rPr>
-        <w:t>)</w:t>
+      <w:r>
+        <w:rPr>
+          <w:color w:val="2E74B5" w:themeColor="accent1" w:themeShade="BF"/>
+          <w:lang w:val="el-GR"/>
+        </w:rPr>
+        <w:t xml:space="preserve"> πάνω στα δεδομένα ελέγχου (TestData)</w:t>
       </w:r>
       <w:r>
         <w:rPr>
@@ -18230,36 +18016,18 @@
         <w:lastRenderedPageBreak/>
         <w:t xml:space="preserve">Διαγράμματα σύγκρισης της δικής μας υλοποίησης με την υλοποίηση του </w:t>
       </w:r>
-      <w:proofErr w:type="spellStart"/>
       <w:r>
         <w:rPr>
           <w:color w:val="2E74B5" w:themeColor="accent1" w:themeShade="BF"/>
         </w:rPr>
         <w:t>SciKitLearn</w:t>
       </w:r>
-      <w:proofErr w:type="spellEnd"/>
-      <w:r>
-        <w:rPr>
-          <w:color w:val="2E74B5" w:themeColor="accent1" w:themeShade="BF"/>
-          <w:lang w:val="el-GR"/>
-        </w:rPr>
-        <w:t xml:space="preserve"> πάνω στα δεδομένα εκπαίδευσης (</w:t>
-      </w:r>
-      <w:proofErr w:type="spellStart"/>
-      <w:r>
-        <w:rPr>
-          <w:color w:val="2E74B5" w:themeColor="accent1" w:themeShade="BF"/>
-          <w:lang w:val="el-GR"/>
-        </w:rPr>
-        <w:t>TrainData</w:t>
-      </w:r>
-      <w:proofErr w:type="spellEnd"/>
-      <w:r>
-        <w:rPr>
-          <w:color w:val="2E74B5" w:themeColor="accent1" w:themeShade="BF"/>
-          <w:lang w:val="el-GR"/>
-        </w:rPr>
-        <w:t>)</w:t>
+      <w:r>
+        <w:rPr>
+          <w:color w:val="2E74B5" w:themeColor="accent1" w:themeShade="BF"/>
+          <w:lang w:val="el-GR"/>
+        </w:rPr>
+        <w:t xml:space="preserve"> πάνω στα δεδομένα εκπαίδευσης (TrainData)</w:t>
       </w:r>
       <w:r>
         <w:rPr>
@@ -18608,14 +18376,12 @@
         </w:rPr>
         <w:t xml:space="preserve">, ο οποίος φυσικά υλοποιήθηκε σε </w:t>
       </w:r>
-      <w:proofErr w:type="spellStart"/>
       <w:r>
         <w:rPr>
           <w:color w:val="2E74B5" w:themeColor="accent1" w:themeShade="BF"/>
         </w:rPr>
         <w:t>Tensorflow</w:t>
       </w:r>
-      <w:proofErr w:type="spellEnd"/>
       <w:r>
         <w:rPr>
           <w:color w:val="2E74B5" w:themeColor="accent1" w:themeShade="BF"/>
@@ -18623,14 +18389,12 @@
         </w:rPr>
         <w:t>/</w:t>
       </w:r>
-      <w:proofErr w:type="spellStart"/>
       <w:r>
         <w:rPr>
           <w:color w:val="2E74B5" w:themeColor="accent1" w:themeShade="BF"/>
         </w:rPr>
         <w:t>Keras</w:t>
       </w:r>
-      <w:proofErr w:type="spellEnd"/>
       <w:r>
         <w:rPr>
           <w:color w:val="2E74B5" w:themeColor="accent1" w:themeShade="BF"/>
@@ -25316,13 +25080,88 @@
         </w:rPr>
         <w:lastRenderedPageBreak/>
         <w:drawing>
-          <wp:anchor distT="0" distB="0" distL="114300" distR="114300" simplePos="0" relativeHeight="251780096" behindDoc="0" locked="0" layoutInCell="1" allowOverlap="1" wp14:anchorId="0D492657" wp14:editId="705339BE">
+          <wp:anchor distT="0" distB="0" distL="114300" distR="114300" simplePos="0" relativeHeight="251782144" behindDoc="0" locked="0" layoutInCell="1" allowOverlap="1" wp14:anchorId="44173068" wp14:editId="1DDB07E6">
             <wp:simplePos x="0" y="0"/>
             <wp:positionH relativeFrom="margin">
-              <wp:posOffset>1219200</wp:posOffset>
+              <wp:posOffset>-374650</wp:posOffset>
             </wp:positionH>
             <wp:positionV relativeFrom="paragraph">
-              <wp:posOffset>5511800</wp:posOffset>
+              <wp:posOffset>291465</wp:posOffset>
+            </wp:positionV>
+            <wp:extent cx="3149600" cy="2400300"/>
+            <wp:effectExtent l="0" t="0" r="0" b="0"/>
+            <wp:wrapSquare wrapText="bothSides"/>
+            <wp:docPr id="1213869379" name="Picture 1" descr="A graph of loss and lossDescription automatically generated"/>
+            <wp:cNvGraphicFramePr>
+              <a:graphicFrameLocks xmlns:a="http://schemas.openxmlformats.org/drawingml/2006/main" noChangeAspect="1"/>
+            </wp:cNvGraphicFramePr>
+            <a:graphic xmlns:a="http://schemas.openxmlformats.org/drawingml/2006/main">
+              <a:graphicData uri="http://schemas.openxmlformats.org/drawingml/2006/picture">
+                <pic:pic xmlns:pic="http://schemas.openxmlformats.org/drawingml/2006/picture">
+                  <pic:nvPicPr>
+                    <pic:cNvPr id="0" name="Picture 1" descr="A graph of loss and lossDescription automatically generated"/>
+                    <pic:cNvPicPr>
+                      <a:picLocks noChangeAspect="1" noChangeArrowheads="1"/>
+                    </pic:cNvPicPr>
+                  </pic:nvPicPr>
+                  <pic:blipFill>
+                    <a:blip r:embed="rId57">
+                      <a:extLst>
+                        <a:ext uri="{28A0092B-C50C-407E-A947-70E740481C1C}">
+                          <a14:useLocalDpi xmlns:a14="http://schemas.microsoft.com/office/drawing/2010/main" val="0"/>
+                        </a:ext>
+                      </a:extLst>
+                    </a:blip>
+                    <a:srcRect/>
+                    <a:stretch>
+                      <a:fillRect/>
+                    </a:stretch>
+                  </pic:blipFill>
+                  <pic:spPr bwMode="auto">
+                    <a:xfrm>
+                      <a:off x="0" y="0"/>
+                      <a:ext cx="3149600" cy="2400300"/>
+                    </a:xfrm>
+                    <a:prstGeom prst="rect">
+                      <a:avLst/>
+                    </a:prstGeom>
+                    <a:noFill/>
+                    <a:ln>
+                      <a:noFill/>
+                    </a:ln>
+                  </pic:spPr>
+                </pic:pic>
+              </a:graphicData>
+            </a:graphic>
+            <wp14:sizeRelH relativeFrom="margin">
+              <wp14:pctWidth>0</wp14:pctWidth>
+            </wp14:sizeRelH>
+            <wp14:sizeRelV relativeFrom="margin">
+              <wp14:pctHeight>0</wp14:pctHeight>
+            </wp14:sizeRelV>
+          </wp:anchor>
+        </w:drawing>
+      </w:r>
+    </w:p>
+    <w:p>
+      <w:pPr>
+        <w:rPr>
+          <w:color w:val="2E74B5" w:themeColor="accent1" w:themeShade="BF"/>
+          <w:lang w:val="el-GR"/>
+        </w:rPr>
+      </w:pPr>
+      <w:r>
+        <w:rPr>
+          <w:noProof/>
+        </w:rPr>
+        <w:drawing>
+          <wp:anchor distT="0" distB="0" distL="114300" distR="114300" simplePos="0" relativeHeight="251790336" behindDoc="0" locked="0" layoutInCell="1" allowOverlap="1" wp14:anchorId="265803FB" wp14:editId="3CB9093A">
+            <wp:simplePos x="0" y="0"/>
+            <wp:positionH relativeFrom="margin">
+              <wp:posOffset>1352550</wp:posOffset>
+            </wp:positionH>
+            <wp:positionV relativeFrom="paragraph">
+              <wp:posOffset>5352415</wp:posOffset>
             </wp:positionV>
             <wp:extent cx="3308350" cy="2381250"/>
             <wp:effectExtent l="0" t="0" r="6350" b="0"/>
@@ -25341,7 +25180,7 @@
                     </pic:cNvPicPr>
                   </pic:nvPicPr>
                   <pic:blipFill>
-                    <a:blip r:embed="rId57">
+                    <a:blip r:embed="rId58">
                       <a:extLst>
                         <a:ext uri="{28A0092B-C50C-407E-A947-70E740481C1C}">
                           <a14:useLocalDpi xmlns:a14="http://schemas.microsoft.com/office/drawing/2010/main" val="0"/>
@@ -25383,80 +25222,13 @@
           <w:noProof/>
         </w:rPr>
         <w:drawing>
-          <wp:anchor distT="0" distB="0" distL="114300" distR="114300" simplePos="0" relativeHeight="251778048" behindDoc="0" locked="0" layoutInCell="1" allowOverlap="1" wp14:anchorId="3243B134" wp14:editId="19E66407">
+          <wp:anchor distT="0" distB="0" distL="114300" distR="114300" simplePos="0" relativeHeight="251788288" behindDoc="0" locked="0" layoutInCell="1" allowOverlap="1" wp14:anchorId="7E2FF53A" wp14:editId="3F2B0195">
             <wp:simplePos x="0" y="0"/>
-            <wp:positionH relativeFrom="margin">
-              <wp:posOffset>3162300</wp:posOffset>
+            <wp:positionH relativeFrom="column">
+              <wp:posOffset>-361950</wp:posOffset>
             </wp:positionH>
             <wp:positionV relativeFrom="paragraph">
-              <wp:posOffset>2903855</wp:posOffset>
-            </wp:positionV>
-            <wp:extent cx="3194050" cy="2451100"/>
-            <wp:effectExtent l="0" t="0" r="6350" b="6350"/>
-            <wp:wrapSquare wrapText="bothSides"/>
-            <wp:docPr id="1632849779" name="Picture 4" descr="A graph with blue and orange linesDescription automatically generated"/>
-            <wp:cNvGraphicFramePr>
-              <a:graphicFrameLocks xmlns:a="http://schemas.openxmlformats.org/drawingml/2006/main" noChangeAspect="1"/>
-            </wp:cNvGraphicFramePr>
-            <a:graphic xmlns:a="http://schemas.openxmlformats.org/drawingml/2006/main">
-              <a:graphicData uri="http://schemas.openxmlformats.org/drawingml/2006/picture">
-                <pic:pic xmlns:pic="http://schemas.openxmlformats.org/drawingml/2006/picture">
-                  <pic:nvPicPr>
-                    <pic:cNvPr id="0" name="Picture 4" descr="A graph with blue and orange linesDescription automatically generated"/>
-                    <pic:cNvPicPr>
-                      <a:picLocks noChangeAspect="1" noChangeArrowheads="1"/>
-                    </pic:cNvPicPr>
-                  </pic:nvPicPr>
-                  <pic:blipFill>
-                    <a:blip r:embed="rId58">
-                      <a:extLst>
-                        <a:ext uri="{28A0092B-C50C-407E-A947-70E740481C1C}">
-                          <a14:useLocalDpi xmlns:a14="http://schemas.microsoft.com/office/drawing/2010/main" val="0"/>
-                        </a:ext>
-                      </a:extLst>
-                    </a:blip>
-                    <a:srcRect/>
-                    <a:stretch>
-                      <a:fillRect/>
-                    </a:stretch>
-                  </pic:blipFill>
-                  <pic:spPr bwMode="auto">
-                    <a:xfrm>
-                      <a:off x="0" y="0"/>
-                      <a:ext cx="3194050" cy="2451100"/>
-                    </a:xfrm>
-                    <a:prstGeom prst="rect">
-                      <a:avLst/>
-                    </a:prstGeom>
-                    <a:noFill/>
-                    <a:ln>
-                      <a:noFill/>
-                    </a:ln>
-                  </pic:spPr>
-                </pic:pic>
-              </a:graphicData>
-            </a:graphic>
-            <wp14:sizeRelH relativeFrom="margin">
-              <wp14:pctWidth>0</wp14:pctWidth>
-            </wp14:sizeRelH>
-            <wp14:sizeRelV relativeFrom="margin">
-              <wp14:pctHeight>0</wp14:pctHeight>
-            </wp14:sizeRelV>
-          </wp:anchor>
-        </w:drawing>
-      </w:r>
-      <w:r>
-        <w:rPr>
-          <w:noProof/>
-        </w:rPr>
-        <w:drawing>
-          <wp:anchor distT="0" distB="0" distL="114300" distR="114300" simplePos="0" relativeHeight="251776000" behindDoc="0" locked="0" layoutInCell="1" allowOverlap="1" wp14:anchorId="1B797601" wp14:editId="3C039E96">
-            <wp:simplePos x="0" y="0"/>
-            <wp:positionH relativeFrom="column">
-              <wp:posOffset>-292100</wp:posOffset>
-            </wp:positionH>
-            <wp:positionV relativeFrom="paragraph">
-              <wp:posOffset>2903855</wp:posOffset>
+              <wp:posOffset>2526665</wp:posOffset>
             </wp:positionV>
             <wp:extent cx="3168650" cy="2425700"/>
             <wp:effectExtent l="0" t="0" r="0" b="0"/>
@@ -25517,13 +25289,80 @@
           <w:noProof/>
         </w:rPr>
         <w:drawing>
-          <wp:anchor distT="0" distB="0" distL="114300" distR="114300" simplePos="0" relativeHeight="251773952" behindDoc="0" locked="0" layoutInCell="1" allowOverlap="1" wp14:anchorId="4ACDB7A5" wp14:editId="0DDFB225">
+          <wp:anchor distT="0" distB="0" distL="114300" distR="114300" simplePos="0" relativeHeight="251786240" behindDoc="0" locked="0" layoutInCell="1" allowOverlap="1" wp14:anchorId="0E847EB7" wp14:editId="283D2B57">
+            <wp:simplePos x="0" y="0"/>
+            <wp:positionH relativeFrom="margin">
+              <wp:posOffset>3270250</wp:posOffset>
+            </wp:positionH>
+            <wp:positionV relativeFrom="paragraph">
+              <wp:posOffset>2520315</wp:posOffset>
+            </wp:positionV>
+            <wp:extent cx="3194050" cy="2451100"/>
+            <wp:effectExtent l="0" t="0" r="6350" b="6350"/>
+            <wp:wrapSquare wrapText="bothSides"/>
+            <wp:docPr id="1632849779" name="Picture 4" descr="A graph with blue and orange linesDescription automatically generated"/>
+            <wp:cNvGraphicFramePr>
+              <a:graphicFrameLocks xmlns:a="http://schemas.openxmlformats.org/drawingml/2006/main" noChangeAspect="1"/>
+            </wp:cNvGraphicFramePr>
+            <a:graphic xmlns:a="http://schemas.openxmlformats.org/drawingml/2006/main">
+              <a:graphicData uri="http://schemas.openxmlformats.org/drawingml/2006/picture">
+                <pic:pic xmlns:pic="http://schemas.openxmlformats.org/drawingml/2006/picture">
+                  <pic:nvPicPr>
+                    <pic:cNvPr id="0" name="Picture 4" descr="A graph with blue and orange linesDescription automatically generated"/>
+                    <pic:cNvPicPr>
+                      <a:picLocks noChangeAspect="1" noChangeArrowheads="1"/>
+                    </pic:cNvPicPr>
+                  </pic:nvPicPr>
+                  <pic:blipFill>
+                    <a:blip r:embed="rId60">
+                      <a:extLst>
+                        <a:ext uri="{28A0092B-C50C-407E-A947-70E740481C1C}">
+                          <a14:useLocalDpi xmlns:a14="http://schemas.microsoft.com/office/drawing/2010/main" val="0"/>
+                        </a:ext>
+                      </a:extLst>
+                    </a:blip>
+                    <a:srcRect/>
+                    <a:stretch>
+                      <a:fillRect/>
+                    </a:stretch>
+                  </pic:blipFill>
+                  <pic:spPr bwMode="auto">
+                    <a:xfrm>
+                      <a:off x="0" y="0"/>
+                      <a:ext cx="3194050" cy="2451100"/>
+                    </a:xfrm>
+                    <a:prstGeom prst="rect">
+                      <a:avLst/>
+                    </a:prstGeom>
+                    <a:noFill/>
+                    <a:ln>
+                      <a:noFill/>
+                    </a:ln>
+                  </pic:spPr>
+                </pic:pic>
+              </a:graphicData>
+            </a:graphic>
+            <wp14:sizeRelH relativeFrom="margin">
+              <wp14:pctWidth>0</wp14:pctWidth>
+            </wp14:sizeRelH>
+            <wp14:sizeRelV relativeFrom="margin">
+              <wp14:pctHeight>0</wp14:pctHeight>
+            </wp14:sizeRelV>
+          </wp:anchor>
+        </w:drawing>
+      </w:r>
+      <w:r>
+        <w:rPr>
+          <w:noProof/>
+        </w:rPr>
+        <w:drawing>
+          <wp:anchor distT="0" distB="0" distL="114300" distR="114300" simplePos="0" relativeHeight="251784192" behindDoc="0" locked="0" layoutInCell="1" allowOverlap="1" wp14:anchorId="1CFD2416" wp14:editId="52BA8A7F">
             <wp:simplePos x="0" y="0"/>
             <wp:positionH relativeFrom="column">
-              <wp:posOffset>3143250</wp:posOffset>
+              <wp:posOffset>3251200</wp:posOffset>
             </wp:positionH>
             <wp:positionV relativeFrom="paragraph">
-              <wp:posOffset>291465</wp:posOffset>
+              <wp:posOffset>5715</wp:posOffset>
             </wp:positionV>
             <wp:extent cx="3206115" cy="2406650"/>
             <wp:effectExtent l="0" t="0" r="0" b="0"/>
@@ -25542,7 +25381,7 @@
                     </pic:cNvPicPr>
                   </pic:nvPicPr>
                   <pic:blipFill>
-                    <a:blip r:embed="rId60">
+                    <a:blip r:embed="rId61">
                       <a:extLst>
                         <a:ext uri="{28A0092B-C50C-407E-A947-70E740481C1C}">
                           <a14:useLocalDpi xmlns:a14="http://schemas.microsoft.com/office/drawing/2010/main" val="0"/>
@@ -25581,21 +25420,172 @@
       </w:r>
       <w:r>
         <w:rPr>
+          <w:color w:val="2E74B5" w:themeColor="accent1" w:themeShade="BF"/>
+          <w:lang w:val="el-GR"/>
+        </w:rPr>
+        <w:br w:type="page"/>
+      </w:r>
+    </w:p>
+    <w:p>
+      <w:pPr>
+        <w:rPr>
+          <w:color w:val="2E74B5" w:themeColor="accent1" w:themeShade="BF"/>
+          <w:lang w:val="el-GR"/>
+        </w:rPr>
+      </w:pPr>
+      <w:r>
+        <w:rPr>
+          <w:color w:val="2E74B5" w:themeColor="accent1" w:themeShade="BF"/>
+          <w:lang w:val="el-GR"/>
+        </w:rPr>
+        <w:lastRenderedPageBreak/>
+        <w:t xml:space="preserve">Τέλος παρουσιάζουμε τις συγκρίσεις των μετρήσεων </w:t>
+      </w:r>
+      <w:r>
+        <w:rPr>
+          <w:color w:val="2E74B5" w:themeColor="accent1" w:themeShade="BF"/>
+        </w:rPr>
+        <w:t>accuracy</w:t>
+      </w:r>
+      <w:r>
+        <w:rPr>
+          <w:color w:val="2E74B5" w:themeColor="accent1" w:themeShade="BF"/>
+          <w:lang w:val="el-GR"/>
+        </w:rPr>
+        <w:t xml:space="preserve">, </w:t>
+      </w:r>
+      <w:r>
+        <w:rPr>
+          <w:color w:val="2E74B5" w:themeColor="accent1" w:themeShade="BF"/>
+        </w:rPr>
+        <w:t>precision</w:t>
+      </w:r>
+      <w:r>
+        <w:rPr>
+          <w:color w:val="2E74B5" w:themeColor="accent1" w:themeShade="BF"/>
+          <w:lang w:val="el-GR"/>
+        </w:rPr>
+        <w:t xml:space="preserve">, </w:t>
+      </w:r>
+      <w:r>
+        <w:rPr>
+          <w:color w:val="2E74B5" w:themeColor="accent1" w:themeShade="BF"/>
+        </w:rPr>
+        <w:t>recall</w:t>
+      </w:r>
+      <w:r>
+        <w:rPr>
+          <w:color w:val="2E74B5" w:themeColor="accent1" w:themeShade="BF"/>
+          <w:lang w:val="el-GR"/>
+        </w:rPr>
+        <w:t xml:space="preserve"> </w:t>
+      </w:r>
+      <w:r>
+        <w:rPr>
+          <w:color w:val="2E74B5" w:themeColor="accent1" w:themeShade="BF"/>
+          <w:lang w:val="el-GR"/>
+        </w:rPr>
+        <w:t xml:space="preserve">και </w:t>
+      </w:r>
+      <w:r>
+        <w:rPr>
+          <w:color w:val="2E74B5" w:themeColor="accent1" w:themeShade="BF"/>
+        </w:rPr>
+        <w:t>F</w:t>
+      </w:r>
+      <w:r>
+        <w:rPr>
+          <w:color w:val="2E74B5" w:themeColor="accent1" w:themeShade="BF"/>
+          <w:lang w:val="el-GR"/>
+        </w:rPr>
+        <w:t xml:space="preserve">1 </w:t>
+      </w:r>
+      <w:r>
+        <w:rPr>
+          <w:color w:val="2E74B5" w:themeColor="accent1" w:themeShade="BF"/>
+          <w:lang w:val="el-GR"/>
+        </w:rPr>
+        <w:t xml:space="preserve">των δικών μας αλγορίθμων, των αλγορίθμων του </w:t>
+      </w:r>
+      <w:r>
+        <w:rPr>
+          <w:color w:val="2E74B5" w:themeColor="accent1" w:themeShade="BF"/>
+        </w:rPr>
+        <w:t>ScikitLearn</w:t>
+      </w:r>
+      <w:r>
+        <w:rPr>
+          <w:color w:val="2E74B5" w:themeColor="accent1" w:themeShade="BF"/>
+          <w:lang w:val="el-GR"/>
+        </w:rPr>
+        <w:t xml:space="preserve"> </w:t>
+      </w:r>
+      <w:r>
+        <w:rPr>
+          <w:color w:val="2E74B5" w:themeColor="accent1" w:themeShade="BF"/>
+          <w:lang w:val="el-GR"/>
+        </w:rPr>
+        <w:t xml:space="preserve">με τις αντίστοιχες μετρήσεις του </w:t>
+      </w:r>
+      <w:r>
+        <w:rPr>
+          <w:color w:val="2E74B5" w:themeColor="accent1" w:themeShade="BF"/>
+        </w:rPr>
+        <w:t>RNN</w:t>
+      </w:r>
+      <w:r>
+        <w:rPr>
+          <w:color w:val="2E74B5" w:themeColor="accent1" w:themeShade="BF"/>
+          <w:lang w:val="el-GR"/>
+        </w:rPr>
+        <w:t xml:space="preserve"> </w:t>
+      </w:r>
+      <w:r>
+        <w:rPr>
+          <w:color w:val="2E74B5" w:themeColor="accent1" w:themeShade="BF"/>
+          <w:lang w:val="el-GR"/>
+        </w:rPr>
+        <w:t>που υλοποιήσαμε</w:t>
+      </w:r>
+      <w:r>
+        <w:rPr>
+          <w:color w:val="2E74B5" w:themeColor="accent1" w:themeShade="BF"/>
+          <w:lang w:val="el-GR"/>
+        </w:rPr>
+        <w:t>:</w:t>
+      </w:r>
+    </w:p>
+    <w:p>
+      <w:pPr>
+        <w:rPr>
+          <w:color w:val="2E74B5" w:themeColor="accent1" w:themeShade="BF"/>
+          <w:lang w:val="el-GR"/>
+        </w:rPr>
+      </w:pPr>
+      <w:r>
+        <w:rPr>
+          <w:color w:val="2E74B5" w:themeColor="accent1" w:themeShade="BF"/>
+          <w:lang w:val="el-GR"/>
+        </w:rPr>
+        <w:t xml:space="preserve">   </w:t>
+      </w:r>
+      <w:r>
+        <w:rPr>
           <w:noProof/>
         </w:rPr>
         <w:drawing>
-          <wp:anchor distT="0" distB="0" distL="114300" distR="114300" simplePos="0" relativeHeight="251771904" behindDoc="0" locked="0" layoutInCell="1" allowOverlap="1" wp14:anchorId="037767A6" wp14:editId="52960BF2">
+          <wp:anchor distT="0" distB="0" distL="114300" distR="114300" simplePos="0" relativeHeight="251798528" behindDoc="0" locked="0" layoutInCell="1" allowOverlap="1" wp14:anchorId="52927D79" wp14:editId="792CCC5C">
             <wp:simplePos x="0" y="0"/>
             <wp:positionH relativeFrom="margin">
-              <wp:posOffset>-292100</wp:posOffset>
+              <wp:posOffset>3257550</wp:posOffset>
             </wp:positionH>
             <wp:positionV relativeFrom="paragraph">
-              <wp:posOffset>294005</wp:posOffset>
+              <wp:posOffset>2838450</wp:posOffset>
             </wp:positionV>
-            <wp:extent cx="3149600" cy="2400300"/>
-            <wp:effectExtent l="0" t="0" r="0" b="0"/>
+            <wp:extent cx="3067050" cy="2527300"/>
+            <wp:effectExtent l="0" t="0" r="0" b="6350"/>
             <wp:wrapSquare wrapText="bothSides"/>
-            <wp:docPr id="1213869379" name="Picture 1" descr="A graph of loss and lossDescription automatically generated"/>
+            <wp:docPr id="37" name="Picture 4" descr="A graph of different colored lines&#10;&#10;Description automatically generated"/>
             <wp:cNvGraphicFramePr>
               <a:graphicFrameLocks xmlns:a="http://schemas.openxmlformats.org/drawingml/2006/main" noChangeAspect="1"/>
             </wp:cNvGraphicFramePr>
@@ -25603,13 +25593,13 @@
               <a:graphicData uri="http://schemas.openxmlformats.org/drawingml/2006/picture">
                 <pic:pic xmlns:pic="http://schemas.openxmlformats.org/drawingml/2006/picture">
                   <pic:nvPicPr>
-                    <pic:cNvPr id="0" name="Picture 1" descr="A graph of loss and lossDescription automatically generated"/>
+                    <pic:cNvPr id="44409860" name="Picture 4" descr="A graph of different colored lines&#10;&#10;Description automatically generated"/>
                     <pic:cNvPicPr>
                       <a:picLocks noChangeAspect="1" noChangeArrowheads="1"/>
                     </pic:cNvPicPr>
                   </pic:nvPicPr>
                   <pic:blipFill>
-                    <a:blip r:embed="rId61">
+                    <a:blip r:embed="rId62">
                       <a:extLst>
                         <a:ext uri="{28A0092B-C50C-407E-A947-70E740481C1C}">
                           <a14:useLocalDpi xmlns:a14="http://schemas.microsoft.com/office/drawing/2010/main" val="0"/>
@@ -25624,7 +25614,7 @@
                   <pic:spPr bwMode="auto">
                     <a:xfrm>
                       <a:off x="0" y="0"/>
-                      <a:ext cx="3149600" cy="2400300"/>
+                      <a:ext cx="3067050" cy="2527300"/>
                     </a:xfrm>
                     <a:prstGeom prst="rect">
                       <a:avLst/>
@@ -25646,6 +25636,634 @@
           </wp:anchor>
         </w:drawing>
       </w:r>
+      <w:r>
+        <w:rPr>
+          <w:noProof/>
+        </w:rPr>
+        <w:drawing>
+          <wp:anchor distT="0" distB="0" distL="114300" distR="114300" simplePos="0" relativeHeight="251796480" behindDoc="0" locked="0" layoutInCell="1" allowOverlap="1" wp14:anchorId="66763C51" wp14:editId="236AB284">
+            <wp:simplePos x="0" y="0"/>
+            <wp:positionH relativeFrom="column">
+              <wp:posOffset>-139700</wp:posOffset>
+            </wp:positionH>
+            <wp:positionV relativeFrom="paragraph">
+              <wp:posOffset>2832100</wp:posOffset>
+            </wp:positionV>
+            <wp:extent cx="2997200" cy="2514600"/>
+            <wp:effectExtent l="0" t="0" r="0" b="0"/>
+            <wp:wrapSquare wrapText="bothSides"/>
+            <wp:docPr id="44409860" name="Picture 4" descr="A graph of different colored lines&#10;&#10;Description automatically generated"/>
+            <wp:cNvGraphicFramePr>
+              <a:graphicFrameLocks xmlns:a="http://schemas.openxmlformats.org/drawingml/2006/main" noChangeAspect="1"/>
+            </wp:cNvGraphicFramePr>
+            <a:graphic xmlns:a="http://schemas.openxmlformats.org/drawingml/2006/main">
+              <a:graphicData uri="http://schemas.openxmlformats.org/drawingml/2006/picture">
+                <pic:pic xmlns:pic="http://schemas.openxmlformats.org/drawingml/2006/picture">
+                  <pic:nvPicPr>
+                    <pic:cNvPr id="44409860" name="Picture 4" descr="A graph of different colored lines&#10;&#10;Description automatically generated"/>
+                    <pic:cNvPicPr>
+                      <a:picLocks noChangeAspect="1" noChangeArrowheads="1"/>
+                    </pic:cNvPicPr>
+                  </pic:nvPicPr>
+                  <pic:blipFill>
+                    <a:blip r:embed="rId62">
+                      <a:extLst>
+                        <a:ext uri="{28A0092B-C50C-407E-A947-70E740481C1C}">
+                          <a14:useLocalDpi xmlns:a14="http://schemas.microsoft.com/office/drawing/2010/main" val="0"/>
+                        </a:ext>
+                      </a:extLst>
+                    </a:blip>
+                    <a:srcRect/>
+                    <a:stretch>
+                      <a:fillRect/>
+                    </a:stretch>
+                  </pic:blipFill>
+                  <pic:spPr bwMode="auto">
+                    <a:xfrm>
+                      <a:off x="0" y="0"/>
+                      <a:ext cx="2997200" cy="2514600"/>
+                    </a:xfrm>
+                    <a:prstGeom prst="rect">
+                      <a:avLst/>
+                    </a:prstGeom>
+                    <a:noFill/>
+                    <a:ln>
+                      <a:noFill/>
+                    </a:ln>
+                  </pic:spPr>
+                </pic:pic>
+              </a:graphicData>
+            </a:graphic>
+            <wp14:sizeRelH relativeFrom="margin">
+              <wp14:pctWidth>0</wp14:pctWidth>
+            </wp14:sizeRelH>
+            <wp14:sizeRelV relativeFrom="margin">
+              <wp14:pctHeight>0</wp14:pctHeight>
+            </wp14:sizeRelV>
+          </wp:anchor>
+        </w:drawing>
+      </w:r>
+      <w:r>
+        <w:rPr>
+          <w:noProof/>
+        </w:rPr>
+        <w:drawing>
+          <wp:anchor distT="0" distB="0" distL="114300" distR="114300" simplePos="0" relativeHeight="251794432" behindDoc="0" locked="0" layoutInCell="1" allowOverlap="1" wp14:anchorId="70943CA5" wp14:editId="27A4497A">
+            <wp:simplePos x="0" y="0"/>
+            <wp:positionH relativeFrom="column">
+              <wp:posOffset>3257550</wp:posOffset>
+            </wp:positionH>
+            <wp:positionV relativeFrom="paragraph">
+              <wp:posOffset>190500</wp:posOffset>
+            </wp:positionV>
+            <wp:extent cx="3067050" cy="2387600"/>
+            <wp:effectExtent l="0" t="0" r="0" b="0"/>
+            <wp:wrapSquare wrapText="bothSides"/>
+            <wp:docPr id="1902480139" name="Picture 3" descr="A graph of different colored lines&#10;&#10;Description automatically generated"/>
+            <wp:cNvGraphicFramePr>
+              <a:graphicFrameLocks xmlns:a="http://schemas.openxmlformats.org/drawingml/2006/main" noChangeAspect="1"/>
+            </wp:cNvGraphicFramePr>
+            <a:graphic xmlns:a="http://schemas.openxmlformats.org/drawingml/2006/main">
+              <a:graphicData uri="http://schemas.openxmlformats.org/drawingml/2006/picture">
+                <pic:pic xmlns:pic="http://schemas.openxmlformats.org/drawingml/2006/picture">
+                  <pic:nvPicPr>
+                    <pic:cNvPr id="1902480139" name="Picture 3" descr="A graph of different colored lines&#10;&#10;Description automatically generated"/>
+                    <pic:cNvPicPr>
+                      <a:picLocks noChangeAspect="1" noChangeArrowheads="1"/>
+                    </pic:cNvPicPr>
+                  </pic:nvPicPr>
+                  <pic:blipFill>
+                    <a:blip r:embed="rId63">
+                      <a:extLst>
+                        <a:ext uri="{28A0092B-C50C-407E-A947-70E740481C1C}">
+                          <a14:useLocalDpi xmlns:a14="http://schemas.microsoft.com/office/drawing/2010/main" val="0"/>
+                        </a:ext>
+                      </a:extLst>
+                    </a:blip>
+                    <a:srcRect/>
+                    <a:stretch>
+                      <a:fillRect/>
+                    </a:stretch>
+                  </pic:blipFill>
+                  <pic:spPr bwMode="auto">
+                    <a:xfrm>
+                      <a:off x="0" y="0"/>
+                      <a:ext cx="3067050" cy="2387600"/>
+                    </a:xfrm>
+                    <a:prstGeom prst="rect">
+                      <a:avLst/>
+                    </a:prstGeom>
+                    <a:noFill/>
+                    <a:ln>
+                      <a:noFill/>
+                    </a:ln>
+                  </pic:spPr>
+                </pic:pic>
+              </a:graphicData>
+            </a:graphic>
+            <wp14:sizeRelH relativeFrom="margin">
+              <wp14:pctWidth>0</wp14:pctWidth>
+            </wp14:sizeRelH>
+            <wp14:sizeRelV relativeFrom="margin">
+              <wp14:pctHeight>0</wp14:pctHeight>
+            </wp14:sizeRelV>
+          </wp:anchor>
+        </w:drawing>
+      </w:r>
+      <w:r>
+        <w:rPr>
+          <w:noProof/>
+        </w:rPr>
+        <w:drawing>
+          <wp:anchor distT="0" distB="0" distL="114300" distR="114300" simplePos="0" relativeHeight="251792384" behindDoc="0" locked="0" layoutInCell="1" allowOverlap="1" wp14:anchorId="775DCCCE" wp14:editId="6C3299D9">
+            <wp:simplePos x="0" y="0"/>
+            <wp:positionH relativeFrom="column">
+              <wp:posOffset>-165100</wp:posOffset>
+            </wp:positionH>
+            <wp:positionV relativeFrom="paragraph">
+              <wp:posOffset>184150</wp:posOffset>
+            </wp:positionV>
+            <wp:extent cx="2990850" cy="2387600"/>
+            <wp:effectExtent l="0" t="0" r="0" b="0"/>
+            <wp:wrapSquare wrapText="bothSides"/>
+            <wp:docPr id="1005548734" name="Picture 1" descr="A graph of different colored lines&#10;&#10;Description automatically generated"/>
+            <wp:cNvGraphicFramePr>
+              <a:graphicFrameLocks xmlns:a="http://schemas.openxmlformats.org/drawingml/2006/main" noChangeAspect="1"/>
+            </wp:cNvGraphicFramePr>
+            <a:graphic xmlns:a="http://schemas.openxmlformats.org/drawingml/2006/main">
+              <a:graphicData uri="http://schemas.openxmlformats.org/drawingml/2006/picture">
+                <pic:pic xmlns:pic="http://schemas.openxmlformats.org/drawingml/2006/picture">
+                  <pic:nvPicPr>
+                    <pic:cNvPr id="1005548734" name="Picture 1" descr="A graph of different colored lines&#10;&#10;Description automatically generated"/>
+                    <pic:cNvPicPr>
+                      <a:picLocks noChangeAspect="1" noChangeArrowheads="1"/>
+                    </pic:cNvPicPr>
+                  </pic:nvPicPr>
+                  <pic:blipFill>
+                    <a:blip r:embed="rId64">
+                      <a:extLst>
+                        <a:ext uri="{28A0092B-C50C-407E-A947-70E740481C1C}">
+                          <a14:useLocalDpi xmlns:a14="http://schemas.microsoft.com/office/drawing/2010/main" val="0"/>
+                        </a:ext>
+                      </a:extLst>
+                    </a:blip>
+                    <a:srcRect/>
+                    <a:stretch>
+                      <a:fillRect/>
+                    </a:stretch>
+                  </pic:blipFill>
+                  <pic:spPr bwMode="auto">
+                    <a:xfrm>
+                      <a:off x="0" y="0"/>
+                      <a:ext cx="2990850" cy="2387600"/>
+                    </a:xfrm>
+                    <a:prstGeom prst="rect">
+                      <a:avLst/>
+                    </a:prstGeom>
+                    <a:noFill/>
+                    <a:ln>
+                      <a:noFill/>
+                    </a:ln>
+                  </pic:spPr>
+                </pic:pic>
+              </a:graphicData>
+            </a:graphic>
+            <wp14:sizeRelH relativeFrom="margin">
+              <wp14:pctWidth>0</wp14:pctWidth>
+            </wp14:sizeRelH>
+            <wp14:sizeRelV relativeFrom="margin">
+              <wp14:pctHeight>0</wp14:pctHeight>
+            </wp14:sizeRelV>
+          </wp:anchor>
+        </w:drawing>
+      </w:r>
+      <w:r>
+        <w:rPr>
+          <w:color w:val="2E74B5" w:themeColor="accent1" w:themeShade="BF"/>
+          <w:lang w:val="el-GR"/>
+        </w:rPr>
+        <w:tab/>
+      </w:r>
+      <w:r>
+        <w:rPr>
+          <w:color w:val="2E74B5" w:themeColor="accent1" w:themeShade="BF"/>
+          <w:lang w:val="el-GR"/>
+        </w:rPr>
+        <w:tab/>
+      </w:r>
+      <w:r>
+        <w:rPr>
+          <w:color w:val="2E74B5" w:themeColor="accent1" w:themeShade="BF"/>
+          <w:lang w:val="el-GR"/>
+        </w:rPr>
+        <w:tab/>
+      </w:r>
+      <w:r>
+        <w:rPr>
+          <w:color w:val="2E74B5" w:themeColor="accent1" w:themeShade="BF"/>
+          <w:lang w:val="el-GR"/>
+        </w:rPr>
+        <w:tab/>
+      </w:r>
+      <w:r>
+        <w:rPr>
+          <w:color w:val="2E74B5" w:themeColor="accent1" w:themeShade="BF"/>
+          <w:lang w:val="el-GR"/>
+        </w:rPr>
+        <w:tab/>
+      </w:r>
+      <w:r>
+        <w:rPr>
+          <w:color w:val="2E74B5" w:themeColor="accent1" w:themeShade="BF"/>
+          <w:lang w:val="el-GR"/>
+        </w:rPr>
+        <w:tab/>
+      </w:r>
+      <w:r>
+        <w:rPr>
+          <w:color w:val="2E74B5" w:themeColor="accent1" w:themeShade="BF"/>
+          <w:lang w:val="el-GR"/>
+        </w:rPr>
+        <w:tab/>
+      </w:r>
+      <w:r>
+        <w:rPr>
+          <w:color w:val="2E74B5" w:themeColor="accent1" w:themeShade="BF"/>
+          <w:lang w:val="el-GR"/>
+        </w:rPr>
+        <w:tab/>
+      </w:r>
+      <w:r>
+        <w:rPr>
+          <w:color w:val="2E74B5" w:themeColor="accent1" w:themeShade="BF"/>
+          <w:lang w:val="el-GR"/>
+        </w:rPr>
+        <w:tab/>
+      </w:r>
+      <w:r>
+        <w:rPr>
+          <w:color w:val="2E74B5" w:themeColor="accent1" w:themeShade="BF"/>
+          <w:lang w:val="el-GR"/>
+        </w:rPr>
+        <w:tab/>
+      </w:r>
+      <w:r>
+        <w:rPr>
+          <w:color w:val="2E74B5" w:themeColor="accent1" w:themeShade="BF"/>
+          <w:lang w:val="el-GR"/>
+        </w:rPr>
+        <w:tab/>
+      </w:r>
+      <w:r>
+        <w:rPr>
+          <w:color w:val="2E74B5" w:themeColor="accent1" w:themeShade="BF"/>
+          <w:lang w:val="el-GR"/>
+        </w:rPr>
+        <w:tab/>
+      </w:r>
+      <w:r>
+        <w:rPr>
+          <w:color w:val="2E74B5" w:themeColor="accent1" w:themeShade="BF"/>
+          <w:lang w:val="el-GR"/>
+        </w:rPr>
+        <w:tab/>
+      </w:r>
+      <w:r>
+        <w:rPr>
+          <w:color w:val="2E74B5" w:themeColor="accent1" w:themeShade="BF"/>
+          <w:lang w:val="el-GR"/>
+        </w:rPr>
+        <w:tab/>
+      </w:r>
+      <w:r>
+        <w:rPr>
+          <w:color w:val="2E74B5" w:themeColor="accent1" w:themeShade="BF"/>
+          <w:lang w:val="el-GR"/>
+        </w:rPr>
+        <w:tab/>
+      </w:r>
+      <w:r>
+        <w:rPr>
+          <w:color w:val="2E74B5" w:themeColor="accent1" w:themeShade="BF"/>
+          <w:lang w:val="el-GR"/>
+        </w:rPr>
+        <w:tab/>
+      </w:r>
+      <w:r>
+        <w:rPr>
+          <w:color w:val="2E74B5" w:themeColor="accent1" w:themeShade="BF"/>
+          <w:lang w:val="el-GR"/>
+        </w:rPr>
+        <w:tab/>
+      </w:r>
+      <w:r>
+        <w:rPr>
+          <w:color w:val="2E74B5" w:themeColor="accent1" w:themeShade="BF"/>
+          <w:lang w:val="el-GR"/>
+        </w:rPr>
+        <w:tab/>
+      </w:r>
+      <w:r>
+        <w:rPr>
+          <w:color w:val="2E74B5" w:themeColor="accent1" w:themeShade="BF"/>
+          <w:lang w:val="el-GR"/>
+        </w:rPr>
+        <w:tab/>
+      </w:r>
+    </w:p>
+    <w:p>
+      <w:pPr>
+        <w:rPr>
+          <w:color w:val="2E74B5" w:themeColor="accent1" w:themeShade="BF"/>
+          <w:lang w:val="el-GR"/>
+        </w:rPr>
+      </w:pPr>
+      <w:r>
+        <w:rPr>
+          <w:color w:val="2E74B5" w:themeColor="accent1" w:themeShade="BF"/>
+          <w:lang w:val="el-GR"/>
+        </w:rPr>
+        <w:br w:type="page"/>
+      </w:r>
+    </w:p>
+    <w:p>
+      <w:pPr>
+        <w:rPr>
+          <w:color w:val="2E74B5" w:themeColor="accent1" w:themeShade="BF"/>
+          <w:lang w:val="el-GR"/>
+        </w:rPr>
+      </w:pPr>
+      <w:bookmarkStart w:id="1" w:name="_GoBack"/>
+      <w:bookmarkEnd w:id="1"/>
+      <w:r>
+        <w:rPr>
+          <w:noProof/>
+        </w:rPr>
+        <w:lastRenderedPageBreak/>
+        <w:drawing>
+          <wp:anchor distT="0" distB="0" distL="114300" distR="114300" simplePos="0" relativeHeight="251806720" behindDoc="0" locked="0" layoutInCell="1" allowOverlap="1" wp14:anchorId="2275C6D6" wp14:editId="2230E94E">
+            <wp:simplePos x="0" y="0"/>
+            <wp:positionH relativeFrom="column">
+              <wp:posOffset>3228051</wp:posOffset>
+            </wp:positionH>
+            <wp:positionV relativeFrom="paragraph">
+              <wp:posOffset>2548832</wp:posOffset>
+            </wp:positionV>
+            <wp:extent cx="3054350" cy="2417445"/>
+            <wp:effectExtent l="0" t="0" r="0" b="1905"/>
+            <wp:wrapSquare wrapText="bothSides"/>
+            <wp:docPr id="1313441930" name="Picture 6" descr="A graph of different colored lines&#10;&#10;Description automatically generated"/>
+            <wp:cNvGraphicFramePr>
+              <a:graphicFrameLocks xmlns:a="http://schemas.openxmlformats.org/drawingml/2006/main" noChangeAspect="1"/>
+            </wp:cNvGraphicFramePr>
+            <a:graphic xmlns:a="http://schemas.openxmlformats.org/drawingml/2006/main">
+              <a:graphicData uri="http://schemas.openxmlformats.org/drawingml/2006/picture">
+                <pic:pic xmlns:pic="http://schemas.openxmlformats.org/drawingml/2006/picture">
+                  <pic:nvPicPr>
+                    <pic:cNvPr id="1313441930" name="Picture 6" descr="A graph of different colored lines&#10;&#10;Description automatically generated"/>
+                    <pic:cNvPicPr>
+                      <a:picLocks noChangeAspect="1" noChangeArrowheads="1"/>
+                    </pic:cNvPicPr>
+                  </pic:nvPicPr>
+                  <pic:blipFill>
+                    <a:blip r:embed="rId65">
+                      <a:extLst>
+                        <a:ext uri="{28A0092B-C50C-407E-A947-70E740481C1C}">
+                          <a14:useLocalDpi xmlns:a14="http://schemas.microsoft.com/office/drawing/2010/main" val="0"/>
+                        </a:ext>
+                      </a:extLst>
+                    </a:blip>
+                    <a:srcRect/>
+                    <a:stretch>
+                      <a:fillRect/>
+                    </a:stretch>
+                  </pic:blipFill>
+                  <pic:spPr bwMode="auto">
+                    <a:xfrm>
+                      <a:off x="0" y="0"/>
+                      <a:ext cx="3054350" cy="2417445"/>
+                    </a:xfrm>
+                    <a:prstGeom prst="rect">
+                      <a:avLst/>
+                    </a:prstGeom>
+                    <a:noFill/>
+                    <a:ln>
+                      <a:noFill/>
+                    </a:ln>
+                  </pic:spPr>
+                </pic:pic>
+              </a:graphicData>
+            </a:graphic>
+            <wp14:sizeRelH relativeFrom="margin">
+              <wp14:pctWidth>0</wp14:pctWidth>
+            </wp14:sizeRelH>
+            <wp14:sizeRelV relativeFrom="margin">
+              <wp14:pctHeight>0</wp14:pctHeight>
+            </wp14:sizeRelV>
+          </wp:anchor>
+        </w:drawing>
+      </w:r>
+      <w:r>
+        <w:rPr>
+          <w:noProof/>
+        </w:rPr>
+        <w:drawing>
+          <wp:anchor distT="0" distB="0" distL="114300" distR="114300" simplePos="0" relativeHeight="251804672" behindDoc="0" locked="0" layoutInCell="1" allowOverlap="1" wp14:anchorId="775A488E" wp14:editId="158C82C1">
+            <wp:simplePos x="0" y="0"/>
+            <wp:positionH relativeFrom="column">
+              <wp:posOffset>-291465</wp:posOffset>
+            </wp:positionH>
+            <wp:positionV relativeFrom="paragraph">
+              <wp:posOffset>2541905</wp:posOffset>
+            </wp:positionV>
+            <wp:extent cx="3026410" cy="2403475"/>
+            <wp:effectExtent l="0" t="0" r="2540" b="0"/>
+            <wp:wrapSquare wrapText="bothSides"/>
+            <wp:docPr id="1736429261" name="Picture 8" descr="A graph of different colored lines&#10;&#10;Description automatically generated"/>
+            <wp:cNvGraphicFramePr>
+              <a:graphicFrameLocks xmlns:a="http://schemas.openxmlformats.org/drawingml/2006/main" noChangeAspect="1"/>
+            </wp:cNvGraphicFramePr>
+            <a:graphic xmlns:a="http://schemas.openxmlformats.org/drawingml/2006/main">
+              <a:graphicData uri="http://schemas.openxmlformats.org/drawingml/2006/picture">
+                <pic:pic xmlns:pic="http://schemas.openxmlformats.org/drawingml/2006/picture">
+                  <pic:nvPicPr>
+                    <pic:cNvPr id="1736429261" name="Picture 8" descr="A graph of different colored lines&#10;&#10;Description automatically generated"/>
+                    <pic:cNvPicPr>
+                      <a:picLocks noChangeAspect="1" noChangeArrowheads="1"/>
+                    </pic:cNvPicPr>
+                  </pic:nvPicPr>
+                  <pic:blipFill>
+                    <a:blip r:embed="rId66">
+                      <a:extLst>
+                        <a:ext uri="{28A0092B-C50C-407E-A947-70E740481C1C}">
+                          <a14:useLocalDpi xmlns:a14="http://schemas.microsoft.com/office/drawing/2010/main" val="0"/>
+                        </a:ext>
+                      </a:extLst>
+                    </a:blip>
+                    <a:srcRect/>
+                    <a:stretch>
+                      <a:fillRect/>
+                    </a:stretch>
+                  </pic:blipFill>
+                  <pic:spPr bwMode="auto">
+                    <a:xfrm>
+                      <a:off x="0" y="0"/>
+                      <a:ext cx="3026410" cy="2403475"/>
+                    </a:xfrm>
+                    <a:prstGeom prst="rect">
+                      <a:avLst/>
+                    </a:prstGeom>
+                    <a:noFill/>
+                    <a:ln>
+                      <a:noFill/>
+                    </a:ln>
+                  </pic:spPr>
+                </pic:pic>
+              </a:graphicData>
+            </a:graphic>
+            <wp14:sizeRelH relativeFrom="margin">
+              <wp14:pctWidth>0</wp14:pctWidth>
+            </wp14:sizeRelH>
+            <wp14:sizeRelV relativeFrom="margin">
+              <wp14:pctHeight>0</wp14:pctHeight>
+            </wp14:sizeRelV>
+          </wp:anchor>
+        </w:drawing>
+      </w:r>
+      <w:r>
+        <w:rPr>
+          <w:noProof/>
+        </w:rPr>
+        <w:drawing>
+          <wp:anchor distT="0" distB="0" distL="114300" distR="114300" simplePos="0" relativeHeight="251802624" behindDoc="0" locked="0" layoutInCell="1" allowOverlap="1" wp14:anchorId="13A10226" wp14:editId="21BDAE09">
+            <wp:simplePos x="0" y="0"/>
+            <wp:positionH relativeFrom="column">
+              <wp:posOffset>3208309</wp:posOffset>
+            </wp:positionH>
+            <wp:positionV relativeFrom="paragraph">
+              <wp:posOffset>0</wp:posOffset>
+            </wp:positionV>
+            <wp:extent cx="3086100" cy="2305050"/>
+            <wp:effectExtent l="0" t="0" r="0" b="0"/>
+            <wp:wrapSquare wrapText="bothSides"/>
+            <wp:docPr id="1987690267" name="Picture 7" descr="A graph of different colored lines&#10;&#10;Description automatically generated"/>
+            <wp:cNvGraphicFramePr>
+              <a:graphicFrameLocks xmlns:a="http://schemas.openxmlformats.org/drawingml/2006/main" noChangeAspect="1"/>
+            </wp:cNvGraphicFramePr>
+            <a:graphic xmlns:a="http://schemas.openxmlformats.org/drawingml/2006/main">
+              <a:graphicData uri="http://schemas.openxmlformats.org/drawingml/2006/picture">
+                <pic:pic xmlns:pic="http://schemas.openxmlformats.org/drawingml/2006/picture">
+                  <pic:nvPicPr>
+                    <pic:cNvPr id="1987690267" name="Picture 7" descr="A graph of different colored lines&#10;&#10;Description automatically generated"/>
+                    <pic:cNvPicPr>
+                      <a:picLocks noChangeAspect="1" noChangeArrowheads="1"/>
+                    </pic:cNvPicPr>
+                  </pic:nvPicPr>
+                  <pic:blipFill>
+                    <a:blip r:embed="rId67">
+                      <a:extLst>
+                        <a:ext uri="{28A0092B-C50C-407E-A947-70E740481C1C}">
+                          <a14:useLocalDpi xmlns:a14="http://schemas.microsoft.com/office/drawing/2010/main" val="0"/>
+                        </a:ext>
+                      </a:extLst>
+                    </a:blip>
+                    <a:srcRect/>
+                    <a:stretch>
+                      <a:fillRect/>
+                    </a:stretch>
+                  </pic:blipFill>
+                  <pic:spPr bwMode="auto">
+                    <a:xfrm>
+                      <a:off x="0" y="0"/>
+                      <a:ext cx="3086100" cy="2305050"/>
+                    </a:xfrm>
+                    <a:prstGeom prst="rect">
+                      <a:avLst/>
+                    </a:prstGeom>
+                    <a:noFill/>
+                    <a:ln>
+                      <a:noFill/>
+                    </a:ln>
+                  </pic:spPr>
+                </pic:pic>
+              </a:graphicData>
+            </a:graphic>
+            <wp14:sizeRelH relativeFrom="margin">
+              <wp14:pctWidth>0</wp14:pctWidth>
+            </wp14:sizeRelH>
+            <wp14:sizeRelV relativeFrom="margin">
+              <wp14:pctHeight>0</wp14:pctHeight>
+            </wp14:sizeRelV>
+          </wp:anchor>
+        </w:drawing>
+      </w:r>
+      <w:r>
+        <w:rPr>
+          <w:noProof/>
+        </w:rPr>
+        <w:drawing>
+          <wp:anchor distT="0" distB="0" distL="114300" distR="114300" simplePos="0" relativeHeight="251800576" behindDoc="0" locked="0" layoutInCell="1" allowOverlap="1" wp14:anchorId="27CC5DA9" wp14:editId="2E4FD767">
+            <wp:simplePos x="0" y="0"/>
+            <wp:positionH relativeFrom="column">
+              <wp:posOffset>-263814</wp:posOffset>
+            </wp:positionH>
+            <wp:positionV relativeFrom="paragraph">
+              <wp:posOffset>-346</wp:posOffset>
+            </wp:positionV>
+            <wp:extent cx="3007995" cy="2330450"/>
+            <wp:effectExtent l="0" t="0" r="1905" b="0"/>
+            <wp:wrapSquare wrapText="bothSides"/>
+            <wp:docPr id="578393277" name="Picture 5" descr="A graph of different colored lines&#10;&#10;Description automatically generated"/>
+            <wp:cNvGraphicFramePr>
+              <a:graphicFrameLocks xmlns:a="http://schemas.openxmlformats.org/drawingml/2006/main" noChangeAspect="1"/>
+            </wp:cNvGraphicFramePr>
+            <a:graphic xmlns:a="http://schemas.openxmlformats.org/drawingml/2006/main">
+              <a:graphicData uri="http://schemas.openxmlformats.org/drawingml/2006/picture">
+                <pic:pic xmlns:pic="http://schemas.openxmlformats.org/drawingml/2006/picture">
+                  <pic:nvPicPr>
+                    <pic:cNvPr id="578393277" name="Picture 5" descr="A graph of different colored lines&#10;&#10;Description automatically generated"/>
+                    <pic:cNvPicPr>
+                      <a:picLocks noChangeAspect="1" noChangeArrowheads="1"/>
+                    </pic:cNvPicPr>
+                  </pic:nvPicPr>
+                  <pic:blipFill>
+                    <a:blip r:embed="rId68">
+                      <a:extLst>
+                        <a:ext uri="{28A0092B-C50C-407E-A947-70E740481C1C}">
+                          <a14:useLocalDpi xmlns:a14="http://schemas.microsoft.com/office/drawing/2010/main" val="0"/>
+                        </a:ext>
+                      </a:extLst>
+                    </a:blip>
+                    <a:srcRect/>
+                    <a:stretch>
+                      <a:fillRect/>
+                    </a:stretch>
+                  </pic:blipFill>
+                  <pic:spPr bwMode="auto">
+                    <a:xfrm>
+                      <a:off x="0" y="0"/>
+                      <a:ext cx="3007995" cy="2330450"/>
+                    </a:xfrm>
+                    <a:prstGeom prst="rect">
+                      <a:avLst/>
+                    </a:prstGeom>
+                    <a:noFill/>
+                    <a:ln>
+                      <a:noFill/>
+                    </a:ln>
+                  </pic:spPr>
+                </pic:pic>
+              </a:graphicData>
+            </a:graphic>
+            <wp14:sizeRelH relativeFrom="margin">
+              <wp14:pctWidth>0</wp14:pctWidth>
+            </wp14:sizeRelH>
+            <wp14:sizeRelV relativeFrom="margin">
+              <wp14:pctHeight>0</wp14:pctHeight>
+            </wp14:sizeRelV>
+          </wp:anchor>
+        </w:drawing>
+      </w:r>
     </w:p>
     <w:sectPr>
       <w:pgSz w:w="12240" w:h="15840"/>
@@ -25658,7 +26276,7 @@
 </file>
 
 <file path=word/styles.xml><?xml version="1.0" encoding="utf-8"?>
-<w:styles xmlns:mc="http://schemas.openxmlformats.org/markup-compatibility/2006" xmlns:r="http://schemas.openxmlformats.org/officeDocument/2006/relationships" xmlns:w="http://schemas.openxmlformats.org/wordprocessingml/2006/main" xmlns:w14="http://schemas.microsoft.com/office/word/2010/wordml" xmlns:w15="http://schemas.microsoft.com/office/word/2012/wordml" xmlns:w16cex="http://schemas.microsoft.com/office/word/2018/wordml/cex" xmlns:w16cid="http://schemas.microsoft.com/office/word/2016/wordml/cid" xmlns:w16="http://schemas.microsoft.com/office/word/2018/wordml" xmlns:w16sdtdh="http://schemas.microsoft.com/office/word/2020/wordml/sdtdatahash" xmlns:w16se="http://schemas.microsoft.com/office/word/2015/wordml/symex" mc:Ignorable="w14 w15 w16se w16cid w16 w16cex w16sdtdh">
+<w:styles xmlns:mc="http://schemas.openxmlformats.org/markup-compatibility/2006" xmlns:r="http://schemas.openxmlformats.org/officeDocument/2006/relationships" xmlns:w="http://schemas.openxmlformats.org/wordprocessingml/2006/main" xmlns:w14="http://schemas.microsoft.com/office/word/2010/wordml" xmlns:w15="http://schemas.microsoft.com/office/word/2012/wordml" xmlns:w16se="http://schemas.microsoft.com/office/word/2015/wordml/symex" mc:Ignorable="w14 w15 w16se">
   <w:docDefaults>
     <w:rPrDefault>
       <w:rPr>
@@ -25674,7 +26292,7 @@
       </w:pPr>
     </w:pPrDefault>
   </w:docDefaults>
-  <w:latentStyles w:defLockedState="0" w:defUIPriority="99" w:defSemiHidden="0" w:defUnhideWhenUsed="0" w:defQFormat="0" w:count="376">
+  <w:latentStyles w:defLockedState="0" w:defUIPriority="99" w:defSemiHidden="0" w:defUnhideWhenUsed="0" w:defQFormat="0" w:count="371">
     <w:lsdException w:name="Normal" w:uiPriority="0" w:qFormat="1"/>
     <w:lsdException w:name="heading 1" w:uiPriority="9" w:qFormat="1"/>
     <w:lsdException w:name="heading 2" w:semiHidden="1" w:uiPriority="9" w:unhideWhenUsed="1" w:qFormat="1"/>
@@ -26046,23 +26664,18 @@
     <w:lsdException w:name="List Table 5 Dark Accent 6" w:uiPriority="50"/>
     <w:lsdException w:name="List Table 6 Colorful Accent 6" w:uiPriority="51"/>
     <w:lsdException w:name="List Table 7 Colorful Accent 6" w:uiPriority="52"/>
-    <w:lsdException w:name="Mention" w:semiHidden="1" w:unhideWhenUsed="1"/>
-    <w:lsdException w:name="Smart Hyperlink" w:semiHidden="1" w:unhideWhenUsed="1"/>
-    <w:lsdException w:name="Hashtag" w:semiHidden="1" w:unhideWhenUsed="1"/>
-    <w:lsdException w:name="Unresolved Mention" w:semiHidden="1" w:unhideWhenUsed="1"/>
-    <w:lsdException w:name="Smart Link" w:semiHidden="1" w:unhideWhenUsed="1"/>
   </w:latentStyles>
-  <w:style w:type="paragraph" w:default="1" w:styleId="Normal">
+  <w:style w:type="paragraph" w:default="1" w:styleId="a">
     <w:name w:val="Normal"/>
     <w:qFormat/>
   </w:style>
-  <w:style w:type="character" w:default="1" w:styleId="DefaultParagraphFont">
+  <w:style w:type="character" w:default="1" w:styleId="a0">
     <w:name w:val="Default Paragraph Font"/>
     <w:uiPriority w:val="1"/>
     <w:semiHidden/>
     <w:unhideWhenUsed/>
   </w:style>
-  <w:style w:type="table" w:default="1" w:styleId="TableNormal">
+  <w:style w:type="table" w:default="1" w:styleId="a1">
     <w:name w:val="Normal Table"/>
     <w:uiPriority w:val="99"/>
     <w:semiHidden/>
@@ -26077,15 +26690,15 @@
       </w:tblCellMar>
     </w:tblPr>
   </w:style>
-  <w:style w:type="numbering" w:default="1" w:styleId="NoList">
+  <w:style w:type="numbering" w:default="1" w:styleId="a2">
     <w:name w:val="No List"/>
     <w:uiPriority w:val="99"/>
     <w:semiHidden/>
     <w:unhideWhenUsed/>
   </w:style>
-  <w:style w:type="paragraph" w:styleId="ListParagraph">
+  <w:style w:type="paragraph" w:styleId="a3">
     <w:name w:val="List Paragraph"/>
-    <w:basedOn w:val="Normal"/>
+    <w:basedOn w:val="a"/>
     <w:uiPriority w:val="34"/>
     <w:qFormat/>
     <w:rsid w:val="00904AFC"/>
@@ -26094,9 +26707,9 @@
       <w:contextualSpacing/>
     </w:pPr>
   </w:style>
-  <w:style w:type="table" w:styleId="TableGrid">
+  <w:style w:type="table" w:styleId="a4">
     <w:name w:val="Table Grid"/>
-    <w:basedOn w:val="TableNormal"/>
+    <w:basedOn w:val="a1"/>
     <w:uiPriority w:val="39"/>
     <w:rsid w:val="00EC502F"/>
     <w:pPr>
@@ -26382,7 +26995,7 @@
 </file>
 
 <file path=customXml/itemProps1.xml><?xml version="1.0" encoding="utf-8"?>
-<ds:datastoreItem xmlns:ds="http://schemas.openxmlformats.org/officeDocument/2006/customXml" ds:itemID="{9857CB03-9531-47B1-96EF-3DB326EFE17E}">
+<ds:datastoreItem xmlns:ds="http://schemas.openxmlformats.org/officeDocument/2006/customXml" ds:itemID="{5E5F6B69-334D-4A53-9695-D9FA5B9883DB}">
   <ds:schemaRefs>
     <ds:schemaRef ds:uri="http://schemas.openxmlformats.org/officeDocument/2006/bibliography"/>
   </ds:schemaRefs>

</xml_diff>